<commit_message>
hardware drivers and I2C complete
</commit_message>
<xml_diff>
--- a/documentation/G2 mk2 front panel Notes.docx
+++ b/documentation/G2 mk2 front panel Notes.docx
@@ -1404,7 +1404,10 @@
               <w:spacing w:after="0" w:line="240" w:lineRule="auto"/>
             </w:pPr>
             <w:r>
-              <w:t>User 2</w:t>
+              <w:t xml:space="preserve">User </w:t>
+            </w:r>
+            <w:r>
+              <w:t>3</w:t>
             </w:r>
           </w:p>
         </w:tc>
@@ -4962,15 +4965,7 @@
         <w:t>An</w:t>
       </w:r>
       <w:r>
-        <w:t xml:space="preserve"> </w:t>
-      </w:r>
-      <w:proofErr w:type="gramStart"/>
-      <w:r>
-        <w:t>8 bit</w:t>
-      </w:r>
-      <w:proofErr w:type="gramEnd"/>
-      <w:r>
-        <w:t xml:space="preserve"> Arduino Nano Every</w:t>
+        <w:t xml:space="preserve"> 8 bit Arduino Nano Every</w:t>
       </w:r>
       <w:r>
         <w:t xml:space="preserve"> will be used, with software substantially based on the Andromeda panel code. </w:t>
@@ -4989,15 +4984,7 @@
     </w:p>
     <w:p>
       <w:r>
-        <w:t xml:space="preserve">The Arduino will interface the I/O devices, consisting of optical VFO encoder, mechanical dual shaft encoders, </w:t>
-      </w:r>
-      <w:proofErr w:type="gramStart"/>
-      <w:r>
-        <w:t>pushbuttons</w:t>
-      </w:r>
-      <w:proofErr w:type="gramEnd"/>
-      <w:r>
-        <w:t xml:space="preserve"> and LEDs. It will handle all </w:t>
+        <w:t xml:space="preserve">The Arduino will interface the I/O devices, consisting of optical VFO encoder, mechanical dual shaft encoders, pushbuttons and LEDs. It will handle all </w:t>
       </w:r>
       <w:r>
         <w:t xml:space="preserve">debouncing and present completed event data to the Raspberry pi. </w:t>
@@ -5155,27 +5142,14 @@
       <w:r>
         <w:t xml:space="preserve">Figure </w:t>
       </w:r>
-      <w:r>
-        <w:fldChar w:fldCharType="begin"/>
-      </w:r>
-      <w:r>
-        <w:instrText xml:space="preserve"> SEQ Figure \* ARABIC </w:instrText>
-      </w:r>
-      <w:r>
-        <w:fldChar w:fldCharType="separate"/>
-      </w:r>
-      <w:r>
-        <w:rPr>
-          <w:noProof/>
-        </w:rPr>
-        <w:t>4</w:t>
-      </w:r>
-      <w:r>
-        <w:rPr>
-          <w:noProof/>
-        </w:rPr>
-        <w:fldChar w:fldCharType="end"/>
-      </w:r>
+      <w:fldSimple w:instr=" SEQ Figure \* ARABIC ">
+        <w:r>
+          <w:rPr>
+            <w:noProof/>
+          </w:rPr>
+          <w:t>4</w:t>
+        </w:r>
+      </w:fldSimple>
       <w:r>
         <w:t>: Software Structure</w:t>
       </w:r>
@@ -5358,15 +5332,7 @@
         <w:t>the queue has been emptied</w:t>
       </w:r>
       <w:r>
-        <w:t xml:space="preserve"> (therefore it is level triggered). The raspberry pi will be able to read event data as </w:t>
-      </w:r>
-      <w:proofErr w:type="gramStart"/>
-      <w:r>
-        <w:t>16 bit</w:t>
-      </w:r>
-      <w:proofErr w:type="gramEnd"/>
-      <w:r>
-        <w:t xml:space="preserve"> words via I2C; it will read </w:t>
+        <w:t xml:space="preserve"> (therefore it is level triggered). The raspberry pi will be able to read event data as 16 bit words via I2C; it will read </w:t>
       </w:r>
       <w:r>
         <w:t xml:space="preserve">words </w:t>
@@ -5400,15 +5366,7 @@
     </w:p>
     <w:p>
       <w:r>
-        <w:t xml:space="preserve">Each I2C transfer is a </w:t>
-      </w:r>
-      <w:proofErr w:type="gramStart"/>
-      <w:r>
-        <w:t>3 byte</w:t>
-      </w:r>
-      <w:proofErr w:type="gramEnd"/>
-      <w:r>
-        <w:t xml:space="preserve"> sequence: </w:t>
+        <w:t xml:space="preserve">Each I2C transfer is a 3 byte sequence: </w:t>
       </w:r>
       <w:r>
         <w:t xml:space="preserve">8 bit </w:t>
@@ -5454,14 +5412,12 @@
       <w:r>
         <w:t xml:space="preserve">Message Structure </w:t>
       </w:r>
-      <w:proofErr w:type="gramStart"/>
       <w:r>
         <w:rPr>
           <w:u w:val="single"/>
         </w:rPr>
         <w:t>From</w:t>
       </w:r>
-      <w:proofErr w:type="gramEnd"/>
       <w:r>
         <w:t xml:space="preserve"> Arduino</w:t>
       </w:r>
@@ -6346,6 +6302,7 @@
           </w:tcPr>
           <w:p>
             <w:pPr>
+              <w:spacing w:after="0" w:line="240" w:lineRule="auto"/>
               <w:rPr>
                 <w:rFonts w:cstheme="minorHAnsi"/>
                 <w:sz w:val="16"/>
@@ -6368,6 +6325,7 @@
           </w:tcPr>
           <w:p>
             <w:pPr>
+              <w:spacing w:after="0" w:line="240" w:lineRule="auto"/>
               <w:rPr>
                 <w:rFonts w:cstheme="minorHAnsi"/>
                 <w:sz w:val="16"/>
@@ -6390,6 +6348,7 @@
           </w:tcPr>
           <w:p>
             <w:pPr>
+              <w:spacing w:after="0" w:line="240" w:lineRule="auto"/>
               <w:rPr>
                 <w:rFonts w:cstheme="minorHAnsi"/>
                 <w:sz w:val="16"/>
@@ -6412,6 +6371,7 @@
           </w:tcPr>
           <w:p>
             <w:pPr>
+              <w:spacing w:after="0" w:line="240" w:lineRule="auto"/>
               <w:rPr>
                 <w:rFonts w:cstheme="minorHAnsi"/>
                 <w:sz w:val="16"/>
@@ -6434,6 +6394,7 @@
           </w:tcPr>
           <w:p>
             <w:pPr>
+              <w:spacing w:after="0" w:line="240" w:lineRule="auto"/>
               <w:rPr>
                 <w:rFonts w:cstheme="minorHAnsi"/>
                 <w:sz w:val="16"/>
@@ -6456,6 +6417,7 @@
           </w:tcPr>
           <w:p>
             <w:pPr>
+              <w:spacing w:after="0" w:line="240" w:lineRule="auto"/>
               <w:rPr>
                 <w:rFonts w:cstheme="minorHAnsi"/>
                 <w:sz w:val="16"/>
@@ -6478,6 +6440,7 @@
           </w:tcPr>
           <w:p>
             <w:pPr>
+              <w:spacing w:after="0" w:line="240" w:lineRule="auto"/>
               <w:rPr>
                 <w:rFonts w:cstheme="minorHAnsi"/>
                 <w:sz w:val="16"/>
@@ -6500,6 +6463,7 @@
           </w:tcPr>
           <w:p>
             <w:pPr>
+              <w:spacing w:after="0" w:line="240" w:lineRule="auto"/>
               <w:rPr>
                 <w:rFonts w:cstheme="minorHAnsi"/>
                 <w:sz w:val="16"/>
@@ -6522,6 +6486,7 @@
           </w:tcPr>
           <w:p>
             <w:pPr>
+              <w:spacing w:after="0" w:line="240" w:lineRule="auto"/>
               <w:rPr>
                 <w:rFonts w:cstheme="minorHAnsi"/>
                 <w:sz w:val="16"/>
@@ -6544,6 +6509,7 @@
           </w:tcPr>
           <w:p>
             <w:pPr>
+              <w:spacing w:after="0" w:line="240" w:lineRule="auto"/>
               <w:rPr>
                 <w:rFonts w:cstheme="minorHAnsi"/>
                 <w:sz w:val="16"/>
@@ -6566,6 +6532,7 @@
           </w:tcPr>
           <w:p>
             <w:pPr>
+              <w:spacing w:after="0" w:line="240" w:lineRule="auto"/>
               <w:rPr>
                 <w:rFonts w:cstheme="minorHAnsi"/>
                 <w:sz w:val="16"/>
@@ -6588,6 +6555,7 @@
           </w:tcPr>
           <w:p>
             <w:pPr>
+              <w:spacing w:after="0" w:line="240" w:lineRule="auto"/>
               <w:rPr>
                 <w:rFonts w:cstheme="minorHAnsi"/>
                 <w:sz w:val="16"/>
@@ -6610,6 +6578,7 @@
           </w:tcPr>
           <w:p>
             <w:pPr>
+              <w:spacing w:after="0" w:line="240" w:lineRule="auto"/>
               <w:rPr>
                 <w:rFonts w:cstheme="minorHAnsi"/>
                 <w:sz w:val="16"/>
@@ -6632,6 +6601,7 @@
           </w:tcPr>
           <w:p>
             <w:pPr>
+              <w:spacing w:after="0" w:line="240" w:lineRule="auto"/>
               <w:rPr>
                 <w:rFonts w:cstheme="minorHAnsi"/>
                 <w:sz w:val="16"/>
@@ -6654,6 +6624,7 @@
           </w:tcPr>
           <w:p>
             <w:pPr>
+              <w:spacing w:after="0" w:line="240" w:lineRule="auto"/>
               <w:rPr>
                 <w:rFonts w:cstheme="minorHAnsi"/>
                 <w:sz w:val="16"/>
@@ -6676,6 +6647,7 @@
           </w:tcPr>
           <w:p>
             <w:pPr>
+              <w:spacing w:after="0" w:line="240" w:lineRule="auto"/>
               <w:rPr>
                 <w:rFonts w:cstheme="minorHAnsi"/>
                 <w:sz w:val="16"/>
@@ -6698,6 +6670,7 @@
           </w:tcPr>
           <w:p>
             <w:pPr>
+              <w:spacing w:after="0" w:line="240" w:lineRule="auto"/>
               <w:rPr>
                 <w:rFonts w:cstheme="minorHAnsi"/>
                 <w:sz w:val="16"/>
@@ -6722,6 +6695,7 @@
           </w:tcPr>
           <w:p>
             <w:pPr>
+              <w:spacing w:after="0" w:line="240" w:lineRule="auto"/>
               <w:rPr>
                 <w:rFonts w:cstheme="minorHAnsi"/>
                 <w:sz w:val="16"/>
@@ -6737,13 +6711,9 @@
               <w:t>Meaning</w:t>
             </w:r>
           </w:p>
-        </w:tc>
-        <w:tc>
-          <w:tcPr>
-            <w:tcW w:w="599" w:type="dxa"/>
-          </w:tcPr>
-          <w:p>
-            <w:pPr>
+          <w:p>
+            <w:pPr>
+              <w:spacing w:after="0" w:line="240" w:lineRule="auto"/>
               <w:rPr>
                 <w:rFonts w:cstheme="minorHAnsi"/>
                 <w:sz w:val="16"/>
@@ -6756,16 +6726,17 @@
                 <w:sz w:val="16"/>
                 <w:szCs w:val="16"/>
               </w:rPr>
-              <w:t>PBX</w:t>
-            </w:r>
-          </w:p>
-        </w:tc>
-        <w:tc>
-          <w:tcPr>
-            <w:tcW w:w="589" w:type="dxa"/>
-          </w:tcPr>
-          <w:p>
-            <w:pPr>
+              <w:t>(normal)</w:t>
+            </w:r>
+          </w:p>
+        </w:tc>
+        <w:tc>
+          <w:tcPr>
+            <w:tcW w:w="599" w:type="dxa"/>
+          </w:tcPr>
+          <w:p>
+            <w:pPr>
+              <w:spacing w:after="0" w:line="240" w:lineRule="auto"/>
               <w:rPr>
                 <w:rFonts w:cstheme="minorHAnsi"/>
                 <w:sz w:val="16"/>
@@ -6778,7 +6749,7 @@
                 <w:sz w:val="16"/>
                 <w:szCs w:val="16"/>
               </w:rPr>
-              <w:t>VER</w:t>
+              <w:t>PBX</w:t>
             </w:r>
           </w:p>
         </w:tc>
@@ -6788,6 +6759,7 @@
           </w:tcPr>
           <w:p>
             <w:pPr>
+              <w:spacing w:after="0" w:line="240" w:lineRule="auto"/>
               <w:rPr>
                 <w:rFonts w:cstheme="minorHAnsi"/>
                 <w:sz w:val="16"/>
@@ -6800,7 +6772,7 @@
                 <w:sz w:val="16"/>
                 <w:szCs w:val="16"/>
               </w:rPr>
-              <w:t>0</w:t>
+              <w:t>VER</w:t>
             </w:r>
           </w:p>
         </w:tc>
@@ -6810,6 +6782,7 @@
           </w:tcPr>
           <w:p>
             <w:pPr>
+              <w:spacing w:after="0" w:line="240" w:lineRule="auto"/>
               <w:rPr>
                 <w:rFonts w:cstheme="minorHAnsi"/>
                 <w:sz w:val="16"/>
@@ -6832,6 +6805,7 @@
           </w:tcPr>
           <w:p>
             <w:pPr>
+              <w:spacing w:after="0" w:line="240" w:lineRule="auto"/>
               <w:rPr>
                 <w:rFonts w:cstheme="minorHAnsi"/>
                 <w:sz w:val="16"/>
@@ -6850,10 +6824,11 @@
         </w:tc>
         <w:tc>
           <w:tcPr>
-            <w:tcW w:w="623" w:type="dxa"/>
-          </w:tcPr>
-          <w:p>
-            <w:pPr>
+            <w:tcW w:w="589" w:type="dxa"/>
+          </w:tcPr>
+          <w:p>
+            <w:pPr>
+              <w:spacing w:after="0" w:line="240" w:lineRule="auto"/>
               <w:rPr>
                 <w:rFonts w:cstheme="minorHAnsi"/>
                 <w:sz w:val="16"/>
@@ -6866,307 +6841,415 @@
                 <w:sz w:val="16"/>
                 <w:szCs w:val="16"/>
               </w:rPr>
-              <w:t>LED1</w:t>
-            </w:r>
-            <w:r>
+              <w:t>0</w:t>
+            </w:r>
+          </w:p>
+        </w:tc>
+        <w:tc>
+          <w:tcPr>
+            <w:tcW w:w="623" w:type="dxa"/>
+          </w:tcPr>
+          <w:p>
+            <w:pPr>
+              <w:spacing w:after="0" w:line="240" w:lineRule="auto"/>
               <w:rPr>
                 <w:rFonts w:cstheme="minorHAnsi"/>
                 <w:sz w:val="16"/>
                 <w:szCs w:val="16"/>
               </w:rPr>
-              <w:t>1</w:t>
-            </w:r>
-          </w:p>
-        </w:tc>
-        <w:tc>
-          <w:tcPr>
-            <w:tcW w:w="623" w:type="dxa"/>
-          </w:tcPr>
-          <w:p>
-            <w:pPr>
+            </w:pPr>
+            <w:r>
               <w:rPr>
                 <w:rFonts w:cstheme="minorHAnsi"/>
                 <w:sz w:val="16"/>
                 <w:szCs w:val="16"/>
               </w:rPr>
-            </w:pPr>
+              <w:t>LED1</w:t>
+            </w:r>
             <w:r>
               <w:rPr>
                 <w:rFonts w:cstheme="minorHAnsi"/>
                 <w:sz w:val="16"/>
                 <w:szCs w:val="16"/>
               </w:rPr>
-              <w:t>LED</w:t>
-            </w:r>
-            <w:r>
+              <w:t>1</w:t>
+            </w:r>
+          </w:p>
+        </w:tc>
+        <w:tc>
+          <w:tcPr>
+            <w:tcW w:w="623" w:type="dxa"/>
+          </w:tcPr>
+          <w:p>
+            <w:pPr>
+              <w:spacing w:after="0" w:line="240" w:lineRule="auto"/>
               <w:rPr>
                 <w:rFonts w:cstheme="minorHAnsi"/>
                 <w:sz w:val="16"/>
                 <w:szCs w:val="16"/>
               </w:rPr>
-              <w:t>10</w:t>
-            </w:r>
-          </w:p>
-        </w:tc>
-        <w:tc>
-          <w:tcPr>
-            <w:tcW w:w="607" w:type="dxa"/>
-          </w:tcPr>
-          <w:p>
-            <w:pPr>
+            </w:pPr>
+            <w:r>
               <w:rPr>
                 <w:rFonts w:cstheme="minorHAnsi"/>
                 <w:sz w:val="16"/>
                 <w:szCs w:val="16"/>
               </w:rPr>
-            </w:pPr>
+              <w:t>LED</w:t>
+            </w:r>
             <w:r>
               <w:rPr>
                 <w:rFonts w:cstheme="minorHAnsi"/>
                 <w:sz w:val="16"/>
                 <w:szCs w:val="16"/>
               </w:rPr>
-              <w:t>LED</w:t>
-            </w:r>
-            <w:r>
+              <w:t>10</w:t>
+            </w:r>
+          </w:p>
+        </w:tc>
+        <w:tc>
+          <w:tcPr>
+            <w:tcW w:w="607" w:type="dxa"/>
+          </w:tcPr>
+          <w:p>
+            <w:pPr>
+              <w:spacing w:after="0" w:line="240" w:lineRule="auto"/>
               <w:rPr>
                 <w:rFonts w:cstheme="minorHAnsi"/>
                 <w:sz w:val="16"/>
                 <w:szCs w:val="16"/>
               </w:rPr>
-              <w:t>9</w:t>
-            </w:r>
-          </w:p>
-        </w:tc>
-        <w:tc>
-          <w:tcPr>
-            <w:tcW w:w="607" w:type="dxa"/>
-          </w:tcPr>
-          <w:p>
-            <w:pPr>
+            </w:pPr>
+            <w:r>
               <w:rPr>
                 <w:rFonts w:cstheme="minorHAnsi"/>
                 <w:sz w:val="16"/>
                 <w:szCs w:val="16"/>
               </w:rPr>
-            </w:pPr>
+              <w:t>LED</w:t>
+            </w:r>
             <w:r>
               <w:rPr>
                 <w:rFonts w:cstheme="minorHAnsi"/>
                 <w:sz w:val="16"/>
                 <w:szCs w:val="16"/>
               </w:rPr>
-              <w:t>LED</w:t>
-            </w:r>
-            <w:r>
+              <w:t>9</w:t>
+            </w:r>
+          </w:p>
+        </w:tc>
+        <w:tc>
+          <w:tcPr>
+            <w:tcW w:w="607" w:type="dxa"/>
+          </w:tcPr>
+          <w:p>
+            <w:pPr>
+              <w:spacing w:after="0" w:line="240" w:lineRule="auto"/>
               <w:rPr>
                 <w:rFonts w:cstheme="minorHAnsi"/>
                 <w:sz w:val="16"/>
                 <w:szCs w:val="16"/>
               </w:rPr>
-              <w:t>8</w:t>
-            </w:r>
-          </w:p>
-        </w:tc>
-        <w:tc>
-          <w:tcPr>
-            <w:tcW w:w="607" w:type="dxa"/>
-          </w:tcPr>
-          <w:p>
-            <w:pPr>
+            </w:pPr>
+            <w:r>
               <w:rPr>
                 <w:rFonts w:cstheme="minorHAnsi"/>
                 <w:sz w:val="16"/>
                 <w:szCs w:val="16"/>
               </w:rPr>
-            </w:pPr>
+              <w:t>LED</w:t>
+            </w:r>
             <w:r>
               <w:rPr>
                 <w:rFonts w:cstheme="minorHAnsi"/>
                 <w:sz w:val="16"/>
                 <w:szCs w:val="16"/>
               </w:rPr>
-              <w:t>LED</w:t>
-            </w:r>
-            <w:r>
+              <w:t>8</w:t>
+            </w:r>
+          </w:p>
+        </w:tc>
+        <w:tc>
+          <w:tcPr>
+            <w:tcW w:w="607" w:type="dxa"/>
+          </w:tcPr>
+          <w:p>
+            <w:pPr>
+              <w:spacing w:after="0" w:line="240" w:lineRule="auto"/>
               <w:rPr>
                 <w:rFonts w:cstheme="minorHAnsi"/>
                 <w:sz w:val="16"/>
                 <w:szCs w:val="16"/>
               </w:rPr>
-              <w:t>7</w:t>
-            </w:r>
-          </w:p>
-        </w:tc>
-        <w:tc>
-          <w:tcPr>
-            <w:tcW w:w="607" w:type="dxa"/>
-          </w:tcPr>
-          <w:p>
-            <w:pPr>
+            </w:pPr>
+            <w:r>
               <w:rPr>
                 <w:rFonts w:cstheme="minorHAnsi"/>
                 <w:sz w:val="16"/>
                 <w:szCs w:val="16"/>
               </w:rPr>
-            </w:pPr>
+              <w:t>LED</w:t>
+            </w:r>
             <w:r>
               <w:rPr>
                 <w:rFonts w:cstheme="minorHAnsi"/>
                 <w:sz w:val="16"/>
                 <w:szCs w:val="16"/>
               </w:rPr>
-              <w:t>LED</w:t>
-            </w:r>
-            <w:r>
+              <w:t>7</w:t>
+            </w:r>
+          </w:p>
+        </w:tc>
+        <w:tc>
+          <w:tcPr>
+            <w:tcW w:w="607" w:type="dxa"/>
+          </w:tcPr>
+          <w:p>
+            <w:pPr>
+              <w:spacing w:after="0" w:line="240" w:lineRule="auto"/>
               <w:rPr>
                 <w:rFonts w:cstheme="minorHAnsi"/>
                 <w:sz w:val="16"/>
                 <w:szCs w:val="16"/>
               </w:rPr>
-              <w:t>6</w:t>
-            </w:r>
-          </w:p>
-        </w:tc>
-        <w:tc>
-          <w:tcPr>
-            <w:tcW w:w="607" w:type="dxa"/>
-          </w:tcPr>
-          <w:p>
-            <w:pPr>
+            </w:pPr>
+            <w:r>
               <w:rPr>
                 <w:rFonts w:cstheme="minorHAnsi"/>
                 <w:sz w:val="16"/>
                 <w:szCs w:val="16"/>
               </w:rPr>
-            </w:pPr>
+              <w:t>LED</w:t>
+            </w:r>
             <w:r>
               <w:rPr>
                 <w:rFonts w:cstheme="minorHAnsi"/>
                 <w:sz w:val="16"/>
                 <w:szCs w:val="16"/>
               </w:rPr>
-              <w:t>LED</w:t>
-            </w:r>
-            <w:r>
+              <w:t>6</w:t>
+            </w:r>
+          </w:p>
+        </w:tc>
+        <w:tc>
+          <w:tcPr>
+            <w:tcW w:w="607" w:type="dxa"/>
+          </w:tcPr>
+          <w:p>
+            <w:pPr>
+              <w:spacing w:after="0" w:line="240" w:lineRule="auto"/>
               <w:rPr>
                 <w:rFonts w:cstheme="minorHAnsi"/>
                 <w:sz w:val="16"/>
                 <w:szCs w:val="16"/>
               </w:rPr>
-              <w:t>5</w:t>
-            </w:r>
-          </w:p>
-        </w:tc>
-        <w:tc>
-          <w:tcPr>
-            <w:tcW w:w="607" w:type="dxa"/>
-          </w:tcPr>
-          <w:p>
-            <w:pPr>
+            </w:pPr>
+            <w:r>
               <w:rPr>
                 <w:rFonts w:cstheme="minorHAnsi"/>
                 <w:sz w:val="16"/>
                 <w:szCs w:val="16"/>
               </w:rPr>
-            </w:pPr>
+              <w:t>LED</w:t>
+            </w:r>
             <w:r>
               <w:rPr>
                 <w:rFonts w:cstheme="minorHAnsi"/>
                 <w:sz w:val="16"/>
                 <w:szCs w:val="16"/>
               </w:rPr>
-              <w:t>LED</w:t>
-            </w:r>
-            <w:r>
+              <w:t>5</w:t>
+            </w:r>
+          </w:p>
+        </w:tc>
+        <w:tc>
+          <w:tcPr>
+            <w:tcW w:w="607" w:type="dxa"/>
+          </w:tcPr>
+          <w:p>
+            <w:pPr>
+              <w:spacing w:after="0" w:line="240" w:lineRule="auto"/>
               <w:rPr>
                 <w:rFonts w:cstheme="minorHAnsi"/>
                 <w:sz w:val="16"/>
                 <w:szCs w:val="16"/>
               </w:rPr>
-              <w:t>4</w:t>
-            </w:r>
-          </w:p>
-        </w:tc>
-        <w:tc>
-          <w:tcPr>
-            <w:tcW w:w="607" w:type="dxa"/>
-          </w:tcPr>
-          <w:p>
-            <w:pPr>
+            </w:pPr>
+            <w:r>
               <w:rPr>
                 <w:rFonts w:cstheme="minorHAnsi"/>
                 <w:sz w:val="16"/>
                 <w:szCs w:val="16"/>
               </w:rPr>
-            </w:pPr>
+              <w:t>LED</w:t>
+            </w:r>
             <w:r>
               <w:rPr>
                 <w:rFonts w:cstheme="minorHAnsi"/>
                 <w:sz w:val="16"/>
                 <w:szCs w:val="16"/>
               </w:rPr>
-              <w:t>LED</w:t>
-            </w:r>
-            <w:r>
+              <w:t>4</w:t>
+            </w:r>
+          </w:p>
+        </w:tc>
+        <w:tc>
+          <w:tcPr>
+            <w:tcW w:w="607" w:type="dxa"/>
+          </w:tcPr>
+          <w:p>
+            <w:pPr>
+              <w:spacing w:after="0" w:line="240" w:lineRule="auto"/>
               <w:rPr>
                 <w:rFonts w:cstheme="minorHAnsi"/>
                 <w:sz w:val="16"/>
                 <w:szCs w:val="16"/>
               </w:rPr>
-              <w:t>3</w:t>
-            </w:r>
-          </w:p>
-        </w:tc>
-        <w:tc>
-          <w:tcPr>
-            <w:tcW w:w="607" w:type="dxa"/>
-          </w:tcPr>
-          <w:p>
-            <w:pPr>
+            </w:pPr>
+            <w:r>
               <w:rPr>
                 <w:rFonts w:cstheme="minorHAnsi"/>
                 <w:sz w:val="16"/>
                 <w:szCs w:val="16"/>
               </w:rPr>
-            </w:pPr>
+              <w:t>LED</w:t>
+            </w:r>
             <w:r>
               <w:rPr>
                 <w:rFonts w:cstheme="minorHAnsi"/>
                 <w:sz w:val="16"/>
                 <w:szCs w:val="16"/>
               </w:rPr>
-              <w:t>LED</w:t>
-            </w:r>
-            <w:r>
+              <w:t>3</w:t>
+            </w:r>
+          </w:p>
+        </w:tc>
+        <w:tc>
+          <w:tcPr>
+            <w:tcW w:w="607" w:type="dxa"/>
+          </w:tcPr>
+          <w:p>
+            <w:pPr>
+              <w:spacing w:after="0" w:line="240" w:lineRule="auto"/>
               <w:rPr>
                 <w:rFonts w:cstheme="minorHAnsi"/>
                 <w:sz w:val="16"/>
                 <w:szCs w:val="16"/>
               </w:rPr>
-              <w:t>2</w:t>
-            </w:r>
-          </w:p>
-        </w:tc>
-        <w:tc>
-          <w:tcPr>
-            <w:tcW w:w="608" w:type="dxa"/>
-          </w:tcPr>
-          <w:p>
-            <w:pPr>
+            </w:pPr>
+            <w:r>
               <w:rPr>
                 <w:rFonts w:cstheme="minorHAnsi"/>
                 <w:sz w:val="16"/>
                 <w:szCs w:val="16"/>
               </w:rPr>
-            </w:pPr>
+              <w:t>LED</w:t>
+            </w:r>
             <w:r>
               <w:rPr>
                 <w:rFonts w:cstheme="minorHAnsi"/>
                 <w:sz w:val="16"/>
                 <w:szCs w:val="16"/>
               </w:rPr>
+              <w:t>2</w:t>
+            </w:r>
+          </w:p>
+        </w:tc>
+        <w:tc>
+          <w:tcPr>
+            <w:tcW w:w="608" w:type="dxa"/>
+          </w:tcPr>
+          <w:p>
+            <w:pPr>
+              <w:spacing w:after="0" w:line="240" w:lineRule="auto"/>
+              <w:rPr>
+                <w:rFonts w:cstheme="minorHAnsi"/>
+                <w:sz w:val="16"/>
+                <w:szCs w:val="16"/>
+              </w:rPr>
+            </w:pPr>
+            <w:r>
+              <w:rPr>
+                <w:rFonts w:cstheme="minorHAnsi"/>
+                <w:sz w:val="16"/>
+                <w:szCs w:val="16"/>
+              </w:rPr>
               <w:t>LED1</w:t>
+            </w:r>
+          </w:p>
+        </w:tc>
+      </w:tr>
+      <w:tr>
+        <w:tc>
+          <w:tcPr>
+            <w:tcW w:w="791" w:type="dxa"/>
+          </w:tcPr>
+          <w:p>
+            <w:pPr>
+              <w:spacing w:after="0" w:line="240" w:lineRule="auto"/>
+              <w:rPr>
+                <w:rFonts w:cstheme="minorHAnsi"/>
+                <w:sz w:val="16"/>
+                <w:szCs w:val="16"/>
+              </w:rPr>
+            </w:pPr>
+            <w:r>
+              <w:rPr>
+                <w:rFonts w:cstheme="minorHAnsi"/>
+                <w:sz w:val="16"/>
+                <w:szCs w:val="16"/>
+              </w:rPr>
+              <w:t>Meaning (version)</w:t>
+            </w:r>
+          </w:p>
+        </w:tc>
+        <w:tc>
+          <w:tcPr>
+            <w:tcW w:w="4808" w:type="dxa"/>
+            <w:gridSpan w:val="8"/>
+          </w:tcPr>
+          <w:p>
+            <w:pPr>
+              <w:spacing w:after="0" w:line="240" w:lineRule="auto"/>
+              <w:jc w:val="center"/>
+              <w:rPr>
+                <w:rFonts w:cstheme="minorHAnsi"/>
+                <w:sz w:val="16"/>
+                <w:szCs w:val="16"/>
+              </w:rPr>
+            </w:pPr>
+            <w:r>
+              <w:rPr>
+                <w:rFonts w:cstheme="minorHAnsi"/>
+                <w:sz w:val="16"/>
+                <w:szCs w:val="16"/>
+              </w:rPr>
+              <w:t>PRODUCTID = 3: G2V2 Front panel</w:t>
+            </w:r>
+          </w:p>
+        </w:tc>
+        <w:tc>
+          <w:tcPr>
+            <w:tcW w:w="4857" w:type="dxa"/>
+            <w:gridSpan w:val="8"/>
+          </w:tcPr>
+          <w:p>
+            <w:pPr>
+              <w:spacing w:after="0" w:line="240" w:lineRule="auto"/>
+              <w:jc w:val="center"/>
+              <w:rPr>
+                <w:rFonts w:cstheme="minorHAnsi"/>
+                <w:sz w:val="16"/>
+                <w:szCs w:val="16"/>
+              </w:rPr>
+            </w:pPr>
+            <w:r>
+              <w:rPr>
+                <w:rFonts w:cstheme="minorHAnsi"/>
+                <w:sz w:val="16"/>
+                <w:szCs w:val="16"/>
+              </w:rPr>
+              <w:t>Software Version</w:t>
             </w:r>
           </w:p>
         </w:tc>
@@ -7344,6 +7427,7 @@
         <w:pStyle w:val="Heading3"/>
       </w:pPr>
       <w:r>
+        <w:lastRenderedPageBreak/>
         <w:t>Stretch – Information Read</w:t>
       </w:r>
     </w:p>
@@ -7371,7 +7455,6 @@
     </w:p>
     <w:p>
       <w:r>
-        <w:lastRenderedPageBreak/>
         <w:t>Byte 1: product ID. =1: G2</w:t>
       </w:r>
       <w:r>
@@ -7452,13 +7535,8 @@
           <w:numId w:val="8"/>
         </w:numPr>
       </w:pPr>
-      <w:proofErr w:type="gramStart"/>
-      <w:r>
-        <w:t>16 bit</w:t>
-      </w:r>
-      <w:proofErr w:type="gramEnd"/>
-      <w:r>
-        <w:t xml:space="preserve"> slave read, initiated by the Raspberry pi</w:t>
+      <w:r>
+        <w:t>16 bit slave read, initiated by the Raspberry pi</w:t>
       </w:r>
     </w:p>
     <w:p>
@@ -7472,13 +7550,8 @@
       <w:r>
         <w:t xml:space="preserve">Arduino returns event </w:t>
       </w:r>
-      <w:proofErr w:type="gramStart"/>
-      <w:r>
-        <w:t>16 bit</w:t>
-      </w:r>
-      <w:proofErr w:type="gramEnd"/>
-      <w:r>
-        <w:t xml:space="preserve"> </w:t>
+      <w:r>
+        <w:t xml:space="preserve">16 bit </w:t>
       </w:r>
       <w:r>
         <w:t>queue entry, or 0 if no event available</w:t>
@@ -7493,13 +7566,8 @@
         </w:numPr>
       </w:pPr>
       <w:r>
-        <w:t xml:space="preserve">Arduino clears the interrupt if the event queue is now </w:t>
-      </w:r>
-      <w:proofErr w:type="gramStart"/>
-      <w:r>
-        <w:t>empty</w:t>
-      </w:r>
-      <w:proofErr w:type="gramEnd"/>
+        <w:t>Arduino clears the interrupt if the event queue is now empty</w:t>
+      </w:r>
     </w:p>
     <w:p>
       <w:pPr>
@@ -7509,13 +7577,8 @@
           <w:numId w:val="8"/>
         </w:numPr>
       </w:pPr>
-      <w:proofErr w:type="gramStart"/>
-      <w:r>
-        <w:t>16 bit</w:t>
-      </w:r>
-      <w:proofErr w:type="gramEnd"/>
-      <w:r>
-        <w:t xml:space="preserve"> slave write, initiated by the Raspberry pi</w:t>
+      <w:r>
+        <w:t>16 bit slave write, initiated by the Raspberry pi</w:t>
       </w:r>
     </w:p>
     <w:p>
@@ -7527,13 +7590,8 @@
         </w:numPr>
       </w:pPr>
       <w:r>
-        <w:t xml:space="preserve">Arduino sets LEDs and one control </w:t>
-      </w:r>
-      <w:proofErr w:type="gramStart"/>
-      <w:r>
-        <w:t>bit</w:t>
-      </w:r>
-      <w:proofErr w:type="gramEnd"/>
+        <w:t>Arduino sets LEDs and one control bit</w:t>
+      </w:r>
     </w:p>
     <w:p>
       <w:pPr>
@@ -7594,13 +7652,8 @@
           <w:numId w:val="9"/>
         </w:numPr>
       </w:pPr>
-      <w:proofErr w:type="gramStart"/>
-      <w:r>
-        <w:t>8 bit</w:t>
-      </w:r>
-      <w:proofErr w:type="gramEnd"/>
-      <w:r>
-        <w:t xml:space="preserve"> register write, for configuration</w:t>
+      <w:r>
+        <w:t>8 bit register write, for configuration</w:t>
       </w:r>
       <w:r>
         <w:t xml:space="preserve"> &amp; for LED / matrix column write</w:t>
@@ -7615,15 +7668,7 @@
         </w:numPr>
       </w:pPr>
       <w:r>
-        <w:t xml:space="preserve">16 bit read </w:t>
-      </w:r>
-      <w:proofErr w:type="gramStart"/>
-      <w:r>
-        <w:t>from  adjacent</w:t>
-      </w:r>
-      <w:proofErr w:type="gramEnd"/>
-      <w:r>
-        <w:t xml:space="preserve"> registers (encoder data read)</w:t>
+        <w:t>16 bit read from  adjacent registers (encoder data read)</w:t>
       </w:r>
     </w:p>
     <w:p>
@@ -7635,15 +7680,7 @@
         </w:numPr>
       </w:pPr>
       <w:r>
-        <w:t xml:space="preserve">8 </w:t>
-      </w:r>
-      <w:proofErr w:type="gramStart"/>
-      <w:r>
-        <w:t>bit</w:t>
-      </w:r>
-      <w:proofErr w:type="gramEnd"/>
-      <w:r>
-        <w:t xml:space="preserve"> read from one register (</w:t>
+        <w:t>8 bit read from one register (</w:t>
       </w:r>
       <w:r>
         <w:t>switch matrix row read)</w:t>
@@ -7673,21 +7710,8 @@
     </w:p>
     <w:p>
       <w:r>
-        <w:t xml:space="preserve">Arduino Nano Every has an </w:t>
-      </w:r>
-      <w:proofErr w:type="gramStart"/>
-      <w:r>
-        <w:t>8 bit</w:t>
-      </w:r>
-      <w:proofErr w:type="gramEnd"/>
-      <w:r>
-        <w:t xml:space="preserve"> ATMEGA4809 processor. I need to change some </w:t>
-      </w:r>
-      <w:proofErr w:type="gramStart"/>
-      <w:r>
-        <w:t>libraries</w:t>
-      </w:r>
-      <w:proofErr w:type="gramEnd"/>
+        <w:t>Arduino Nano Every has an 8 bit ATMEGA4809 processor. I need to change some libraries</w:t>
+      </w:r>
     </w:p>
     <w:p>
       <w:pPr>
@@ -7712,13 +7736,8 @@
         </w:numPr>
       </w:pPr>
       <w:r>
-        <w:t>Timer – new code will be needed; no known libraries for ‘</w:t>
-      </w:r>
-      <w:proofErr w:type="gramStart"/>
-      <w:r>
-        <w:t>4809</w:t>
-      </w:r>
-      <w:proofErr w:type="gramEnd"/>
+        <w:t>Timer – new code will be needed; no known libraries for ‘4809</w:t>
+      </w:r>
     </w:p>
     <w:p>
       <w:pPr>
@@ -7729,13 +7748,8 @@
         </w:numPr>
       </w:pPr>
       <w:r>
-        <w:t xml:space="preserve">You have to install “Arduino Mega AVR Boards” in the Arduino console Boards </w:t>
-      </w:r>
-      <w:proofErr w:type="gramStart"/>
-      <w:r>
-        <w:t>manager</w:t>
-      </w:r>
-      <w:proofErr w:type="gramEnd"/>
+        <w:t>You have to install “Arduino Mega AVR Boards” in the Arduino console Boards manager</w:t>
+      </w:r>
     </w:p>
     <w:p>
       <w:pPr>
@@ -7746,13 +7760,8 @@
         </w:numPr>
       </w:pPr>
       <w:r>
-        <w:t>Interrupt driven VFO encoder library doesn’t support ‘</w:t>
-      </w:r>
-      <w:proofErr w:type="gramStart"/>
-      <w:r>
-        <w:t>4809</w:t>
-      </w:r>
-      <w:proofErr w:type="gramEnd"/>
+        <w:t>Interrupt driven VFO encoder library doesn’t support ‘4809</w:t>
+      </w:r>
     </w:p>
     <w:p>
       <w:r>
@@ -7788,11 +7797,216 @@
             <w:tcW w:w="4508" w:type="dxa"/>
           </w:tcPr>
           <w:p>
+            <w:pPr>
+              <w:rPr>
+                <w:sz w:val="14"/>
+                <w:szCs w:val="14"/>
+              </w:rPr>
+            </w:pPr>
+            <w:r>
+              <w:rPr>
+                <w:sz w:val="16"/>
+                <w:szCs w:val="16"/>
+              </w:rPr>
+              <w:t xml:space="preserve"> </w:t>
+            </w:r>
+            <w:r>
+              <w:rPr>
+                <w:sz w:val="16"/>
+                <w:szCs w:val="16"/>
+              </w:rPr>
+              <w:t xml:space="preserve">         </w:t>
+            </w:r>
+            <w:r>
+              <w:rPr>
+                <w:sz w:val="14"/>
+                <w:szCs w:val="14"/>
+              </w:rPr>
+              <w:t>D12 D11 D10 D9</w:t>
+            </w:r>
+            <w:r>
+              <w:rPr>
+                <w:sz w:val="14"/>
+                <w:szCs w:val="14"/>
+              </w:rPr>
+              <w:t xml:space="preserve"> </w:t>
+            </w:r>
+            <w:r>
+              <w:rPr>
+                <w:sz w:val="14"/>
+                <w:szCs w:val="14"/>
+              </w:rPr>
+              <w:t xml:space="preserve"> </w:t>
+            </w:r>
+            <w:r>
+              <w:rPr>
+                <w:sz w:val="14"/>
+                <w:szCs w:val="14"/>
+              </w:rPr>
+              <w:t xml:space="preserve"> D8</w:t>
+            </w:r>
+            <w:r>
+              <w:rPr>
+                <w:sz w:val="14"/>
+                <w:szCs w:val="14"/>
+              </w:rPr>
+              <w:t xml:space="preserve"> </w:t>
+            </w:r>
+            <w:r>
+              <w:rPr>
+                <w:sz w:val="14"/>
+                <w:szCs w:val="14"/>
+              </w:rPr>
+              <w:t xml:space="preserve"> </w:t>
+            </w:r>
+            <w:r>
+              <w:rPr>
+                <w:sz w:val="14"/>
+                <w:szCs w:val="14"/>
+              </w:rPr>
+              <w:t xml:space="preserve"> D7</w:t>
+            </w:r>
+            <w:r>
+              <w:rPr>
+                <w:sz w:val="14"/>
+                <w:szCs w:val="14"/>
+              </w:rPr>
+              <w:t xml:space="preserve"> </w:t>
+            </w:r>
+            <w:r>
+              <w:rPr>
+                <w:sz w:val="14"/>
+                <w:szCs w:val="14"/>
+              </w:rPr>
+              <w:t xml:space="preserve"> D6</w:t>
+            </w:r>
+            <w:r>
+              <w:rPr>
+                <w:sz w:val="14"/>
+                <w:szCs w:val="14"/>
+              </w:rPr>
+              <w:t xml:space="preserve"> </w:t>
+            </w:r>
+            <w:r>
+              <w:rPr>
+                <w:sz w:val="14"/>
+                <w:szCs w:val="14"/>
+              </w:rPr>
+              <w:t xml:space="preserve"> D5 </w:t>
+            </w:r>
+            <w:r>
+              <w:rPr>
+                <w:sz w:val="14"/>
+                <w:szCs w:val="14"/>
+              </w:rPr>
+              <w:t xml:space="preserve"> </w:t>
+            </w:r>
+            <w:r>
+              <w:rPr>
+                <w:sz w:val="14"/>
+                <w:szCs w:val="14"/>
+              </w:rPr>
+              <w:t xml:space="preserve"> </w:t>
+            </w:r>
+            <w:r>
+              <w:rPr>
+                <w:sz w:val="14"/>
+                <w:szCs w:val="14"/>
+              </w:rPr>
+              <w:t xml:space="preserve">D4 </w:t>
+            </w:r>
+            <w:r>
+              <w:rPr>
+                <w:sz w:val="14"/>
+                <w:szCs w:val="14"/>
+              </w:rPr>
+              <w:t xml:space="preserve"> </w:t>
+            </w:r>
+            <w:r>
+              <w:rPr>
+                <w:sz w:val="14"/>
+                <w:szCs w:val="14"/>
+              </w:rPr>
+              <w:t xml:space="preserve">D3 </w:t>
+            </w:r>
+            <w:r>
+              <w:rPr>
+                <w:sz w:val="14"/>
+                <w:szCs w:val="14"/>
+              </w:rPr>
+              <w:t xml:space="preserve"> </w:t>
+            </w:r>
+            <w:r>
+              <w:rPr>
+                <w:sz w:val="14"/>
+                <w:szCs w:val="14"/>
+              </w:rPr>
+              <w:t xml:space="preserve"> </w:t>
+            </w:r>
+            <w:r>
+              <w:rPr>
+                <w:sz w:val="14"/>
+                <w:szCs w:val="14"/>
+              </w:rPr>
+              <w:t>D2</w:t>
+            </w:r>
+            <w:r>
+              <w:rPr>
+                <w:sz w:val="14"/>
+                <w:szCs w:val="14"/>
+              </w:rPr>
+              <w:t xml:space="preserve"> </w:t>
+            </w:r>
+            <w:r>
+              <w:rPr>
+                <w:sz w:val="14"/>
+                <w:szCs w:val="14"/>
+              </w:rPr>
+              <w:t xml:space="preserve"> </w:t>
+            </w:r>
+            <w:r>
+              <w:rPr>
+                <w:sz w:val="14"/>
+                <w:szCs w:val="14"/>
+              </w:rPr>
+              <w:t>GND RST D</w:t>
+            </w:r>
+            <w:r>
+              <w:rPr>
+                <w:sz w:val="14"/>
+                <w:szCs w:val="14"/>
+              </w:rPr>
+              <w:t>0</w:t>
+            </w:r>
+            <w:r>
+              <w:rPr>
+                <w:sz w:val="14"/>
+                <w:szCs w:val="14"/>
+              </w:rPr>
+              <w:t xml:space="preserve"> </w:t>
+            </w:r>
+            <w:r>
+              <w:rPr>
+                <w:sz w:val="14"/>
+                <w:szCs w:val="14"/>
+              </w:rPr>
+              <w:t xml:space="preserve"> D</w:t>
+            </w:r>
+            <w:r>
+              <w:rPr>
+                <w:sz w:val="14"/>
+                <w:szCs w:val="14"/>
+              </w:rPr>
+              <w:t>1</w:t>
+            </w:r>
+          </w:p>
+          <w:p>
             <w:r>
               <w:rPr>
                 <w:noProof/>
                 <w:lang w:eastAsia="en-GB"/>
               </w:rPr>
+              <w:lastRenderedPageBreak/>
               <w:drawing>
                 <wp:inline distT="0" distB="0" distL="0" distR="0" wp14:anchorId="7B3D82CE" wp14:editId="01D025B5">
                   <wp:extent cx="2713939" cy="1122740"/>
@@ -7830,6 +8044,175 @@
               </w:drawing>
             </w:r>
           </w:p>
+          <w:p>
+            <w:pPr>
+              <w:rPr>
+                <w:sz w:val="14"/>
+                <w:szCs w:val="14"/>
+              </w:rPr>
+            </w:pPr>
+            <w:r>
+              <w:rPr>
+                <w:sz w:val="16"/>
+                <w:szCs w:val="16"/>
+              </w:rPr>
+              <w:t xml:space="preserve">       </w:t>
+            </w:r>
+            <w:r>
+              <w:rPr>
+                <w:sz w:val="14"/>
+                <w:szCs w:val="14"/>
+              </w:rPr>
+              <w:t xml:space="preserve"> </w:t>
+            </w:r>
+            <w:r>
+              <w:rPr>
+                <w:sz w:val="14"/>
+                <w:szCs w:val="14"/>
+              </w:rPr>
+              <w:t xml:space="preserve"> </w:t>
+            </w:r>
+            <w:r>
+              <w:rPr>
+                <w:sz w:val="14"/>
+                <w:szCs w:val="14"/>
+              </w:rPr>
+              <w:t xml:space="preserve"> </w:t>
+            </w:r>
+            <w:r>
+              <w:rPr>
+                <w:sz w:val="14"/>
+                <w:szCs w:val="14"/>
+              </w:rPr>
+              <w:t xml:space="preserve">D13 3V3 REF </w:t>
+            </w:r>
+            <w:r>
+              <w:rPr>
+                <w:sz w:val="14"/>
+                <w:szCs w:val="14"/>
+              </w:rPr>
+              <w:t xml:space="preserve"> </w:t>
+            </w:r>
+            <w:r>
+              <w:rPr>
+                <w:sz w:val="14"/>
+                <w:szCs w:val="14"/>
+              </w:rPr>
+              <w:t xml:space="preserve">A0 </w:t>
+            </w:r>
+            <w:r>
+              <w:rPr>
+                <w:sz w:val="14"/>
+                <w:szCs w:val="14"/>
+              </w:rPr>
+              <w:t xml:space="preserve">  </w:t>
+            </w:r>
+            <w:r>
+              <w:rPr>
+                <w:sz w:val="14"/>
+                <w:szCs w:val="14"/>
+              </w:rPr>
+              <w:t xml:space="preserve">A1 </w:t>
+            </w:r>
+            <w:r>
+              <w:rPr>
+                <w:sz w:val="14"/>
+                <w:szCs w:val="14"/>
+              </w:rPr>
+              <w:t xml:space="preserve"> </w:t>
+            </w:r>
+            <w:r>
+              <w:rPr>
+                <w:sz w:val="14"/>
+                <w:szCs w:val="14"/>
+              </w:rPr>
+              <w:t xml:space="preserve">A2 </w:t>
+            </w:r>
+            <w:r>
+              <w:rPr>
+                <w:sz w:val="14"/>
+                <w:szCs w:val="14"/>
+              </w:rPr>
+              <w:t xml:space="preserve">  </w:t>
+            </w:r>
+            <w:r>
+              <w:rPr>
+                <w:sz w:val="14"/>
+                <w:szCs w:val="14"/>
+              </w:rPr>
+              <w:t xml:space="preserve">A3 </w:t>
+            </w:r>
+            <w:r>
+              <w:rPr>
+                <w:sz w:val="14"/>
+                <w:szCs w:val="14"/>
+              </w:rPr>
+              <w:t xml:space="preserve">  </w:t>
+            </w:r>
+            <w:r>
+              <w:rPr>
+                <w:sz w:val="14"/>
+                <w:szCs w:val="14"/>
+              </w:rPr>
+              <w:t xml:space="preserve">A4 </w:t>
+            </w:r>
+            <w:r>
+              <w:rPr>
+                <w:sz w:val="14"/>
+                <w:szCs w:val="14"/>
+              </w:rPr>
+              <w:t xml:space="preserve">  </w:t>
+            </w:r>
+            <w:r>
+              <w:rPr>
+                <w:sz w:val="14"/>
+                <w:szCs w:val="14"/>
+              </w:rPr>
+              <w:t xml:space="preserve">A5 </w:t>
+            </w:r>
+            <w:r>
+              <w:rPr>
+                <w:sz w:val="14"/>
+                <w:szCs w:val="14"/>
+              </w:rPr>
+              <w:t xml:space="preserve">  </w:t>
+            </w:r>
+            <w:r>
+              <w:rPr>
+                <w:sz w:val="14"/>
+                <w:szCs w:val="14"/>
+              </w:rPr>
+              <w:t xml:space="preserve">A6 </w:t>
+            </w:r>
+            <w:r>
+              <w:rPr>
+                <w:sz w:val="14"/>
+                <w:szCs w:val="14"/>
+              </w:rPr>
+              <w:t xml:space="preserve">  </w:t>
+            </w:r>
+            <w:r>
+              <w:rPr>
+                <w:sz w:val="14"/>
+                <w:szCs w:val="14"/>
+              </w:rPr>
+              <w:t xml:space="preserve">A7 </w:t>
+            </w:r>
+            <w:r>
+              <w:rPr>
+                <w:sz w:val="14"/>
+                <w:szCs w:val="14"/>
+              </w:rPr>
+              <w:t xml:space="preserve">  </w:t>
+            </w:r>
+            <w:r>
+              <w:rPr>
+                <w:sz w:val="14"/>
+                <w:szCs w:val="14"/>
+              </w:rPr>
+              <w:t>5V RST GND VIN</w:t>
+            </w:r>
+          </w:p>
         </w:tc>
         <w:tc>
           <w:tcPr>
@@ -7841,6 +8224,7 @@
                 <w:noProof/>
                 <w:lang w:eastAsia="en-GB"/>
               </w:rPr>
+              <w:lastRenderedPageBreak/>
               <w:drawing>
                 <wp:inline distT="0" distB="0" distL="0" distR="0" wp14:anchorId="29433073" wp14:editId="11A67F41">
                   <wp:extent cx="2738785" cy="1178230"/>
@@ -7889,16 +8273,7 @@
     </w:p>
     <w:p>
       <w:r>
-        <w:lastRenderedPageBreak/>
-        <w:t xml:space="preserve">The processor is only 8 </w:t>
-      </w:r>
-      <w:proofErr w:type="gramStart"/>
-      <w:r>
-        <w:t>bit</w:t>
-      </w:r>
-      <w:proofErr w:type="gramEnd"/>
-      <w:r>
-        <w:t>: so change variables wherever possible to be byte (8 bit unsigned) int8_t (signed 8 bit) or int (16 bit) rather than long (32 bit)</w:t>
+        <w:t>The processor is only 8 bit: so change variables wherever possible to be byte (8 bit unsigned) int8_t (signed 8 bit) or int (16 bit) rather than long (32 bit)</w:t>
       </w:r>
     </w:p>
     <w:p>
@@ -7926,15 +8301,7 @@
     </w:p>
     <w:p>
       <w:r>
-        <w:t xml:space="preserve">A solution is to have conditional compilation, and for the </w:t>
-      </w:r>
-      <w:proofErr w:type="gramStart"/>
-      <w:r>
-        <w:t>high resolution</w:t>
-      </w:r>
-      <w:proofErr w:type="gramEnd"/>
-      <w:r>
-        <w:t xml:space="preserve"> optical encoders only interrupt on the rising edge of one input (therefore 600 interrupts per revolution) and use the other input to sense direction.</w:t>
+        <w:t>A solution is to have conditional compilation, and for the high resolution optical encoders only interrupt on the rising edge of one input (therefore 600 interrupts per revolution) and use the other input to sense direction.</w:t>
       </w:r>
     </w:p>
     <w:p>
@@ -7952,15 +8319,7 @@
     </w:p>
     <w:p>
       <w:r>
-        <w:t xml:space="preserve">To compile for the </w:t>
-      </w:r>
-      <w:proofErr w:type="gramStart"/>
-      <w:r>
-        <w:t>high resolution</w:t>
-      </w:r>
-      <w:proofErr w:type="gramEnd"/>
-      <w:r>
-        <w:t xml:space="preserve"> encoder:</w:t>
+        <w:t>To compile for the high resolution encoder:</w:t>
       </w:r>
     </w:p>
     <w:p>
@@ -7987,6 +8346,542 @@
         <w:t>#define HIRESOPTICALENCODER 1</w:t>
       </w:r>
     </w:p>
+    <w:p/>
+    <w:p>
+      <w:pPr>
+        <w:pStyle w:val="Heading2"/>
+      </w:pPr>
+      <w:r>
+        <w:t>LEDs</w:t>
+      </w:r>
+    </w:p>
+    <w:p>
+      <w:r>
+        <w:t>Simple lookup from the software number to a CPU pin</w:t>
+      </w:r>
+    </w:p>
+    <w:tbl>
+      <w:tblPr>
+        <w:tblStyle w:val="TableGrid"/>
+        <w:tblW w:w="0" w:type="auto"/>
+        <w:tblLook w:val="04A0" w:firstRow="1" w:lastRow="0" w:firstColumn="1" w:lastColumn="0" w:noHBand="0" w:noVBand="1"/>
+      </w:tblPr>
+      <w:tblGrid>
+        <w:gridCol w:w="2122"/>
+        <w:gridCol w:w="1417"/>
+        <w:gridCol w:w="2693"/>
+      </w:tblGrid>
+      <w:tr>
+        <w:tc>
+          <w:tcPr>
+            <w:tcW w:w="2122" w:type="dxa"/>
+          </w:tcPr>
+          <w:p>
+            <w:pPr>
+              <w:spacing w:after="0" w:line="240" w:lineRule="auto"/>
+              <w:rPr>
+                <w:b/>
+              </w:rPr>
+            </w:pPr>
+            <w:r>
+              <w:rPr>
+                <w:b/>
+              </w:rPr>
+              <w:t>Arduino pin</w:t>
+            </w:r>
+          </w:p>
+        </w:tc>
+        <w:tc>
+          <w:tcPr>
+            <w:tcW w:w="1417" w:type="dxa"/>
+          </w:tcPr>
+          <w:p>
+            <w:pPr>
+              <w:spacing w:after="0" w:line="240" w:lineRule="auto"/>
+              <w:rPr>
+                <w:b/>
+              </w:rPr>
+            </w:pPr>
+            <w:r>
+              <w:rPr>
+                <w:b/>
+              </w:rPr>
+              <w:t>s/w number</w:t>
+            </w:r>
+          </w:p>
+        </w:tc>
+        <w:tc>
+          <w:tcPr>
+            <w:tcW w:w="2693" w:type="dxa"/>
+          </w:tcPr>
+          <w:p>
+            <w:pPr>
+              <w:spacing w:after="0" w:line="240" w:lineRule="auto"/>
+              <w:rPr>
+                <w:b/>
+              </w:rPr>
+            </w:pPr>
+            <w:r>
+              <w:rPr>
+                <w:b/>
+              </w:rPr>
+              <w:t>Function</w:t>
+            </w:r>
+          </w:p>
+        </w:tc>
+      </w:tr>
+      <w:tr>
+        <w:tc>
+          <w:tcPr>
+            <w:tcW w:w="2122" w:type="dxa"/>
+          </w:tcPr>
+          <w:p>
+            <w:pPr>
+              <w:spacing w:after="0" w:line="240" w:lineRule="auto"/>
+            </w:pPr>
+            <w:r>
+              <w:t>Dig 2</w:t>
+            </w:r>
+          </w:p>
+        </w:tc>
+        <w:tc>
+          <w:tcPr>
+            <w:tcW w:w="1417" w:type="dxa"/>
+          </w:tcPr>
+          <w:p>
+            <w:pPr>
+              <w:spacing w:after="0" w:line="240" w:lineRule="auto"/>
+            </w:pPr>
+            <w:r>
+              <w:t>1</w:t>
+            </w:r>
+          </w:p>
+        </w:tc>
+        <w:tc>
+          <w:tcPr>
+            <w:tcW w:w="2693" w:type="dxa"/>
+          </w:tcPr>
+          <w:p>
+            <w:pPr>
+              <w:spacing w:after="0" w:line="240" w:lineRule="auto"/>
+            </w:pPr>
+            <w:r>
+              <w:t>MOX</w:t>
+            </w:r>
+          </w:p>
+        </w:tc>
+      </w:tr>
+      <w:tr>
+        <w:tc>
+          <w:tcPr>
+            <w:tcW w:w="2122" w:type="dxa"/>
+          </w:tcPr>
+          <w:p>
+            <w:pPr>
+              <w:spacing w:after="0" w:line="240" w:lineRule="auto"/>
+            </w:pPr>
+            <w:r>
+              <w:t>Dig 3</w:t>
+            </w:r>
+          </w:p>
+        </w:tc>
+        <w:tc>
+          <w:tcPr>
+            <w:tcW w:w="1417" w:type="dxa"/>
+          </w:tcPr>
+          <w:p>
+            <w:pPr>
+              <w:spacing w:after="0" w:line="240" w:lineRule="auto"/>
+            </w:pPr>
+            <w:r>
+              <w:t>2</w:t>
+            </w:r>
+          </w:p>
+        </w:tc>
+        <w:tc>
+          <w:tcPr>
+            <w:tcW w:w="2693" w:type="dxa"/>
+          </w:tcPr>
+          <w:p>
+            <w:pPr>
+              <w:spacing w:after="0" w:line="240" w:lineRule="auto"/>
+            </w:pPr>
+            <w:r>
+              <w:t>Tune</w:t>
+            </w:r>
+          </w:p>
+        </w:tc>
+      </w:tr>
+      <w:tr>
+        <w:tc>
+          <w:tcPr>
+            <w:tcW w:w="2122" w:type="dxa"/>
+          </w:tcPr>
+          <w:p>
+            <w:pPr>
+              <w:spacing w:after="0" w:line="240" w:lineRule="auto"/>
+            </w:pPr>
+            <w:r>
+              <w:t>Dig 4</w:t>
+            </w:r>
+          </w:p>
+        </w:tc>
+        <w:tc>
+          <w:tcPr>
+            <w:tcW w:w="1417" w:type="dxa"/>
+          </w:tcPr>
+          <w:p>
+            <w:pPr>
+              <w:spacing w:after="0" w:line="240" w:lineRule="auto"/>
+            </w:pPr>
+            <w:r>
+              <w:t>3</w:t>
+            </w:r>
+          </w:p>
+        </w:tc>
+        <w:tc>
+          <w:tcPr>
+            <w:tcW w:w="2693" w:type="dxa"/>
+          </w:tcPr>
+          <w:p>
+            <w:pPr>
+              <w:spacing w:after="0" w:line="240" w:lineRule="auto"/>
+            </w:pPr>
+            <w:r>
+              <w:t>2 Tone</w:t>
+            </w:r>
+          </w:p>
+        </w:tc>
+      </w:tr>
+      <w:tr>
+        <w:tc>
+          <w:tcPr>
+            <w:tcW w:w="2122" w:type="dxa"/>
+          </w:tcPr>
+          <w:p>
+            <w:pPr>
+              <w:spacing w:after="0" w:line="240" w:lineRule="auto"/>
+            </w:pPr>
+            <w:r>
+              <w:t>Dig 5</w:t>
+            </w:r>
+          </w:p>
+        </w:tc>
+        <w:tc>
+          <w:tcPr>
+            <w:tcW w:w="1417" w:type="dxa"/>
+          </w:tcPr>
+          <w:p>
+            <w:pPr>
+              <w:spacing w:after="0" w:line="240" w:lineRule="auto"/>
+            </w:pPr>
+            <w:r>
+              <w:t>4</w:t>
+            </w:r>
+          </w:p>
+        </w:tc>
+        <w:tc>
+          <w:tcPr>
+            <w:tcW w:w="2693" w:type="dxa"/>
+          </w:tcPr>
+          <w:p>
+            <w:pPr>
+              <w:spacing w:after="0" w:line="240" w:lineRule="auto"/>
+            </w:pPr>
+            <w:r>
+              <w:t>ATU Tune solution</w:t>
+            </w:r>
+          </w:p>
+        </w:tc>
+      </w:tr>
+      <w:tr>
+        <w:tc>
+          <w:tcPr>
+            <w:tcW w:w="2122" w:type="dxa"/>
+          </w:tcPr>
+          <w:p>
+            <w:pPr>
+              <w:spacing w:after="0" w:line="240" w:lineRule="auto"/>
+            </w:pPr>
+            <w:r>
+              <w:t>Dig 6</w:t>
+            </w:r>
+          </w:p>
+        </w:tc>
+        <w:tc>
+          <w:tcPr>
+            <w:tcW w:w="1417" w:type="dxa"/>
+          </w:tcPr>
+          <w:p>
+            <w:pPr>
+              <w:spacing w:after="0" w:line="240" w:lineRule="auto"/>
+            </w:pPr>
+            <w:r>
+              <w:t>5</w:t>
+            </w:r>
+          </w:p>
+        </w:tc>
+        <w:tc>
+          <w:tcPr>
+            <w:tcW w:w="2693" w:type="dxa"/>
+          </w:tcPr>
+          <w:p>
+            <w:pPr>
+              <w:spacing w:after="0" w:line="240" w:lineRule="auto"/>
+            </w:pPr>
+            <w:r>
+              <w:t>ATU enabled</w:t>
+            </w:r>
+          </w:p>
+        </w:tc>
+      </w:tr>
+      <w:tr>
+        <w:tc>
+          <w:tcPr>
+            <w:tcW w:w="2122" w:type="dxa"/>
+          </w:tcPr>
+          <w:p>
+            <w:pPr>
+              <w:spacing w:after="0" w:line="240" w:lineRule="auto"/>
+            </w:pPr>
+            <w:r>
+              <w:t>Dig 7</w:t>
+            </w:r>
+          </w:p>
+        </w:tc>
+        <w:tc>
+          <w:tcPr>
+            <w:tcW w:w="1417" w:type="dxa"/>
+          </w:tcPr>
+          <w:p>
+            <w:pPr>
+              <w:spacing w:after="0" w:line="240" w:lineRule="auto"/>
+            </w:pPr>
+            <w:r>
+              <w:t>6</w:t>
+            </w:r>
+          </w:p>
+        </w:tc>
+        <w:tc>
+          <w:tcPr>
+            <w:tcW w:w="2693" w:type="dxa"/>
+          </w:tcPr>
+          <w:p>
+            <w:pPr>
+              <w:spacing w:after="0" w:line="240" w:lineRule="auto"/>
+            </w:pPr>
+            <w:r>
+              <w:t>XIT</w:t>
+            </w:r>
+          </w:p>
+        </w:tc>
+      </w:tr>
+      <w:tr>
+        <w:tc>
+          <w:tcPr>
+            <w:tcW w:w="2122" w:type="dxa"/>
+          </w:tcPr>
+          <w:p>
+            <w:pPr>
+              <w:spacing w:after="0" w:line="240" w:lineRule="auto"/>
+            </w:pPr>
+            <w:r>
+              <w:t>Dig 8</w:t>
+            </w:r>
+          </w:p>
+        </w:tc>
+        <w:tc>
+          <w:tcPr>
+            <w:tcW w:w="1417" w:type="dxa"/>
+          </w:tcPr>
+          <w:p>
+            <w:pPr>
+              <w:spacing w:after="0" w:line="240" w:lineRule="auto"/>
+            </w:pPr>
+            <w:r>
+              <w:t>7</w:t>
+            </w:r>
+          </w:p>
+        </w:tc>
+        <w:tc>
+          <w:tcPr>
+            <w:tcW w:w="2693" w:type="dxa"/>
+          </w:tcPr>
+          <w:p>
+            <w:pPr>
+              <w:spacing w:after="0" w:line="240" w:lineRule="auto"/>
+            </w:pPr>
+            <w:r>
+              <w:t>RIT</w:t>
+            </w:r>
+          </w:p>
+        </w:tc>
+      </w:tr>
+      <w:tr>
+        <w:tc>
+          <w:tcPr>
+            <w:tcW w:w="2122" w:type="dxa"/>
+          </w:tcPr>
+          <w:p>
+            <w:pPr>
+              <w:spacing w:after="0" w:line="240" w:lineRule="auto"/>
+            </w:pPr>
+            <w:r>
+              <w:t>Dig 9</w:t>
+            </w:r>
+          </w:p>
+        </w:tc>
+        <w:tc>
+          <w:tcPr>
+            <w:tcW w:w="1417" w:type="dxa"/>
+          </w:tcPr>
+          <w:p>
+            <w:pPr>
+              <w:spacing w:after="0" w:line="240" w:lineRule="auto"/>
+            </w:pPr>
+            <w:r>
+              <w:t>8</w:t>
+            </w:r>
+          </w:p>
+        </w:tc>
+        <w:tc>
+          <w:tcPr>
+            <w:tcW w:w="2693" w:type="dxa"/>
+          </w:tcPr>
+          <w:p>
+            <w:pPr>
+              <w:spacing w:after="0" w:line="240" w:lineRule="auto"/>
+            </w:pPr>
+            <w:r>
+              <w:t>A/B</w:t>
+            </w:r>
+          </w:p>
+        </w:tc>
+      </w:tr>
+      <w:tr>
+        <w:tc>
+          <w:tcPr>
+            <w:tcW w:w="2122" w:type="dxa"/>
+          </w:tcPr>
+          <w:p>
+            <w:pPr>
+              <w:spacing w:after="0" w:line="240" w:lineRule="auto"/>
+            </w:pPr>
+            <w:r>
+              <w:t>Dig 10</w:t>
+            </w:r>
+          </w:p>
+        </w:tc>
+        <w:tc>
+          <w:tcPr>
+            <w:tcW w:w="1417" w:type="dxa"/>
+          </w:tcPr>
+          <w:p>
+            <w:pPr>
+              <w:spacing w:after="0" w:line="240" w:lineRule="auto"/>
+            </w:pPr>
+            <w:r>
+              <w:t>9</w:t>
+            </w:r>
+          </w:p>
+        </w:tc>
+        <w:tc>
+          <w:tcPr>
+            <w:tcW w:w="2693" w:type="dxa"/>
+          </w:tcPr>
+          <w:p>
+            <w:pPr>
+              <w:spacing w:after="0" w:line="240" w:lineRule="auto"/>
+            </w:pPr>
+            <w:r>
+              <w:t>VFO lock</w:t>
+            </w:r>
+          </w:p>
+        </w:tc>
+      </w:tr>
+      <w:tr>
+        <w:tc>
+          <w:tcPr>
+            <w:tcW w:w="2122" w:type="dxa"/>
+          </w:tcPr>
+          <w:p>
+            <w:pPr>
+              <w:spacing w:after="0" w:line="240" w:lineRule="auto"/>
+            </w:pPr>
+            <w:r>
+              <w:t>A0</w:t>
+            </w:r>
+          </w:p>
+        </w:tc>
+        <w:tc>
+          <w:tcPr>
+            <w:tcW w:w="1417" w:type="dxa"/>
+          </w:tcPr>
+          <w:p>
+            <w:pPr>
+              <w:spacing w:after="0" w:line="240" w:lineRule="auto"/>
+            </w:pPr>
+            <w:r>
+              <w:t>10</w:t>
+            </w:r>
+          </w:p>
+        </w:tc>
+        <w:tc>
+          <w:tcPr>
+            <w:tcW w:w="2693" w:type="dxa"/>
+          </w:tcPr>
+          <w:p>
+            <w:pPr>
+              <w:spacing w:after="0" w:line="240" w:lineRule="auto"/>
+            </w:pPr>
+            <w:r>
+              <w:t>Band shift</w:t>
+            </w:r>
+          </w:p>
+        </w:tc>
+      </w:tr>
+      <w:tr>
+        <w:tc>
+          <w:tcPr>
+            <w:tcW w:w="2122" w:type="dxa"/>
+          </w:tcPr>
+          <w:p>
+            <w:pPr>
+              <w:spacing w:after="0" w:line="240" w:lineRule="auto"/>
+            </w:pPr>
+            <w:r>
+              <w:t>A1</w:t>
+            </w:r>
+          </w:p>
+        </w:tc>
+        <w:tc>
+          <w:tcPr>
+            <w:tcW w:w="1417" w:type="dxa"/>
+          </w:tcPr>
+          <w:p>
+            <w:pPr>
+              <w:spacing w:after="0" w:line="240" w:lineRule="auto"/>
+            </w:pPr>
+            <w:r>
+              <w:t>11</w:t>
+            </w:r>
+          </w:p>
+        </w:tc>
+        <w:tc>
+          <w:tcPr>
+            <w:tcW w:w="2693" w:type="dxa"/>
+          </w:tcPr>
+          <w:p>
+            <w:pPr>
+              <w:spacing w:after="0" w:line="240" w:lineRule="auto"/>
+            </w:pPr>
+            <w:r>
+              <w:t>Encoder shift</w:t>
+            </w:r>
+          </w:p>
+        </w:tc>
+      </w:tr>
+    </w:tbl>
     <w:p/>
     <w:p>
       <w:pPr>
@@ -8907,28 +9802,12 @@
     <w:p/>
     <w:p>
       <w:r>
-        <w:t xml:space="preserve">Switches have been placed into the </w:t>
-      </w:r>
-      <w:proofErr w:type="gramStart"/>
-      <w:r>
-        <w:t>matrix</w:t>
-      </w:r>
-      <w:proofErr w:type="gramEnd"/>
-      <w:r>
-        <w:t xml:space="preserve"> so the columns are approximately geographical with column 1 covering the left of the panel and column 4 the right. </w:t>
-      </w:r>
-    </w:p>
-    <w:p>
-      <w:r>
-        <w:t>Switch scan code is (row number -</w:t>
-      </w:r>
-      <w:proofErr w:type="gramStart"/>
-      <w:r>
-        <w:t>1 )</w:t>
-      </w:r>
-      <w:proofErr w:type="gramEnd"/>
-      <w:r>
-        <w:t>+ (Column number-1) *8</w:t>
+        <w:t xml:space="preserve">Switches have been placed into the matrix so the columns are approximately geographical with column 1 covering the left of the panel and column 4 the right. </w:t>
+      </w:r>
+    </w:p>
+    <w:p>
+      <w:r>
+        <w:t>Switch scan code is (row number-1)+ (Column number-1) *8</w:t>
       </w:r>
     </w:p>
     <w:p>
@@ -8938,16 +9817,7 @@
     </w:p>
     <w:p>
       <w:r>
-        <w:lastRenderedPageBreak/>
-        <w:t xml:space="preserve">Columns driven using </w:t>
-      </w:r>
-      <w:proofErr w:type="gramStart"/>
-      <w:r>
-        <w:t>pseudo open</w:t>
-      </w:r>
-      <w:proofErr w:type="gramEnd"/>
-      <w:r>
-        <w:t xml:space="preserve"> drain outputs from MCP23S17, so if there are shorted columns it doesn’t matter. Outputs only drive a logic 0 level; inactive column outputs are disabled by turning the pins into inputs. </w:t>
+        <w:t xml:space="preserve">Columns driven using pseudo open drain outputs from MCP23S17, so if there are shorted columns it doesn’t matter. Outputs only drive a logic 0 level; inactive column outputs are disabled by turning the pins into inputs. </w:t>
       </w:r>
     </w:p>
     <w:p>
@@ -8982,10 +9852,10 @@
             <v:path o:extrusionok="f" gradientshapeok="t" o:connecttype="rect"/>
             <o:lock v:ext="edit" aspectratio="t"/>
           </v:shapetype>
-          <v:shape id="_x0000_i1025" type="#_x0000_t75" style="width:372.85pt;height:227.75pt" o:ole="">
+          <v:shape id="_x0000_i1025" type="#_x0000_t75" style="width:372.65pt;height:227.5pt" o:ole="">
             <v:imagedata r:id="rId13" o:title=""/>
           </v:shape>
-          <o:OLEObject Type="Embed" ProgID="Visio.Drawing.11" ShapeID="_x0000_i1025" DrawAspect="Content" ObjectID="_1765303317" r:id="rId14"/>
+          <o:OLEObject Type="Embed" ProgID="Visio.Drawing.11" ShapeID="_x0000_i1025" DrawAspect="Content" ObjectID="_1765612601" r:id="rId14"/>
         </w:object>
       </w:r>
     </w:p>
@@ -9028,19 +9898,15 @@
         <w:fldChar w:fldCharType="end"/>
       </w:r>
       <w:r>
-        <w:t xml:space="preserve">: Suggested keypad scanning </w:t>
-      </w:r>
-      <w:proofErr w:type="gramStart"/>
-      <w:r>
-        <w:t>sequencer</w:t>
-      </w:r>
-      <w:proofErr w:type="gramEnd"/>
+        <w:t>: Suggested keypad scanning sequencer</w:t>
+      </w:r>
     </w:p>
     <w:p>
       <w:pPr>
         <w:pStyle w:val="Heading2"/>
       </w:pPr>
       <w:r>
+        <w:lastRenderedPageBreak/>
         <w:t>Button Handling</w:t>
       </w:r>
     </w:p>
@@ -9084,13 +9950,8 @@
         <w:t>st</w:t>
       </w:r>
       <w:r>
-        <w:t xml:space="preserve"> half of </w:t>
-      </w:r>
-      <w:proofErr w:type="gramStart"/>
-      <w:r>
-        <w:t>table</w:t>
-      </w:r>
-      <w:proofErr w:type="gramEnd"/>
+        <w:t xml:space="preserve"> half of table</w:t>
+      </w:r>
     </w:p>
     <w:p>
       <w:pPr>
@@ -9105,13 +9966,8 @@
         <w:t>button</w:t>
       </w:r>
       <w:r>
-        <w:t xml:space="preserve"> </w:t>
-      </w:r>
-      <w:proofErr w:type="gramStart"/>
-      <w:r>
-        <w:t>code</w:t>
-      </w:r>
-      <w:proofErr w:type="gramEnd"/>
+        <w:t xml:space="preserve"> code</w:t>
+      </w:r>
     </w:p>
     <w:p>
       <w:pPr>
@@ -9170,7 +10026,6 @@
         <w:t xml:space="preserve">Toggle </w:t>
       </w:r>
       <w:proofErr w:type="spellStart"/>
-      <w:proofErr w:type="gramStart"/>
       <w:r>
         <w:t>BandShift</w:t>
       </w:r>
@@ -9178,7 +10033,6 @@
       <w:r>
         <w:t>;</w:t>
       </w:r>
-      <w:proofErr w:type="gramEnd"/>
     </w:p>
     <w:p>
       <w:pPr>
@@ -9187,13 +10041,8 @@
         <w:ind w:left="1440"/>
       </w:pPr>
       <w:r>
-        <w:t xml:space="preserve">Update band shift </w:t>
-      </w:r>
-      <w:proofErr w:type="gramStart"/>
-      <w:r>
-        <w:t>LED;</w:t>
-      </w:r>
-      <w:proofErr w:type="gramEnd"/>
+        <w:t>Update band shift LED;</w:t>
+      </w:r>
     </w:p>
     <w:p>
       <w:pPr>
@@ -9235,7 +10084,6 @@
         <w:t xml:space="preserve">Toggle </w:t>
       </w:r>
       <w:proofErr w:type="spellStart"/>
-      <w:proofErr w:type="gramStart"/>
       <w:r>
         <w:t>EncoderShift</w:t>
       </w:r>
@@ -9243,7 +10091,6 @@
       <w:r>
         <w:t>;</w:t>
       </w:r>
-      <w:proofErr w:type="gramEnd"/>
     </w:p>
     <w:p>
       <w:pPr>
@@ -9252,15 +10099,7 @@
         <w:ind w:left="1440"/>
       </w:pPr>
       <w:r>
-        <w:t xml:space="preserve">Update </w:t>
-      </w:r>
-      <w:proofErr w:type="gramStart"/>
-      <w:r>
-        <w:t>encoder</w:t>
-      </w:r>
-      <w:proofErr w:type="gramEnd"/>
-      <w:r>
-        <w:t xml:space="preserve"> shift LED;</w:t>
+        <w:t>Update encoder shift LED;</w:t>
       </w:r>
     </w:p>
     <w:p>
@@ -9302,7 +10141,6 @@
       <w:r>
         <w:tab/>
       </w:r>
-      <w:proofErr w:type="gramStart"/>
       <w:r>
         <w:t>i</w:t>
       </w:r>
@@ -9310,7 +10148,6 @@
         <w:t>f(</w:t>
       </w:r>
       <w:proofErr w:type="spellStart"/>
-      <w:proofErr w:type="gramEnd"/>
       <w:r>
         <w:t>BandShift</w:t>
       </w:r>
@@ -9392,13 +10229,8 @@
       </w:pPr>
       <w:r>
         <w:tab/>
-        <w:t xml:space="preserve">Send button </w:t>
-      </w:r>
-      <w:proofErr w:type="gramStart"/>
-      <w:r>
-        <w:t>code</w:t>
-      </w:r>
-      <w:proofErr w:type="gramEnd"/>
+        <w:t>Send button code</w:t>
+      </w:r>
     </w:p>
     <w:p>
       <w:pPr>
@@ -9419,17 +10251,76 @@
         <w:t>}</w:t>
       </w:r>
     </w:p>
+    <w:p/>
     <w:p>
       <w:pPr>
         <w:pStyle w:val="Heading2"/>
       </w:pPr>
       <w:r>
-        <w:t>LEDs</w:t>
-      </w:r>
-    </w:p>
-    <w:p>
-      <w:r>
-        <w:t>Simple lookup from the software number to a CPU pin</w:t>
+        <w:t>Switch Matrix Wiring</w:t>
+      </w:r>
+    </w:p>
+    <w:p>
+      <w:r>
+        <w:t>(note only 4 columns in this case)</w:t>
+      </w:r>
+    </w:p>
+    <w:p>
+      <w:r>
+        <w:object w:dxaOrig="8956" w:dyaOrig="9090" w14:anchorId="2A455F9B">
+          <v:shape id="_x0000_i1026" type="#_x0000_t75" style="width:297.8pt;height:302.4pt" o:ole="">
+            <v:imagedata r:id="rId15" o:title=""/>
+          </v:shape>
+          <o:OLEObject Type="Embed" ProgID="Visio.Drawing.11" ShapeID="_x0000_i1026" DrawAspect="Content" ObjectID="_1765612602" r:id="rId16"/>
+        </w:object>
+      </w:r>
+    </w:p>
+    <w:p>
+      <w:r>
+        <w:t>Every row has a pullup resistor. Columns are driven by the MCP23017; one column will be 0, the others will be 1. If no buttons pressed, the Row word reads out all 1s ie 0xFF</w:t>
+      </w:r>
+      <w:r>
+        <w:t xml:space="preserve">. An “open drain” output is synthesised by </w:t>
+      </w:r>
+      <w:r>
+        <w:t xml:space="preserve">enabling or </w:t>
+      </w:r>
+      <w:r>
+        <w:lastRenderedPageBreak/>
+        <w:t>disabling the output; and the output is always driven to zero. Only one column output will be en</w:t>
+      </w:r>
+      <w:r>
+        <w:t>abled as an output at a time.</w:t>
+      </w:r>
+    </w:p>
+    <w:p>
+      <w:pPr>
+        <w:pStyle w:val="Heading2"/>
+      </w:pPr>
+      <w:r>
+        <w:t>Event Queue</w:t>
+      </w:r>
+    </w:p>
+    <w:p>
+      <w:r>
+        <w:t xml:space="preserve">The event queue will be a circular buffer, implemented </w:t>
+      </w:r>
+      <w:r>
+        <w:t xml:space="preserve">as an array of 16 bit unsigned </w:t>
+      </w:r>
+      <w:proofErr w:type="spellStart"/>
+      <w:r>
+        <w:t>ints</w:t>
+      </w:r>
+      <w:proofErr w:type="spellEnd"/>
+      <w:r>
+        <w:t xml:space="preserve">. A write pointer will indicate where the next write will occur; a read pointer will indicate where the next read will occur. </w:t>
+      </w:r>
+      <w:r>
+        <w:t>A buffer length of 16 will be sufficient. The current number of entries can be obtained from (W-R)</w:t>
+      </w:r>
+      <w:r>
+        <w:t xml:space="preserve"> % 16</w:t>
       </w:r>
     </w:p>
     <w:tbl>
@@ -9439,148 +10330,266 @@
         <w:tblLook w:val="04A0" w:firstRow="1" w:lastRow="0" w:firstColumn="1" w:lastColumn="0" w:noHBand="0" w:noVBand="1"/>
       </w:tblPr>
       <w:tblGrid>
-        <w:gridCol w:w="2122"/>
-        <w:gridCol w:w="1417"/>
-        <w:gridCol w:w="2693"/>
+        <w:gridCol w:w="704"/>
+        <w:gridCol w:w="567"/>
+        <w:gridCol w:w="709"/>
+        <w:gridCol w:w="567"/>
+        <w:gridCol w:w="709"/>
+        <w:gridCol w:w="708"/>
+        <w:gridCol w:w="709"/>
+        <w:gridCol w:w="851"/>
+        <w:gridCol w:w="708"/>
       </w:tblGrid>
       <w:tr>
         <w:tc>
           <w:tcPr>
-            <w:tcW w:w="2122" w:type="dxa"/>
-          </w:tcPr>
-          <w:p>
-            <w:pPr>
-              <w:spacing w:after="0" w:line="240" w:lineRule="auto"/>
-              <w:rPr>
-                <w:b/>
-              </w:rPr>
-            </w:pPr>
-            <w:r>
-              <w:rPr>
-                <w:b/>
-              </w:rPr>
-              <w:t>Arduino pin</w:t>
-            </w:r>
-          </w:p>
-        </w:tc>
-        <w:tc>
-          <w:tcPr>
-            <w:tcW w:w="1417" w:type="dxa"/>
-          </w:tcPr>
-          <w:p>
-            <w:pPr>
-              <w:spacing w:after="0" w:line="240" w:lineRule="auto"/>
-              <w:rPr>
-                <w:b/>
-              </w:rPr>
-            </w:pPr>
-            <w:r>
-              <w:rPr>
-                <w:b/>
-              </w:rPr>
-              <w:t>s/w number</w:t>
-            </w:r>
-          </w:p>
-        </w:tc>
-        <w:tc>
-          <w:tcPr>
-            <w:tcW w:w="2693" w:type="dxa"/>
-          </w:tcPr>
-          <w:p>
-            <w:pPr>
-              <w:spacing w:after="0" w:line="240" w:lineRule="auto"/>
-              <w:rPr>
-                <w:b/>
-              </w:rPr>
-            </w:pPr>
-            <w:r>
-              <w:rPr>
-                <w:b/>
-              </w:rPr>
-              <w:t>Function</w:t>
-            </w:r>
+            <w:tcW w:w="704" w:type="dxa"/>
+          </w:tcPr>
+          <w:p>
+            <w:pPr>
+              <w:spacing w:after="0" w:line="240" w:lineRule="auto"/>
+            </w:pPr>
+            <w:r>
+              <w:t>Row</w:t>
+            </w:r>
+          </w:p>
+        </w:tc>
+        <w:tc>
+          <w:tcPr>
+            <w:tcW w:w="5528" w:type="dxa"/>
+            <w:gridSpan w:val="8"/>
+          </w:tcPr>
+          <w:p>
+            <w:pPr>
+              <w:spacing w:after="0" w:line="240" w:lineRule="auto"/>
+            </w:pPr>
           </w:p>
         </w:tc>
       </w:tr>
       <w:tr>
         <w:tc>
           <w:tcPr>
-            <w:tcW w:w="2122" w:type="dxa"/>
-          </w:tcPr>
-          <w:p>
-            <w:pPr>
-              <w:spacing w:after="0" w:line="240" w:lineRule="auto"/>
-            </w:pPr>
-            <w:r>
-              <w:lastRenderedPageBreak/>
-              <w:t>Dig 2</w:t>
-            </w:r>
-          </w:p>
-        </w:tc>
-        <w:tc>
-          <w:tcPr>
-            <w:tcW w:w="1417" w:type="dxa"/>
-          </w:tcPr>
-          <w:p>
-            <w:pPr>
-              <w:spacing w:after="0" w:line="240" w:lineRule="auto"/>
-            </w:pPr>
-            <w:r>
-              <w:t>1</w:t>
-            </w:r>
-          </w:p>
-        </w:tc>
-        <w:tc>
-          <w:tcPr>
-            <w:tcW w:w="2693" w:type="dxa"/>
-          </w:tcPr>
-          <w:p>
-            <w:pPr>
-              <w:spacing w:after="0" w:line="240" w:lineRule="auto"/>
-            </w:pPr>
-            <w:r>
-              <w:t>MOX</w:t>
-            </w:r>
+            <w:tcW w:w="704" w:type="dxa"/>
+          </w:tcPr>
+          <w:p>
+            <w:pPr>
+              <w:spacing w:after="0" w:line="240" w:lineRule="auto"/>
+            </w:pPr>
+            <w:r>
+              <w:t>15</w:t>
+            </w:r>
+          </w:p>
+        </w:tc>
+        <w:tc>
+          <w:tcPr>
+            <w:tcW w:w="567" w:type="dxa"/>
+            <w:vMerge w:val="restart"/>
+            <w:textDirection w:val="btLr"/>
+          </w:tcPr>
+          <w:p>
+            <w:pPr>
+              <w:spacing w:after="0" w:line="240" w:lineRule="auto"/>
+              <w:ind w:left="113" w:right="113"/>
+              <w:jc w:val="center"/>
+            </w:pPr>
+            <w:r>
+              <w:t>Initially empty</w:t>
+            </w:r>
+          </w:p>
+        </w:tc>
+        <w:tc>
+          <w:tcPr>
+            <w:tcW w:w="709" w:type="dxa"/>
+          </w:tcPr>
+          <w:p>
+            <w:pPr>
+              <w:spacing w:after="0" w:line="240" w:lineRule="auto"/>
+            </w:pPr>
+          </w:p>
+        </w:tc>
+        <w:tc>
+          <w:tcPr>
+            <w:tcW w:w="567" w:type="dxa"/>
+            <w:vMerge w:val="restart"/>
+            <w:textDirection w:val="btLr"/>
+          </w:tcPr>
+          <w:p>
+            <w:pPr>
+              <w:spacing w:after="0" w:line="240" w:lineRule="auto"/>
+              <w:ind w:left="113" w:right="113"/>
+              <w:jc w:val="center"/>
+            </w:pPr>
+            <w:r>
+              <w:t>After 3 Writes</w:t>
+            </w:r>
+          </w:p>
+        </w:tc>
+        <w:tc>
+          <w:tcPr>
+            <w:tcW w:w="709" w:type="dxa"/>
+          </w:tcPr>
+          <w:p>
+            <w:pPr>
+              <w:spacing w:after="0" w:line="240" w:lineRule="auto"/>
+            </w:pPr>
+          </w:p>
+        </w:tc>
+        <w:tc>
+          <w:tcPr>
+            <w:tcW w:w="708" w:type="dxa"/>
+            <w:vMerge w:val="restart"/>
+            <w:textDirection w:val="btLr"/>
+          </w:tcPr>
+          <w:p>
+            <w:pPr>
+              <w:spacing w:after="0" w:line="240" w:lineRule="auto"/>
+              <w:ind w:left="113" w:right="113"/>
+              <w:jc w:val="center"/>
+            </w:pPr>
+            <w:r>
+              <w:t>After 3 reads</w:t>
+            </w:r>
+          </w:p>
+        </w:tc>
+        <w:tc>
+          <w:tcPr>
+            <w:tcW w:w="709" w:type="dxa"/>
+          </w:tcPr>
+          <w:p>
+            <w:pPr>
+              <w:spacing w:after="0" w:line="240" w:lineRule="auto"/>
+            </w:pPr>
+          </w:p>
+        </w:tc>
+        <w:tc>
+          <w:tcPr>
+            <w:tcW w:w="851" w:type="dxa"/>
+            <w:vMerge w:val="restart"/>
+            <w:textDirection w:val="btLr"/>
+          </w:tcPr>
+          <w:p>
+            <w:pPr>
+              <w:spacing w:after="0" w:line="240" w:lineRule="auto"/>
+              <w:ind w:left="113" w:right="113"/>
+              <w:jc w:val="center"/>
+            </w:pPr>
+            <w:r>
+              <w:t>Later:</w:t>
+            </w:r>
+            <w:r>
+              <w:t xml:space="preserve"> 3 unread entries; write pointer has wrapped around</w:t>
+            </w:r>
+          </w:p>
+        </w:tc>
+        <w:tc>
+          <w:tcPr>
+            <w:tcW w:w="708" w:type="dxa"/>
+          </w:tcPr>
+          <w:p>
+            <w:pPr>
+              <w:spacing w:after="0" w:line="240" w:lineRule="auto"/>
+            </w:pPr>
           </w:p>
         </w:tc>
       </w:tr>
       <w:tr>
         <w:tc>
           <w:tcPr>
-            <w:tcW w:w="2122" w:type="dxa"/>
-          </w:tcPr>
-          <w:p>
-            <w:pPr>
-              <w:spacing w:after="0" w:line="240" w:lineRule="auto"/>
-            </w:pPr>
-            <w:r>
-              <w:t>Dig 3</w:t>
-            </w:r>
-          </w:p>
-        </w:tc>
-        <w:tc>
-          <w:tcPr>
-            <w:tcW w:w="1417" w:type="dxa"/>
-          </w:tcPr>
-          <w:p>
-            <w:pPr>
-              <w:spacing w:after="0" w:line="240" w:lineRule="auto"/>
-            </w:pPr>
-            <w:r>
-              <w:t>2</w:t>
-            </w:r>
-          </w:p>
-        </w:tc>
-        <w:tc>
-          <w:tcPr>
-            <w:tcW w:w="2693" w:type="dxa"/>
-          </w:tcPr>
-          <w:p>
-            <w:pPr>
-              <w:spacing w:after="0" w:line="240" w:lineRule="auto"/>
-            </w:pPr>
-            <w:r>
-              <w:t>Tune</w:t>
+            <w:tcW w:w="704" w:type="dxa"/>
+          </w:tcPr>
+          <w:p>
+            <w:pPr>
+              <w:spacing w:after="0" w:line="240" w:lineRule="auto"/>
+            </w:pPr>
+            <w:r>
+              <w:t>14</w:t>
+            </w:r>
+          </w:p>
+        </w:tc>
+        <w:tc>
+          <w:tcPr>
+            <w:tcW w:w="567" w:type="dxa"/>
+            <w:vMerge/>
+          </w:tcPr>
+          <w:p>
+            <w:pPr>
+              <w:spacing w:after="0" w:line="240" w:lineRule="auto"/>
+            </w:pPr>
+          </w:p>
+        </w:tc>
+        <w:tc>
+          <w:tcPr>
+            <w:tcW w:w="709" w:type="dxa"/>
+          </w:tcPr>
+          <w:p>
+            <w:pPr>
+              <w:spacing w:after="0" w:line="240" w:lineRule="auto"/>
+            </w:pPr>
+          </w:p>
+        </w:tc>
+        <w:tc>
+          <w:tcPr>
+            <w:tcW w:w="567" w:type="dxa"/>
+            <w:vMerge/>
+          </w:tcPr>
+          <w:p>
+            <w:pPr>
+              <w:spacing w:after="0" w:line="240" w:lineRule="auto"/>
+            </w:pPr>
+          </w:p>
+        </w:tc>
+        <w:tc>
+          <w:tcPr>
+            <w:tcW w:w="709" w:type="dxa"/>
+          </w:tcPr>
+          <w:p>
+            <w:pPr>
+              <w:spacing w:after="0" w:line="240" w:lineRule="auto"/>
+            </w:pPr>
+          </w:p>
+        </w:tc>
+        <w:tc>
+          <w:tcPr>
+            <w:tcW w:w="708" w:type="dxa"/>
+            <w:vMerge/>
+          </w:tcPr>
+          <w:p>
+            <w:pPr>
+              <w:spacing w:after="0" w:line="240" w:lineRule="auto"/>
+            </w:pPr>
+          </w:p>
+        </w:tc>
+        <w:tc>
+          <w:tcPr>
+            <w:tcW w:w="709" w:type="dxa"/>
+          </w:tcPr>
+          <w:p>
+            <w:pPr>
+              <w:spacing w:after="0" w:line="240" w:lineRule="auto"/>
+            </w:pPr>
+          </w:p>
+        </w:tc>
+        <w:tc>
+          <w:tcPr>
+            <w:tcW w:w="851" w:type="dxa"/>
+            <w:vMerge/>
+          </w:tcPr>
+          <w:p>
+            <w:pPr>
+              <w:spacing w:after="0" w:line="240" w:lineRule="auto"/>
+            </w:pPr>
+          </w:p>
+        </w:tc>
+        <w:tc>
+          <w:tcPr>
+            <w:tcW w:w="708" w:type="dxa"/>
+          </w:tcPr>
+          <w:p>
+            <w:pPr>
+              <w:spacing w:after="0" w:line="240" w:lineRule="auto"/>
+            </w:pPr>
+            <w:r>
+              <w:t>R</w:t>
             </w:r>
           </w:p>
         </w:tc>
@@ -9588,234 +10597,502 @@
       <w:tr>
         <w:tc>
           <w:tcPr>
-            <w:tcW w:w="2122" w:type="dxa"/>
-          </w:tcPr>
-          <w:p>
-            <w:pPr>
-              <w:spacing w:after="0" w:line="240" w:lineRule="auto"/>
-            </w:pPr>
-            <w:r>
-              <w:t>Dig 4</w:t>
-            </w:r>
-          </w:p>
-        </w:tc>
-        <w:tc>
-          <w:tcPr>
-            <w:tcW w:w="1417" w:type="dxa"/>
-          </w:tcPr>
-          <w:p>
-            <w:pPr>
-              <w:spacing w:after="0" w:line="240" w:lineRule="auto"/>
-            </w:pPr>
-            <w:r>
-              <w:t>3</w:t>
-            </w:r>
-          </w:p>
-        </w:tc>
-        <w:tc>
-          <w:tcPr>
-            <w:tcW w:w="2693" w:type="dxa"/>
-          </w:tcPr>
-          <w:p>
-            <w:pPr>
-              <w:spacing w:after="0" w:line="240" w:lineRule="auto"/>
-            </w:pPr>
-            <w:r>
-              <w:t>2 Tone</w:t>
-            </w:r>
+            <w:tcW w:w="704" w:type="dxa"/>
+          </w:tcPr>
+          <w:p>
+            <w:pPr>
+              <w:spacing w:after="0" w:line="240" w:lineRule="auto"/>
+            </w:pPr>
+            <w:r>
+              <w:t>13</w:t>
+            </w:r>
+          </w:p>
+        </w:tc>
+        <w:tc>
+          <w:tcPr>
+            <w:tcW w:w="567" w:type="dxa"/>
+            <w:vMerge/>
+          </w:tcPr>
+          <w:p>
+            <w:pPr>
+              <w:spacing w:after="0" w:line="240" w:lineRule="auto"/>
+            </w:pPr>
+          </w:p>
+        </w:tc>
+        <w:tc>
+          <w:tcPr>
+            <w:tcW w:w="709" w:type="dxa"/>
+          </w:tcPr>
+          <w:p>
+            <w:pPr>
+              <w:spacing w:after="0" w:line="240" w:lineRule="auto"/>
+            </w:pPr>
+          </w:p>
+        </w:tc>
+        <w:tc>
+          <w:tcPr>
+            <w:tcW w:w="567" w:type="dxa"/>
+            <w:vMerge/>
+          </w:tcPr>
+          <w:p>
+            <w:pPr>
+              <w:spacing w:after="0" w:line="240" w:lineRule="auto"/>
+            </w:pPr>
+          </w:p>
+        </w:tc>
+        <w:tc>
+          <w:tcPr>
+            <w:tcW w:w="709" w:type="dxa"/>
+          </w:tcPr>
+          <w:p>
+            <w:pPr>
+              <w:spacing w:after="0" w:line="240" w:lineRule="auto"/>
+            </w:pPr>
+          </w:p>
+        </w:tc>
+        <w:tc>
+          <w:tcPr>
+            <w:tcW w:w="708" w:type="dxa"/>
+            <w:vMerge/>
+          </w:tcPr>
+          <w:p>
+            <w:pPr>
+              <w:spacing w:after="0" w:line="240" w:lineRule="auto"/>
+            </w:pPr>
+          </w:p>
+        </w:tc>
+        <w:tc>
+          <w:tcPr>
+            <w:tcW w:w="709" w:type="dxa"/>
+          </w:tcPr>
+          <w:p>
+            <w:pPr>
+              <w:spacing w:after="0" w:line="240" w:lineRule="auto"/>
+            </w:pPr>
+          </w:p>
+        </w:tc>
+        <w:tc>
+          <w:tcPr>
+            <w:tcW w:w="851" w:type="dxa"/>
+            <w:vMerge/>
+          </w:tcPr>
+          <w:p>
+            <w:pPr>
+              <w:spacing w:after="0" w:line="240" w:lineRule="auto"/>
+            </w:pPr>
+          </w:p>
+        </w:tc>
+        <w:tc>
+          <w:tcPr>
+            <w:tcW w:w="708" w:type="dxa"/>
+          </w:tcPr>
+          <w:p>
+            <w:pPr>
+              <w:spacing w:after="0" w:line="240" w:lineRule="auto"/>
+            </w:pPr>
           </w:p>
         </w:tc>
       </w:tr>
       <w:tr>
         <w:tc>
           <w:tcPr>
-            <w:tcW w:w="2122" w:type="dxa"/>
-          </w:tcPr>
-          <w:p>
-            <w:pPr>
-              <w:spacing w:after="0" w:line="240" w:lineRule="auto"/>
-            </w:pPr>
-            <w:r>
-              <w:t>Dig 5</w:t>
-            </w:r>
-          </w:p>
-        </w:tc>
-        <w:tc>
-          <w:tcPr>
-            <w:tcW w:w="1417" w:type="dxa"/>
-          </w:tcPr>
-          <w:p>
-            <w:pPr>
-              <w:spacing w:after="0" w:line="240" w:lineRule="auto"/>
-            </w:pPr>
-            <w:r>
-              <w:t>4</w:t>
-            </w:r>
-          </w:p>
-        </w:tc>
-        <w:tc>
-          <w:tcPr>
-            <w:tcW w:w="2693" w:type="dxa"/>
-          </w:tcPr>
-          <w:p>
-            <w:pPr>
-              <w:spacing w:after="0" w:line="240" w:lineRule="auto"/>
-            </w:pPr>
-            <w:r>
-              <w:t>ATU Tune solution</w:t>
-            </w:r>
+            <w:tcW w:w="704" w:type="dxa"/>
+          </w:tcPr>
+          <w:p>
+            <w:pPr>
+              <w:spacing w:after="0" w:line="240" w:lineRule="auto"/>
+            </w:pPr>
+            <w:r>
+              <w:t>12</w:t>
+            </w:r>
+          </w:p>
+        </w:tc>
+        <w:tc>
+          <w:tcPr>
+            <w:tcW w:w="567" w:type="dxa"/>
+            <w:vMerge/>
+          </w:tcPr>
+          <w:p>
+            <w:pPr>
+              <w:spacing w:after="0" w:line="240" w:lineRule="auto"/>
+            </w:pPr>
+          </w:p>
+        </w:tc>
+        <w:tc>
+          <w:tcPr>
+            <w:tcW w:w="709" w:type="dxa"/>
+          </w:tcPr>
+          <w:p>
+            <w:pPr>
+              <w:spacing w:after="0" w:line="240" w:lineRule="auto"/>
+            </w:pPr>
+          </w:p>
+        </w:tc>
+        <w:tc>
+          <w:tcPr>
+            <w:tcW w:w="567" w:type="dxa"/>
+            <w:vMerge/>
+          </w:tcPr>
+          <w:p>
+            <w:pPr>
+              <w:spacing w:after="0" w:line="240" w:lineRule="auto"/>
+            </w:pPr>
+          </w:p>
+        </w:tc>
+        <w:tc>
+          <w:tcPr>
+            <w:tcW w:w="709" w:type="dxa"/>
+          </w:tcPr>
+          <w:p>
+            <w:pPr>
+              <w:spacing w:after="0" w:line="240" w:lineRule="auto"/>
+            </w:pPr>
+          </w:p>
+        </w:tc>
+        <w:tc>
+          <w:tcPr>
+            <w:tcW w:w="708" w:type="dxa"/>
+            <w:vMerge/>
+          </w:tcPr>
+          <w:p>
+            <w:pPr>
+              <w:spacing w:after="0" w:line="240" w:lineRule="auto"/>
+            </w:pPr>
+          </w:p>
+        </w:tc>
+        <w:tc>
+          <w:tcPr>
+            <w:tcW w:w="709" w:type="dxa"/>
+          </w:tcPr>
+          <w:p>
+            <w:pPr>
+              <w:spacing w:after="0" w:line="240" w:lineRule="auto"/>
+            </w:pPr>
+          </w:p>
+        </w:tc>
+        <w:tc>
+          <w:tcPr>
+            <w:tcW w:w="851" w:type="dxa"/>
+            <w:vMerge/>
+          </w:tcPr>
+          <w:p>
+            <w:pPr>
+              <w:spacing w:after="0" w:line="240" w:lineRule="auto"/>
+            </w:pPr>
+          </w:p>
+        </w:tc>
+        <w:tc>
+          <w:tcPr>
+            <w:tcW w:w="708" w:type="dxa"/>
+          </w:tcPr>
+          <w:p>
+            <w:pPr>
+              <w:spacing w:after="0" w:line="240" w:lineRule="auto"/>
+            </w:pPr>
           </w:p>
         </w:tc>
       </w:tr>
       <w:tr>
         <w:tc>
           <w:tcPr>
-            <w:tcW w:w="2122" w:type="dxa"/>
-          </w:tcPr>
-          <w:p>
-            <w:pPr>
-              <w:spacing w:after="0" w:line="240" w:lineRule="auto"/>
-            </w:pPr>
-            <w:r>
-              <w:t>Dig 6</w:t>
-            </w:r>
-          </w:p>
-        </w:tc>
-        <w:tc>
-          <w:tcPr>
-            <w:tcW w:w="1417" w:type="dxa"/>
-          </w:tcPr>
-          <w:p>
-            <w:pPr>
-              <w:spacing w:after="0" w:line="240" w:lineRule="auto"/>
-            </w:pPr>
-            <w:r>
-              <w:t>5</w:t>
-            </w:r>
-          </w:p>
-        </w:tc>
-        <w:tc>
-          <w:tcPr>
-            <w:tcW w:w="2693" w:type="dxa"/>
-          </w:tcPr>
-          <w:p>
-            <w:pPr>
-              <w:spacing w:after="0" w:line="240" w:lineRule="auto"/>
-            </w:pPr>
-            <w:r>
-              <w:t>ATU enabled</w:t>
-            </w:r>
+            <w:tcW w:w="704" w:type="dxa"/>
+          </w:tcPr>
+          <w:p>
+            <w:pPr>
+              <w:spacing w:after="0" w:line="240" w:lineRule="auto"/>
+            </w:pPr>
+            <w:r>
+              <w:t>11</w:t>
+            </w:r>
+          </w:p>
+        </w:tc>
+        <w:tc>
+          <w:tcPr>
+            <w:tcW w:w="567" w:type="dxa"/>
+            <w:vMerge/>
+          </w:tcPr>
+          <w:p>
+            <w:pPr>
+              <w:spacing w:after="0" w:line="240" w:lineRule="auto"/>
+            </w:pPr>
+          </w:p>
+        </w:tc>
+        <w:tc>
+          <w:tcPr>
+            <w:tcW w:w="709" w:type="dxa"/>
+          </w:tcPr>
+          <w:p>
+            <w:pPr>
+              <w:spacing w:after="0" w:line="240" w:lineRule="auto"/>
+            </w:pPr>
+          </w:p>
+        </w:tc>
+        <w:tc>
+          <w:tcPr>
+            <w:tcW w:w="567" w:type="dxa"/>
+            <w:vMerge/>
+          </w:tcPr>
+          <w:p>
+            <w:pPr>
+              <w:spacing w:after="0" w:line="240" w:lineRule="auto"/>
+            </w:pPr>
+          </w:p>
+        </w:tc>
+        <w:tc>
+          <w:tcPr>
+            <w:tcW w:w="709" w:type="dxa"/>
+          </w:tcPr>
+          <w:p>
+            <w:pPr>
+              <w:spacing w:after="0" w:line="240" w:lineRule="auto"/>
+            </w:pPr>
+          </w:p>
+        </w:tc>
+        <w:tc>
+          <w:tcPr>
+            <w:tcW w:w="708" w:type="dxa"/>
+            <w:vMerge/>
+          </w:tcPr>
+          <w:p>
+            <w:pPr>
+              <w:spacing w:after="0" w:line="240" w:lineRule="auto"/>
+            </w:pPr>
+          </w:p>
+        </w:tc>
+        <w:tc>
+          <w:tcPr>
+            <w:tcW w:w="709" w:type="dxa"/>
+          </w:tcPr>
+          <w:p>
+            <w:pPr>
+              <w:spacing w:after="0" w:line="240" w:lineRule="auto"/>
+            </w:pPr>
+          </w:p>
+        </w:tc>
+        <w:tc>
+          <w:tcPr>
+            <w:tcW w:w="851" w:type="dxa"/>
+            <w:vMerge/>
+          </w:tcPr>
+          <w:p>
+            <w:pPr>
+              <w:spacing w:after="0" w:line="240" w:lineRule="auto"/>
+            </w:pPr>
+          </w:p>
+        </w:tc>
+        <w:tc>
+          <w:tcPr>
+            <w:tcW w:w="708" w:type="dxa"/>
+          </w:tcPr>
+          <w:p>
+            <w:pPr>
+              <w:spacing w:after="0" w:line="240" w:lineRule="auto"/>
+            </w:pPr>
           </w:p>
         </w:tc>
       </w:tr>
       <w:tr>
         <w:tc>
           <w:tcPr>
-            <w:tcW w:w="2122" w:type="dxa"/>
-          </w:tcPr>
-          <w:p>
-            <w:pPr>
-              <w:spacing w:after="0" w:line="240" w:lineRule="auto"/>
-            </w:pPr>
-            <w:r>
-              <w:t xml:space="preserve">Dig </w:t>
-            </w:r>
-            <w:r>
-              <w:t>7</w:t>
-            </w:r>
-          </w:p>
-        </w:tc>
-        <w:tc>
-          <w:tcPr>
-            <w:tcW w:w="1417" w:type="dxa"/>
-          </w:tcPr>
-          <w:p>
-            <w:pPr>
-              <w:spacing w:after="0" w:line="240" w:lineRule="auto"/>
-            </w:pPr>
-            <w:r>
-              <w:t>6</w:t>
-            </w:r>
-          </w:p>
-        </w:tc>
-        <w:tc>
-          <w:tcPr>
-            <w:tcW w:w="2693" w:type="dxa"/>
-          </w:tcPr>
-          <w:p>
-            <w:pPr>
-              <w:spacing w:after="0" w:line="240" w:lineRule="auto"/>
-            </w:pPr>
-            <w:r>
-              <w:t>XIT</w:t>
-            </w:r>
+            <w:tcW w:w="704" w:type="dxa"/>
+          </w:tcPr>
+          <w:p>
+            <w:pPr>
+              <w:spacing w:after="0" w:line="240" w:lineRule="auto"/>
+            </w:pPr>
+            <w:r>
+              <w:t>10</w:t>
+            </w:r>
+          </w:p>
+        </w:tc>
+        <w:tc>
+          <w:tcPr>
+            <w:tcW w:w="567" w:type="dxa"/>
+            <w:vMerge/>
+          </w:tcPr>
+          <w:p>
+            <w:pPr>
+              <w:spacing w:after="0" w:line="240" w:lineRule="auto"/>
+            </w:pPr>
+          </w:p>
+        </w:tc>
+        <w:tc>
+          <w:tcPr>
+            <w:tcW w:w="709" w:type="dxa"/>
+          </w:tcPr>
+          <w:p>
+            <w:pPr>
+              <w:spacing w:after="0" w:line="240" w:lineRule="auto"/>
+            </w:pPr>
+          </w:p>
+        </w:tc>
+        <w:tc>
+          <w:tcPr>
+            <w:tcW w:w="567" w:type="dxa"/>
+            <w:vMerge/>
+          </w:tcPr>
+          <w:p>
+            <w:pPr>
+              <w:spacing w:after="0" w:line="240" w:lineRule="auto"/>
+            </w:pPr>
+          </w:p>
+        </w:tc>
+        <w:tc>
+          <w:tcPr>
+            <w:tcW w:w="709" w:type="dxa"/>
+          </w:tcPr>
+          <w:p>
+            <w:pPr>
+              <w:spacing w:after="0" w:line="240" w:lineRule="auto"/>
+            </w:pPr>
+          </w:p>
+        </w:tc>
+        <w:tc>
+          <w:tcPr>
+            <w:tcW w:w="708" w:type="dxa"/>
+            <w:vMerge/>
+          </w:tcPr>
+          <w:p>
+            <w:pPr>
+              <w:spacing w:after="0" w:line="240" w:lineRule="auto"/>
+            </w:pPr>
+          </w:p>
+        </w:tc>
+        <w:tc>
+          <w:tcPr>
+            <w:tcW w:w="709" w:type="dxa"/>
+          </w:tcPr>
+          <w:p>
+            <w:pPr>
+              <w:spacing w:after="0" w:line="240" w:lineRule="auto"/>
+            </w:pPr>
+          </w:p>
+        </w:tc>
+        <w:tc>
+          <w:tcPr>
+            <w:tcW w:w="851" w:type="dxa"/>
+            <w:vMerge/>
+          </w:tcPr>
+          <w:p>
+            <w:pPr>
+              <w:spacing w:after="0" w:line="240" w:lineRule="auto"/>
+            </w:pPr>
+          </w:p>
+        </w:tc>
+        <w:tc>
+          <w:tcPr>
+            <w:tcW w:w="708" w:type="dxa"/>
+          </w:tcPr>
+          <w:p>
+            <w:pPr>
+              <w:spacing w:after="0" w:line="240" w:lineRule="auto"/>
+            </w:pPr>
           </w:p>
         </w:tc>
       </w:tr>
       <w:tr>
         <w:tc>
           <w:tcPr>
-            <w:tcW w:w="2122" w:type="dxa"/>
-          </w:tcPr>
-          <w:p>
-            <w:pPr>
-              <w:spacing w:after="0" w:line="240" w:lineRule="auto"/>
-            </w:pPr>
-            <w:r>
-              <w:t xml:space="preserve">Dig </w:t>
-            </w:r>
-            <w:r>
-              <w:t>8</w:t>
-            </w:r>
-          </w:p>
-        </w:tc>
-        <w:tc>
-          <w:tcPr>
-            <w:tcW w:w="1417" w:type="dxa"/>
-          </w:tcPr>
-          <w:p>
-            <w:pPr>
-              <w:spacing w:after="0" w:line="240" w:lineRule="auto"/>
-            </w:pPr>
-            <w:r>
-              <w:t>7</w:t>
-            </w:r>
-          </w:p>
-        </w:tc>
-        <w:tc>
-          <w:tcPr>
-            <w:tcW w:w="2693" w:type="dxa"/>
-          </w:tcPr>
-          <w:p>
-            <w:pPr>
-              <w:spacing w:after="0" w:line="240" w:lineRule="auto"/>
-            </w:pPr>
-            <w:r>
-              <w:t>RIT</w:t>
-            </w:r>
+            <w:tcW w:w="704" w:type="dxa"/>
+          </w:tcPr>
+          <w:p>
+            <w:pPr>
+              <w:spacing w:after="0" w:line="240" w:lineRule="auto"/>
+            </w:pPr>
+            <w:r>
+              <w:t>9</w:t>
+            </w:r>
+          </w:p>
+        </w:tc>
+        <w:tc>
+          <w:tcPr>
+            <w:tcW w:w="567" w:type="dxa"/>
+            <w:vMerge/>
+          </w:tcPr>
+          <w:p>
+            <w:pPr>
+              <w:spacing w:after="0" w:line="240" w:lineRule="auto"/>
+            </w:pPr>
+          </w:p>
+        </w:tc>
+        <w:tc>
+          <w:tcPr>
+            <w:tcW w:w="709" w:type="dxa"/>
+          </w:tcPr>
+          <w:p>
+            <w:pPr>
+              <w:spacing w:after="0" w:line="240" w:lineRule="auto"/>
+            </w:pPr>
+          </w:p>
+        </w:tc>
+        <w:tc>
+          <w:tcPr>
+            <w:tcW w:w="567" w:type="dxa"/>
+            <w:vMerge/>
+          </w:tcPr>
+          <w:p>
+            <w:pPr>
+              <w:spacing w:after="0" w:line="240" w:lineRule="auto"/>
+            </w:pPr>
+          </w:p>
+        </w:tc>
+        <w:tc>
+          <w:tcPr>
+            <w:tcW w:w="709" w:type="dxa"/>
+          </w:tcPr>
+          <w:p>
+            <w:pPr>
+              <w:spacing w:after="0" w:line="240" w:lineRule="auto"/>
+            </w:pPr>
+          </w:p>
+        </w:tc>
+        <w:tc>
+          <w:tcPr>
+            <w:tcW w:w="708" w:type="dxa"/>
+            <w:vMerge/>
+          </w:tcPr>
+          <w:p>
+            <w:pPr>
+              <w:spacing w:after="0" w:line="240" w:lineRule="auto"/>
+            </w:pPr>
+          </w:p>
+        </w:tc>
+        <w:tc>
+          <w:tcPr>
+            <w:tcW w:w="709" w:type="dxa"/>
+          </w:tcPr>
+          <w:p>
+            <w:pPr>
+              <w:spacing w:after="0" w:line="240" w:lineRule="auto"/>
+            </w:pPr>
+          </w:p>
+        </w:tc>
+        <w:tc>
+          <w:tcPr>
+            <w:tcW w:w="851" w:type="dxa"/>
+            <w:vMerge/>
+          </w:tcPr>
+          <w:p>
+            <w:pPr>
+              <w:spacing w:after="0" w:line="240" w:lineRule="auto"/>
+            </w:pPr>
+          </w:p>
+        </w:tc>
+        <w:tc>
+          <w:tcPr>
+            <w:tcW w:w="708" w:type="dxa"/>
+          </w:tcPr>
+          <w:p>
+            <w:pPr>
+              <w:spacing w:after="0" w:line="240" w:lineRule="auto"/>
+            </w:pPr>
           </w:p>
         </w:tc>
       </w:tr>
       <w:tr>
         <w:tc>
           <w:tcPr>
-            <w:tcW w:w="2122" w:type="dxa"/>
-          </w:tcPr>
-          <w:p>
-            <w:pPr>
-              <w:spacing w:after="0" w:line="240" w:lineRule="auto"/>
-            </w:pPr>
-            <w:r>
-              <w:t xml:space="preserve">Dig </w:t>
-            </w:r>
-            <w:r>
-              <w:t>9</w:t>
-            </w:r>
-          </w:p>
-        </w:tc>
-        <w:tc>
-          <w:tcPr>
-            <w:tcW w:w="1417" w:type="dxa"/>
+            <w:tcW w:w="704" w:type="dxa"/>
           </w:tcPr>
           <w:p>
             <w:pPr>
@@ -9828,138 +11105,893 @@
         </w:tc>
         <w:tc>
           <w:tcPr>
-            <w:tcW w:w="2693" w:type="dxa"/>
-          </w:tcPr>
-          <w:p>
-            <w:pPr>
-              <w:spacing w:after="0" w:line="240" w:lineRule="auto"/>
-            </w:pPr>
-            <w:r>
-              <w:t>A/B</w:t>
-            </w:r>
+            <w:tcW w:w="567" w:type="dxa"/>
+            <w:vMerge/>
+          </w:tcPr>
+          <w:p>
+            <w:pPr>
+              <w:spacing w:after="0" w:line="240" w:lineRule="auto"/>
+            </w:pPr>
+          </w:p>
+        </w:tc>
+        <w:tc>
+          <w:tcPr>
+            <w:tcW w:w="709" w:type="dxa"/>
+          </w:tcPr>
+          <w:p>
+            <w:pPr>
+              <w:spacing w:after="0" w:line="240" w:lineRule="auto"/>
+            </w:pPr>
+          </w:p>
+        </w:tc>
+        <w:tc>
+          <w:tcPr>
+            <w:tcW w:w="567" w:type="dxa"/>
+            <w:vMerge/>
+          </w:tcPr>
+          <w:p>
+            <w:pPr>
+              <w:spacing w:after="0" w:line="240" w:lineRule="auto"/>
+            </w:pPr>
+          </w:p>
+        </w:tc>
+        <w:tc>
+          <w:tcPr>
+            <w:tcW w:w="709" w:type="dxa"/>
+          </w:tcPr>
+          <w:p>
+            <w:pPr>
+              <w:spacing w:after="0" w:line="240" w:lineRule="auto"/>
+            </w:pPr>
+          </w:p>
+        </w:tc>
+        <w:tc>
+          <w:tcPr>
+            <w:tcW w:w="708" w:type="dxa"/>
+            <w:vMerge/>
+          </w:tcPr>
+          <w:p>
+            <w:pPr>
+              <w:spacing w:after="0" w:line="240" w:lineRule="auto"/>
+            </w:pPr>
+          </w:p>
+        </w:tc>
+        <w:tc>
+          <w:tcPr>
+            <w:tcW w:w="709" w:type="dxa"/>
+          </w:tcPr>
+          <w:p>
+            <w:pPr>
+              <w:spacing w:after="0" w:line="240" w:lineRule="auto"/>
+            </w:pPr>
+          </w:p>
+        </w:tc>
+        <w:tc>
+          <w:tcPr>
+            <w:tcW w:w="851" w:type="dxa"/>
+            <w:vMerge/>
+          </w:tcPr>
+          <w:p>
+            <w:pPr>
+              <w:spacing w:after="0" w:line="240" w:lineRule="auto"/>
+            </w:pPr>
+          </w:p>
+        </w:tc>
+        <w:tc>
+          <w:tcPr>
+            <w:tcW w:w="708" w:type="dxa"/>
+          </w:tcPr>
+          <w:p>
+            <w:pPr>
+              <w:spacing w:after="0" w:line="240" w:lineRule="auto"/>
+            </w:pPr>
           </w:p>
         </w:tc>
       </w:tr>
       <w:tr>
         <w:tc>
           <w:tcPr>
-            <w:tcW w:w="2122" w:type="dxa"/>
-          </w:tcPr>
-          <w:p>
-            <w:pPr>
-              <w:spacing w:after="0" w:line="240" w:lineRule="auto"/>
-            </w:pPr>
-            <w:r>
-              <w:t>Dig 10</w:t>
-            </w:r>
-          </w:p>
-        </w:tc>
-        <w:tc>
-          <w:tcPr>
-            <w:tcW w:w="1417" w:type="dxa"/>
-          </w:tcPr>
-          <w:p>
-            <w:pPr>
-              <w:spacing w:after="0" w:line="240" w:lineRule="auto"/>
-            </w:pPr>
-            <w:r>
-              <w:t>9</w:t>
-            </w:r>
-          </w:p>
-        </w:tc>
-        <w:tc>
-          <w:tcPr>
-            <w:tcW w:w="2693" w:type="dxa"/>
-          </w:tcPr>
-          <w:p>
-            <w:pPr>
-              <w:spacing w:after="0" w:line="240" w:lineRule="auto"/>
-            </w:pPr>
-            <w:r>
-              <w:t>VFO lock</w:t>
-            </w:r>
+            <w:tcW w:w="704" w:type="dxa"/>
+          </w:tcPr>
+          <w:p>
+            <w:pPr>
+              <w:spacing w:after="0" w:line="240" w:lineRule="auto"/>
+            </w:pPr>
+            <w:r>
+              <w:t>7</w:t>
+            </w:r>
+          </w:p>
+        </w:tc>
+        <w:tc>
+          <w:tcPr>
+            <w:tcW w:w="567" w:type="dxa"/>
+            <w:vMerge/>
+          </w:tcPr>
+          <w:p>
+            <w:pPr>
+              <w:spacing w:after="0" w:line="240" w:lineRule="auto"/>
+            </w:pPr>
+          </w:p>
+        </w:tc>
+        <w:tc>
+          <w:tcPr>
+            <w:tcW w:w="709" w:type="dxa"/>
+          </w:tcPr>
+          <w:p>
+            <w:pPr>
+              <w:spacing w:after="0" w:line="240" w:lineRule="auto"/>
+            </w:pPr>
+          </w:p>
+        </w:tc>
+        <w:tc>
+          <w:tcPr>
+            <w:tcW w:w="567" w:type="dxa"/>
+            <w:vMerge/>
+          </w:tcPr>
+          <w:p>
+            <w:pPr>
+              <w:spacing w:after="0" w:line="240" w:lineRule="auto"/>
+            </w:pPr>
+          </w:p>
+        </w:tc>
+        <w:tc>
+          <w:tcPr>
+            <w:tcW w:w="709" w:type="dxa"/>
+          </w:tcPr>
+          <w:p>
+            <w:pPr>
+              <w:spacing w:after="0" w:line="240" w:lineRule="auto"/>
+            </w:pPr>
+          </w:p>
+        </w:tc>
+        <w:tc>
+          <w:tcPr>
+            <w:tcW w:w="708" w:type="dxa"/>
+            <w:vMerge/>
+          </w:tcPr>
+          <w:p>
+            <w:pPr>
+              <w:spacing w:after="0" w:line="240" w:lineRule="auto"/>
+            </w:pPr>
+          </w:p>
+        </w:tc>
+        <w:tc>
+          <w:tcPr>
+            <w:tcW w:w="709" w:type="dxa"/>
+          </w:tcPr>
+          <w:p>
+            <w:pPr>
+              <w:spacing w:after="0" w:line="240" w:lineRule="auto"/>
+            </w:pPr>
+          </w:p>
+        </w:tc>
+        <w:tc>
+          <w:tcPr>
+            <w:tcW w:w="851" w:type="dxa"/>
+            <w:vMerge/>
+          </w:tcPr>
+          <w:p>
+            <w:pPr>
+              <w:spacing w:after="0" w:line="240" w:lineRule="auto"/>
+            </w:pPr>
+          </w:p>
+        </w:tc>
+        <w:tc>
+          <w:tcPr>
+            <w:tcW w:w="708" w:type="dxa"/>
+          </w:tcPr>
+          <w:p>
+            <w:pPr>
+              <w:spacing w:after="0" w:line="240" w:lineRule="auto"/>
+            </w:pPr>
           </w:p>
         </w:tc>
       </w:tr>
       <w:tr>
         <w:tc>
           <w:tcPr>
-            <w:tcW w:w="2122" w:type="dxa"/>
-          </w:tcPr>
-          <w:p>
-            <w:pPr>
-              <w:spacing w:after="0" w:line="240" w:lineRule="auto"/>
-            </w:pPr>
-            <w:r>
-              <w:t>A0</w:t>
-            </w:r>
-          </w:p>
-        </w:tc>
-        <w:tc>
-          <w:tcPr>
-            <w:tcW w:w="1417" w:type="dxa"/>
-          </w:tcPr>
-          <w:p>
-            <w:pPr>
-              <w:spacing w:after="0" w:line="240" w:lineRule="auto"/>
-            </w:pPr>
-            <w:r>
-              <w:t>10</w:t>
-            </w:r>
-          </w:p>
-        </w:tc>
-        <w:tc>
-          <w:tcPr>
-            <w:tcW w:w="2693" w:type="dxa"/>
-          </w:tcPr>
-          <w:p>
-            <w:pPr>
-              <w:spacing w:after="0" w:line="240" w:lineRule="auto"/>
-            </w:pPr>
-            <w:r>
-              <w:t>Band shift</w:t>
-            </w:r>
+            <w:tcW w:w="704" w:type="dxa"/>
+          </w:tcPr>
+          <w:p>
+            <w:pPr>
+              <w:spacing w:after="0" w:line="240" w:lineRule="auto"/>
+            </w:pPr>
+            <w:r>
+              <w:t>6</w:t>
+            </w:r>
+          </w:p>
+        </w:tc>
+        <w:tc>
+          <w:tcPr>
+            <w:tcW w:w="567" w:type="dxa"/>
+            <w:vMerge/>
+          </w:tcPr>
+          <w:p>
+            <w:pPr>
+              <w:spacing w:after="0" w:line="240" w:lineRule="auto"/>
+            </w:pPr>
+          </w:p>
+        </w:tc>
+        <w:tc>
+          <w:tcPr>
+            <w:tcW w:w="709" w:type="dxa"/>
+          </w:tcPr>
+          <w:p>
+            <w:pPr>
+              <w:spacing w:after="0" w:line="240" w:lineRule="auto"/>
+            </w:pPr>
+          </w:p>
+        </w:tc>
+        <w:tc>
+          <w:tcPr>
+            <w:tcW w:w="567" w:type="dxa"/>
+            <w:vMerge/>
+          </w:tcPr>
+          <w:p>
+            <w:pPr>
+              <w:spacing w:after="0" w:line="240" w:lineRule="auto"/>
+            </w:pPr>
+          </w:p>
+        </w:tc>
+        <w:tc>
+          <w:tcPr>
+            <w:tcW w:w="709" w:type="dxa"/>
+          </w:tcPr>
+          <w:p>
+            <w:pPr>
+              <w:spacing w:after="0" w:line="240" w:lineRule="auto"/>
+            </w:pPr>
+          </w:p>
+        </w:tc>
+        <w:tc>
+          <w:tcPr>
+            <w:tcW w:w="708" w:type="dxa"/>
+            <w:vMerge/>
+          </w:tcPr>
+          <w:p>
+            <w:pPr>
+              <w:spacing w:after="0" w:line="240" w:lineRule="auto"/>
+            </w:pPr>
+          </w:p>
+        </w:tc>
+        <w:tc>
+          <w:tcPr>
+            <w:tcW w:w="709" w:type="dxa"/>
+          </w:tcPr>
+          <w:p>
+            <w:pPr>
+              <w:spacing w:after="0" w:line="240" w:lineRule="auto"/>
+            </w:pPr>
+          </w:p>
+        </w:tc>
+        <w:tc>
+          <w:tcPr>
+            <w:tcW w:w="851" w:type="dxa"/>
+            <w:vMerge/>
+          </w:tcPr>
+          <w:p>
+            <w:pPr>
+              <w:spacing w:after="0" w:line="240" w:lineRule="auto"/>
+            </w:pPr>
+          </w:p>
+        </w:tc>
+        <w:tc>
+          <w:tcPr>
+            <w:tcW w:w="708" w:type="dxa"/>
+          </w:tcPr>
+          <w:p>
+            <w:pPr>
+              <w:spacing w:after="0" w:line="240" w:lineRule="auto"/>
+            </w:pPr>
           </w:p>
         </w:tc>
       </w:tr>
       <w:tr>
         <w:tc>
           <w:tcPr>
-            <w:tcW w:w="2122" w:type="dxa"/>
-          </w:tcPr>
-          <w:p>
-            <w:pPr>
-              <w:spacing w:after="0" w:line="240" w:lineRule="auto"/>
-            </w:pPr>
-            <w:r>
-              <w:t>A1</w:t>
-            </w:r>
-          </w:p>
-        </w:tc>
-        <w:tc>
-          <w:tcPr>
-            <w:tcW w:w="1417" w:type="dxa"/>
-          </w:tcPr>
-          <w:p>
-            <w:pPr>
-              <w:spacing w:after="0" w:line="240" w:lineRule="auto"/>
-            </w:pPr>
-            <w:r>
-              <w:t>11</w:t>
-            </w:r>
-          </w:p>
-        </w:tc>
-        <w:tc>
-          <w:tcPr>
-            <w:tcW w:w="2693" w:type="dxa"/>
-          </w:tcPr>
-          <w:p>
-            <w:pPr>
-              <w:spacing w:after="0" w:line="240" w:lineRule="auto"/>
-            </w:pPr>
-            <w:r>
-              <w:t>Encoder shift</w:t>
-            </w:r>
+            <w:tcW w:w="704" w:type="dxa"/>
+          </w:tcPr>
+          <w:p>
+            <w:pPr>
+              <w:spacing w:after="0" w:line="240" w:lineRule="auto"/>
+            </w:pPr>
+            <w:r>
+              <w:t>5</w:t>
+            </w:r>
+          </w:p>
+        </w:tc>
+        <w:tc>
+          <w:tcPr>
+            <w:tcW w:w="567" w:type="dxa"/>
+            <w:vMerge/>
+          </w:tcPr>
+          <w:p>
+            <w:pPr>
+              <w:spacing w:after="0" w:line="240" w:lineRule="auto"/>
+            </w:pPr>
+          </w:p>
+        </w:tc>
+        <w:tc>
+          <w:tcPr>
+            <w:tcW w:w="709" w:type="dxa"/>
+          </w:tcPr>
+          <w:p>
+            <w:pPr>
+              <w:spacing w:after="0" w:line="240" w:lineRule="auto"/>
+            </w:pPr>
+          </w:p>
+        </w:tc>
+        <w:tc>
+          <w:tcPr>
+            <w:tcW w:w="567" w:type="dxa"/>
+            <w:vMerge/>
+          </w:tcPr>
+          <w:p>
+            <w:pPr>
+              <w:spacing w:after="0" w:line="240" w:lineRule="auto"/>
+            </w:pPr>
+          </w:p>
+        </w:tc>
+        <w:tc>
+          <w:tcPr>
+            <w:tcW w:w="709" w:type="dxa"/>
+          </w:tcPr>
+          <w:p>
+            <w:pPr>
+              <w:spacing w:after="0" w:line="240" w:lineRule="auto"/>
+            </w:pPr>
+          </w:p>
+        </w:tc>
+        <w:tc>
+          <w:tcPr>
+            <w:tcW w:w="708" w:type="dxa"/>
+            <w:vMerge/>
+          </w:tcPr>
+          <w:p>
+            <w:pPr>
+              <w:spacing w:after="0" w:line="240" w:lineRule="auto"/>
+            </w:pPr>
+          </w:p>
+        </w:tc>
+        <w:tc>
+          <w:tcPr>
+            <w:tcW w:w="709" w:type="dxa"/>
+          </w:tcPr>
+          <w:p>
+            <w:pPr>
+              <w:spacing w:after="0" w:line="240" w:lineRule="auto"/>
+            </w:pPr>
+          </w:p>
+        </w:tc>
+        <w:tc>
+          <w:tcPr>
+            <w:tcW w:w="851" w:type="dxa"/>
+            <w:vMerge/>
+          </w:tcPr>
+          <w:p>
+            <w:pPr>
+              <w:spacing w:after="0" w:line="240" w:lineRule="auto"/>
+            </w:pPr>
+          </w:p>
+        </w:tc>
+        <w:tc>
+          <w:tcPr>
+            <w:tcW w:w="708" w:type="dxa"/>
+          </w:tcPr>
+          <w:p>
+            <w:pPr>
+              <w:spacing w:after="0" w:line="240" w:lineRule="auto"/>
+            </w:pPr>
+          </w:p>
+        </w:tc>
+      </w:tr>
+      <w:tr>
+        <w:tc>
+          <w:tcPr>
+            <w:tcW w:w="704" w:type="dxa"/>
+          </w:tcPr>
+          <w:p>
+            <w:pPr>
+              <w:spacing w:after="0" w:line="240" w:lineRule="auto"/>
+            </w:pPr>
+            <w:r>
+              <w:t>4</w:t>
+            </w:r>
+          </w:p>
+        </w:tc>
+        <w:tc>
+          <w:tcPr>
+            <w:tcW w:w="567" w:type="dxa"/>
+            <w:vMerge/>
+          </w:tcPr>
+          <w:p>
+            <w:pPr>
+              <w:spacing w:after="0" w:line="240" w:lineRule="auto"/>
+            </w:pPr>
+          </w:p>
+        </w:tc>
+        <w:tc>
+          <w:tcPr>
+            <w:tcW w:w="709" w:type="dxa"/>
+          </w:tcPr>
+          <w:p>
+            <w:pPr>
+              <w:spacing w:after="0" w:line="240" w:lineRule="auto"/>
+            </w:pPr>
+          </w:p>
+        </w:tc>
+        <w:tc>
+          <w:tcPr>
+            <w:tcW w:w="567" w:type="dxa"/>
+            <w:vMerge/>
+          </w:tcPr>
+          <w:p>
+            <w:pPr>
+              <w:spacing w:after="0" w:line="240" w:lineRule="auto"/>
+            </w:pPr>
+          </w:p>
+        </w:tc>
+        <w:tc>
+          <w:tcPr>
+            <w:tcW w:w="709" w:type="dxa"/>
+          </w:tcPr>
+          <w:p>
+            <w:pPr>
+              <w:spacing w:after="0" w:line="240" w:lineRule="auto"/>
+            </w:pPr>
+          </w:p>
+        </w:tc>
+        <w:tc>
+          <w:tcPr>
+            <w:tcW w:w="708" w:type="dxa"/>
+            <w:vMerge/>
+          </w:tcPr>
+          <w:p>
+            <w:pPr>
+              <w:spacing w:after="0" w:line="240" w:lineRule="auto"/>
+            </w:pPr>
+          </w:p>
+        </w:tc>
+        <w:tc>
+          <w:tcPr>
+            <w:tcW w:w="709" w:type="dxa"/>
+          </w:tcPr>
+          <w:p>
+            <w:pPr>
+              <w:spacing w:after="0" w:line="240" w:lineRule="auto"/>
+            </w:pPr>
+          </w:p>
+        </w:tc>
+        <w:tc>
+          <w:tcPr>
+            <w:tcW w:w="851" w:type="dxa"/>
+            <w:vMerge/>
+          </w:tcPr>
+          <w:p>
+            <w:pPr>
+              <w:spacing w:after="0" w:line="240" w:lineRule="auto"/>
+            </w:pPr>
+          </w:p>
+        </w:tc>
+        <w:tc>
+          <w:tcPr>
+            <w:tcW w:w="708" w:type="dxa"/>
+          </w:tcPr>
+          <w:p>
+            <w:pPr>
+              <w:spacing w:after="0" w:line="240" w:lineRule="auto"/>
+            </w:pPr>
+          </w:p>
+        </w:tc>
+      </w:tr>
+      <w:tr>
+        <w:tc>
+          <w:tcPr>
+            <w:tcW w:w="704" w:type="dxa"/>
+          </w:tcPr>
+          <w:p>
+            <w:pPr>
+              <w:spacing w:after="0" w:line="240" w:lineRule="auto"/>
+            </w:pPr>
+            <w:r>
+              <w:t>3</w:t>
+            </w:r>
+          </w:p>
+        </w:tc>
+        <w:tc>
+          <w:tcPr>
+            <w:tcW w:w="567" w:type="dxa"/>
+            <w:vMerge/>
+          </w:tcPr>
+          <w:p>
+            <w:pPr>
+              <w:spacing w:after="0" w:line="240" w:lineRule="auto"/>
+            </w:pPr>
+          </w:p>
+        </w:tc>
+        <w:tc>
+          <w:tcPr>
+            <w:tcW w:w="709" w:type="dxa"/>
+          </w:tcPr>
+          <w:p>
+            <w:pPr>
+              <w:spacing w:after="0" w:line="240" w:lineRule="auto"/>
+            </w:pPr>
+          </w:p>
+        </w:tc>
+        <w:tc>
+          <w:tcPr>
+            <w:tcW w:w="567" w:type="dxa"/>
+            <w:vMerge/>
+          </w:tcPr>
+          <w:p>
+            <w:pPr>
+              <w:spacing w:after="0" w:line="240" w:lineRule="auto"/>
+            </w:pPr>
+          </w:p>
+        </w:tc>
+        <w:tc>
+          <w:tcPr>
+            <w:tcW w:w="709" w:type="dxa"/>
+          </w:tcPr>
+          <w:p>
+            <w:pPr>
+              <w:spacing w:after="0" w:line="240" w:lineRule="auto"/>
+            </w:pPr>
+            <w:r>
+              <w:t>W</w:t>
+            </w:r>
+          </w:p>
+        </w:tc>
+        <w:tc>
+          <w:tcPr>
+            <w:tcW w:w="708" w:type="dxa"/>
+            <w:vMerge/>
+          </w:tcPr>
+          <w:p>
+            <w:pPr>
+              <w:spacing w:after="0" w:line="240" w:lineRule="auto"/>
+            </w:pPr>
+          </w:p>
+        </w:tc>
+        <w:tc>
+          <w:tcPr>
+            <w:tcW w:w="709" w:type="dxa"/>
+          </w:tcPr>
+          <w:p>
+            <w:pPr>
+              <w:spacing w:after="0" w:line="240" w:lineRule="auto"/>
+            </w:pPr>
+            <w:r>
+              <w:t>W, R</w:t>
+            </w:r>
+          </w:p>
+        </w:tc>
+        <w:tc>
+          <w:tcPr>
+            <w:tcW w:w="851" w:type="dxa"/>
+            <w:vMerge/>
+          </w:tcPr>
+          <w:p>
+            <w:pPr>
+              <w:spacing w:after="0" w:line="240" w:lineRule="auto"/>
+            </w:pPr>
+          </w:p>
+        </w:tc>
+        <w:tc>
+          <w:tcPr>
+            <w:tcW w:w="708" w:type="dxa"/>
+          </w:tcPr>
+          <w:p>
+            <w:pPr>
+              <w:spacing w:after="0" w:line="240" w:lineRule="auto"/>
+            </w:pPr>
+          </w:p>
+        </w:tc>
+      </w:tr>
+      <w:tr>
+        <w:tc>
+          <w:tcPr>
+            <w:tcW w:w="704" w:type="dxa"/>
+          </w:tcPr>
+          <w:p>
+            <w:pPr>
+              <w:spacing w:after="0" w:line="240" w:lineRule="auto"/>
+            </w:pPr>
+            <w:r>
+              <w:t>2</w:t>
+            </w:r>
+          </w:p>
+        </w:tc>
+        <w:tc>
+          <w:tcPr>
+            <w:tcW w:w="567" w:type="dxa"/>
+            <w:vMerge/>
+          </w:tcPr>
+          <w:p>
+            <w:pPr>
+              <w:spacing w:after="0" w:line="240" w:lineRule="auto"/>
+            </w:pPr>
+          </w:p>
+        </w:tc>
+        <w:tc>
+          <w:tcPr>
+            <w:tcW w:w="709" w:type="dxa"/>
+          </w:tcPr>
+          <w:p>
+            <w:pPr>
+              <w:spacing w:after="0" w:line="240" w:lineRule="auto"/>
+            </w:pPr>
+          </w:p>
+        </w:tc>
+        <w:tc>
+          <w:tcPr>
+            <w:tcW w:w="567" w:type="dxa"/>
+            <w:vMerge/>
+          </w:tcPr>
+          <w:p>
+            <w:pPr>
+              <w:spacing w:after="0" w:line="240" w:lineRule="auto"/>
+            </w:pPr>
+          </w:p>
+        </w:tc>
+        <w:tc>
+          <w:tcPr>
+            <w:tcW w:w="709" w:type="dxa"/>
+          </w:tcPr>
+          <w:p>
+            <w:pPr>
+              <w:spacing w:after="0" w:line="240" w:lineRule="auto"/>
+            </w:pPr>
+          </w:p>
+        </w:tc>
+        <w:tc>
+          <w:tcPr>
+            <w:tcW w:w="708" w:type="dxa"/>
+            <w:vMerge/>
+          </w:tcPr>
+          <w:p>
+            <w:pPr>
+              <w:spacing w:after="0" w:line="240" w:lineRule="auto"/>
+            </w:pPr>
+          </w:p>
+        </w:tc>
+        <w:tc>
+          <w:tcPr>
+            <w:tcW w:w="709" w:type="dxa"/>
+          </w:tcPr>
+          <w:p>
+            <w:pPr>
+              <w:spacing w:after="0" w:line="240" w:lineRule="auto"/>
+            </w:pPr>
+          </w:p>
+        </w:tc>
+        <w:tc>
+          <w:tcPr>
+            <w:tcW w:w="851" w:type="dxa"/>
+            <w:vMerge/>
+          </w:tcPr>
+          <w:p>
+            <w:pPr>
+              <w:spacing w:after="0" w:line="240" w:lineRule="auto"/>
+            </w:pPr>
+          </w:p>
+        </w:tc>
+        <w:tc>
+          <w:tcPr>
+            <w:tcW w:w="708" w:type="dxa"/>
+          </w:tcPr>
+          <w:p>
+            <w:pPr>
+              <w:spacing w:after="0" w:line="240" w:lineRule="auto"/>
+            </w:pPr>
+          </w:p>
+        </w:tc>
+      </w:tr>
+      <w:tr>
+        <w:tc>
+          <w:tcPr>
+            <w:tcW w:w="704" w:type="dxa"/>
+          </w:tcPr>
+          <w:p>
+            <w:pPr>
+              <w:spacing w:after="0" w:line="240" w:lineRule="auto"/>
+            </w:pPr>
+            <w:r>
+              <w:t>1</w:t>
+            </w:r>
+          </w:p>
+        </w:tc>
+        <w:tc>
+          <w:tcPr>
+            <w:tcW w:w="567" w:type="dxa"/>
+            <w:vMerge/>
+          </w:tcPr>
+          <w:p>
+            <w:pPr>
+              <w:spacing w:after="0" w:line="240" w:lineRule="auto"/>
+            </w:pPr>
+          </w:p>
+        </w:tc>
+        <w:tc>
+          <w:tcPr>
+            <w:tcW w:w="709" w:type="dxa"/>
+          </w:tcPr>
+          <w:p>
+            <w:pPr>
+              <w:spacing w:after="0" w:line="240" w:lineRule="auto"/>
+            </w:pPr>
+          </w:p>
+        </w:tc>
+        <w:tc>
+          <w:tcPr>
+            <w:tcW w:w="567" w:type="dxa"/>
+            <w:vMerge/>
+          </w:tcPr>
+          <w:p>
+            <w:pPr>
+              <w:spacing w:after="0" w:line="240" w:lineRule="auto"/>
+            </w:pPr>
+          </w:p>
+        </w:tc>
+        <w:tc>
+          <w:tcPr>
+            <w:tcW w:w="709" w:type="dxa"/>
+          </w:tcPr>
+          <w:p>
+            <w:pPr>
+              <w:spacing w:after="0" w:line="240" w:lineRule="auto"/>
+            </w:pPr>
+          </w:p>
+        </w:tc>
+        <w:tc>
+          <w:tcPr>
+            <w:tcW w:w="708" w:type="dxa"/>
+            <w:vMerge/>
+          </w:tcPr>
+          <w:p>
+            <w:pPr>
+              <w:spacing w:after="0" w:line="240" w:lineRule="auto"/>
+            </w:pPr>
+          </w:p>
+        </w:tc>
+        <w:tc>
+          <w:tcPr>
+            <w:tcW w:w="709" w:type="dxa"/>
+          </w:tcPr>
+          <w:p>
+            <w:pPr>
+              <w:spacing w:after="0" w:line="240" w:lineRule="auto"/>
+            </w:pPr>
+          </w:p>
+        </w:tc>
+        <w:tc>
+          <w:tcPr>
+            <w:tcW w:w="851" w:type="dxa"/>
+            <w:vMerge/>
+          </w:tcPr>
+          <w:p>
+            <w:pPr>
+              <w:spacing w:after="0" w:line="240" w:lineRule="auto"/>
+            </w:pPr>
+          </w:p>
+        </w:tc>
+        <w:tc>
+          <w:tcPr>
+            <w:tcW w:w="708" w:type="dxa"/>
+          </w:tcPr>
+          <w:p>
+            <w:pPr>
+              <w:spacing w:after="0" w:line="240" w:lineRule="auto"/>
+            </w:pPr>
+            <w:r>
+              <w:t>W</w:t>
+            </w:r>
+          </w:p>
+        </w:tc>
+      </w:tr>
+      <w:tr>
+        <w:tc>
+          <w:tcPr>
+            <w:tcW w:w="704" w:type="dxa"/>
+          </w:tcPr>
+          <w:p>
+            <w:pPr>
+              <w:spacing w:after="0" w:line="240" w:lineRule="auto"/>
+            </w:pPr>
+            <w:r>
+              <w:t>0</w:t>
+            </w:r>
+          </w:p>
+        </w:tc>
+        <w:tc>
+          <w:tcPr>
+            <w:tcW w:w="567" w:type="dxa"/>
+            <w:vMerge/>
+          </w:tcPr>
+          <w:p>
+            <w:pPr>
+              <w:spacing w:after="0" w:line="240" w:lineRule="auto"/>
+            </w:pPr>
+          </w:p>
+        </w:tc>
+        <w:tc>
+          <w:tcPr>
+            <w:tcW w:w="709" w:type="dxa"/>
+          </w:tcPr>
+          <w:p>
+            <w:pPr>
+              <w:spacing w:after="0" w:line="240" w:lineRule="auto"/>
+            </w:pPr>
+            <w:r>
+              <w:t>W, R</w:t>
+            </w:r>
+          </w:p>
+        </w:tc>
+        <w:tc>
+          <w:tcPr>
+            <w:tcW w:w="567" w:type="dxa"/>
+            <w:vMerge/>
+          </w:tcPr>
+          <w:p>
+            <w:pPr>
+              <w:spacing w:after="0" w:line="240" w:lineRule="auto"/>
+            </w:pPr>
+          </w:p>
+        </w:tc>
+        <w:tc>
+          <w:tcPr>
+            <w:tcW w:w="709" w:type="dxa"/>
+          </w:tcPr>
+          <w:p>
+            <w:pPr>
+              <w:spacing w:after="0" w:line="240" w:lineRule="auto"/>
+            </w:pPr>
+            <w:r>
+              <w:t>R</w:t>
+            </w:r>
+          </w:p>
+        </w:tc>
+        <w:tc>
+          <w:tcPr>
+            <w:tcW w:w="708" w:type="dxa"/>
+            <w:vMerge/>
+          </w:tcPr>
+          <w:p>
+            <w:pPr>
+              <w:spacing w:after="0" w:line="240" w:lineRule="auto"/>
+            </w:pPr>
+          </w:p>
+        </w:tc>
+        <w:tc>
+          <w:tcPr>
+            <w:tcW w:w="709" w:type="dxa"/>
+          </w:tcPr>
+          <w:p>
+            <w:pPr>
+              <w:spacing w:after="0" w:line="240" w:lineRule="auto"/>
+            </w:pPr>
+          </w:p>
+        </w:tc>
+        <w:tc>
+          <w:tcPr>
+            <w:tcW w:w="851" w:type="dxa"/>
+            <w:vMerge/>
+          </w:tcPr>
+          <w:p>
+            <w:pPr>
+              <w:spacing w:after="0" w:line="240" w:lineRule="auto"/>
+            </w:pPr>
+          </w:p>
+        </w:tc>
+        <w:tc>
+          <w:tcPr>
+            <w:tcW w:w="708" w:type="dxa"/>
+          </w:tcPr>
+          <w:p>
+            <w:pPr>
+              <w:spacing w:after="0" w:line="240" w:lineRule="auto"/>
+            </w:pPr>
           </w:p>
         </w:tc>
       </w:tr>
@@ -9967,61 +11999,15 @@
     <w:p/>
     <w:p>
       <w:pPr>
-        <w:pStyle w:val="Heading2"/>
-      </w:pPr>
-      <w:r>
-        <w:t>Switch Matrix Wiring</w:t>
-      </w:r>
-    </w:p>
-    <w:p>
-      <w:r>
-        <w:t>(note only 4 columns in this case)</w:t>
-      </w:r>
-    </w:p>
-    <w:p>
-      <w:r>
-        <w:object w:dxaOrig="8956" w:dyaOrig="9090" w14:anchorId="2A455F9B">
-          <v:shape id="_x0000_i1026" type="#_x0000_t75" style="width:447.35pt;height:454.45pt" o:ole="">
-            <v:imagedata r:id="rId15" o:title=""/>
-          </v:shape>
-          <o:OLEObject Type="Embed" ProgID="Visio.Drawing.11" ShapeID="_x0000_i1026" DrawAspect="Content" ObjectID="_1765303318" r:id="rId16"/>
-        </w:object>
-      </w:r>
-    </w:p>
-    <w:p>
-      <w:r>
-        <w:t>Every row has a pullup resistor. Columns are driven by the MCP23017; one column will be 0, the others will be 1. If no buttons pressed, the Row word reads out all 1s ie 0xFF</w:t>
-      </w:r>
-      <w:r>
-        <w:t xml:space="preserve">. An “open drain” output is synthesised by </w:t>
-      </w:r>
-      <w:r>
-        <w:t>enabling or disabling the output; and the output is always driven to zero. Only one column output will be en</w:t>
-      </w:r>
-      <w:r>
-        <w:t>abled as an output at a time.</w:t>
-      </w:r>
-    </w:p>
-    <w:p>
-      <w:pPr>
         <w:pStyle w:val="Heading1"/>
       </w:pPr>
       <w:r>
-        <w:lastRenderedPageBreak/>
         <w:t>Arduino Software Installation</w:t>
       </w:r>
     </w:p>
     <w:p>
       <w:r>
-        <w:t xml:space="preserve">This guide describes how to download, </w:t>
-      </w:r>
-      <w:proofErr w:type="gramStart"/>
-      <w:r>
-        <w:t>install</w:t>
-      </w:r>
-      <w:proofErr w:type="gramEnd"/>
-      <w:r>
-        <w:t xml:space="preserve"> and load the Arduino software for the Odin console. The guide assumes that you are using the Arduino Integrated Development Environment (IDE) running on a windows platform. For users with different operating systems, different folder locations will probably apply.</w:t>
+        <w:t>This guide describes how to download, install and load the Arduino software for the Odin console. The guide assumes that you are using the Arduino Integrated Development Environment (IDE) running on a windows platform. For users with different operating systems, different folder locations will probably apply.</w:t>
       </w:r>
     </w:p>
     <w:p>
@@ -10058,6 +12044,7 @@
           <w:noProof/>
           <w:lang w:eastAsia="en-GB"/>
         </w:rPr>
+        <w:lastRenderedPageBreak/>
         <w:drawing>
           <wp:inline distT="0" distB="0" distL="0" distR="0" wp14:anchorId="273FA223" wp14:editId="7903E789">
             <wp:extent cx="3861184" cy="3907307"/>
@@ -10142,13 +12129,8 @@
       </w:r>
       <w:proofErr w:type="spellEnd"/>
       <w:r>
-        <w:t xml:space="preserve"> manager” on the </w:t>
-      </w:r>
-      <w:proofErr w:type="gramStart"/>
-      <w:r>
-        <w:t>menu</w:t>
-      </w:r>
-      <w:proofErr w:type="gramEnd"/>
+        <w:t xml:space="preserve"> manager” on the menu</w:t>
+      </w:r>
     </w:p>
     <w:p>
       <w:pPr>
@@ -10159,13 +12141,8 @@
         </w:numPr>
       </w:pPr>
       <w:r>
-        <w:t>Scroll down to the entry for “Arduino Mega AVR boards by Arduino” and click “</w:t>
-      </w:r>
-      <w:proofErr w:type="gramStart"/>
-      <w:r>
-        <w:t>install”</w:t>
-      </w:r>
-      <w:proofErr w:type="gramEnd"/>
+        <w:t>Scroll down to the entry for “Arduino Mega AVR boards by Arduino” and click “install”</w:t>
+      </w:r>
     </w:p>
     <w:p>
       <w:pPr>
@@ -10185,7 +12162,6 @@
           <w:noProof/>
           <w:lang w:eastAsia="en-GB"/>
         </w:rPr>
-        <w:lastRenderedPageBreak/>
         <w:drawing>
           <wp:inline distT="0" distB="0" distL="0" distR="0" wp14:anchorId="641991C9" wp14:editId="3FF221CE">
             <wp:extent cx="4762887" cy="2684335"/>
@@ -10271,13 +12247,8 @@
         </w:numPr>
       </w:pPr>
       <w:r>
-        <w:t xml:space="preserve">Click “clone or download” then “download </w:t>
-      </w:r>
-      <w:proofErr w:type="gramStart"/>
-      <w:r>
-        <w:t>zip”</w:t>
-      </w:r>
-      <w:proofErr w:type="gramEnd"/>
+        <w:t>Click “clone or download” then “download zip”</w:t>
+      </w:r>
     </w:p>
     <w:p>
       <w:pPr>
@@ -10288,13 +12259,8 @@
         </w:numPr>
       </w:pPr>
       <w:r>
-        <w:t xml:space="preserve">Store the zip file on your PC for example in the “downloads” </w:t>
-      </w:r>
-      <w:proofErr w:type="gramStart"/>
-      <w:r>
-        <w:t>folder</w:t>
-      </w:r>
-      <w:proofErr w:type="gramEnd"/>
+        <w:t>Store the zip file on your PC for example in the “downloads” folder</w:t>
+      </w:r>
     </w:p>
     <w:p>
       <w:pPr>
@@ -10305,15 +12271,8 @@
         </w:numPr>
       </w:pPr>
       <w:r>
-        <w:t xml:space="preserve">Open the zip file and extract to your PC; for </w:t>
-      </w:r>
-      <w:proofErr w:type="gramStart"/>
-      <w:r>
-        <w:t>example</w:t>
-      </w:r>
-      <w:proofErr w:type="gramEnd"/>
-      <w:r>
-        <w:t xml:space="preserve"> into a folder “SDR” in “documents”</w:t>
+        <w:lastRenderedPageBreak/>
+        <w:t>Open the zip file and extract to your PC; for example into a folder “SDR” in “documents”</w:t>
       </w:r>
     </w:p>
     <w:p>
@@ -10333,15 +12292,7 @@
       </w:r>
       <w:proofErr w:type="spellEnd"/>
       <w:r>
-        <w:t xml:space="preserve">-master” in your “SDR” </w:t>
-      </w:r>
-      <w:proofErr w:type="gramStart"/>
-      <w:r>
-        <w:t>folder</w:t>
-      </w:r>
-      <w:proofErr w:type="gramEnd"/>
-      <w:r>
-        <w:t xml:space="preserve"> </w:t>
+        <w:t xml:space="preserve">-master” in your “SDR” folder </w:t>
       </w:r>
     </w:p>
     <w:p/>
@@ -10597,13 +12548,8 @@
         <w:pStyle w:val="Heading2"/>
       </w:pPr>
       <w:r>
-        <w:t xml:space="preserve">Build the </w:t>
-      </w:r>
-      <w:proofErr w:type="gramStart"/>
-      <w:r>
-        <w:t>code</w:t>
-      </w:r>
-      <w:proofErr w:type="gramEnd"/>
+        <w:t>Build the code</w:t>
+      </w:r>
     </w:p>
     <w:p>
       <w:r>
@@ -10642,13 +12588,8 @@
       </w:r>
       <w:proofErr w:type="spellEnd"/>
       <w:r>
-        <w:t xml:space="preserve">..." menu </w:t>
-      </w:r>
-      <w:proofErr w:type="gramStart"/>
-      <w:r>
-        <w:t>command</w:t>
-      </w:r>
-      <w:proofErr w:type="gramEnd"/>
+        <w:t>..." menu command</w:t>
+      </w:r>
     </w:p>
     <w:p>
       <w:pPr>
@@ -10667,13 +12608,8 @@
       </w:r>
       <w:proofErr w:type="spellEnd"/>
       <w:r>
-        <w:t xml:space="preserve">” </w:t>
-      </w:r>
-      <w:proofErr w:type="gramStart"/>
-      <w:r>
-        <w:t>folder</w:t>
-      </w:r>
-      <w:proofErr w:type="gramEnd"/>
+        <w:t>” folder</w:t>
+      </w:r>
     </w:p>
     <w:p>
       <w:pPr>
@@ -10695,13 +12631,8 @@
       </w:r>
       <w:proofErr w:type="spellEnd"/>
       <w:r>
-        <w:t>" and click "</w:t>
-      </w:r>
-      <w:proofErr w:type="gramStart"/>
-      <w:r>
-        <w:t>open"</w:t>
-      </w:r>
-      <w:proofErr w:type="gramEnd"/>
+        <w:t>" and click "open"</w:t>
+      </w:r>
     </w:p>
     <w:p>
       <w:pPr>
@@ -10712,13 +12643,8 @@
         </w:numPr>
       </w:pPr>
       <w:r>
-        <w:t xml:space="preserve">you should now see the files listed in tabs above the editor </w:t>
-      </w:r>
-      <w:proofErr w:type="gramStart"/>
-      <w:r>
-        <w:t>window</w:t>
-      </w:r>
-      <w:proofErr w:type="gramEnd"/>
+        <w:t>you should now see the files listed in tabs above the editor window</w:t>
+      </w:r>
     </w:p>
     <w:p/>
     <w:p>
@@ -10747,7 +12673,6 @@
         </w:numPr>
       </w:pPr>
       <w:r>
-        <w:lastRenderedPageBreak/>
         <w:t>It may be necessary to install device drivers at this point – follow any instructions.</w:t>
       </w:r>
     </w:p>
@@ -10763,16 +12688,11 @@
         <w:t>Click "board" on the "tools" menu and select</w:t>
       </w:r>
       <w:r>
-        <w:t xml:space="preserve"> “Arduino Nano </w:t>
-      </w:r>
-      <w:proofErr w:type="gramStart"/>
-      <w:r>
-        <w:t>Eve</w:t>
+        <w:t xml:space="preserve"> “Arduino Nano Eve</w:t>
       </w:r>
       <w:r>
         <w:t>ry”</w:t>
       </w:r>
-      <w:proofErr w:type="gramEnd"/>
     </w:p>
     <w:p>
       <w:pPr>
@@ -10816,13 +12736,8 @@
         </w:numPr>
       </w:pPr>
       <w:r>
-        <w:t xml:space="preserve">Click "Verify/compile" on the "sketch" menu to </w:t>
-      </w:r>
-      <w:proofErr w:type="gramStart"/>
-      <w:r>
-        <w:t>compile</w:t>
-      </w:r>
-      <w:proofErr w:type="gramEnd"/>
+        <w:t>Click "Verify/compile" on the "sketch" menu to compile</w:t>
+      </w:r>
     </w:p>
     <w:p>
       <w:pPr>
@@ -10838,13 +12753,8 @@
     </w:p>
     <w:p/>
     <w:p>
-      <w:proofErr w:type="gramStart"/>
-      <w:r>
-        <w:t>Finally</w:t>
-      </w:r>
-      <w:proofErr w:type="gramEnd"/>
-      <w:r>
-        <w:t xml:space="preserve"> you need to upload the code to your Arduino:</w:t>
+      <w:r>
+        <w:t>Finally you need to upload the code to your Arduino:</w:t>
       </w:r>
     </w:p>
     <w:p>
@@ -10856,13 +12766,8 @@
         </w:numPr>
       </w:pPr>
       <w:r>
-        <w:t xml:space="preserve">Click "Upload" on the "sketch" menu to upload to the </w:t>
-      </w:r>
-      <w:proofErr w:type="gramStart"/>
-      <w:r>
-        <w:t>Arduino</w:t>
-      </w:r>
-      <w:proofErr w:type="gramEnd"/>
+        <w:t>Click "Upload" on the "sketch" menu to upload to the Arduino</w:t>
+      </w:r>
     </w:p>
     <w:p>
       <w:pPr>
@@ -10873,13 +12778,8 @@
         </w:numPr>
       </w:pPr>
       <w:r>
-        <w:t>A simple progress bar will show in the bottom window of the IDE, twice - for each of "programming" and "</w:t>
-      </w:r>
-      <w:proofErr w:type="gramStart"/>
-      <w:r>
-        <w:t>verify"</w:t>
-      </w:r>
-      <w:proofErr w:type="gramEnd"/>
+        <w:t>A simple progress bar will show in the bottom window of the IDE, twice - for each of "programming" and "verify"</w:t>
+      </w:r>
     </w:p>
     <w:p>
       <w:pPr>
@@ -10923,28 +12823,14 @@
         <w:rPr>
           <w:b/>
         </w:rPr>
-        <w:t>jtagmkII_</w:t>
-      </w:r>
-      <w:proofErr w:type="gramStart"/>
+        <w:t>jtagmkII_initialize</w:t>
+      </w:r>
+      <w:proofErr w:type="spellEnd"/>
       <w:r>
         <w:rPr>
           <w:b/>
         </w:rPr>
-        <w:t>initialize</w:t>
-      </w:r>
-      <w:proofErr w:type="spellEnd"/>
-      <w:r>
-        <w:rPr>
-          <w:b/>
-        </w:rPr>
-        <w:t>(</w:t>
-      </w:r>
-      <w:proofErr w:type="gramEnd"/>
-      <w:r>
-        <w:rPr>
-          <w:b/>
-        </w:rPr>
-        <w:t>): Cannot locate “flash” and “boot” memories in description</w:t>
+        <w:t>(): Cannot locate “flash” and “boot” memories in description</w:t>
       </w:r>
       <w:r>
         <w:t xml:space="preserve"> is reported for the Arduino Nano Every but this can be ignored)</w:t>

</xml_diff>

<commit_message>
updated after initial testing on h/w
device drivers work. LED selftest added. I2C not yet tested.
</commit_message>
<xml_diff>
--- a/documentation/G2 mk2 front panel Notes.docx
+++ b/documentation/G2 mk2 front panel Notes.docx
@@ -1,6 +1,6 @@
 
 <file path=word/document.xml><?xml version="1.0" encoding="utf-8"?>
-<w:document xmlns:wpc="http://schemas.microsoft.com/office/word/2010/wordprocessingCanvas" xmlns:cx="http://schemas.microsoft.com/office/drawing/2014/chartex" xmlns:cx1="http://schemas.microsoft.com/office/drawing/2015/9/8/chartex" xmlns:cx2="http://schemas.microsoft.com/office/drawing/2015/10/21/chartex" xmlns:cx3="http://schemas.microsoft.com/office/drawing/2016/5/9/chartex" xmlns:cx4="http://schemas.microsoft.com/office/drawing/2016/5/10/chartex" xmlns:cx5="http://schemas.microsoft.com/office/drawing/2016/5/11/chartex" xmlns:cx6="http://schemas.microsoft.com/office/drawing/2016/5/12/chartex" xmlns:cx7="http://schemas.microsoft.com/office/drawing/2016/5/13/chartex" xmlns:cx8="http://schemas.microsoft.com/office/drawing/2016/5/14/chartex" xmlns:mc="http://schemas.openxmlformats.org/markup-compatibility/2006" xmlns:aink="http://schemas.microsoft.com/office/drawing/2016/ink" xmlns:am3d="http://schemas.microsoft.com/office/drawing/2017/model3d" xmlns:o="urn:schemas-microsoft-com:office:office" xmlns:oel="http://schemas.microsoft.com/office/2019/extlst" xmlns:r="http://schemas.openxmlformats.org/officeDocument/2006/relationships" xmlns:m="http://schemas.openxmlformats.org/officeDocument/2006/math" xmlns:v="urn:schemas-microsoft-com:vml" xmlns:wp14="http://schemas.microsoft.com/office/word/2010/wordprocessingDrawing" xmlns:wp="http://schemas.openxmlformats.org/drawingml/2006/wordprocessingDrawing" xmlns:w10="urn:schemas-microsoft-com:office:word" xmlns:w="http://schemas.openxmlformats.org/wordprocessingml/2006/main" xmlns:w14="http://schemas.microsoft.com/office/word/2010/wordml" xmlns:w15="http://schemas.microsoft.com/office/word/2012/wordml" xmlns:w16cex="http://schemas.microsoft.com/office/word/2018/wordml/cex" xmlns:w16cid="http://schemas.microsoft.com/office/word/2016/wordml/cid" xmlns:w16="http://schemas.microsoft.com/office/word/2018/wordml" xmlns:w16sdtdh="http://schemas.microsoft.com/office/word/2020/wordml/sdtdatahash" xmlns:w16se="http://schemas.microsoft.com/office/word/2015/wordml/symex" xmlns:wpg="http://schemas.microsoft.com/office/word/2010/wordprocessingGroup" xmlns:wpi="http://schemas.microsoft.com/office/word/2010/wordprocessingInk" xmlns:wne="http://schemas.microsoft.com/office/word/2006/wordml" xmlns:wps="http://schemas.microsoft.com/office/word/2010/wordprocessingShape" mc:Ignorable="w14 w15 w16se w16cid w16 w16cex w16sdtdh wp14">
+<w:document xmlns:wpc="http://schemas.microsoft.com/office/word/2010/wordprocessingCanvas" xmlns:cx="http://schemas.microsoft.com/office/drawing/2014/chartex" xmlns:cx1="http://schemas.microsoft.com/office/drawing/2015/9/8/chartex" xmlns:cx2="http://schemas.microsoft.com/office/drawing/2015/10/21/chartex" xmlns:cx3="http://schemas.microsoft.com/office/drawing/2016/5/9/chartex" xmlns:cx4="http://schemas.microsoft.com/office/drawing/2016/5/10/chartex" xmlns:cx5="http://schemas.microsoft.com/office/drawing/2016/5/11/chartex" xmlns:cx6="http://schemas.microsoft.com/office/drawing/2016/5/12/chartex" xmlns:cx7="http://schemas.microsoft.com/office/drawing/2016/5/13/chartex" xmlns:cx8="http://schemas.microsoft.com/office/drawing/2016/5/14/chartex" xmlns:mc="http://schemas.openxmlformats.org/markup-compatibility/2006" xmlns:aink="http://schemas.microsoft.com/office/drawing/2016/ink" xmlns:am3d="http://schemas.microsoft.com/office/drawing/2017/model3d" xmlns:o="urn:schemas-microsoft-com:office:office" xmlns:oel="http://schemas.microsoft.com/office/2019/extlst" xmlns:r="http://schemas.openxmlformats.org/officeDocument/2006/relationships" xmlns:m="http://schemas.openxmlformats.org/officeDocument/2006/math" xmlns:v="urn:schemas-microsoft-com:vml" xmlns:wp14="http://schemas.microsoft.com/office/word/2010/wordprocessingDrawing" xmlns:wp="http://schemas.openxmlformats.org/drawingml/2006/wordprocessingDrawing" xmlns:w10="urn:schemas-microsoft-com:office:word" xmlns:w="http://schemas.openxmlformats.org/wordprocessingml/2006/main" xmlns:w14="http://schemas.microsoft.com/office/word/2010/wordml" xmlns:w15="http://schemas.microsoft.com/office/word/2012/wordml" xmlns:w16cex="http://schemas.microsoft.com/office/word/2018/wordml/cex" xmlns:w16cid="http://schemas.microsoft.com/office/word/2016/wordml/cid" xmlns:w16="http://schemas.microsoft.com/office/word/2018/wordml" xmlns:w16du="http://schemas.microsoft.com/office/word/2023/wordml/word16du" xmlns:w16sdtdh="http://schemas.microsoft.com/office/word/2020/wordml/sdtdatahash" xmlns:w16se="http://schemas.microsoft.com/office/word/2015/wordml/symex" xmlns:wpg="http://schemas.microsoft.com/office/word/2010/wordprocessingGroup" xmlns:wpi="http://schemas.microsoft.com/office/word/2010/wordprocessingInk" xmlns:wne="http://schemas.microsoft.com/office/word/2006/wordml" xmlns:wps="http://schemas.microsoft.com/office/word/2010/wordprocessingShape" mc:Ignorable="w14 w15 w16se w16cid w16 w16cex w16sdtdh w16du wp14">
   <w:body>
     <w:p>
       <w:pPr>
@@ -70,10 +70,10 @@
           <w:noProof/>
         </w:rPr>
         <w:drawing>
-          <wp:inline distT="0" distB="0" distL="0" distR="0" wp14:anchorId="6E14DAE7" wp14:editId="3C360489">
-            <wp:extent cx="6296025" cy="2771775"/>
-            <wp:effectExtent l="0" t="0" r="9525" b="9525"/>
-            <wp:docPr id="973878582" name="Picture 1" descr="A white rectangular object with black lines&#10;&#10;Description automatically generated"/>
+          <wp:inline distT="0" distB="0" distL="0" distR="0" wp14:anchorId="6E941A8B" wp14:editId="346C62F1">
+            <wp:extent cx="6296025" cy="2781300"/>
+            <wp:effectExtent l="0" t="0" r="9525" b="0"/>
+            <wp:docPr id="254618600" name="Picture 1" descr="A white rectangle with black lines&#10;&#10;Description automatically generated"/>
             <wp:cNvGraphicFramePr>
               <a:graphicFrameLocks xmlns:a="http://schemas.openxmlformats.org/drawingml/2006/main" noChangeAspect="1"/>
             </wp:cNvGraphicFramePr>
@@ -81,7 +81,7 @@
               <a:graphicData uri="http://schemas.openxmlformats.org/drawingml/2006/picture">
                 <pic:pic xmlns:pic="http://schemas.openxmlformats.org/drawingml/2006/picture">
                   <pic:nvPicPr>
-                    <pic:cNvPr id="973878582" name="Picture 1" descr="A white rectangular object with black lines&#10;&#10;Description automatically generated"/>
+                    <pic:cNvPr id="254618600" name="Picture 1" descr="A white rectangle with black lines&#10;&#10;Description automatically generated"/>
                     <pic:cNvPicPr/>
                   </pic:nvPicPr>
                   <pic:blipFill>
@@ -99,7 +99,7 @@
                   <pic:spPr>
                     <a:xfrm>
                       <a:off x="0" y="0"/>
-                      <a:ext cx="6296025" cy="2771775"/>
+                      <a:ext cx="6296025" cy="2781300"/>
                     </a:xfrm>
                     <a:prstGeom prst="rect">
                       <a:avLst/>
@@ -2226,10 +2226,10 @@
           <w:noProof/>
         </w:rPr>
         <w:drawing>
-          <wp:inline distT="0" distB="0" distL="0" distR="0" wp14:anchorId="1D9FCF71" wp14:editId="70D36512">
+          <wp:inline distT="0" distB="0" distL="0" distR="0" wp14:anchorId="445BB0EE" wp14:editId="6AD24EB3">
             <wp:extent cx="6362700" cy="2771775"/>
             <wp:effectExtent l="0" t="0" r="0" b="9525"/>
-            <wp:docPr id="1023189196" name="Picture 5" descr="A close-up of a white rectangle&#10;&#10;Description automatically generated"/>
+            <wp:docPr id="343749204" name="Picture 2" descr="A close-up of a white rectangle&#10;&#10;Description automatically generated"/>
             <wp:cNvGraphicFramePr>
               <a:graphicFrameLocks xmlns:a="http://schemas.openxmlformats.org/drawingml/2006/main" noChangeAspect="1"/>
             </wp:cNvGraphicFramePr>
@@ -2237,7 +2237,7 @@
               <a:graphicData uri="http://schemas.openxmlformats.org/drawingml/2006/picture">
                 <pic:pic xmlns:pic="http://schemas.openxmlformats.org/drawingml/2006/picture">
                   <pic:nvPicPr>
-                    <pic:cNvPr id="1023189196" name="Picture 5" descr="A close-up of a white rectangle&#10;&#10;Description automatically generated"/>
+                    <pic:cNvPr id="343749204" name="Picture 2" descr="A close-up of a white rectangle&#10;&#10;Description automatically generated"/>
                     <pic:cNvPicPr/>
                   </pic:nvPicPr>
                   <pic:blipFill>
@@ -4965,7 +4965,15 @@
         <w:t>An</w:t>
       </w:r>
       <w:r>
-        <w:t xml:space="preserve"> 8 bit Arduino Nano Every</w:t>
+        <w:t xml:space="preserve"> </w:t>
+      </w:r>
+      <w:proofErr w:type="gramStart"/>
+      <w:r>
+        <w:t>8 bit</w:t>
+      </w:r>
+      <w:proofErr w:type="gramEnd"/>
+      <w:r>
+        <w:t xml:space="preserve"> Arduino Nano Every</w:t>
       </w:r>
       <w:r>
         <w:t xml:space="preserve"> will be used, with software substantially based on the Andromeda panel code. </w:t>
@@ -5037,8 +5045,13 @@
         <w:t xml:space="preserve"> (potenti</w:t>
       </w:r>
       <w:r>
-        <w:t>ally up to 20 steps per 10ms timestep);</w:t>
-      </w:r>
+        <w:t>ally up to 20 steps per 10ms timestep</w:t>
+      </w:r>
+      <w:proofErr w:type="gramStart"/>
+      <w:r>
+        <w:t>);</w:t>
+      </w:r>
+      <w:proofErr w:type="gramEnd"/>
     </w:p>
     <w:p>
       <w:pPr>
@@ -5049,11 +5062,16 @@
         </w:numPr>
       </w:pPr>
       <w:r>
-        <w:t>Mechanical encoder steps</w:t>
+        <w:t xml:space="preserve">Mechanical encoder </w:t>
+      </w:r>
+      <w:proofErr w:type="gramStart"/>
+      <w:r>
+        <w:t>steps</w:t>
       </w:r>
       <w:r>
         <w:t>;</w:t>
       </w:r>
+      <w:proofErr w:type="gramEnd"/>
     </w:p>
     <w:p>
       <w:pPr>
@@ -5072,7 +5090,15 @@
     </w:p>
     <w:p>
       <w:r>
-        <w:t xml:space="preserve">In addition the Arduino will receive commands at similar rate </w:t>
+        <w:t xml:space="preserve">In </w:t>
+      </w:r>
+      <w:proofErr w:type="gramStart"/>
+      <w:r>
+        <w:t>addition</w:t>
+      </w:r>
+      <w:proofErr w:type="gramEnd"/>
+      <w:r>
+        <w:t xml:space="preserve"> the Arduino will receive commands at similar rate </w:t>
       </w:r>
       <w:r>
         <w:t xml:space="preserve">via I2C </w:t>
@@ -5142,21 +5168,42 @@
       <w:r>
         <w:t xml:space="preserve">Figure </w:t>
       </w:r>
-      <w:fldSimple w:instr=" SEQ Figure \* ARABIC ">
-        <w:r>
-          <w:rPr>
-            <w:noProof/>
-          </w:rPr>
-          <w:t>4</w:t>
-        </w:r>
-      </w:fldSimple>
+      <w:r>
+        <w:fldChar w:fldCharType="begin"/>
+      </w:r>
+      <w:r>
+        <w:instrText xml:space="preserve"> SEQ Figure \* ARABIC </w:instrText>
+      </w:r>
+      <w:r>
+        <w:fldChar w:fldCharType="separate"/>
+      </w:r>
+      <w:r>
+        <w:rPr>
+          <w:noProof/>
+        </w:rPr>
+        <w:t>4</w:t>
+      </w:r>
+      <w:r>
+        <w:rPr>
+          <w:noProof/>
+        </w:rPr>
+        <w:fldChar w:fldCharType="end"/>
+      </w:r>
       <w:r>
         <w:t>: Software Structure</w:t>
       </w:r>
     </w:p>
     <w:p>
       <w:r>
-        <w:t xml:space="preserve">The VFO encoder may generate 500 steps per revolution and can be turned at 4 revolutions per second; so several steps per timestep are possible. </w:t>
+        <w:t xml:space="preserve">The VFO encoder may generate 500 steps per revolution and can be turned at 4 revolutions per second; </w:t>
+      </w:r>
+      <w:proofErr w:type="gramStart"/>
+      <w:r>
+        <w:t>so</w:t>
+      </w:r>
+      <w:proofErr w:type="gramEnd"/>
+      <w:r>
+        <w:t xml:space="preserve"> several steps per timestep are possible. </w:t>
       </w:r>
       <w:r>
         <w:t xml:space="preserve">VFO encoders generate clean edges, </w:t>
@@ -5185,7 +5232,15 @@
         <w:t xml:space="preserve"> event is sufficient. All encoders will be scanned in parallel</w:t>
       </w:r>
       <w:r>
-        <w:t xml:space="preserve">, but it is unlikely that more than one will be turned at a time so a high event rate is unlikely. </w:t>
+        <w:t xml:space="preserve">, but it is unlikely that more than one will be turned at a </w:t>
+      </w:r>
+      <w:proofErr w:type="gramStart"/>
+      <w:r>
+        <w:t>time</w:t>
+      </w:r>
+      <w:proofErr w:type="gramEnd"/>
+      <w:r>
+        <w:t xml:space="preserve"> so a high event rate is unlikely. </w:t>
       </w:r>
     </w:p>
     <w:p>
@@ -5223,7 +5278,15 @@
     </w:p>
     <w:p>
       <w:r>
-        <w:t xml:space="preserve">Like all of my Arduino projects, the code will work to a fixed timer driven timestep. It will not follow the normal Arduino practice of executing a loop continuously; it will only run a loop once per timestep. That allows real time operation with known event timings. </w:t>
+        <w:t xml:space="preserve">Like </w:t>
+      </w:r>
+      <w:proofErr w:type="gramStart"/>
+      <w:r>
+        <w:t>all of</w:t>
+      </w:r>
+      <w:proofErr w:type="gramEnd"/>
+      <w:r>
+        <w:t xml:space="preserve"> my Arduino projects, the code will work to a fixed timer driven timestep. It will not follow the normal Arduino practice of executing a loop continuously; it will only run a loop once per timestep. That allows real time operation with known event timings. </w:t>
       </w:r>
     </w:p>
     <w:p>
@@ -5250,8 +5313,13 @@
         </w:numPr>
       </w:pPr>
       <w:r>
-        <w:t>Do one update of the key matrix (involves SPI read, then SPI write);</w:t>
-      </w:r>
+        <w:t>Do one update of the key matrix (involves SPI read, then SPI write</w:t>
+      </w:r>
+      <w:proofErr w:type="gramStart"/>
+      <w:r>
+        <w:t>);</w:t>
+      </w:r>
+      <w:proofErr w:type="gramEnd"/>
     </w:p>
     <w:p>
       <w:pPr>
@@ -5262,8 +5330,13 @@
         </w:numPr>
       </w:pPr>
       <w:r>
-        <w:t>Update half of the encoders; (I2C 16 bit read);</w:t>
-      </w:r>
+        <w:t>Update half of the encoders; (I2C 16 bit read</w:t>
+      </w:r>
+      <w:proofErr w:type="gramStart"/>
+      <w:r>
+        <w:t>);</w:t>
+      </w:r>
+      <w:proofErr w:type="gramEnd"/>
     </w:p>
     <w:p>
       <w:pPr>
@@ -5274,8 +5347,13 @@
         </w:numPr>
       </w:pPr>
       <w:r>
-        <w:t>Update any LEDs;</w:t>
-      </w:r>
+        <w:t xml:space="preserve">Update any </w:t>
+      </w:r>
+      <w:proofErr w:type="gramStart"/>
+      <w:r>
+        <w:t>LEDs;</w:t>
+      </w:r>
+      <w:proofErr w:type="gramEnd"/>
     </w:p>
     <w:p>
       <w:pPr>
@@ -5286,8 +5364,13 @@
         </w:numPr>
       </w:pPr>
       <w:r>
-        <w:t>Add any events to event queue and assert interrupt if it is not empty;</w:t>
-      </w:r>
+        <w:t xml:space="preserve">Add any events to event queue and assert interrupt if it is not </w:t>
+      </w:r>
+      <w:proofErr w:type="gramStart"/>
+      <w:r>
+        <w:t>empty;</w:t>
+      </w:r>
+      <w:proofErr w:type="gramEnd"/>
     </w:p>
     <w:p>
       <w:pPr>
@@ -5332,7 +5415,15 @@
         <w:t>the queue has been emptied</w:t>
       </w:r>
       <w:r>
-        <w:t xml:space="preserve"> (therefore it is level triggered). The raspberry pi will be able to read event data as 16 bit words via I2C; it will read </w:t>
+        <w:t xml:space="preserve"> (therefore it is level triggered). The raspberry pi will be able to read event data as </w:t>
+      </w:r>
+      <w:proofErr w:type="gramStart"/>
+      <w:r>
+        <w:t>16 bit</w:t>
+      </w:r>
+      <w:proofErr w:type="gramEnd"/>
+      <w:r>
+        <w:t xml:space="preserve"> words via I2C; it will read </w:t>
       </w:r>
       <w:r>
         <w:t xml:space="preserve">words </w:t>
@@ -5366,7 +5457,15 @@
     </w:p>
     <w:p>
       <w:r>
-        <w:t xml:space="preserve">Each I2C transfer is a 3 byte sequence: </w:t>
+        <w:t xml:space="preserve">Each I2C transfer is a </w:t>
+      </w:r>
+      <w:proofErr w:type="gramStart"/>
+      <w:r>
+        <w:t>3 byte</w:t>
+      </w:r>
+      <w:proofErr w:type="gramEnd"/>
+      <w:r>
+        <w:t xml:space="preserve"> sequence: </w:t>
       </w:r>
       <w:r>
         <w:t xml:space="preserve">8 bit </w:t>
@@ -5412,12 +5511,14 @@
       <w:r>
         <w:t xml:space="preserve">Message Structure </w:t>
       </w:r>
+      <w:proofErr w:type="gramStart"/>
       <w:r>
         <w:rPr>
           <w:u w:val="single"/>
         </w:rPr>
         <w:t>From</w:t>
       </w:r>
+      <w:proofErr w:type="gramEnd"/>
       <w:r>
         <w:t xml:space="preserve"> Arduino</w:t>
       </w:r>
@@ -7535,8 +7636,13 @@
           <w:numId w:val="8"/>
         </w:numPr>
       </w:pPr>
-      <w:r>
-        <w:t>16 bit slave read, initiated by the Raspberry pi</w:t>
+      <w:proofErr w:type="gramStart"/>
+      <w:r>
+        <w:t>16 bit</w:t>
+      </w:r>
+      <w:proofErr w:type="gramEnd"/>
+      <w:r>
+        <w:t xml:space="preserve"> slave read, initiated by the Raspberry pi</w:t>
       </w:r>
     </w:p>
     <w:p>
@@ -7550,8 +7656,13 @@
       <w:r>
         <w:t xml:space="preserve">Arduino returns event </w:t>
       </w:r>
-      <w:r>
-        <w:t xml:space="preserve">16 bit </w:t>
+      <w:proofErr w:type="gramStart"/>
+      <w:r>
+        <w:t>16 bit</w:t>
+      </w:r>
+      <w:proofErr w:type="gramEnd"/>
+      <w:r>
+        <w:t xml:space="preserve"> </w:t>
       </w:r>
       <w:r>
         <w:t>queue entry, or 0 if no event available</w:t>
@@ -7577,8 +7688,13 @@
           <w:numId w:val="8"/>
         </w:numPr>
       </w:pPr>
-      <w:r>
-        <w:t>16 bit slave write, initiated by the Raspberry pi</w:t>
+      <w:proofErr w:type="gramStart"/>
+      <w:r>
+        <w:t>16 bit</w:t>
+      </w:r>
+      <w:proofErr w:type="gramEnd"/>
+      <w:r>
+        <w:t xml:space="preserve"> slave write, initiated by the Raspberry pi</w:t>
       </w:r>
     </w:p>
     <w:p>
@@ -7652,8 +7768,13 @@
           <w:numId w:val="9"/>
         </w:numPr>
       </w:pPr>
-      <w:r>
-        <w:t>8 bit register write, for configuration</w:t>
+      <w:proofErr w:type="gramStart"/>
+      <w:r>
+        <w:t>8 bit</w:t>
+      </w:r>
+      <w:proofErr w:type="gramEnd"/>
+      <w:r>
+        <w:t xml:space="preserve"> register write, for configuration</w:t>
       </w:r>
       <w:r>
         <w:t xml:space="preserve"> &amp; for LED / matrix column write</w:t>
@@ -7668,7 +7789,15 @@
         </w:numPr>
       </w:pPr>
       <w:r>
-        <w:t>16 bit read from  adjacent registers (encoder data read)</w:t>
+        <w:t xml:space="preserve">16 bit read </w:t>
+      </w:r>
+      <w:proofErr w:type="gramStart"/>
+      <w:r>
+        <w:t>from  adjacent</w:t>
+      </w:r>
+      <w:proofErr w:type="gramEnd"/>
+      <w:r>
+        <w:t xml:space="preserve"> registers (encoder data read)</w:t>
       </w:r>
     </w:p>
     <w:p>
@@ -7680,7 +7809,15 @@
         </w:numPr>
       </w:pPr>
       <w:r>
-        <w:t>8 bit read from one register (</w:t>
+        <w:t xml:space="preserve">8 </w:t>
+      </w:r>
+      <w:proofErr w:type="gramStart"/>
+      <w:r>
+        <w:t>bit</w:t>
+      </w:r>
+      <w:proofErr w:type="gramEnd"/>
+      <w:r>
+        <w:t xml:space="preserve"> read from one register (</w:t>
       </w:r>
       <w:r>
         <w:t>switch matrix row read)</w:t>
@@ -7710,7 +7847,15 @@
     </w:p>
     <w:p>
       <w:r>
-        <w:t>Arduino Nano Every has an 8 bit ATMEGA4809 processor. I need to change some libraries</w:t>
+        <w:t xml:space="preserve">Arduino Nano Every has an </w:t>
+      </w:r>
+      <w:proofErr w:type="gramStart"/>
+      <w:r>
+        <w:t>8 bit</w:t>
+      </w:r>
+      <w:proofErr w:type="gramEnd"/>
+      <w:r>
+        <w:t xml:space="preserve"> ATMEGA4809 processor. I need to change some libraries</w:t>
       </w:r>
     </w:p>
     <w:p>
@@ -7748,7 +7893,15 @@
         </w:numPr>
       </w:pPr>
       <w:r>
-        <w:t>You have to install “Arduino Mega AVR Boards” in the Arduino console Boards manager</w:t>
+        <w:t xml:space="preserve">You </w:t>
+      </w:r>
+      <w:proofErr w:type="gramStart"/>
+      <w:r>
+        <w:t>have to</w:t>
+      </w:r>
+      <w:proofErr w:type="gramEnd"/>
+      <w:r>
+        <w:t xml:space="preserve"> install “Arduino Mega AVR Boards” in the Arduino console Boards manager</w:t>
       </w:r>
     </w:p>
     <w:p>
@@ -7864,21 +8017,37 @@
                 <w:sz w:val="14"/>
                 <w:szCs w:val="14"/>
               </w:rPr>
-              <w:t xml:space="preserve"> D7</w:t>
-            </w:r>
+              <w:t xml:space="preserve"> D</w:t>
+            </w:r>
+            <w:proofErr w:type="gramStart"/>
             <w:r>
               <w:rPr>
                 <w:sz w:val="14"/>
                 <w:szCs w:val="14"/>
               </w:rPr>
-              <w:t xml:space="preserve"> </w:t>
+              <w:t>7</w:t>
             </w:r>
             <w:r>
               <w:rPr>
                 <w:sz w:val="14"/>
                 <w:szCs w:val="14"/>
               </w:rPr>
-              <w:t xml:space="preserve"> D6</w:t>
+              <w:t xml:space="preserve"> </w:t>
+            </w:r>
+            <w:r>
+              <w:rPr>
+                <w:sz w:val="14"/>
+                <w:szCs w:val="14"/>
+              </w:rPr>
+              <w:t xml:space="preserve"> D</w:t>
+            </w:r>
+            <w:proofErr w:type="gramEnd"/>
+            <w:r>
+              <w:rPr>
+                <w:sz w:val="14"/>
+                <w:szCs w:val="14"/>
+              </w:rPr>
+              <w:t>6</w:t>
             </w:r>
             <w:r>
               <w:rPr>
@@ -8084,21 +8253,37 @@
                 <w:sz w:val="14"/>
                 <w:szCs w:val="14"/>
               </w:rPr>
-              <w:t xml:space="preserve">D13 3V3 REF </w:t>
-            </w:r>
+              <w:t xml:space="preserve">D13 3V3 </w:t>
+            </w:r>
+            <w:proofErr w:type="gramStart"/>
             <w:r>
               <w:rPr>
                 <w:sz w:val="14"/>
                 <w:szCs w:val="14"/>
               </w:rPr>
-              <w:t xml:space="preserve"> </w:t>
+              <w:t xml:space="preserve">REF </w:t>
             </w:r>
             <w:r>
               <w:rPr>
                 <w:sz w:val="14"/>
                 <w:szCs w:val="14"/>
               </w:rPr>
-              <w:t xml:space="preserve">A0 </w:t>
+              <w:t xml:space="preserve"> </w:t>
+            </w:r>
+            <w:r>
+              <w:rPr>
+                <w:sz w:val="14"/>
+                <w:szCs w:val="14"/>
+              </w:rPr>
+              <w:t>A</w:t>
+            </w:r>
+            <w:proofErr w:type="gramEnd"/>
+            <w:r>
+              <w:rPr>
+                <w:sz w:val="14"/>
+                <w:szCs w:val="14"/>
+              </w:rPr>
+              <w:t xml:space="preserve">0 </w:t>
             </w:r>
             <w:r>
               <w:rPr>
@@ -8273,7 +8458,15 @@
     </w:p>
     <w:p>
       <w:r>
-        <w:t>The processor is only 8 bit: so change variables wherever possible to be byte (8 bit unsigned) int8_t (signed 8 bit) or int (16 bit) rather than long (32 bit)</w:t>
+        <w:t xml:space="preserve">The processor is only 8 </w:t>
+      </w:r>
+      <w:proofErr w:type="gramStart"/>
+      <w:r>
+        <w:t>bit</w:t>
+      </w:r>
+      <w:proofErr w:type="gramEnd"/>
+      <w:r>
+        <w:t>: so change variables wherever possible to be byte (8 bit unsigned) int8_t (signed 8 bit) or int (16 bit) rather than long (32 bit)</w:t>
       </w:r>
     </w:p>
     <w:p>
@@ -8301,7 +8494,15 @@
     </w:p>
     <w:p>
       <w:r>
-        <w:t>A solution is to have conditional compilation, and for the high resolution optical encoders only interrupt on the rising edge of one input (therefore 600 interrupts per revolution) and use the other input to sense direction.</w:t>
+        <w:t xml:space="preserve">A solution is to have conditional compilation, and for the </w:t>
+      </w:r>
+      <w:proofErr w:type="gramStart"/>
+      <w:r>
+        <w:t>high resolution</w:t>
+      </w:r>
+      <w:proofErr w:type="gramEnd"/>
+      <w:r>
+        <w:t xml:space="preserve"> optical encoders only interrupt on the rising edge of one input (therefore 600 interrupts per revolution) and use the other input to sense direction.</w:t>
       </w:r>
     </w:p>
     <w:p>
@@ -8319,7 +8520,15 @@
     </w:p>
     <w:p>
       <w:r>
-        <w:t>To compile for the high resolution encoder:</w:t>
+        <w:t xml:space="preserve">To compile for the </w:t>
+      </w:r>
+      <w:proofErr w:type="gramStart"/>
+      <w:r>
+        <w:t>high resolution</w:t>
+      </w:r>
+      <w:proofErr w:type="gramEnd"/>
+      <w:r>
+        <w:t xml:space="preserve"> encoder:</w:t>
       </w:r>
     </w:p>
     <w:p>
@@ -9802,12 +10011,28 @@
     <w:p/>
     <w:p>
       <w:r>
-        <w:t xml:space="preserve">Switches have been placed into the matrix so the columns are approximately geographical with column 1 covering the left of the panel and column 4 the right. </w:t>
-      </w:r>
-    </w:p>
-    <w:p>
-      <w:r>
-        <w:t>Switch scan code is (row number-1)+ (Column number-1) *8</w:t>
+        <w:t xml:space="preserve">Switches have been placed into the </w:t>
+      </w:r>
+      <w:proofErr w:type="gramStart"/>
+      <w:r>
+        <w:t>matrix</w:t>
+      </w:r>
+      <w:proofErr w:type="gramEnd"/>
+      <w:r>
+        <w:t xml:space="preserve"> so the columns are approximately geographical with column 1 covering the left of the panel and column 4 the right. </w:t>
+      </w:r>
+    </w:p>
+    <w:p>
+      <w:r>
+        <w:t>Switch scan code is (row number-</w:t>
+      </w:r>
+      <w:proofErr w:type="gramStart"/>
+      <w:r>
+        <w:t>1)+</w:t>
+      </w:r>
+      <w:proofErr w:type="gramEnd"/>
+      <w:r>
+        <w:t xml:space="preserve"> (Column number-1) *8</w:t>
       </w:r>
     </w:p>
     <w:p>
@@ -9817,7 +10042,15 @@
     </w:p>
     <w:p>
       <w:r>
-        <w:t xml:space="preserve">Columns driven using pseudo open drain outputs from MCP23S17, so if there are shorted columns it doesn’t matter. Outputs only drive a logic 0 level; inactive column outputs are disabled by turning the pins into inputs. </w:t>
+        <w:t xml:space="preserve">Columns driven using </w:t>
+      </w:r>
+      <w:proofErr w:type="gramStart"/>
+      <w:r>
+        <w:t>pseudo open</w:t>
+      </w:r>
+      <w:proofErr w:type="gramEnd"/>
+      <w:r>
+        <w:t xml:space="preserve"> drain outputs from MCP23S17, so if there are shorted columns it doesn’t matter. Outputs only drive a logic 0 level; inactive column outputs are disabled by turning the pins into inputs. </w:t>
       </w:r>
     </w:p>
     <w:p>
@@ -9852,10 +10085,10 @@
             <v:path o:extrusionok="f" gradientshapeok="t" o:connecttype="rect"/>
             <o:lock v:ext="edit" aspectratio="t"/>
           </v:shapetype>
-          <v:shape id="_x0000_i1025" type="#_x0000_t75" style="width:372.65pt;height:227.5pt" o:ole="">
+          <v:shape id="_x0000_i1025" type="#_x0000_t75" style="width:372.75pt;height:227.25pt" o:ole="">
             <v:imagedata r:id="rId13" o:title=""/>
           </v:shape>
-          <o:OLEObject Type="Embed" ProgID="Visio.Drawing.11" ShapeID="_x0000_i1025" DrawAspect="Content" ObjectID="_1765612601" r:id="rId14"/>
+          <o:OLEObject Type="Embed" ProgID="Visio.Drawing.11" ShapeID="_x0000_i1025" DrawAspect="Content" ObjectID="_1778944191" r:id="rId14"/>
         </w:object>
       </w:r>
     </w:p>
@@ -10026,6 +10259,7 @@
         <w:t xml:space="preserve">Toggle </w:t>
       </w:r>
       <w:proofErr w:type="spellStart"/>
+      <w:proofErr w:type="gramStart"/>
       <w:r>
         <w:t>BandShift</w:t>
       </w:r>
@@ -10033,6 +10267,7 @@
       <w:r>
         <w:t>;</w:t>
       </w:r>
+      <w:proofErr w:type="gramEnd"/>
     </w:p>
     <w:p>
       <w:pPr>
@@ -10041,8 +10276,13 @@
         <w:ind w:left="1440"/>
       </w:pPr>
       <w:r>
-        <w:t>Update band shift LED;</w:t>
-      </w:r>
+        <w:t xml:space="preserve">Update band shift </w:t>
+      </w:r>
+      <w:proofErr w:type="gramStart"/>
+      <w:r>
+        <w:t>LED;</w:t>
+      </w:r>
+      <w:proofErr w:type="gramEnd"/>
     </w:p>
     <w:p>
       <w:pPr>
@@ -10084,6 +10324,7 @@
         <w:t xml:space="preserve">Toggle </w:t>
       </w:r>
       <w:proofErr w:type="spellStart"/>
+      <w:proofErr w:type="gramStart"/>
       <w:r>
         <w:t>EncoderShift</w:t>
       </w:r>
@@ -10091,6 +10332,7 @@
       <w:r>
         <w:t>;</w:t>
       </w:r>
+      <w:proofErr w:type="gramEnd"/>
     </w:p>
     <w:p>
       <w:pPr>
@@ -10099,8 +10341,13 @@
         <w:ind w:left="1440"/>
       </w:pPr>
       <w:r>
-        <w:t>Update encoder shift LED;</w:t>
-      </w:r>
+        <w:t xml:space="preserve">Update encoder shift </w:t>
+      </w:r>
+      <w:proofErr w:type="gramStart"/>
+      <w:r>
+        <w:t>LED;</w:t>
+      </w:r>
+      <w:proofErr w:type="gramEnd"/>
     </w:p>
     <w:p>
       <w:pPr>
@@ -10141,6 +10388,7 @@
       <w:r>
         <w:tab/>
       </w:r>
+      <w:proofErr w:type="gramStart"/>
       <w:r>
         <w:t>i</w:t>
       </w:r>
@@ -10148,6 +10396,7 @@
         <w:t>f(</w:t>
       </w:r>
       <w:proofErr w:type="spellStart"/>
+      <w:proofErr w:type="gramEnd"/>
       <w:r>
         <w:t>BandShift</w:t>
       </w:r>
@@ -10268,10 +10517,10 @@
     <w:p>
       <w:r>
         <w:object w:dxaOrig="8956" w:dyaOrig="9090" w14:anchorId="2A455F9B">
-          <v:shape id="_x0000_i1026" type="#_x0000_t75" style="width:297.8pt;height:302.4pt" o:ole="">
+          <v:shape id="_x0000_i1026" type="#_x0000_t75" style="width:297.75pt;height:302.25pt" o:ole="">
             <v:imagedata r:id="rId15" o:title=""/>
           </v:shape>
-          <o:OLEObject Type="Embed" ProgID="Visio.Drawing.11" ShapeID="_x0000_i1026" DrawAspect="Content" ObjectID="_1765612602" r:id="rId16"/>
+          <o:OLEObject Type="Embed" ProgID="Visio.Drawing.11" ShapeID="_x0000_i1026" DrawAspect="Content" ObjectID="_1778944192" r:id="rId16"/>
         </w:object>
       </w:r>
     </w:p>
@@ -10306,7 +10555,15 @@
         <w:t xml:space="preserve">The event queue will be a circular buffer, implemented </w:t>
       </w:r>
       <w:r>
-        <w:t xml:space="preserve">as an array of 16 bit unsigned </w:t>
+        <w:t xml:space="preserve">as an array of </w:t>
+      </w:r>
+      <w:proofErr w:type="gramStart"/>
+      <w:r>
+        <w:t>16 bit</w:t>
+      </w:r>
+      <w:proofErr w:type="gramEnd"/>
+      <w:r>
+        <w:t xml:space="preserve"> unsigned </w:t>
       </w:r>
       <w:proofErr w:type="spellStart"/>
       <w:r>
@@ -12272,7 +12529,15 @@
       </w:pPr>
       <w:r>
         <w:lastRenderedPageBreak/>
-        <w:t>Open the zip file and extract to your PC; for example into a folder “SDR” in “documents”</w:t>
+        <w:t xml:space="preserve">Open the zip file and extract to your PC; for </w:t>
+      </w:r>
+      <w:proofErr w:type="gramStart"/>
+      <w:r>
+        <w:t>example</w:t>
+      </w:r>
+      <w:proofErr w:type="gramEnd"/>
+      <w:r>
+        <w:t xml:space="preserve"> into a folder “SDR” in “documents”</w:t>
       </w:r>
     </w:p>
     <w:p>
@@ -12753,8 +13018,13 @@
     </w:p>
     <w:p/>
     <w:p>
-      <w:r>
-        <w:t>Finally you need to upload the code to your Arduino:</w:t>
+      <w:proofErr w:type="gramStart"/>
+      <w:r>
+        <w:t>Finally</w:t>
+      </w:r>
+      <w:proofErr w:type="gramEnd"/>
+      <w:r>
+        <w:t xml:space="preserve"> you need to upload the code to your Arduino:</w:t>
       </w:r>
     </w:p>
     <w:p>
@@ -12823,14 +13093,28 @@
         <w:rPr>
           <w:b/>
         </w:rPr>
-        <w:t>jtagmkII_initialize</w:t>
-      </w:r>
-      <w:proofErr w:type="spellEnd"/>
+        <w:t>jtagmkII_</w:t>
+      </w:r>
+      <w:proofErr w:type="gramStart"/>
       <w:r>
         <w:rPr>
           <w:b/>
         </w:rPr>
-        <w:t>(): Cannot locate “flash” and “boot” memories in description</w:t>
+        <w:t>initialize</w:t>
+      </w:r>
+      <w:proofErr w:type="spellEnd"/>
+      <w:r>
+        <w:rPr>
+          <w:b/>
+        </w:rPr>
+        <w:t>(</w:t>
+      </w:r>
+      <w:proofErr w:type="gramEnd"/>
+      <w:r>
+        <w:rPr>
+          <w:b/>
+        </w:rPr>
+        <w:t>): Cannot locate “flash” and “boot” memories in description</w:t>
       </w:r>
       <w:r>
         <w:t xml:space="preserve"> is reported for the Arduino Nano Every but this can be ignored)</w:t>
@@ -12858,7 +13142,7 @@
 </file>
 
 <file path=word/numbering.xml><?xml version="1.0" encoding="utf-8"?>
-<w:numbering xmlns:wpc="http://schemas.microsoft.com/office/word/2010/wordprocessingCanvas" xmlns:cx="http://schemas.microsoft.com/office/drawing/2014/chartex" xmlns:cx1="http://schemas.microsoft.com/office/drawing/2015/9/8/chartex" xmlns:cx2="http://schemas.microsoft.com/office/drawing/2015/10/21/chartex" xmlns:cx3="http://schemas.microsoft.com/office/drawing/2016/5/9/chartex" xmlns:cx4="http://schemas.microsoft.com/office/drawing/2016/5/10/chartex" xmlns:cx5="http://schemas.microsoft.com/office/drawing/2016/5/11/chartex" xmlns:cx6="http://schemas.microsoft.com/office/drawing/2016/5/12/chartex" xmlns:cx7="http://schemas.microsoft.com/office/drawing/2016/5/13/chartex" xmlns:cx8="http://schemas.microsoft.com/office/drawing/2016/5/14/chartex" xmlns:mc="http://schemas.openxmlformats.org/markup-compatibility/2006" xmlns:aink="http://schemas.microsoft.com/office/drawing/2016/ink" xmlns:am3d="http://schemas.microsoft.com/office/drawing/2017/model3d" xmlns:o="urn:schemas-microsoft-com:office:office" xmlns:oel="http://schemas.microsoft.com/office/2019/extlst" xmlns:r="http://schemas.openxmlformats.org/officeDocument/2006/relationships" xmlns:m="http://schemas.openxmlformats.org/officeDocument/2006/math" xmlns:v="urn:schemas-microsoft-com:vml" xmlns:wp14="http://schemas.microsoft.com/office/word/2010/wordprocessingDrawing" xmlns:wp="http://schemas.openxmlformats.org/drawingml/2006/wordprocessingDrawing" xmlns:w10="urn:schemas-microsoft-com:office:word" xmlns:w="http://schemas.openxmlformats.org/wordprocessingml/2006/main" xmlns:w14="http://schemas.microsoft.com/office/word/2010/wordml" xmlns:w15="http://schemas.microsoft.com/office/word/2012/wordml" xmlns:w16cex="http://schemas.microsoft.com/office/word/2018/wordml/cex" xmlns:w16cid="http://schemas.microsoft.com/office/word/2016/wordml/cid" xmlns:w16="http://schemas.microsoft.com/office/word/2018/wordml" xmlns:w16sdtdh="http://schemas.microsoft.com/office/word/2020/wordml/sdtdatahash" xmlns:w16se="http://schemas.microsoft.com/office/word/2015/wordml/symex" xmlns:wpg="http://schemas.microsoft.com/office/word/2010/wordprocessingGroup" xmlns:wpi="http://schemas.microsoft.com/office/word/2010/wordprocessingInk" xmlns:wne="http://schemas.microsoft.com/office/word/2006/wordml" xmlns:wps="http://schemas.microsoft.com/office/word/2010/wordprocessingShape" mc:Ignorable="w14 w15 w16se w16cid w16 w16cex w16sdtdh wp14">
+<w:numbering xmlns:wpc="http://schemas.microsoft.com/office/word/2010/wordprocessingCanvas" xmlns:cx="http://schemas.microsoft.com/office/drawing/2014/chartex" xmlns:cx1="http://schemas.microsoft.com/office/drawing/2015/9/8/chartex" xmlns:cx2="http://schemas.microsoft.com/office/drawing/2015/10/21/chartex" xmlns:cx3="http://schemas.microsoft.com/office/drawing/2016/5/9/chartex" xmlns:cx4="http://schemas.microsoft.com/office/drawing/2016/5/10/chartex" xmlns:cx5="http://schemas.microsoft.com/office/drawing/2016/5/11/chartex" xmlns:cx6="http://schemas.microsoft.com/office/drawing/2016/5/12/chartex" xmlns:cx7="http://schemas.microsoft.com/office/drawing/2016/5/13/chartex" xmlns:cx8="http://schemas.microsoft.com/office/drawing/2016/5/14/chartex" xmlns:mc="http://schemas.openxmlformats.org/markup-compatibility/2006" xmlns:aink="http://schemas.microsoft.com/office/drawing/2016/ink" xmlns:am3d="http://schemas.microsoft.com/office/drawing/2017/model3d" xmlns:o="urn:schemas-microsoft-com:office:office" xmlns:oel="http://schemas.microsoft.com/office/2019/extlst" xmlns:r="http://schemas.openxmlformats.org/officeDocument/2006/relationships" xmlns:m="http://schemas.openxmlformats.org/officeDocument/2006/math" xmlns:v="urn:schemas-microsoft-com:vml" xmlns:wp14="http://schemas.microsoft.com/office/word/2010/wordprocessingDrawing" xmlns:wp="http://schemas.openxmlformats.org/drawingml/2006/wordprocessingDrawing" xmlns:w10="urn:schemas-microsoft-com:office:word" xmlns:w="http://schemas.openxmlformats.org/wordprocessingml/2006/main" xmlns:w14="http://schemas.microsoft.com/office/word/2010/wordml" xmlns:w15="http://schemas.microsoft.com/office/word/2012/wordml" xmlns:w16cex="http://schemas.microsoft.com/office/word/2018/wordml/cex" xmlns:w16cid="http://schemas.microsoft.com/office/word/2016/wordml/cid" xmlns:w16="http://schemas.microsoft.com/office/word/2018/wordml" xmlns:w16du="http://schemas.microsoft.com/office/word/2023/wordml/word16du" xmlns:w16sdtdh="http://schemas.microsoft.com/office/word/2020/wordml/sdtdatahash" xmlns:w16se="http://schemas.microsoft.com/office/word/2015/wordml/symex" xmlns:wpg="http://schemas.microsoft.com/office/word/2010/wordprocessingGroup" xmlns:wpi="http://schemas.microsoft.com/office/word/2010/wordprocessingInk" xmlns:wne="http://schemas.microsoft.com/office/word/2006/wordml" xmlns:wps="http://schemas.microsoft.com/office/word/2010/wordprocessingShape" mc:Ignorable="w14 w15 w16se w16cid w16 w16cex w16sdtdh w16du wp14">
   <w:abstractNum w:abstractNumId="0" w15:restartNumberingAfterBreak="0">
     <w:nsid w:val="033B129E"/>
     <w:multiLevelType w:val="hybridMultilevel"/>
@@ -13987,7 +14271,7 @@
 </file>
 
 <file path=word/styles.xml><?xml version="1.0" encoding="utf-8"?>
-<w:styles xmlns:mc="http://schemas.openxmlformats.org/markup-compatibility/2006" xmlns:r="http://schemas.openxmlformats.org/officeDocument/2006/relationships" xmlns:w="http://schemas.openxmlformats.org/wordprocessingml/2006/main" xmlns:w14="http://schemas.microsoft.com/office/word/2010/wordml" xmlns:w15="http://schemas.microsoft.com/office/word/2012/wordml" xmlns:w16cex="http://schemas.microsoft.com/office/word/2018/wordml/cex" xmlns:w16cid="http://schemas.microsoft.com/office/word/2016/wordml/cid" xmlns:w16="http://schemas.microsoft.com/office/word/2018/wordml" xmlns:w16sdtdh="http://schemas.microsoft.com/office/word/2020/wordml/sdtdatahash" xmlns:w16se="http://schemas.microsoft.com/office/word/2015/wordml/symex" mc:Ignorable="w14 w15 w16se w16cid w16 w16cex w16sdtdh">
+<w:styles xmlns:mc="http://schemas.openxmlformats.org/markup-compatibility/2006" xmlns:r="http://schemas.openxmlformats.org/officeDocument/2006/relationships" xmlns:w="http://schemas.openxmlformats.org/wordprocessingml/2006/main" xmlns:w14="http://schemas.microsoft.com/office/word/2010/wordml" xmlns:w15="http://schemas.microsoft.com/office/word/2012/wordml" xmlns:w16cex="http://schemas.microsoft.com/office/word/2018/wordml/cex" xmlns:w16cid="http://schemas.microsoft.com/office/word/2016/wordml/cid" xmlns:w16="http://schemas.microsoft.com/office/word/2018/wordml" xmlns:w16du="http://schemas.microsoft.com/office/word/2023/wordml/word16du" xmlns:w16sdtdh="http://schemas.microsoft.com/office/word/2020/wordml/sdtdatahash" xmlns:w16se="http://schemas.microsoft.com/office/word/2015/wordml/symex" mc:Ignorable="w14 w15 w16se w16cid w16 w16cex w16sdtdh w16du">
   <w:docDefaults>
     <w:rPrDefault>
       <w:rPr>

</xml_diff>

<commit_message>
updated I2C tx/rx code
</commit_message>
<xml_diff>
--- a/documentation/G2 mk2 front panel Notes.docx
+++ b/documentation/G2 mk2 front panel Notes.docx
@@ -4965,15 +4965,7 @@
         <w:t>An</w:t>
       </w:r>
       <w:r>
-        <w:t xml:space="preserve"> </w:t>
-      </w:r>
-      <w:proofErr w:type="gramStart"/>
-      <w:r>
-        <w:t>8 bit</w:t>
-      </w:r>
-      <w:proofErr w:type="gramEnd"/>
-      <w:r>
-        <w:t xml:space="preserve"> Arduino Nano Every</w:t>
+        <w:t xml:space="preserve"> 8 bit Arduino Nano Every</w:t>
       </w:r>
       <w:r>
         <w:t xml:space="preserve"> will be used, with software substantially based on the Andromeda panel code. </w:t>
@@ -5045,13 +5037,8 @@
         <w:t xml:space="preserve"> (potenti</w:t>
       </w:r>
       <w:r>
-        <w:t>ally up to 20 steps per 10ms timestep</w:t>
-      </w:r>
-      <w:proofErr w:type="gramStart"/>
-      <w:r>
-        <w:t>);</w:t>
-      </w:r>
-      <w:proofErr w:type="gramEnd"/>
+        <w:t>ally up to 20 steps per 10ms timestep);</w:t>
+      </w:r>
     </w:p>
     <w:p>
       <w:pPr>
@@ -5062,16 +5049,11 @@
         </w:numPr>
       </w:pPr>
       <w:r>
-        <w:t xml:space="preserve">Mechanical encoder </w:t>
-      </w:r>
-      <w:proofErr w:type="gramStart"/>
-      <w:r>
-        <w:t>steps</w:t>
+        <w:t>Mechanical encoder steps</w:t>
       </w:r>
       <w:r>
         <w:t>;</w:t>
       </w:r>
-      <w:proofErr w:type="gramEnd"/>
     </w:p>
     <w:p>
       <w:pPr>
@@ -5090,15 +5072,7 @@
     </w:p>
     <w:p>
       <w:r>
-        <w:t xml:space="preserve">In </w:t>
-      </w:r>
-      <w:proofErr w:type="gramStart"/>
-      <w:r>
-        <w:t>addition</w:t>
-      </w:r>
-      <w:proofErr w:type="gramEnd"/>
-      <w:r>
-        <w:t xml:space="preserve"> the Arduino will receive commands at similar rate </w:t>
+        <w:t xml:space="preserve">In addition the Arduino will receive commands at similar rate </w:t>
       </w:r>
       <w:r>
         <w:t xml:space="preserve">via I2C </w:t>
@@ -5195,15 +5169,7 @@
     </w:p>
     <w:p>
       <w:r>
-        <w:t xml:space="preserve">The VFO encoder may generate 500 steps per revolution and can be turned at 4 revolutions per second; </w:t>
-      </w:r>
-      <w:proofErr w:type="gramStart"/>
-      <w:r>
-        <w:t>so</w:t>
-      </w:r>
-      <w:proofErr w:type="gramEnd"/>
-      <w:r>
-        <w:t xml:space="preserve"> several steps per timestep are possible. </w:t>
+        <w:t xml:space="preserve">The VFO encoder may generate 500 steps per revolution and can be turned at 4 revolutions per second; so several steps per timestep are possible. </w:t>
       </w:r>
       <w:r>
         <w:t xml:space="preserve">VFO encoders generate clean edges, </w:t>
@@ -5232,15 +5198,7 @@
         <w:t xml:space="preserve"> event is sufficient. All encoders will be scanned in parallel</w:t>
       </w:r>
       <w:r>
-        <w:t xml:space="preserve">, but it is unlikely that more than one will be turned at a </w:t>
-      </w:r>
-      <w:proofErr w:type="gramStart"/>
-      <w:r>
-        <w:t>time</w:t>
-      </w:r>
-      <w:proofErr w:type="gramEnd"/>
-      <w:r>
-        <w:t xml:space="preserve"> so a high event rate is unlikely. </w:t>
+        <w:t xml:space="preserve">, but it is unlikely that more than one will be turned at a time so a high event rate is unlikely. </w:t>
       </w:r>
     </w:p>
     <w:p>
@@ -5278,15 +5236,7 @@
     </w:p>
     <w:p>
       <w:r>
-        <w:t xml:space="preserve">Like </w:t>
-      </w:r>
-      <w:proofErr w:type="gramStart"/>
-      <w:r>
-        <w:t>all of</w:t>
-      </w:r>
-      <w:proofErr w:type="gramEnd"/>
-      <w:r>
-        <w:t xml:space="preserve"> my Arduino projects, the code will work to a fixed timer driven timestep. It will not follow the normal Arduino practice of executing a loop continuously; it will only run a loop once per timestep. That allows real time operation with known event timings. </w:t>
+        <w:t xml:space="preserve">Like all of my Arduino projects, the code will work to a fixed timer driven timestep. It will not follow the normal Arduino practice of executing a loop continuously; it will only run a loop once per timestep. That allows real time operation with known event timings. </w:t>
       </w:r>
     </w:p>
     <w:p>
@@ -5313,13 +5263,8 @@
         </w:numPr>
       </w:pPr>
       <w:r>
-        <w:t>Do one update of the key matrix (involves SPI read, then SPI write</w:t>
-      </w:r>
-      <w:proofErr w:type="gramStart"/>
-      <w:r>
-        <w:t>);</w:t>
-      </w:r>
-      <w:proofErr w:type="gramEnd"/>
+        <w:t>Do one update of the key matrix (involves SPI read, then SPI write);</w:t>
+      </w:r>
     </w:p>
     <w:p>
       <w:pPr>
@@ -5330,13 +5275,8 @@
         </w:numPr>
       </w:pPr>
       <w:r>
-        <w:t>Update half of the encoders; (I2C 16 bit read</w:t>
-      </w:r>
-      <w:proofErr w:type="gramStart"/>
-      <w:r>
-        <w:t>);</w:t>
-      </w:r>
-      <w:proofErr w:type="gramEnd"/>
+        <w:t>Update half of the encoders; (I2C 16 bit read);</w:t>
+      </w:r>
     </w:p>
     <w:p>
       <w:pPr>
@@ -5347,13 +5287,8 @@
         </w:numPr>
       </w:pPr>
       <w:r>
-        <w:t xml:space="preserve">Update any </w:t>
-      </w:r>
-      <w:proofErr w:type="gramStart"/>
-      <w:r>
-        <w:t>LEDs;</w:t>
-      </w:r>
-      <w:proofErr w:type="gramEnd"/>
+        <w:t>Update any LEDs;</w:t>
+      </w:r>
     </w:p>
     <w:p>
       <w:pPr>
@@ -5364,13 +5299,8 @@
         </w:numPr>
       </w:pPr>
       <w:r>
-        <w:t xml:space="preserve">Add any events to event queue and assert interrupt if it is not </w:t>
-      </w:r>
-      <w:proofErr w:type="gramStart"/>
-      <w:r>
-        <w:t>empty;</w:t>
-      </w:r>
-      <w:proofErr w:type="gramEnd"/>
+        <w:t>Add any events to event queue and assert interrupt if it is not empty;</w:t>
+      </w:r>
     </w:p>
     <w:p>
       <w:pPr>
@@ -5415,15 +5345,7 @@
         <w:t>the queue has been emptied</w:t>
       </w:r>
       <w:r>
-        <w:t xml:space="preserve"> (therefore it is level triggered). The raspberry pi will be able to read event data as </w:t>
-      </w:r>
-      <w:proofErr w:type="gramStart"/>
-      <w:r>
-        <w:t>16 bit</w:t>
-      </w:r>
-      <w:proofErr w:type="gramEnd"/>
-      <w:r>
-        <w:t xml:space="preserve"> words via I2C; it will read </w:t>
+        <w:t xml:space="preserve"> (therefore it is level triggered). The raspberry pi will be able to read event data as 16 bit words via I2C; it will read </w:t>
       </w:r>
       <w:r>
         <w:t xml:space="preserve">words </w:t>
@@ -5457,15 +5379,7 @@
     </w:p>
     <w:p>
       <w:r>
-        <w:t xml:space="preserve">Each I2C transfer is a </w:t>
-      </w:r>
-      <w:proofErr w:type="gramStart"/>
-      <w:r>
-        <w:t>3 byte</w:t>
-      </w:r>
-      <w:proofErr w:type="gramEnd"/>
-      <w:r>
-        <w:t xml:space="preserve"> sequence: </w:t>
+        <w:t xml:space="preserve">Each I2C transfer is a 3 byte sequence: </w:t>
       </w:r>
       <w:r>
         <w:t xml:space="preserve">8 bit </w:t>
@@ -5511,14 +5425,12 @@
       <w:r>
         <w:t xml:space="preserve">Message Structure </w:t>
       </w:r>
-      <w:proofErr w:type="gramStart"/>
       <w:r>
         <w:rPr>
           <w:u w:val="single"/>
         </w:rPr>
         <w:t>From</w:t>
       </w:r>
-      <w:proofErr w:type="gramEnd"/>
       <w:r>
         <w:t xml:space="preserve"> Arduino</w:t>
       </w:r>
@@ -5539,8 +5451,7 @@
         <w:gridCol w:w="619"/>
         <w:gridCol w:w="618"/>
         <w:gridCol w:w="593"/>
-        <w:gridCol w:w="9"/>
-        <w:gridCol w:w="602"/>
+        <w:gridCol w:w="611"/>
         <w:gridCol w:w="602"/>
         <w:gridCol w:w="602"/>
         <w:gridCol w:w="602"/>
@@ -5556,6 +5467,7 @@
           </w:tcPr>
           <w:p>
             <w:pPr>
+              <w:spacing w:after="0" w:line="240" w:lineRule="auto"/>
               <w:rPr>
                 <w:rFonts w:cstheme="minorHAnsi"/>
                 <w:sz w:val="16"/>
@@ -5578,6 +5490,7 @@
           </w:tcPr>
           <w:p>
             <w:pPr>
+              <w:spacing w:after="0" w:line="240" w:lineRule="auto"/>
               <w:rPr>
                 <w:rFonts w:cstheme="minorHAnsi"/>
                 <w:sz w:val="16"/>
@@ -5600,6 +5513,7 @@
           </w:tcPr>
           <w:p>
             <w:pPr>
+              <w:spacing w:after="0" w:line="240" w:lineRule="auto"/>
               <w:rPr>
                 <w:rFonts w:cstheme="minorHAnsi"/>
                 <w:sz w:val="16"/>
@@ -5622,6 +5536,7 @@
           </w:tcPr>
           <w:p>
             <w:pPr>
+              <w:spacing w:after="0" w:line="240" w:lineRule="auto"/>
               <w:rPr>
                 <w:rFonts w:cstheme="minorHAnsi"/>
                 <w:sz w:val="16"/>
@@ -5644,6 +5559,7 @@
           </w:tcPr>
           <w:p>
             <w:pPr>
+              <w:spacing w:after="0" w:line="240" w:lineRule="auto"/>
               <w:rPr>
                 <w:rFonts w:cstheme="minorHAnsi"/>
                 <w:sz w:val="16"/>
@@ -5666,6 +5582,7 @@
           </w:tcPr>
           <w:p>
             <w:pPr>
+              <w:spacing w:after="0" w:line="240" w:lineRule="auto"/>
               <w:rPr>
                 <w:rFonts w:cstheme="minorHAnsi"/>
                 <w:sz w:val="16"/>
@@ -5688,6 +5605,7 @@
           </w:tcPr>
           <w:p>
             <w:pPr>
+              <w:spacing w:after="0" w:line="240" w:lineRule="auto"/>
               <w:rPr>
                 <w:rFonts w:cstheme="minorHAnsi"/>
                 <w:sz w:val="16"/>
@@ -5710,6 +5628,7 @@
           </w:tcPr>
           <w:p>
             <w:pPr>
+              <w:spacing w:after="0" w:line="240" w:lineRule="auto"/>
               <w:rPr>
                 <w:rFonts w:cstheme="minorHAnsi"/>
                 <w:sz w:val="16"/>
@@ -5728,11 +5647,11 @@
         </w:tc>
         <w:tc>
           <w:tcPr>
-            <w:tcW w:w="602" w:type="dxa"/>
-            <w:gridSpan w:val="2"/>
-          </w:tcPr>
-          <w:p>
-            <w:pPr>
+            <w:tcW w:w="593" w:type="dxa"/>
+          </w:tcPr>
+          <w:p>
+            <w:pPr>
+              <w:spacing w:after="0" w:line="240" w:lineRule="auto"/>
               <w:rPr>
                 <w:rFonts w:cstheme="minorHAnsi"/>
                 <w:sz w:val="16"/>
@@ -5751,10 +5670,11 @@
         </w:tc>
         <w:tc>
           <w:tcPr>
-            <w:tcW w:w="602" w:type="dxa"/>
-          </w:tcPr>
-          <w:p>
-            <w:pPr>
+            <w:tcW w:w="611" w:type="dxa"/>
+          </w:tcPr>
+          <w:p>
+            <w:pPr>
+              <w:spacing w:after="0" w:line="240" w:lineRule="auto"/>
               <w:rPr>
                 <w:rFonts w:cstheme="minorHAnsi"/>
                 <w:sz w:val="16"/>
@@ -5777,6 +5697,7 @@
           </w:tcPr>
           <w:p>
             <w:pPr>
+              <w:spacing w:after="0" w:line="240" w:lineRule="auto"/>
               <w:rPr>
                 <w:rFonts w:cstheme="minorHAnsi"/>
                 <w:sz w:val="16"/>
@@ -5799,6 +5720,7 @@
           </w:tcPr>
           <w:p>
             <w:pPr>
+              <w:spacing w:after="0" w:line="240" w:lineRule="auto"/>
               <w:rPr>
                 <w:rFonts w:cstheme="minorHAnsi"/>
                 <w:sz w:val="16"/>
@@ -5821,6 +5743,7 @@
           </w:tcPr>
           <w:p>
             <w:pPr>
+              <w:spacing w:after="0" w:line="240" w:lineRule="auto"/>
               <w:rPr>
                 <w:rFonts w:cstheme="minorHAnsi"/>
                 <w:sz w:val="16"/>
@@ -5843,6 +5766,7 @@
           </w:tcPr>
           <w:p>
             <w:pPr>
+              <w:spacing w:after="0" w:line="240" w:lineRule="auto"/>
               <w:rPr>
                 <w:rFonts w:cstheme="minorHAnsi"/>
                 <w:sz w:val="16"/>
@@ -5865,6 +5789,7 @@
           </w:tcPr>
           <w:p>
             <w:pPr>
+              <w:spacing w:after="0" w:line="240" w:lineRule="auto"/>
               <w:rPr>
                 <w:rFonts w:cstheme="minorHAnsi"/>
                 <w:sz w:val="16"/>
@@ -5887,6 +5812,7 @@
           </w:tcPr>
           <w:p>
             <w:pPr>
+              <w:spacing w:after="0" w:line="240" w:lineRule="auto"/>
               <w:rPr>
                 <w:rFonts w:cstheme="minorHAnsi"/>
                 <w:sz w:val="16"/>
@@ -5909,6 +5835,7 @@
           </w:tcPr>
           <w:p>
             <w:pPr>
+              <w:spacing w:after="0" w:line="240" w:lineRule="auto"/>
               <w:rPr>
                 <w:rFonts w:cstheme="minorHAnsi"/>
                 <w:sz w:val="16"/>
@@ -5933,6 +5860,7 @@
           </w:tcPr>
           <w:p>
             <w:pPr>
+              <w:spacing w:after="0" w:line="240" w:lineRule="auto"/>
               <w:rPr>
                 <w:rFonts w:cstheme="minorHAnsi"/>
                 <w:sz w:val="16"/>
@@ -5947,77 +5875,189 @@
               </w:rPr>
               <w:t>Meaning</w:t>
             </w:r>
-          </w:p>
-        </w:tc>
-        <w:tc>
-          <w:tcPr>
-            <w:tcW w:w="2420" w:type="dxa"/>
-            <w:gridSpan w:val="4"/>
-          </w:tcPr>
-          <w:p>
-            <w:pPr>
-              <w:jc w:val="center"/>
+            <w:r>
               <w:rPr>
                 <w:rFonts w:cstheme="minorHAnsi"/>
                 <w:sz w:val="16"/>
                 <w:szCs w:val="16"/>
               </w:rPr>
-            </w:pPr>
-            <w:r>
+              <w:t xml:space="preserve"> </w:t>
+            </w:r>
+          </w:p>
+          <w:p>
+            <w:pPr>
+              <w:spacing w:after="0" w:line="240" w:lineRule="auto"/>
               <w:rPr>
                 <w:rFonts w:cstheme="minorHAnsi"/>
                 <w:sz w:val="16"/>
                 <w:szCs w:val="16"/>
               </w:rPr>
-              <w:t>Queue Depth</w:t>
-            </w:r>
-          </w:p>
-        </w:tc>
-        <w:tc>
-          <w:tcPr>
-            <w:tcW w:w="2418" w:type="dxa"/>
-            <w:gridSpan w:val="4"/>
-          </w:tcPr>
-          <w:p>
-            <w:pPr>
-              <w:jc w:val="center"/>
+            </w:pPr>
+            <w:r>
               <w:rPr>
                 <w:rFonts w:cstheme="minorHAnsi"/>
                 <w:sz w:val="16"/>
                 <w:szCs w:val="16"/>
               </w:rPr>
-            </w:pPr>
-            <w:r>
+              <w:t>(normal)</w:t>
+            </w:r>
+          </w:p>
+        </w:tc>
+        <w:tc>
+          <w:tcPr>
+            <w:tcW w:w="2420" w:type="dxa"/>
+            <w:gridSpan w:val="4"/>
+          </w:tcPr>
+          <w:p>
+            <w:pPr>
+              <w:spacing w:after="0" w:line="240" w:lineRule="auto"/>
+              <w:jc w:val="center"/>
               <w:rPr>
                 <w:rFonts w:cstheme="minorHAnsi"/>
                 <w:sz w:val="16"/>
                 <w:szCs w:val="16"/>
               </w:rPr>
-              <w:t>Event id</w:t>
-            </w:r>
-          </w:p>
-        </w:tc>
-        <w:tc>
-          <w:tcPr>
-            <w:tcW w:w="4826" w:type="dxa"/>
-            <w:gridSpan w:val="9"/>
-          </w:tcPr>
-          <w:p>
-            <w:pPr>
-              <w:jc w:val="center"/>
+            </w:pPr>
+            <w:r>
               <w:rPr>
                 <w:rFonts w:cstheme="minorHAnsi"/>
                 <w:sz w:val="16"/>
                 <w:szCs w:val="16"/>
               </w:rPr>
-            </w:pPr>
+              <w:t>Queue Depth</w:t>
+            </w:r>
             <w:r>
               <w:rPr>
                 <w:rFonts w:cstheme="minorHAnsi"/>
                 <w:sz w:val="16"/>
                 <w:szCs w:val="16"/>
               </w:rPr>
+              <w:t xml:space="preserve"> (inc. current event)</w:t>
+            </w:r>
+          </w:p>
+        </w:tc>
+        <w:tc>
+          <w:tcPr>
+            <w:tcW w:w="2418" w:type="dxa"/>
+            <w:gridSpan w:val="4"/>
+          </w:tcPr>
+          <w:p>
+            <w:pPr>
+              <w:spacing w:after="0" w:line="240" w:lineRule="auto"/>
+              <w:jc w:val="center"/>
+              <w:rPr>
+                <w:rFonts w:cstheme="minorHAnsi"/>
+                <w:sz w:val="16"/>
+                <w:szCs w:val="16"/>
+              </w:rPr>
+            </w:pPr>
+            <w:r>
+              <w:rPr>
+                <w:rFonts w:cstheme="minorHAnsi"/>
+                <w:sz w:val="16"/>
+                <w:szCs w:val="16"/>
+              </w:rPr>
+              <w:t>Event id</w:t>
+            </w:r>
+          </w:p>
+        </w:tc>
+        <w:tc>
+          <w:tcPr>
+            <w:tcW w:w="4826" w:type="dxa"/>
+            <w:gridSpan w:val="8"/>
+          </w:tcPr>
+          <w:p>
+            <w:pPr>
+              <w:spacing w:after="0" w:line="240" w:lineRule="auto"/>
+              <w:jc w:val="center"/>
+              <w:rPr>
+                <w:rFonts w:cstheme="minorHAnsi"/>
+                <w:sz w:val="16"/>
+                <w:szCs w:val="16"/>
+              </w:rPr>
+            </w:pPr>
+            <w:r>
+              <w:rPr>
+                <w:rFonts w:cstheme="minorHAnsi"/>
+                <w:sz w:val="16"/>
+                <w:szCs w:val="16"/>
+              </w:rPr>
               <w:t>Event Data</w:t>
+            </w:r>
+          </w:p>
+        </w:tc>
+      </w:tr>
+      <w:tr>
+        <w:tc>
+          <w:tcPr>
+            <w:tcW w:w="792" w:type="dxa"/>
+          </w:tcPr>
+          <w:p>
+            <w:pPr>
+              <w:spacing w:after="0" w:line="240" w:lineRule="auto"/>
+              <w:rPr>
+                <w:rFonts w:cstheme="minorHAnsi"/>
+                <w:sz w:val="16"/>
+                <w:szCs w:val="16"/>
+              </w:rPr>
+            </w:pPr>
+            <w:r>
+              <w:rPr>
+                <w:rFonts w:cstheme="minorHAnsi"/>
+                <w:sz w:val="16"/>
+                <w:szCs w:val="16"/>
+              </w:rPr>
+              <w:t>Meaning (version)</w:t>
+            </w:r>
+          </w:p>
+        </w:tc>
+        <w:tc>
+          <w:tcPr>
+            <w:tcW w:w="4838" w:type="dxa"/>
+            <w:gridSpan w:val="8"/>
+          </w:tcPr>
+          <w:p>
+            <w:pPr>
+              <w:spacing w:after="0" w:line="240" w:lineRule="auto"/>
+              <w:jc w:val="center"/>
+              <w:rPr>
+                <w:rFonts w:cstheme="minorHAnsi"/>
+                <w:sz w:val="16"/>
+                <w:szCs w:val="16"/>
+              </w:rPr>
+            </w:pPr>
+            <w:r>
+              <w:rPr>
+                <w:rFonts w:cstheme="minorHAnsi"/>
+                <w:sz w:val="16"/>
+                <w:szCs w:val="16"/>
+              </w:rPr>
+              <w:t>PRODUCTID = 3: G2V2 Front panel</w:t>
+            </w:r>
+          </w:p>
+        </w:tc>
+        <w:tc>
+          <w:tcPr>
+            <w:tcW w:w="4826" w:type="dxa"/>
+            <w:gridSpan w:val="8"/>
+          </w:tcPr>
+          <w:p>
+            <w:pPr>
+              <w:spacing w:after="0" w:line="240" w:lineRule="auto"/>
+              <w:jc w:val="center"/>
+              <w:rPr>
+                <w:rFonts w:cstheme="minorHAnsi"/>
+                <w:sz w:val="16"/>
+                <w:szCs w:val="16"/>
+              </w:rPr>
+            </w:pPr>
+            <w:r>
+              <w:rPr>
+                <w:rFonts w:cstheme="minorHAnsi"/>
+                <w:sz w:val="16"/>
+                <w:szCs w:val="16"/>
+              </w:rPr>
+              <w:t>Software Version</w:t>
             </w:r>
           </w:p>
         </w:tc>
@@ -7280,81 +7320,6 @@
           </w:p>
         </w:tc>
       </w:tr>
-      <w:tr>
-        <w:tc>
-          <w:tcPr>
-            <w:tcW w:w="791" w:type="dxa"/>
-          </w:tcPr>
-          <w:p>
-            <w:pPr>
-              <w:spacing w:after="0" w:line="240" w:lineRule="auto"/>
-              <w:rPr>
-                <w:rFonts w:cstheme="minorHAnsi"/>
-                <w:sz w:val="16"/>
-                <w:szCs w:val="16"/>
-              </w:rPr>
-            </w:pPr>
-            <w:r>
-              <w:rPr>
-                <w:rFonts w:cstheme="minorHAnsi"/>
-                <w:sz w:val="16"/>
-                <w:szCs w:val="16"/>
-              </w:rPr>
-              <w:t>Meaning (version)</w:t>
-            </w:r>
-          </w:p>
-        </w:tc>
-        <w:tc>
-          <w:tcPr>
-            <w:tcW w:w="4808" w:type="dxa"/>
-            <w:gridSpan w:val="8"/>
-          </w:tcPr>
-          <w:p>
-            <w:pPr>
-              <w:spacing w:after="0" w:line="240" w:lineRule="auto"/>
-              <w:jc w:val="center"/>
-              <w:rPr>
-                <w:rFonts w:cstheme="minorHAnsi"/>
-                <w:sz w:val="16"/>
-                <w:szCs w:val="16"/>
-              </w:rPr>
-            </w:pPr>
-            <w:r>
-              <w:rPr>
-                <w:rFonts w:cstheme="minorHAnsi"/>
-                <w:sz w:val="16"/>
-                <w:szCs w:val="16"/>
-              </w:rPr>
-              <w:t>PRODUCTID = 3: G2V2 Front panel</w:t>
-            </w:r>
-          </w:p>
-        </w:tc>
-        <w:tc>
-          <w:tcPr>
-            <w:tcW w:w="4857" w:type="dxa"/>
-            <w:gridSpan w:val="8"/>
-          </w:tcPr>
-          <w:p>
-            <w:pPr>
-              <w:spacing w:after="0" w:line="240" w:lineRule="auto"/>
-              <w:jc w:val="center"/>
-              <w:rPr>
-                <w:rFonts w:cstheme="minorHAnsi"/>
-                <w:sz w:val="16"/>
-                <w:szCs w:val="16"/>
-              </w:rPr>
-            </w:pPr>
-            <w:r>
-              <w:rPr>
-                <w:rFonts w:cstheme="minorHAnsi"/>
-                <w:sz w:val="16"/>
-                <w:szCs w:val="16"/>
-              </w:rPr>
-              <w:t>Software Version</w:t>
-            </w:r>
-          </w:p>
-        </w:tc>
-      </w:tr>
     </w:tbl>
     <w:p/>
     <w:tbl>
@@ -7528,34 +7493,26 @@
         <w:pStyle w:val="Heading3"/>
       </w:pPr>
       <w:r>
+        <w:t>Stretch – Information Read</w:t>
+      </w:r>
+    </w:p>
+    <w:p>
+      <w:r>
+        <w:t xml:space="preserve">A “stretch” would be to transfer back </w:t>
+      </w:r>
+      <w:r>
+        <w:t>information sauch as the product ID and software version registers</w:t>
+      </w:r>
+      <w:r>
+        <w:t xml:space="preserve"> if command bit VER is set</w:t>
+      </w:r>
+      <w:r>
+        <w:t>. Client linux software could then read and display that information if useful.</w:t>
+      </w:r>
+    </w:p>
+    <w:p>
+      <w:r>
         <w:lastRenderedPageBreak/>
-        <w:t>Stretch – Information Read</w:t>
-      </w:r>
-    </w:p>
-    <w:p>
-      <w:r>
-        <w:t xml:space="preserve">A “stretch” would be to transfer back </w:t>
-      </w:r>
-      <w:r>
-        <w:t>information sauch as the product ID and software version registers</w:t>
-      </w:r>
-      <w:r>
-        <w:t xml:space="preserve"> if command bit VER is set</w:t>
-      </w:r>
-      <w:r>
-        <w:t xml:space="preserve">. Client </w:t>
-      </w:r>
-      <w:proofErr w:type="spellStart"/>
-      <w:r>
-        <w:t>linux</w:t>
-      </w:r>
-      <w:proofErr w:type="spellEnd"/>
-      <w:r>
-        <w:t xml:space="preserve"> software could then read and display that information if useful.</w:t>
-      </w:r>
-    </w:p>
-    <w:p>
-      <w:r>
         <w:t>Byte 1: product ID. =1: G2</w:t>
       </w:r>
       <w:r>
@@ -7621,6 +7578,15 @@
       </w:r>
       <w:r>
         <w:t xml:space="preserve">n interrupt pin will be required to signal to the Pi that data is available. </w:t>
+      </w:r>
+      <w:r>
+        <w:t>This is active low, and open collector (requiring pullup to 3.3V by the pi).</w:t>
+      </w:r>
+      <w:r>
+        <w:t xml:space="preserve"> Open collector simulated by setting pin to be an output only if </w:t>
+      </w:r>
+      <w:r>
+        <w:t>int is to be asserted.</w:t>
       </w:r>
     </w:p>
     <w:p>
@@ -7636,13 +7602,8 @@
           <w:numId w:val="8"/>
         </w:numPr>
       </w:pPr>
-      <w:proofErr w:type="gramStart"/>
-      <w:r>
-        <w:t>16 bit</w:t>
-      </w:r>
-      <w:proofErr w:type="gramEnd"/>
-      <w:r>
-        <w:t xml:space="preserve"> slave read, initiated by the Raspberry pi</w:t>
+      <w:r>
+        <w:t>16 bit slave read, initiated by the Raspberry pi</w:t>
       </w:r>
     </w:p>
     <w:p>
@@ -7656,13 +7617,8 @@
       <w:r>
         <w:t xml:space="preserve">Arduino returns event </w:t>
       </w:r>
-      <w:proofErr w:type="gramStart"/>
-      <w:r>
-        <w:t>16 bit</w:t>
-      </w:r>
-      <w:proofErr w:type="gramEnd"/>
-      <w:r>
-        <w:t xml:space="preserve"> </w:t>
+      <w:r>
+        <w:t xml:space="preserve">16 bit </w:t>
       </w:r>
       <w:r>
         <w:t>queue entry, or 0 if no event available</w:t>
@@ -7688,13 +7644,8 @@
           <w:numId w:val="8"/>
         </w:numPr>
       </w:pPr>
-      <w:proofErr w:type="gramStart"/>
-      <w:r>
-        <w:t>16 bit</w:t>
-      </w:r>
-      <w:proofErr w:type="gramEnd"/>
-      <w:r>
-        <w:t xml:space="preserve"> slave write, initiated by the Raspberry pi</w:t>
+      <w:r>
+        <w:t>16 bit slave write, initiated by the Raspberry pi</w:t>
       </w:r>
     </w:p>
     <w:p>
@@ -7710,6 +7661,66 @@
       </w:r>
     </w:p>
     <w:p>
+      <w:r>
+        <w:t xml:space="preserve">Note that the I2C interface </w:t>
+      </w:r>
+      <w:r>
+        <w:t xml:space="preserve">on the prototype </w:t>
+      </w:r>
+      <w:r>
+        <w:t>connects to the Raspberry pi which has 3.3V logic levels. There are two ways forward:</w:t>
+      </w:r>
+    </w:p>
+    <w:p>
+      <w:pPr>
+        <w:pStyle w:val="ListParagraph"/>
+        <w:numPr>
+          <w:ilvl w:val="0"/>
+          <w:numId w:val="12"/>
+        </w:numPr>
+      </w:pPr>
+      <w:r>
+        <w:t>Use level translators between levels;</w:t>
+      </w:r>
+    </w:p>
+    <w:p>
+      <w:pPr>
+        <w:pStyle w:val="ListParagraph"/>
+        <w:numPr>
+          <w:ilvl w:val="0"/>
+          <w:numId w:val="12"/>
+        </w:numPr>
+      </w:pPr>
+      <w:r>
+        <w:t>Use direct wired connection, with the (internal to pi) pullups to 3.3V</w:t>
+      </w:r>
+    </w:p>
+    <w:p>
+      <w:pPr>
+        <w:pStyle w:val="ListParagraph"/>
+        <w:numPr>
+          <w:ilvl w:val="1"/>
+          <w:numId w:val="12"/>
+        </w:numPr>
+      </w:pPr>
+      <w:r>
+        <w:t xml:space="preserve">This means the Arduino gets </w:t>
+      </w:r>
+      <w:r>
+        <w:t>max input of 3.3V, and V</w:t>
+      </w:r>
+      <w:r>
+        <w:rPr>
+          <w:vertAlign w:val="subscript"/>
+        </w:rPr>
+        <w:t>IH</w:t>
+      </w:r>
+      <w:r>
+        <w:t xml:space="preserve"> is 3.5 so not guaranteed to work).</w:t>
+      </w:r>
+    </w:p>
+    <w:p/>
+    <w:p>
       <w:pPr>
         <w:pStyle w:val="Heading2"/>
       </w:pPr>
@@ -7768,13 +7779,8 @@
           <w:numId w:val="9"/>
         </w:numPr>
       </w:pPr>
-      <w:proofErr w:type="gramStart"/>
-      <w:r>
-        <w:t>8 bit</w:t>
-      </w:r>
-      <w:proofErr w:type="gramEnd"/>
-      <w:r>
-        <w:t xml:space="preserve"> register write, for configuration</w:t>
+      <w:r>
+        <w:t>8 bit register write, for configuration</w:t>
       </w:r>
       <w:r>
         <w:t xml:space="preserve"> &amp; for LED / matrix column write</w:t>
@@ -7789,15 +7795,7 @@
         </w:numPr>
       </w:pPr>
       <w:r>
-        <w:t xml:space="preserve">16 bit read </w:t>
-      </w:r>
-      <w:proofErr w:type="gramStart"/>
-      <w:r>
-        <w:t>from  adjacent</w:t>
-      </w:r>
-      <w:proofErr w:type="gramEnd"/>
-      <w:r>
-        <w:t xml:space="preserve"> registers (encoder data read)</w:t>
+        <w:t>16 bit read from  adjacent registers (encoder data read)</w:t>
       </w:r>
     </w:p>
     <w:p>
@@ -7809,15 +7807,7 @@
         </w:numPr>
       </w:pPr>
       <w:r>
-        <w:t xml:space="preserve">8 </w:t>
-      </w:r>
-      <w:proofErr w:type="gramStart"/>
-      <w:r>
-        <w:t>bit</w:t>
-      </w:r>
-      <w:proofErr w:type="gramEnd"/>
-      <w:r>
-        <w:t xml:space="preserve"> read from one register (</w:t>
+        <w:t>8 bit read from one register (</w:t>
       </w:r>
       <w:r>
         <w:t>switch matrix row read)</w:t>
@@ -7847,15 +7837,7 @@
     </w:p>
     <w:p>
       <w:r>
-        <w:t xml:space="preserve">Arduino Nano Every has an </w:t>
-      </w:r>
-      <w:proofErr w:type="gramStart"/>
-      <w:r>
-        <w:t>8 bit</w:t>
-      </w:r>
-      <w:proofErr w:type="gramEnd"/>
-      <w:r>
-        <w:t xml:space="preserve"> ATMEGA4809 processor. I need to change some libraries</w:t>
+        <w:t>Arduino Nano Every has an 8 bit ATMEGA4809 processor. I need to change some libraries</w:t>
       </w:r>
     </w:p>
     <w:p>
@@ -7866,11 +7848,9 @@
           <w:numId w:val="1"/>
         </w:numPr>
       </w:pPr>
-      <w:proofErr w:type="spellStart"/>
       <w:r>
         <w:t>EEPROM.h</w:t>
       </w:r>
-      <w:proofErr w:type="spellEnd"/>
     </w:p>
     <w:p>
       <w:pPr>
@@ -7893,15 +7873,7 @@
         </w:numPr>
       </w:pPr>
       <w:r>
-        <w:t xml:space="preserve">You </w:t>
-      </w:r>
-      <w:proofErr w:type="gramStart"/>
-      <w:r>
-        <w:t>have to</w:t>
-      </w:r>
-      <w:proofErr w:type="gramEnd"/>
-      <w:r>
-        <w:t xml:space="preserve"> install “Arduino Mega AVR Boards” in the Arduino console Boards manager</w:t>
+        <w:t>You have to install “Arduino Mega AVR Boards” in the Arduino console Boards manager</w:t>
       </w:r>
     </w:p>
     <w:p>
@@ -7923,15 +7895,7 @@
     </w:p>
     <w:p>
       <w:r>
-        <w:t xml:space="preserve">Modified </w:t>
-      </w:r>
-      <w:proofErr w:type="spellStart"/>
-      <w:r>
-        <w:t>ClickEncoder</w:t>
-      </w:r>
-      <w:proofErr w:type="spellEnd"/>
-      <w:r>
-        <w:t xml:space="preserve"> works well for the other “mechanical” encoders. I’m already using modified encoder code, not in a library. Should be simple to change it again to pass 2 bits of data into it, rather than having I/O pin numbers passed to it. </w:t>
+        <w:t xml:space="preserve">Modified ClickEncoder works well for the other “mechanical” encoders. I’m already using modified encoder code, not in a library. Should be simple to change it again to pass 2 bits of data into it, rather than having I/O pin numbers passed to it. </w:t>
       </w:r>
     </w:p>
     <w:tbl>
@@ -7961,6 +7925,7 @@
                 <w:sz w:val="16"/>
                 <w:szCs w:val="16"/>
               </w:rPr>
+              <w:lastRenderedPageBreak/>
               <w:t xml:space="preserve"> </w:t>
             </w:r>
             <w:r>
@@ -8017,37 +7982,35 @@
                 <w:sz w:val="14"/>
                 <w:szCs w:val="14"/>
               </w:rPr>
-              <w:t xml:space="preserve"> D</w:t>
-            </w:r>
-            <w:proofErr w:type="gramStart"/>
+              <w:t xml:space="preserve"> D7</w:t>
+            </w:r>
             <w:r>
               <w:rPr>
                 <w:sz w:val="14"/>
                 <w:szCs w:val="14"/>
               </w:rPr>
-              <w:t>7</w:t>
+              <w:t xml:space="preserve"> </w:t>
             </w:r>
             <w:r>
               <w:rPr>
                 <w:sz w:val="14"/>
                 <w:szCs w:val="14"/>
               </w:rPr>
-              <w:t xml:space="preserve"> </w:t>
+              <w:t xml:space="preserve"> D6</w:t>
             </w:r>
             <w:r>
               <w:rPr>
                 <w:sz w:val="14"/>
                 <w:szCs w:val="14"/>
               </w:rPr>
-              <w:t xml:space="preserve"> D</w:t>
-            </w:r>
-            <w:proofErr w:type="gramEnd"/>
+              <w:t xml:space="preserve"> </w:t>
+            </w:r>
             <w:r>
               <w:rPr>
                 <w:sz w:val="14"/>
                 <w:szCs w:val="14"/>
               </w:rPr>
-              <w:t>6</w:t>
+              <w:t xml:space="preserve"> D5 </w:t>
             </w:r>
             <w:r>
               <w:rPr>
@@ -8061,14 +8024,14 @@
                 <w:sz w:val="14"/>
                 <w:szCs w:val="14"/>
               </w:rPr>
-              <w:t xml:space="preserve"> D5 </w:t>
+              <w:t xml:space="preserve"> </w:t>
             </w:r>
             <w:r>
               <w:rPr>
                 <w:sz w:val="14"/>
                 <w:szCs w:val="14"/>
               </w:rPr>
-              <w:t xml:space="preserve"> </w:t>
+              <w:t xml:space="preserve">D4 </w:t>
             </w:r>
             <w:r>
               <w:rPr>
@@ -8082,7 +8045,7 @@
                 <w:sz w:val="14"/>
                 <w:szCs w:val="14"/>
               </w:rPr>
-              <w:t xml:space="preserve">D4 </w:t>
+              <w:t xml:space="preserve">D3 </w:t>
             </w:r>
             <w:r>
               <w:rPr>
@@ -8096,14 +8059,14 @@
                 <w:sz w:val="14"/>
                 <w:szCs w:val="14"/>
               </w:rPr>
-              <w:t xml:space="preserve">D3 </w:t>
+              <w:t xml:space="preserve"> </w:t>
             </w:r>
             <w:r>
               <w:rPr>
                 <w:sz w:val="14"/>
                 <w:szCs w:val="14"/>
               </w:rPr>
-              <w:t xml:space="preserve"> </w:t>
+              <w:t>D2</w:t>
             </w:r>
             <w:r>
               <w:rPr>
@@ -8117,55 +8080,41 @@
                 <w:sz w:val="14"/>
                 <w:szCs w:val="14"/>
               </w:rPr>
-              <w:t>D2</w:t>
+              <w:t xml:space="preserve"> </w:t>
             </w:r>
             <w:r>
               <w:rPr>
                 <w:sz w:val="14"/>
                 <w:szCs w:val="14"/>
               </w:rPr>
-              <w:t xml:space="preserve"> </w:t>
+              <w:t>GND RST D</w:t>
             </w:r>
             <w:r>
               <w:rPr>
                 <w:sz w:val="14"/>
                 <w:szCs w:val="14"/>
               </w:rPr>
-              <w:t xml:space="preserve"> </w:t>
+              <w:t>0</w:t>
             </w:r>
             <w:r>
               <w:rPr>
                 <w:sz w:val="14"/>
                 <w:szCs w:val="14"/>
               </w:rPr>
-              <w:t>GND RST D</w:t>
+              <w:t xml:space="preserve"> </w:t>
             </w:r>
             <w:r>
               <w:rPr>
                 <w:sz w:val="14"/>
                 <w:szCs w:val="14"/>
               </w:rPr>
-              <w:t>0</w:t>
+              <w:t xml:space="preserve"> D</w:t>
             </w:r>
             <w:r>
               <w:rPr>
                 <w:sz w:val="14"/>
                 <w:szCs w:val="14"/>
               </w:rPr>
-              <w:t xml:space="preserve"> </w:t>
-            </w:r>
-            <w:r>
-              <w:rPr>
-                <w:sz w:val="14"/>
-                <w:szCs w:val="14"/>
-              </w:rPr>
-              <w:t xml:space="preserve"> D</w:t>
-            </w:r>
-            <w:r>
-              <w:rPr>
-                <w:sz w:val="14"/>
-                <w:szCs w:val="14"/>
-              </w:rPr>
               <w:t>1</w:t>
             </w:r>
           </w:p>
@@ -8175,7 +8124,6 @@
                 <w:noProof/>
                 <w:lang w:eastAsia="en-GB"/>
               </w:rPr>
-              <w:lastRenderedPageBreak/>
               <w:drawing>
                 <wp:inline distT="0" distB="0" distL="0" distR="0" wp14:anchorId="7B3D82CE" wp14:editId="01D025B5">
                   <wp:extent cx="2713939" cy="1122740"/>
@@ -8253,65 +8201,63 @@
                 <w:sz w:val="14"/>
                 <w:szCs w:val="14"/>
               </w:rPr>
-              <w:t xml:space="preserve">D13 3V3 </w:t>
-            </w:r>
-            <w:proofErr w:type="gramStart"/>
+              <w:t xml:space="preserve">D13 3V3 REF </w:t>
+            </w:r>
             <w:r>
               <w:rPr>
                 <w:sz w:val="14"/>
                 <w:szCs w:val="14"/>
               </w:rPr>
-              <w:t xml:space="preserve">REF </w:t>
+              <w:t xml:space="preserve"> </w:t>
             </w:r>
             <w:r>
               <w:rPr>
                 <w:sz w:val="14"/>
                 <w:szCs w:val="14"/>
               </w:rPr>
-              <w:t xml:space="preserve"> </w:t>
+              <w:t xml:space="preserve">A0 </w:t>
             </w:r>
             <w:r>
               <w:rPr>
                 <w:sz w:val="14"/>
                 <w:szCs w:val="14"/>
               </w:rPr>
-              <w:t>A</w:t>
-            </w:r>
-            <w:proofErr w:type="gramEnd"/>
+              <w:t xml:space="preserve">  </w:t>
+            </w:r>
             <w:r>
               <w:rPr>
                 <w:sz w:val="14"/>
                 <w:szCs w:val="14"/>
               </w:rPr>
-              <w:t xml:space="preserve">0 </w:t>
+              <w:t xml:space="preserve">A1 </w:t>
             </w:r>
             <w:r>
               <w:rPr>
                 <w:sz w:val="14"/>
                 <w:szCs w:val="14"/>
               </w:rPr>
-              <w:t xml:space="preserve">  </w:t>
+              <w:t xml:space="preserve"> </w:t>
             </w:r>
             <w:r>
               <w:rPr>
                 <w:sz w:val="14"/>
                 <w:szCs w:val="14"/>
               </w:rPr>
-              <w:t xml:space="preserve">A1 </w:t>
+              <w:t xml:space="preserve">A2 </w:t>
             </w:r>
             <w:r>
               <w:rPr>
                 <w:sz w:val="14"/>
                 <w:szCs w:val="14"/>
               </w:rPr>
-              <w:t xml:space="preserve"> </w:t>
+              <w:t xml:space="preserve">  </w:t>
             </w:r>
             <w:r>
               <w:rPr>
                 <w:sz w:val="14"/>
                 <w:szCs w:val="14"/>
               </w:rPr>
-              <w:t xml:space="preserve">A2 </w:t>
+              <w:t xml:space="preserve">A3 </w:t>
             </w:r>
             <w:r>
               <w:rPr>
@@ -8325,7 +8271,7 @@
                 <w:sz w:val="14"/>
                 <w:szCs w:val="14"/>
               </w:rPr>
-              <w:t xml:space="preserve">A3 </w:t>
+              <w:t xml:space="preserve">A4 </w:t>
             </w:r>
             <w:r>
               <w:rPr>
@@ -8339,7 +8285,7 @@
                 <w:sz w:val="14"/>
                 <w:szCs w:val="14"/>
               </w:rPr>
-              <w:t xml:space="preserve">A4 </w:t>
+              <w:t xml:space="preserve">A5 </w:t>
             </w:r>
             <w:r>
               <w:rPr>
@@ -8353,7 +8299,7 @@
                 <w:sz w:val="14"/>
                 <w:szCs w:val="14"/>
               </w:rPr>
-              <w:t xml:space="preserve">A5 </w:t>
+              <w:t xml:space="preserve">A6 </w:t>
             </w:r>
             <w:r>
               <w:rPr>
@@ -8367,7 +8313,7 @@
                 <w:sz w:val="14"/>
                 <w:szCs w:val="14"/>
               </w:rPr>
-              <w:t xml:space="preserve">A6 </w:t>
+              <w:t xml:space="preserve">A7 </w:t>
             </w:r>
             <w:r>
               <w:rPr>
@@ -8381,20 +8327,6 @@
                 <w:sz w:val="14"/>
                 <w:szCs w:val="14"/>
               </w:rPr>
-              <w:t xml:space="preserve">A7 </w:t>
-            </w:r>
-            <w:r>
-              <w:rPr>
-                <w:sz w:val="14"/>
-                <w:szCs w:val="14"/>
-              </w:rPr>
-              <w:t xml:space="preserve">  </w:t>
-            </w:r>
-            <w:r>
-              <w:rPr>
-                <w:sz w:val="14"/>
-                <w:szCs w:val="14"/>
-              </w:rPr>
               <w:t>5V RST GND VIN</w:t>
             </w:r>
           </w:p>
@@ -8409,7 +8341,6 @@
                 <w:noProof/>
                 <w:lang w:eastAsia="en-GB"/>
               </w:rPr>
-              <w:lastRenderedPageBreak/>
               <w:drawing>
                 <wp:inline distT="0" distB="0" distL="0" distR="0" wp14:anchorId="29433073" wp14:editId="11A67F41">
                   <wp:extent cx="2738785" cy="1178230"/>
@@ -8458,15 +8389,7 @@
     </w:p>
     <w:p>
       <w:r>
-        <w:t xml:space="preserve">The processor is only 8 </w:t>
-      </w:r>
-      <w:proofErr w:type="gramStart"/>
-      <w:r>
-        <w:t>bit</w:t>
-      </w:r>
-      <w:proofErr w:type="gramEnd"/>
-      <w:r>
-        <w:t>: so change variables wherever possible to be byte (8 bit unsigned) int8_t (signed 8 bit) or int (16 bit) rather than long (32 bit)</w:t>
+        <w:t>The processor is only 8 bit: so change variables wherever possible to be byte (8 bit unsigned) int8_t (signed 8 bit) or int (16 bit) rather than long (32 bit)</w:t>
       </w:r>
     </w:p>
     <w:p>
@@ -8494,41 +8417,17 @@
     </w:p>
     <w:p>
       <w:r>
-        <w:t xml:space="preserve">A solution is to have conditional compilation, and for the </w:t>
-      </w:r>
-      <w:proofErr w:type="gramStart"/>
-      <w:r>
-        <w:t>high resolution</w:t>
-      </w:r>
-      <w:proofErr w:type="gramEnd"/>
-      <w:r>
-        <w:t xml:space="preserve"> optical encoders only interrupt on the rising edge of one input (therefore 600 interrupts per revolution) and use the other input to sense direction.</w:t>
-      </w:r>
-    </w:p>
-    <w:p>
-      <w:r>
-        <w:t xml:space="preserve">In </w:t>
-      </w:r>
-      <w:proofErr w:type="spellStart"/>
-      <w:r>
-        <w:t>globalinclude.h</w:t>
-      </w:r>
-      <w:proofErr w:type="spellEnd"/>
-      <w:r>
-        <w:t>:</w:t>
-      </w:r>
-    </w:p>
-    <w:p>
-      <w:r>
-        <w:t xml:space="preserve">To compile for the </w:t>
-      </w:r>
-      <w:proofErr w:type="gramStart"/>
-      <w:r>
-        <w:t>high resolution</w:t>
-      </w:r>
-      <w:proofErr w:type="gramEnd"/>
-      <w:r>
-        <w:t xml:space="preserve"> encoder:</w:t>
+        <w:t>A solution is to have conditional compilation, and for the high resolution optical encoders only interrupt on the rising edge of one input (therefore 600 interrupts per revolution) and use the other input to sense direction.</w:t>
+      </w:r>
+    </w:p>
+    <w:p>
+      <w:r>
+        <w:t>In globalinclude.h:</w:t>
+      </w:r>
+    </w:p>
+    <w:p>
+      <w:r>
+        <w:t>To compile for the high resolution encoder:</w:t>
       </w:r>
     </w:p>
     <w:p>
@@ -10011,28 +9910,12 @@
     <w:p/>
     <w:p>
       <w:r>
-        <w:t xml:space="preserve">Switches have been placed into the </w:t>
-      </w:r>
-      <w:proofErr w:type="gramStart"/>
-      <w:r>
-        <w:t>matrix</w:t>
-      </w:r>
-      <w:proofErr w:type="gramEnd"/>
-      <w:r>
-        <w:t xml:space="preserve"> so the columns are approximately geographical with column 1 covering the left of the panel and column 4 the right. </w:t>
-      </w:r>
-    </w:p>
-    <w:p>
-      <w:r>
-        <w:t>Switch scan code is (row number-</w:t>
-      </w:r>
-      <w:proofErr w:type="gramStart"/>
-      <w:r>
-        <w:t>1)+</w:t>
-      </w:r>
-      <w:proofErr w:type="gramEnd"/>
-      <w:r>
-        <w:t xml:space="preserve"> (Column number-1) *8</w:t>
+        <w:t xml:space="preserve">Switches have been placed into the matrix so the columns are approximately geographical with column 1 covering the left of the panel and column 4 the right. </w:t>
+      </w:r>
+    </w:p>
+    <w:p>
+      <w:r>
+        <w:t>Switch scan code is (row number-1)+ (Column number-1) *8</w:t>
       </w:r>
     </w:p>
     <w:p>
@@ -10042,15 +9925,7 @@
     </w:p>
     <w:p>
       <w:r>
-        <w:t xml:space="preserve">Columns driven using </w:t>
-      </w:r>
-      <w:proofErr w:type="gramStart"/>
-      <w:r>
-        <w:t>pseudo open</w:t>
-      </w:r>
-      <w:proofErr w:type="gramEnd"/>
-      <w:r>
-        <w:t xml:space="preserve"> drain outputs from MCP23S17, so if there are shorted columns it doesn’t matter. Outputs only drive a logic 0 level; inactive column outputs are disabled by turning the pins into inputs. </w:t>
+        <w:t xml:space="preserve">Columns driven using pseudo open drain outputs from MCP23S17, so if there are shorted columns it doesn’t matter. Outputs only drive a logic 0 level; inactive column outputs are disabled by turning the pins into inputs. </w:t>
       </w:r>
     </w:p>
     <w:p>
@@ -10085,10 +9960,10 @@
             <v:path o:extrusionok="f" gradientshapeok="t" o:connecttype="rect"/>
             <o:lock v:ext="edit" aspectratio="t"/>
           </v:shapetype>
-          <v:shape id="_x0000_i1025" type="#_x0000_t75" style="width:372.75pt;height:227.25pt" o:ole="">
+          <v:shape id="_x0000_i1025" type="#_x0000_t75" style="width:372.85pt;height:227.05pt" o:ole="">
             <v:imagedata r:id="rId13" o:title=""/>
           </v:shape>
-          <o:OLEObject Type="Embed" ProgID="Visio.Drawing.11" ShapeID="_x0000_i1025" DrawAspect="Content" ObjectID="_1778944191" r:id="rId14"/>
+          <o:OLEObject Type="Embed" ProgID="Visio.Drawing.11" ShapeID="_x0000_i1025" DrawAspect="Content" ObjectID="_1779116512" r:id="rId14"/>
         </w:object>
       </w:r>
     </w:p>
@@ -10256,18 +10131,8 @@
         <w:ind w:left="1440"/>
       </w:pPr>
       <w:r>
-        <w:t xml:space="preserve">Toggle </w:t>
-      </w:r>
-      <w:proofErr w:type="spellStart"/>
-      <w:proofErr w:type="gramStart"/>
-      <w:r>
-        <w:t>BandShift</w:t>
-      </w:r>
-      <w:proofErr w:type="spellEnd"/>
-      <w:r>
-        <w:t>;</w:t>
-      </w:r>
-      <w:proofErr w:type="gramEnd"/>
+        <w:t>Toggle BandShift;</w:t>
+      </w:r>
     </w:p>
     <w:p>
       <w:pPr>
@@ -10276,13 +10141,8 @@
         <w:ind w:left="1440"/>
       </w:pPr>
       <w:r>
-        <w:t xml:space="preserve">Update band shift </w:t>
-      </w:r>
-      <w:proofErr w:type="gramStart"/>
-      <w:r>
-        <w:t>LED;</w:t>
-      </w:r>
-      <w:proofErr w:type="gramEnd"/>
+        <w:t>Update band shift LED;</w:t>
+      </w:r>
     </w:p>
     <w:p>
       <w:pPr>
@@ -10321,18 +10181,8 @@
         <w:ind w:left="1440"/>
       </w:pPr>
       <w:r>
-        <w:t xml:space="preserve">Toggle </w:t>
-      </w:r>
-      <w:proofErr w:type="spellStart"/>
-      <w:proofErr w:type="gramStart"/>
-      <w:r>
-        <w:t>EncoderShift</w:t>
-      </w:r>
-      <w:proofErr w:type="spellEnd"/>
-      <w:r>
-        <w:t>;</w:t>
-      </w:r>
-      <w:proofErr w:type="gramEnd"/>
+        <w:t>Toggle EncoderShift;</w:t>
+      </w:r>
     </w:p>
     <w:p>
       <w:pPr>
@@ -10341,13 +10191,8 @@
         <w:ind w:left="1440"/>
       </w:pPr>
       <w:r>
-        <w:t xml:space="preserve">Update encoder shift </w:t>
-      </w:r>
-      <w:proofErr w:type="gramStart"/>
-      <w:r>
-        <w:t>LED;</w:t>
-      </w:r>
-      <w:proofErr w:type="gramEnd"/>
+        <w:t>Update encoder shift LED;</w:t>
+      </w:r>
     </w:p>
     <w:p>
       <w:pPr>
@@ -10388,21 +10233,11 @@
       <w:r>
         <w:tab/>
       </w:r>
-      <w:proofErr w:type="gramStart"/>
       <w:r>
         <w:t>i</w:t>
       </w:r>
       <w:r>
-        <w:t>f(</w:t>
-      </w:r>
-      <w:proofErr w:type="spellStart"/>
-      <w:proofErr w:type="gramEnd"/>
-      <w:r>
-        <w:t>BandShift</w:t>
-      </w:r>
-      <w:proofErr w:type="spellEnd"/>
-      <w:r>
-        <w:t>)</w:t>
+        <w:t>f(BandShift)</w:t>
       </w:r>
     </w:p>
     <w:p>
@@ -10517,10 +10352,10 @@
     <w:p>
       <w:r>
         <w:object w:dxaOrig="8956" w:dyaOrig="9090" w14:anchorId="2A455F9B">
-          <v:shape id="_x0000_i1026" type="#_x0000_t75" style="width:297.75pt;height:302.25pt" o:ole="">
+          <v:shape id="_x0000_i1026" type="#_x0000_t75" style="width:297.6pt;height:302.25pt" o:ole="">
             <v:imagedata r:id="rId15" o:title=""/>
           </v:shape>
-          <o:OLEObject Type="Embed" ProgID="Visio.Drawing.11" ShapeID="_x0000_i1026" DrawAspect="Content" ObjectID="_1778944192" r:id="rId16"/>
+          <o:OLEObject Type="Embed" ProgID="Visio.Drawing.11" ShapeID="_x0000_i1026" DrawAspect="Content" ObjectID="_1779116513" r:id="rId16"/>
         </w:object>
       </w:r>
     </w:p>
@@ -10555,23 +10390,7 @@
         <w:t xml:space="preserve">The event queue will be a circular buffer, implemented </w:t>
       </w:r>
       <w:r>
-        <w:t xml:space="preserve">as an array of </w:t>
-      </w:r>
-      <w:proofErr w:type="gramStart"/>
-      <w:r>
-        <w:t>16 bit</w:t>
-      </w:r>
-      <w:proofErr w:type="gramEnd"/>
-      <w:r>
-        <w:t xml:space="preserve"> unsigned </w:t>
-      </w:r>
-      <w:proofErr w:type="spellStart"/>
-      <w:r>
-        <w:t>ints</w:t>
-      </w:r>
-      <w:proofErr w:type="spellEnd"/>
-      <w:r>
-        <w:t xml:space="preserve">. A write pointer will indicate where the next write will occur; a read pointer will indicate where the next read will occur. </w:t>
+        <w:t xml:space="preserve">as an array of 16 bit unsigned ints. A write pointer will indicate where the next write will occur; a read pointer will indicate where the next read will occur. </w:t>
       </w:r>
       <w:r>
         <w:t>A buffer length of 16 will be sufficient. The current number of entries can be obtained from (W-R)</w:t>
@@ -12259,6 +12078,347 @@
         <w:pStyle w:val="Heading1"/>
       </w:pPr>
       <w:r>
+        <w:t>Testing</w:t>
+      </w:r>
+    </w:p>
+    <w:p>
+      <w:pPr>
+        <w:pStyle w:val="Heading2"/>
+      </w:pPr>
+      <w:r>
+        <w:t>Testing in Arduino Alone</w:t>
+      </w:r>
+    </w:p>
+    <w:tbl>
+      <w:tblPr>
+        <w:tblStyle w:val="TableGrid"/>
+        <w:tblW w:w="0" w:type="auto"/>
+        <w:tblLook w:val="04A0" w:firstRow="1" w:lastRow="0" w:firstColumn="1" w:lastColumn="0" w:noHBand="0" w:noVBand="1"/>
+      </w:tblPr>
+      <w:tblGrid>
+        <w:gridCol w:w="5228"/>
+        <w:gridCol w:w="5228"/>
+      </w:tblGrid>
+      <w:tr>
+        <w:tc>
+          <w:tcPr>
+            <w:tcW w:w="5228" w:type="dxa"/>
+          </w:tcPr>
+          <w:p>
+            <w:r>
+              <w:t xml:space="preserve">Connect USB cable to PC. Open Arduino terminal window. </w:t>
+            </w:r>
+            <w:r>
+              <w:t>“blink” LED blinks at 1Hz rate</w:t>
+            </w:r>
+          </w:p>
+        </w:tc>
+        <w:tc>
+          <w:tcPr>
+            <w:tcW w:w="5228" w:type="dxa"/>
+          </w:tcPr>
+          <w:p>
+            <w:r>
+              <w:t>Works OK</w:t>
+            </w:r>
+          </w:p>
+        </w:tc>
+      </w:tr>
+      <w:tr>
+        <w:tc>
+          <w:tcPr>
+            <w:tcW w:w="5228" w:type="dxa"/>
+          </w:tcPr>
+          <w:p>
+            <w:r>
+              <w:t>LED startup scan, lighting each LED in turn</w:t>
+            </w:r>
+          </w:p>
+        </w:tc>
+        <w:tc>
+          <w:tcPr>
+            <w:tcW w:w="5228" w:type="dxa"/>
+          </w:tcPr>
+          <w:p>
+            <w:r>
+              <w:t>OK</w:t>
+            </w:r>
+          </w:p>
+        </w:tc>
+      </w:tr>
+      <w:tr>
+        <w:tc>
+          <w:tcPr>
+            <w:tcW w:w="5228" w:type="dxa"/>
+          </w:tcPr>
+          <w:p>
+            <w:r>
+              <w:t>VFO encoder</w:t>
+            </w:r>
+          </w:p>
+        </w:tc>
+        <w:tc>
+          <w:tcPr>
+            <w:tcW w:w="5228" w:type="dxa"/>
+          </w:tcPr>
+          <w:p>
+            <w:r>
+              <w:t>c/w and ac/w turns cause events to be displayed in the serial window. Far turns get several steps displayed.</w:t>
+            </w:r>
+          </w:p>
+        </w:tc>
+      </w:tr>
+      <w:tr>
+        <w:tc>
+          <w:tcPr>
+            <w:tcW w:w="5228" w:type="dxa"/>
+          </w:tcPr>
+          <w:p>
+            <w:r>
+              <w:t>Dual encoders</w:t>
+            </w:r>
+          </w:p>
+        </w:tc>
+        <w:tc>
+          <w:tcPr>
+            <w:tcW w:w="5228" w:type="dxa"/>
+          </w:tcPr>
+          <w:p>
+            <w:r>
+              <w:t xml:space="preserve">All encoders </w:t>
+            </w:r>
+            <w:r>
+              <w:t>give events for c/w and ac/w turn.</w:t>
+            </w:r>
+          </w:p>
+          <w:p>
+            <w:r>
+              <w:t xml:space="preserve">The “shifted” encoder (top right) can </w:t>
+            </w:r>
+            <w:r>
+              <w:t>provide two scan codes depending on state of shift.</w:t>
+            </w:r>
+            <w:r>
+              <w:t xml:space="preserve"> (8&amp;9 or 10&amp;11)</w:t>
+            </w:r>
+          </w:p>
+        </w:tc>
+      </w:tr>
+      <w:tr>
+        <w:tc>
+          <w:tcPr>
+            <w:tcW w:w="5228" w:type="dxa"/>
+          </w:tcPr>
+          <w:p>
+            <w:r>
+              <w:t>Pushbuttons</w:t>
+            </w:r>
+          </w:p>
+        </w:tc>
+        <w:tc>
+          <w:tcPr>
+            <w:tcW w:w="5228" w:type="dxa"/>
+          </w:tcPr>
+          <w:p>
+            <w:r>
+              <w:t>All pushbuttons generate “pressed” and “released events. All give the correct scan code. “long press” declared after ~2s press, and this might b</w:t>
+            </w:r>
+            <w:r>
+              <w:t>e better reduced.</w:t>
+            </w:r>
+          </w:p>
+          <w:p>
+            <w:r>
+              <w:t>With button band “shift” pressed we get the alternate scan codes.</w:t>
+            </w:r>
+          </w:p>
+        </w:tc>
+      </w:tr>
+    </w:tbl>
+    <w:p>
+      <w:pPr>
+        <w:pStyle w:val="Heading2"/>
+      </w:pPr>
+      <w:r>
+        <w:t>Testing with Raspberry Pi</w:t>
+      </w:r>
+    </w:p>
+    <w:tbl>
+      <w:tblPr>
+        <w:tblStyle w:val="TableGrid"/>
+        <w:tblW w:w="0" w:type="auto"/>
+        <w:tblLook w:val="04A0" w:firstRow="1" w:lastRow="0" w:firstColumn="1" w:lastColumn="0" w:noHBand="0" w:noVBand="1"/>
+      </w:tblPr>
+      <w:tblGrid>
+        <w:gridCol w:w="5228"/>
+        <w:gridCol w:w="5228"/>
+      </w:tblGrid>
+      <w:tr>
+        <w:tc>
+          <w:tcPr>
+            <w:tcW w:w="5228" w:type="dxa"/>
+          </w:tcPr>
+          <w:p>
+            <w:r>
+              <w:t>Powers up with no bus conflicts</w:t>
+            </w:r>
+          </w:p>
+        </w:tc>
+        <w:tc>
+          <w:tcPr>
+            <w:tcW w:w="5228" w:type="dxa"/>
+          </w:tcPr>
+          <w:p/>
+        </w:tc>
+      </w:tr>
+      <w:tr>
+        <w:tc>
+          <w:tcPr>
+            <w:tcW w:w="5228" w:type="dxa"/>
+          </w:tcPr>
+          <w:p>
+            <w:r>
+              <w:t>I2C discovery program can find the Arduino</w:t>
+            </w:r>
+            <w:r>
+              <w:t>:</w:t>
+            </w:r>
+          </w:p>
+          <w:p>
+            <w:pPr>
+              <w:ind w:left="720"/>
+              <w:rPr>
+                <w:rFonts w:ascii="Consolas" w:hAnsi="Consolas"/>
+                <w:color w:val="545454"/>
+                <w:spacing w:val="4"/>
+                <w:sz w:val="21"/>
+                <w:szCs w:val="21"/>
+                <w:shd w:val="clear" w:color="auto" w:fill="FEFEFE"/>
+              </w:rPr>
+            </w:pPr>
+            <w:r>
+              <w:rPr>
+                <w:rFonts w:ascii="Consolas" w:hAnsi="Consolas"/>
+                <w:color w:val="545454"/>
+                <w:spacing w:val="4"/>
+                <w:sz w:val="21"/>
+                <w:szCs w:val="21"/>
+                <w:shd w:val="clear" w:color="auto" w:fill="FEFEFE"/>
+              </w:rPr>
+              <w:lastRenderedPageBreak/>
+              <w:t>sudo apt-</w:t>
+            </w:r>
+            <w:r>
+              <w:rPr>
+                <w:rStyle w:val="hljs-keyword"/>
+                <w:rFonts w:ascii="Consolas" w:hAnsi="Consolas"/>
+                <w:color w:val="7928A1"/>
+                <w:spacing w:val="4"/>
+                <w:sz w:val="21"/>
+                <w:szCs w:val="21"/>
+              </w:rPr>
+              <w:t>get</w:t>
+            </w:r>
+            <w:r>
+              <w:rPr>
+                <w:rFonts w:ascii="Consolas" w:hAnsi="Consolas"/>
+                <w:color w:val="545454"/>
+                <w:spacing w:val="4"/>
+                <w:sz w:val="21"/>
+                <w:szCs w:val="21"/>
+                <w:shd w:val="clear" w:color="auto" w:fill="FEFEFE"/>
+              </w:rPr>
+              <w:t xml:space="preserve"> install i2c-tools</w:t>
+            </w:r>
+          </w:p>
+          <w:p>
+            <w:pPr>
+              <w:ind w:left="720"/>
+            </w:pPr>
+            <w:r>
+              <w:rPr>
+                <w:rFonts w:ascii="Consolas" w:hAnsi="Consolas"/>
+                <w:color w:val="545454"/>
+                <w:spacing w:val="4"/>
+                <w:sz w:val="21"/>
+                <w:szCs w:val="21"/>
+                <w:shd w:val="clear" w:color="auto" w:fill="FEFEFE"/>
+              </w:rPr>
+              <w:t>i2cdetect -y 1</w:t>
+            </w:r>
+          </w:p>
+        </w:tc>
+        <w:tc>
+          <w:tcPr>
+            <w:tcW w:w="5228" w:type="dxa"/>
+          </w:tcPr>
+          <w:p/>
+        </w:tc>
+      </w:tr>
+      <w:tr>
+        <w:tc>
+          <w:tcPr>
+            <w:tcW w:w="5228" w:type="dxa"/>
+          </w:tcPr>
+          <w:p>
+            <w:r>
+              <w:t>Data can be pushed to Arduino</w:t>
+            </w:r>
+          </w:p>
+          <w:p/>
+        </w:tc>
+        <w:tc>
+          <w:tcPr>
+            <w:tcW w:w="5228" w:type="dxa"/>
+          </w:tcPr>
+          <w:p/>
+        </w:tc>
+      </w:tr>
+      <w:tr>
+        <w:tc>
+          <w:tcPr>
+            <w:tcW w:w="5228" w:type="dxa"/>
+          </w:tcPr>
+          <w:p>
+            <w:r>
+              <w:t>Data can be read from Arduino</w:t>
+            </w:r>
+          </w:p>
+          <w:p/>
+        </w:tc>
+        <w:tc>
+          <w:tcPr>
+            <w:tcW w:w="5228" w:type="dxa"/>
+          </w:tcPr>
+          <w:p/>
+        </w:tc>
+      </w:tr>
+      <w:tr>
+        <w:tc>
+          <w:tcPr>
+            <w:tcW w:w="5228" w:type="dxa"/>
+          </w:tcPr>
+          <w:p>
+            <w:r>
+              <w:t>Interrupt asserted if data in queue</w:t>
+            </w:r>
+          </w:p>
+          <w:p/>
+        </w:tc>
+        <w:tc>
+          <w:tcPr>
+            <w:tcW w:w="5228" w:type="dxa"/>
+          </w:tcPr>
+          <w:p/>
+        </w:tc>
+      </w:tr>
+    </w:tbl>
+    <w:p/>
+    <w:p>
+      <w:pPr>
+        <w:pStyle w:val="Heading1"/>
+      </w:pPr>
+      <w:r>
         <w:t>Arduino Software Installation</w:t>
       </w:r>
     </w:p>
@@ -12301,7 +12461,6 @@
           <w:noProof/>
           <w:lang w:eastAsia="en-GB"/>
         </w:rPr>
-        <w:lastRenderedPageBreak/>
         <w:drawing>
           <wp:inline distT="0" distB="0" distL="0" distR="0" wp14:anchorId="273FA223" wp14:editId="7903E789">
             <wp:extent cx="3861184" cy="3907307"/>
@@ -12366,6 +12525,7 @@
         </w:numPr>
       </w:pPr>
       <w:r>
+        <w:lastRenderedPageBreak/>
         <w:t>Open the Arduino IDE</w:t>
       </w:r>
     </w:p>
@@ -12378,15 +12538,7 @@
         </w:numPr>
       </w:pPr>
       <w:r>
-        <w:t>Click “</w:t>
-      </w:r>
-      <w:proofErr w:type="spellStart"/>
-      <w:r>
-        <w:t>Tools|Board|Boards</w:t>
-      </w:r>
-      <w:proofErr w:type="spellEnd"/>
-      <w:r>
-        <w:t xml:space="preserve"> manager” on the menu</w:t>
+        <w:t>Click “Tools|Board|Boards manager” on the menu</w:t>
       </w:r>
     </w:p>
     <w:p>
@@ -12486,13 +12638,7 @@
         <w:rPr>
           <w:rStyle w:val="Hyperlink"/>
         </w:rPr>
-        <w:t>https://github.com/laurencebarker/</w:t>
-      </w:r>
-      <w:r>
-        <w:rPr>
-          <w:rStyle w:val="Hyperlink"/>
-        </w:rPr>
-        <w:t>Andromeda_front_panel</w:t>
+        <w:t>https://github.com/laurencebarker/SaturnG2V2_Front_Panel</w:t>
       </w:r>
     </w:p>
     <w:p>
@@ -12528,16 +12674,7 @@
         </w:numPr>
       </w:pPr>
       <w:r>
-        <w:lastRenderedPageBreak/>
-        <w:t xml:space="preserve">Open the zip file and extract to your PC; for </w:t>
-      </w:r>
-      <w:proofErr w:type="gramStart"/>
-      <w:r>
-        <w:t>example</w:t>
-      </w:r>
-      <w:proofErr w:type="gramEnd"/>
-      <w:r>
-        <w:t xml:space="preserve"> into a folder “SDR” in “documents”</w:t>
+        <w:t>Open the zip file and extract to your PC; for example into a folder “SDR” in “documents”</w:t>
       </w:r>
     </w:p>
     <w:p>
@@ -12551,11 +12688,9 @@
       <w:r>
         <w:t>There will be a folder called “</w:t>
       </w:r>
-      <w:proofErr w:type="spellStart"/>
       <w:r>
         <w:t>Andromeda_front_panel</w:t>
       </w:r>
-      <w:proofErr w:type="spellEnd"/>
       <w:r>
         <w:t xml:space="preserve">-master” in your “SDR” folder </w:t>
       </w:r>
@@ -12586,16 +12721,7 @@
               <w:spacing w:after="0" w:line="240" w:lineRule="auto"/>
             </w:pPr>
             <w:r>
-              <w:t>1</w:t>
-            </w:r>
-            <w:r>
-              <w:rPr>
-                <w:vertAlign w:val="superscript"/>
-              </w:rPr>
-              <w:t>st</w:t>
-            </w:r>
-            <w:r>
-              <w:t xml:space="preserve"> prototype hardware</w:t>
+              <w:t>documentation</w:t>
             </w:r>
           </w:p>
         </w:tc>
@@ -12608,7 +12734,7 @@
               <w:spacing w:after="0" w:line="240" w:lineRule="auto"/>
             </w:pPr>
             <w:r>
-              <w:t>PCB design for an early prototype, with Arduino Due processor</w:t>
+              <w:t>The user guide and this installation guide</w:t>
             </w:r>
           </w:p>
         </w:tc>
@@ -12623,7 +12749,10 @@
               <w:spacing w:after="0" w:line="240" w:lineRule="auto"/>
             </w:pPr>
             <w:r>
-              <w:t>Arduino nano every sketch</w:t>
+              <w:t>g</w:t>
+            </w:r>
+            <w:r>
+              <w:t>2v2panel</w:t>
             </w:r>
           </w:p>
         </w:tc>
@@ -12636,7 +12765,7 @@
               <w:spacing w:after="0" w:line="240" w:lineRule="auto"/>
             </w:pPr>
             <w:r>
-              <w:t>The Arduino program for the console.</w:t>
+              <w:t>Folder for the Arduino sketch</w:t>
             </w:r>
           </w:p>
         </w:tc>
@@ -12651,7 +12780,7 @@
               <w:spacing w:after="0" w:line="240" w:lineRule="auto"/>
             </w:pPr>
             <w:r>
-              <w:t>documentation</w:t>
+              <w:t>hardware</w:t>
             </w:r>
           </w:p>
         </w:tc>
@@ -12664,7 +12793,7 @@
               <w:spacing w:after="0" w:line="240" w:lineRule="auto"/>
             </w:pPr>
             <w:r>
-              <w:t>The user guide and this installation guide</w:t>
+              <w:t>h/w design schematics etc</w:t>
             </w:r>
           </w:p>
         </w:tc>
@@ -12679,7 +12808,7 @@
               <w:spacing w:after="0" w:line="240" w:lineRule="auto"/>
             </w:pPr>
             <w:r>
-              <w:t>hardware</w:t>
+              <w:t>pipaneltest</w:t>
             </w:r>
           </w:p>
         </w:tc>
@@ -12691,117 +12820,8 @@
             <w:pPr>
               <w:spacing w:after="0" w:line="240" w:lineRule="auto"/>
             </w:pPr>
-          </w:p>
-        </w:tc>
-      </w:tr>
-      <w:tr>
-        <w:tc>
-          <w:tcPr>
-            <w:tcW w:w="1838" w:type="dxa"/>
-          </w:tcPr>
-          <w:p>
-            <w:pPr>
-              <w:spacing w:after="0" w:line="240" w:lineRule="auto"/>
-            </w:pPr>
-            <w:r>
-              <w:t>Hardware rev 4</w:t>
-            </w:r>
-          </w:p>
-        </w:tc>
-        <w:tc>
-          <w:tcPr>
-            <w:tcW w:w="7178" w:type="dxa"/>
-          </w:tcPr>
-          <w:p>
-            <w:pPr>
-              <w:spacing w:after="0" w:line="240" w:lineRule="auto"/>
-            </w:pPr>
-            <w:r>
-              <w:t>Prototype schematics</w:t>
-            </w:r>
-          </w:p>
-        </w:tc>
-      </w:tr>
-      <w:tr>
-        <w:tc>
-          <w:tcPr>
-            <w:tcW w:w="1838" w:type="dxa"/>
-          </w:tcPr>
-          <w:p>
-            <w:pPr>
-              <w:spacing w:after="0" w:line="240" w:lineRule="auto"/>
-            </w:pPr>
-            <w:r>
-              <w:t>Hardware rev 5</w:t>
-            </w:r>
-          </w:p>
-        </w:tc>
-        <w:tc>
-          <w:tcPr>
-            <w:tcW w:w="7178" w:type="dxa"/>
-          </w:tcPr>
-          <w:p>
-            <w:pPr>
-              <w:spacing w:after="0" w:line="240" w:lineRule="auto"/>
-            </w:pPr>
-            <w:r>
-              <w:t>The schematics and PCB layouts for the console PCB</w:t>
-            </w:r>
-          </w:p>
-        </w:tc>
-      </w:tr>
-      <w:tr>
-        <w:tc>
-          <w:tcPr>
-            <w:tcW w:w="1838" w:type="dxa"/>
-          </w:tcPr>
-          <w:p>
-            <w:pPr>
-              <w:spacing w:after="0" w:line="240" w:lineRule="auto"/>
-            </w:pPr>
-            <w:r>
-              <w:t>Odin based sketch</w:t>
-            </w:r>
-          </w:p>
-        </w:tc>
-        <w:tc>
-          <w:tcPr>
-            <w:tcW w:w="7178" w:type="dxa"/>
-          </w:tcPr>
-          <w:p>
-            <w:pPr>
-              <w:spacing w:after="0" w:line="240" w:lineRule="auto"/>
-            </w:pPr>
-            <w:r>
-              <w:t>The Arduino program for an early prototype, using the Arduino Due and Odin CAT commands</w:t>
-            </w:r>
-          </w:p>
-        </w:tc>
-      </w:tr>
-      <w:tr>
-        <w:tc>
-          <w:tcPr>
-            <w:tcW w:w="1838" w:type="dxa"/>
-          </w:tcPr>
-          <w:p>
-            <w:pPr>
-              <w:spacing w:after="0" w:line="240" w:lineRule="auto"/>
-            </w:pPr>
-            <w:r>
-              <w:t>sketch</w:t>
-            </w:r>
-          </w:p>
-        </w:tc>
-        <w:tc>
-          <w:tcPr>
-            <w:tcW w:w="7178" w:type="dxa"/>
-          </w:tcPr>
-          <w:p>
-            <w:pPr>
-              <w:spacing w:after="0" w:line="240" w:lineRule="auto"/>
-            </w:pPr>
-            <w:r>
-              <w:t>The Arduino program for an early prototype</w:t>
+            <w:r>
+              <w:t>Testing data</w:t>
             </w:r>
           </w:p>
         </w:tc>
@@ -12845,15 +12865,7 @@
         </w:numPr>
       </w:pPr>
       <w:r>
-        <w:t>Use the "</w:t>
-      </w:r>
-      <w:proofErr w:type="spellStart"/>
-      <w:r>
-        <w:t>File|Open</w:t>
-      </w:r>
-      <w:proofErr w:type="spellEnd"/>
-      <w:r>
-        <w:t>..." menu command</w:t>
+        <w:t>Use the "File|Open..." menu command</w:t>
       </w:r>
     </w:p>
     <w:p>
@@ -12865,15 +12877,13 @@
         </w:numPr>
       </w:pPr>
       <w:r>
-        <w:t>Open the “Arduino nano every sketch” folder then “</w:t>
-      </w:r>
-      <w:proofErr w:type="spellStart"/>
-      <w:r>
-        <w:t>andromeda_front_panel_nano</w:t>
-      </w:r>
-      <w:proofErr w:type="spellEnd"/>
-      <w:r>
-        <w:t>” folder</w:t>
+        <w:t>Open the “</w:t>
+      </w:r>
+      <w:r>
+        <w:t>g2v2panel</w:t>
+      </w:r>
+      <w:r>
+        <w:t xml:space="preserve">” folder </w:t>
       </w:r>
     </w:p>
     <w:p>
@@ -12887,14 +12897,9 @@
       <w:r>
         <w:t>Navigate to "</w:t>
       </w:r>
-      <w:proofErr w:type="spellStart"/>
-      <w:r>
-        <w:t>andromeda_front_panel_nano</w:t>
-      </w:r>
-      <w:r>
-        <w:t>.ino</w:t>
-      </w:r>
-      <w:proofErr w:type="spellEnd"/>
+      <w:r>
+        <w:t xml:space="preserve"> g2v2panel.ino</w:t>
+      </w:r>
       <w:r>
         <w:t>" and click "open"</w:t>
       </w:r>
@@ -12989,6 +12994,7 @@
         </w:numPr>
       </w:pPr>
       <w:r>
+        <w:lastRenderedPageBreak/>
         <w:t>Click “port” on the “tools” menu and choose the Arduino COM port listed (mine is COM6)</w:t>
       </w:r>
     </w:p>
@@ -13018,13 +13024,8 @@
     </w:p>
     <w:p/>
     <w:p>
-      <w:proofErr w:type="gramStart"/>
-      <w:r>
-        <w:t>Finally</w:t>
-      </w:r>
-      <w:proofErr w:type="gramEnd"/>
-      <w:r>
-        <w:t xml:space="preserve"> you need to upload the code to your Arduino:</w:t>
+      <w:r>
+        <w:t>Finally you need to upload the code to your Arduino:</w:t>
       </w:r>
     </w:p>
     <w:p>
@@ -13074,47 +13075,11 @@
       <w:r>
         <w:t xml:space="preserve">(note that an error message </w:t>
       </w:r>
-      <w:proofErr w:type="spellStart"/>
       <w:r>
         <w:rPr>
           <w:b/>
         </w:rPr>
-        <w:t>avrdude</w:t>
-      </w:r>
-      <w:proofErr w:type="spellEnd"/>
-      <w:r>
-        <w:rPr>
-          <w:b/>
-        </w:rPr>
-        <w:t xml:space="preserve">: </w:t>
-      </w:r>
-      <w:proofErr w:type="spellStart"/>
-      <w:r>
-        <w:rPr>
-          <w:b/>
-        </w:rPr>
-        <w:t>jtagmkII_</w:t>
-      </w:r>
-      <w:proofErr w:type="gramStart"/>
-      <w:r>
-        <w:rPr>
-          <w:b/>
-        </w:rPr>
-        <w:t>initialize</w:t>
-      </w:r>
-      <w:proofErr w:type="spellEnd"/>
-      <w:r>
-        <w:rPr>
-          <w:b/>
-        </w:rPr>
-        <w:t>(</w:t>
-      </w:r>
-      <w:proofErr w:type="gramEnd"/>
-      <w:r>
-        <w:rPr>
-          <w:b/>
-        </w:rPr>
-        <w:t>): Cannot locate “flash” and “boot” memories in description</w:t>
+        <w:t>avrdude: jtagmkII_initialize(): Cannot locate “flash” and “boot” memories in description</w:t>
       </w:r>
       <w:r>
         <w:t xml:space="preserve"> is reported for the Arduino Nano Every but this can be ignored)</w:t>
@@ -13370,6 +13335,95 @@
     </w:lvl>
   </w:abstractNum>
   <w:abstractNum w:abstractNumId="2" w15:restartNumberingAfterBreak="0">
+    <w:nsid w:val="1C73217D"/>
+    <w:multiLevelType w:val="hybridMultilevel"/>
+    <w:tmpl w:val="6BD8BB02"/>
+    <w:lvl w:ilvl="0" w:tplc="0809000F">
+      <w:start w:val="1"/>
+      <w:numFmt w:val="decimal"/>
+      <w:lvlText w:val="%1."/>
+      <w:lvlJc w:val="left"/>
+      <w:pPr>
+        <w:ind w:left="720" w:hanging="360"/>
+      </w:pPr>
+      <w:rPr>
+        <w:rFonts w:hint="default"/>
+      </w:rPr>
+    </w:lvl>
+    <w:lvl w:ilvl="1" w:tplc="08090019">
+      <w:start w:val="1"/>
+      <w:numFmt w:val="lowerLetter"/>
+      <w:lvlText w:val="%2."/>
+      <w:lvlJc w:val="left"/>
+      <w:pPr>
+        <w:ind w:left="1440" w:hanging="360"/>
+      </w:pPr>
+    </w:lvl>
+    <w:lvl w:ilvl="2" w:tplc="0809001B" w:tentative="1">
+      <w:start w:val="1"/>
+      <w:numFmt w:val="lowerRoman"/>
+      <w:lvlText w:val="%3."/>
+      <w:lvlJc w:val="right"/>
+      <w:pPr>
+        <w:ind w:left="2160" w:hanging="180"/>
+      </w:pPr>
+    </w:lvl>
+    <w:lvl w:ilvl="3" w:tplc="0809000F" w:tentative="1">
+      <w:start w:val="1"/>
+      <w:numFmt w:val="decimal"/>
+      <w:lvlText w:val="%4."/>
+      <w:lvlJc w:val="left"/>
+      <w:pPr>
+        <w:ind w:left="2880" w:hanging="360"/>
+      </w:pPr>
+    </w:lvl>
+    <w:lvl w:ilvl="4" w:tplc="08090019" w:tentative="1">
+      <w:start w:val="1"/>
+      <w:numFmt w:val="lowerLetter"/>
+      <w:lvlText w:val="%5."/>
+      <w:lvlJc w:val="left"/>
+      <w:pPr>
+        <w:ind w:left="3600" w:hanging="360"/>
+      </w:pPr>
+    </w:lvl>
+    <w:lvl w:ilvl="5" w:tplc="0809001B" w:tentative="1">
+      <w:start w:val="1"/>
+      <w:numFmt w:val="lowerRoman"/>
+      <w:lvlText w:val="%6."/>
+      <w:lvlJc w:val="right"/>
+      <w:pPr>
+        <w:ind w:left="4320" w:hanging="180"/>
+      </w:pPr>
+    </w:lvl>
+    <w:lvl w:ilvl="6" w:tplc="0809000F" w:tentative="1">
+      <w:start w:val="1"/>
+      <w:numFmt w:val="decimal"/>
+      <w:lvlText w:val="%7."/>
+      <w:lvlJc w:val="left"/>
+      <w:pPr>
+        <w:ind w:left="5040" w:hanging="360"/>
+      </w:pPr>
+    </w:lvl>
+    <w:lvl w:ilvl="7" w:tplc="08090019" w:tentative="1">
+      <w:start w:val="1"/>
+      <w:numFmt w:val="lowerLetter"/>
+      <w:lvlText w:val="%8."/>
+      <w:lvlJc w:val="left"/>
+      <w:pPr>
+        <w:ind w:left="5760" w:hanging="360"/>
+      </w:pPr>
+    </w:lvl>
+    <w:lvl w:ilvl="8" w:tplc="0809001B" w:tentative="1">
+      <w:start w:val="1"/>
+      <w:numFmt w:val="lowerRoman"/>
+      <w:lvlText w:val="%9."/>
+      <w:lvlJc w:val="right"/>
+      <w:pPr>
+        <w:ind w:left="6480" w:hanging="180"/>
+      </w:pPr>
+    </w:lvl>
+  </w:abstractNum>
+  <w:abstractNum w:abstractNumId="3" w15:restartNumberingAfterBreak="0">
     <w:nsid w:val="29F142DE"/>
     <w:multiLevelType w:val="hybridMultilevel"/>
     <w:tmpl w:val="E3525038"/>
@@ -13455,7 +13509,7 @@
       </w:pPr>
     </w:lvl>
   </w:abstractNum>
-  <w:abstractNum w:abstractNumId="3" w15:restartNumberingAfterBreak="0">
+  <w:abstractNum w:abstractNumId="4" w15:restartNumberingAfterBreak="0">
     <w:nsid w:val="3D790F39"/>
     <w:multiLevelType w:val="hybridMultilevel"/>
     <w:tmpl w:val="D4426172"/>
@@ -13568,7 +13622,7 @@
       </w:rPr>
     </w:lvl>
   </w:abstractNum>
-  <w:abstractNum w:abstractNumId="4" w15:restartNumberingAfterBreak="0">
+  <w:abstractNum w:abstractNumId="5" w15:restartNumberingAfterBreak="0">
     <w:nsid w:val="412B5584"/>
     <w:multiLevelType w:val="hybridMultilevel"/>
     <w:tmpl w:val="02FCEF18"/>
@@ -13654,7 +13708,7 @@
       </w:pPr>
     </w:lvl>
   </w:abstractNum>
-  <w:abstractNum w:abstractNumId="5" w15:restartNumberingAfterBreak="0">
+  <w:abstractNum w:abstractNumId="6" w15:restartNumberingAfterBreak="0">
     <w:nsid w:val="48BF1964"/>
     <w:multiLevelType w:val="hybridMultilevel"/>
     <w:tmpl w:val="7A988CA8"/>
@@ -13740,7 +13794,7 @@
       </w:pPr>
     </w:lvl>
   </w:abstractNum>
-  <w:abstractNum w:abstractNumId="6" w15:restartNumberingAfterBreak="0">
+  <w:abstractNum w:abstractNumId="7" w15:restartNumberingAfterBreak="0">
     <w:nsid w:val="4CBB5DB5"/>
     <w:multiLevelType w:val="hybridMultilevel"/>
     <w:tmpl w:val="505437D8"/>
@@ -13853,7 +13907,7 @@
       </w:rPr>
     </w:lvl>
   </w:abstractNum>
-  <w:abstractNum w:abstractNumId="7" w15:restartNumberingAfterBreak="0">
+  <w:abstractNum w:abstractNumId="8" w15:restartNumberingAfterBreak="0">
     <w:nsid w:val="546024CD"/>
     <w:multiLevelType w:val="hybridMultilevel"/>
     <w:tmpl w:val="40464CCE"/>
@@ -13939,7 +13993,7 @@
       </w:pPr>
     </w:lvl>
   </w:abstractNum>
-  <w:abstractNum w:abstractNumId="8" w15:restartNumberingAfterBreak="0">
+  <w:abstractNum w:abstractNumId="9" w15:restartNumberingAfterBreak="0">
     <w:nsid w:val="5B81235E"/>
     <w:multiLevelType w:val="hybridMultilevel"/>
     <w:tmpl w:val="205E21FE"/>
@@ -14052,7 +14106,7 @@
       </w:rPr>
     </w:lvl>
   </w:abstractNum>
-  <w:abstractNum w:abstractNumId="9" w15:restartNumberingAfterBreak="0">
+  <w:abstractNum w:abstractNumId="10" w15:restartNumberingAfterBreak="0">
     <w:nsid w:val="5D3048DA"/>
     <w:multiLevelType w:val="hybridMultilevel"/>
     <w:tmpl w:val="1EDE6AE6"/>
@@ -14138,7 +14192,7 @@
       </w:pPr>
     </w:lvl>
   </w:abstractNum>
-  <w:abstractNum w:abstractNumId="10" w15:restartNumberingAfterBreak="0">
+  <w:abstractNum w:abstractNumId="11" w15:restartNumberingAfterBreak="0">
     <w:nsid w:val="61820A7C"/>
     <w:multiLevelType w:val="multilevel"/>
     <w:tmpl w:val="08090025"/>
@@ -14234,19 +14288,19 @@
     </w:lvl>
   </w:abstractNum>
   <w:num w:numId="1" w16cid:durableId="583958487">
-    <w:abstractNumId w:val="6"/>
+    <w:abstractNumId w:val="7"/>
   </w:num>
   <w:num w:numId="2" w16cid:durableId="561136601">
-    <w:abstractNumId w:val="9"/>
+    <w:abstractNumId w:val="10"/>
   </w:num>
   <w:num w:numId="3" w16cid:durableId="1730306880">
-    <w:abstractNumId w:val="7"/>
+    <w:abstractNumId w:val="8"/>
   </w:num>
   <w:num w:numId="4" w16cid:durableId="1133642522">
-    <w:abstractNumId w:val="2"/>
+    <w:abstractNumId w:val="3"/>
   </w:num>
   <w:num w:numId="5" w16cid:durableId="660736620">
-    <w:abstractNumId w:val="4"/>
+    <w:abstractNumId w:val="5"/>
   </w:num>
   <w:num w:numId="6" w16cid:durableId="91323012">
     <w:abstractNumId w:val="1"/>
@@ -14255,16 +14309,19 @@
     <w:abstractNumId w:val="0"/>
   </w:num>
   <w:num w:numId="8" w16cid:durableId="158932949">
-    <w:abstractNumId w:val="8"/>
+    <w:abstractNumId w:val="9"/>
   </w:num>
   <w:num w:numId="9" w16cid:durableId="1667661814">
-    <w:abstractNumId w:val="5"/>
+    <w:abstractNumId w:val="6"/>
   </w:num>
   <w:num w:numId="10" w16cid:durableId="1720670328">
-    <w:abstractNumId w:val="3"/>
+    <w:abstractNumId w:val="4"/>
   </w:num>
   <w:num w:numId="11" w16cid:durableId="1982273626">
-    <w:abstractNumId w:val="10"/>
+    <w:abstractNumId w:val="11"/>
+  </w:num>
+  <w:num w:numId="12" w16cid:durableId="1732456779">
+    <w:abstractNumId w:val="2"/>
   </w:num>
   <w:numIdMacAtCleanup w:val="11"/>
 </w:numbering>
@@ -15163,6 +15220,11 @@
       <w:szCs w:val="21"/>
     </w:rPr>
   </w:style>
+  <w:style w:type="character" w:customStyle="1" w:styleId="hljs-keyword">
+    <w:name w:val="hljs-keyword"/>
+    <w:basedOn w:val="DefaultParagraphFont"/>
+    <w:rsid w:val="00F24F8C"/>
+  </w:style>
 </w:styles>
 </file>
 

</xml_diff>

<commit_message>
communication with pi established and LED writes OK
</commit_message>
<xml_diff>
--- a/documentation/G2 mk2 front panel Notes.docx
+++ b/documentation/G2 mk2 front panel Notes.docx
@@ -4965,7 +4965,15 @@
         <w:t>An</w:t>
       </w:r>
       <w:r>
-        <w:t xml:space="preserve"> 8 bit Arduino Nano Every</w:t>
+        <w:t xml:space="preserve"> </w:t>
+      </w:r>
+      <w:proofErr w:type="gramStart"/>
+      <w:r>
+        <w:t>8 bit</w:t>
+      </w:r>
+      <w:proofErr w:type="gramEnd"/>
+      <w:r>
+        <w:t xml:space="preserve"> Arduino Nano Every</w:t>
       </w:r>
       <w:r>
         <w:t xml:space="preserve"> will be used, with software substantially based on the Andromeda panel code. </w:t>
@@ -5037,8 +5045,13 @@
         <w:t xml:space="preserve"> (potenti</w:t>
       </w:r>
       <w:r>
-        <w:t>ally up to 20 steps per 10ms timestep);</w:t>
-      </w:r>
+        <w:t>ally up to 20 steps per 10ms timestep</w:t>
+      </w:r>
+      <w:proofErr w:type="gramStart"/>
+      <w:r>
+        <w:t>);</w:t>
+      </w:r>
+      <w:proofErr w:type="gramEnd"/>
     </w:p>
     <w:p>
       <w:pPr>
@@ -5049,11 +5062,16 @@
         </w:numPr>
       </w:pPr>
       <w:r>
-        <w:t>Mechanical encoder steps</w:t>
+        <w:t xml:space="preserve">Mechanical encoder </w:t>
+      </w:r>
+      <w:proofErr w:type="gramStart"/>
+      <w:r>
+        <w:t>steps</w:t>
       </w:r>
       <w:r>
         <w:t>;</w:t>
       </w:r>
+      <w:proofErr w:type="gramEnd"/>
     </w:p>
     <w:p>
       <w:pPr>
@@ -5072,7 +5090,15 @@
     </w:p>
     <w:p>
       <w:r>
-        <w:t xml:space="preserve">In addition the Arduino will receive commands at similar rate </w:t>
+        <w:t xml:space="preserve">In </w:t>
+      </w:r>
+      <w:proofErr w:type="gramStart"/>
+      <w:r>
+        <w:t>addition</w:t>
+      </w:r>
+      <w:proofErr w:type="gramEnd"/>
+      <w:r>
+        <w:t xml:space="preserve"> the Arduino will receive commands at similar rate </w:t>
       </w:r>
       <w:r>
         <w:t xml:space="preserve">via I2C </w:t>
@@ -5169,7 +5195,15 @@
     </w:p>
     <w:p>
       <w:r>
-        <w:t xml:space="preserve">The VFO encoder may generate 500 steps per revolution and can be turned at 4 revolutions per second; so several steps per timestep are possible. </w:t>
+        <w:t xml:space="preserve">The VFO encoder may generate 500 steps per revolution and can be turned at 4 revolutions per second; </w:t>
+      </w:r>
+      <w:proofErr w:type="gramStart"/>
+      <w:r>
+        <w:t>so</w:t>
+      </w:r>
+      <w:proofErr w:type="gramEnd"/>
+      <w:r>
+        <w:t xml:space="preserve"> several steps per timestep are possible. </w:t>
       </w:r>
       <w:r>
         <w:t xml:space="preserve">VFO encoders generate clean edges, </w:t>
@@ -5198,7 +5232,15 @@
         <w:t xml:space="preserve"> event is sufficient. All encoders will be scanned in parallel</w:t>
       </w:r>
       <w:r>
-        <w:t xml:space="preserve">, but it is unlikely that more than one will be turned at a time so a high event rate is unlikely. </w:t>
+        <w:t xml:space="preserve">, but it is unlikely that more than one will be turned at a </w:t>
+      </w:r>
+      <w:proofErr w:type="gramStart"/>
+      <w:r>
+        <w:t>time</w:t>
+      </w:r>
+      <w:proofErr w:type="gramEnd"/>
+      <w:r>
+        <w:t xml:space="preserve"> so a high event rate is unlikely. </w:t>
       </w:r>
     </w:p>
     <w:p>
@@ -5236,7 +5278,15 @@
     </w:p>
     <w:p>
       <w:r>
-        <w:t xml:space="preserve">Like all of my Arduino projects, the code will work to a fixed timer driven timestep. It will not follow the normal Arduino practice of executing a loop continuously; it will only run a loop once per timestep. That allows real time operation with known event timings. </w:t>
+        <w:t xml:space="preserve">Like </w:t>
+      </w:r>
+      <w:proofErr w:type="gramStart"/>
+      <w:r>
+        <w:t>all of</w:t>
+      </w:r>
+      <w:proofErr w:type="gramEnd"/>
+      <w:r>
+        <w:t xml:space="preserve"> my Arduino projects, the code will work to a fixed timer driven timestep. It will not follow the normal Arduino practice of executing a loop continuously; it will only run a loop once per timestep. That allows real time operation with known event timings. </w:t>
       </w:r>
     </w:p>
     <w:p>
@@ -5263,8 +5313,13 @@
         </w:numPr>
       </w:pPr>
       <w:r>
-        <w:t>Do one update of the key matrix (involves SPI read, then SPI write);</w:t>
-      </w:r>
+        <w:t>Do one update of the key matrix (involves SPI read, then SPI write</w:t>
+      </w:r>
+      <w:proofErr w:type="gramStart"/>
+      <w:r>
+        <w:t>);</w:t>
+      </w:r>
+      <w:proofErr w:type="gramEnd"/>
     </w:p>
     <w:p>
       <w:pPr>
@@ -5275,8 +5330,13 @@
         </w:numPr>
       </w:pPr>
       <w:r>
-        <w:t>Update half of the encoders; (I2C 16 bit read);</w:t>
-      </w:r>
+        <w:t>Update half of the encoders; (I2C 16 bit read</w:t>
+      </w:r>
+      <w:proofErr w:type="gramStart"/>
+      <w:r>
+        <w:t>);</w:t>
+      </w:r>
+      <w:proofErr w:type="gramEnd"/>
     </w:p>
     <w:p>
       <w:pPr>
@@ -5287,8 +5347,13 @@
         </w:numPr>
       </w:pPr>
       <w:r>
-        <w:t>Update any LEDs;</w:t>
-      </w:r>
+        <w:t xml:space="preserve">Update any </w:t>
+      </w:r>
+      <w:proofErr w:type="gramStart"/>
+      <w:r>
+        <w:t>LEDs;</w:t>
+      </w:r>
+      <w:proofErr w:type="gramEnd"/>
     </w:p>
     <w:p>
       <w:pPr>
@@ -5299,8 +5364,13 @@
         </w:numPr>
       </w:pPr>
       <w:r>
-        <w:t>Add any events to event queue and assert interrupt if it is not empty;</w:t>
-      </w:r>
+        <w:t xml:space="preserve">Add any events to event queue and assert interrupt if it is not </w:t>
+      </w:r>
+      <w:proofErr w:type="gramStart"/>
+      <w:r>
+        <w:t>empty;</w:t>
+      </w:r>
+      <w:proofErr w:type="gramEnd"/>
     </w:p>
     <w:p>
       <w:pPr>
@@ -5328,7 +5398,21 @@
         <w:t xml:space="preserve">Message </w:t>
       </w:r>
       <w:r>
-        <w:t>Transfer to Pi</w:t>
+        <w:t>Transfer to</w:t>
+      </w:r>
+      <w:r>
+        <w:t>/from</w:t>
+      </w:r>
+      <w:r>
+        <w:t xml:space="preserve"> Pi</w:t>
+      </w:r>
+    </w:p>
+    <w:p>
+      <w:pPr>
+        <w:pStyle w:val="Heading3"/>
+      </w:pPr>
+      <w:r>
+        <w:t>I2C Transfers</w:t>
       </w:r>
     </w:p>
     <w:p>
@@ -5345,7 +5429,15 @@
         <w:t>the queue has been emptied</w:t>
       </w:r>
       <w:r>
-        <w:t xml:space="preserve"> (therefore it is level triggered). The raspberry pi will be able to read event data as 16 bit words via I2C; it will read </w:t>
+        <w:t xml:space="preserve"> (therefore it is level triggered). The raspberry pi will be able to read event data as </w:t>
+      </w:r>
+      <w:proofErr w:type="gramStart"/>
+      <w:r>
+        <w:t>16 bit</w:t>
+      </w:r>
+      <w:proofErr w:type="gramEnd"/>
+      <w:r>
+        <w:t xml:space="preserve"> words via I2C; it will read </w:t>
       </w:r>
       <w:r>
         <w:t xml:space="preserve">words </w:t>
@@ -5379,7 +5471,18 @@
     </w:p>
     <w:p>
       <w:r>
-        <w:t xml:space="preserve">Each I2C transfer is a 3 byte sequence: </w:t>
+        <w:t xml:space="preserve">A slave write </w:t>
+      </w:r>
+      <w:r>
+        <w:t xml:space="preserve">I2C transfer is a </w:t>
+      </w:r>
+      <w:proofErr w:type="gramStart"/>
+      <w:r>
+        <w:t>3 byte</w:t>
+      </w:r>
+      <w:proofErr w:type="gramEnd"/>
+      <w:r>
+        <w:t xml:space="preserve"> sequence: </w:t>
       </w:r>
       <w:r>
         <w:t xml:space="preserve">8 bit </w:t>
@@ -5419,18 +5522,33 @@
       </w:r>
     </w:p>
     <w:p>
+      <w:r>
+        <w:t xml:space="preserve">A slave read I2C consists of a </w:t>
+      </w:r>
+      <w:proofErr w:type="gramStart"/>
+      <w:r>
+        <w:t>1 byte</w:t>
+      </w:r>
+      <w:proofErr w:type="gramEnd"/>
+      <w:r>
+        <w:t xml:space="preserve"> address written to the Arduino, then a 2 byte read.</w:t>
+      </w:r>
+    </w:p>
+    <w:p>
       <w:pPr>
         <w:pStyle w:val="Heading3"/>
       </w:pPr>
       <w:r>
         <w:t xml:space="preserve">Message Structure </w:t>
       </w:r>
+      <w:proofErr w:type="gramStart"/>
       <w:r>
         <w:rPr>
           <w:u w:val="single"/>
         </w:rPr>
         <w:t>From</w:t>
       </w:r>
+      <w:proofErr w:type="gramEnd"/>
       <w:r>
         <w:t xml:space="preserve"> Arduino</w:t>
       </w:r>
@@ -5442,413 +5560,78 @@
         <w:tblLook w:val="04A0" w:firstRow="1" w:lastRow="0" w:firstColumn="1" w:lastColumn="0" w:noHBand="0" w:noVBand="1"/>
       </w:tblPr>
       <w:tblGrid>
-        <w:gridCol w:w="792"/>
-        <w:gridCol w:w="660"/>
-        <w:gridCol w:w="586"/>
-        <w:gridCol w:w="586"/>
-        <w:gridCol w:w="588"/>
-        <w:gridCol w:w="588"/>
-        <w:gridCol w:w="619"/>
-        <w:gridCol w:w="618"/>
-        <w:gridCol w:w="593"/>
-        <w:gridCol w:w="611"/>
-        <w:gridCol w:w="602"/>
-        <w:gridCol w:w="602"/>
-        <w:gridCol w:w="602"/>
-        <w:gridCol w:w="602"/>
-        <w:gridCol w:w="602"/>
-        <w:gridCol w:w="602"/>
-        <w:gridCol w:w="603"/>
+        <w:gridCol w:w="1543"/>
+        <w:gridCol w:w="3414"/>
+        <w:gridCol w:w="3402"/>
       </w:tblGrid>
       <w:tr>
         <w:tc>
           <w:tcPr>
-            <w:tcW w:w="792" w:type="dxa"/>
-          </w:tcPr>
-          <w:p>
-            <w:pPr>
-              <w:spacing w:after="0" w:line="240" w:lineRule="auto"/>
-              <w:rPr>
-                <w:rFonts w:cstheme="minorHAnsi"/>
-                <w:sz w:val="16"/>
-                <w:szCs w:val="16"/>
-              </w:rPr>
-            </w:pPr>
-            <w:r>
-              <w:rPr>
-                <w:rFonts w:cstheme="minorHAnsi"/>
-                <w:sz w:val="16"/>
-                <w:szCs w:val="16"/>
-              </w:rPr>
-              <w:t>Bit</w:t>
-            </w:r>
-          </w:p>
-        </w:tc>
-        <w:tc>
-          <w:tcPr>
-            <w:tcW w:w="660" w:type="dxa"/>
-          </w:tcPr>
-          <w:p>
-            <w:pPr>
-              <w:spacing w:after="0" w:line="240" w:lineRule="auto"/>
-              <w:rPr>
-                <w:rFonts w:cstheme="minorHAnsi"/>
-                <w:sz w:val="16"/>
-                <w:szCs w:val="16"/>
-              </w:rPr>
-            </w:pPr>
-            <w:r>
-              <w:rPr>
-                <w:rFonts w:cstheme="minorHAnsi"/>
-                <w:sz w:val="16"/>
-                <w:szCs w:val="16"/>
-              </w:rPr>
-              <w:t>15</w:t>
-            </w:r>
-          </w:p>
-        </w:tc>
-        <w:tc>
-          <w:tcPr>
-            <w:tcW w:w="586" w:type="dxa"/>
-          </w:tcPr>
-          <w:p>
-            <w:pPr>
-              <w:spacing w:after="0" w:line="240" w:lineRule="auto"/>
-              <w:rPr>
-                <w:rFonts w:cstheme="minorHAnsi"/>
-                <w:sz w:val="16"/>
-                <w:szCs w:val="16"/>
-              </w:rPr>
-            </w:pPr>
-            <w:r>
-              <w:rPr>
-                <w:rFonts w:cstheme="minorHAnsi"/>
-                <w:sz w:val="16"/>
-                <w:szCs w:val="16"/>
-              </w:rPr>
-              <w:t>14</w:t>
-            </w:r>
-          </w:p>
-        </w:tc>
-        <w:tc>
-          <w:tcPr>
-            <w:tcW w:w="586" w:type="dxa"/>
-          </w:tcPr>
-          <w:p>
-            <w:pPr>
-              <w:spacing w:after="0" w:line="240" w:lineRule="auto"/>
-              <w:rPr>
-                <w:rFonts w:cstheme="minorHAnsi"/>
-                <w:sz w:val="16"/>
-                <w:szCs w:val="16"/>
-              </w:rPr>
-            </w:pPr>
-            <w:r>
-              <w:rPr>
-                <w:rFonts w:cstheme="minorHAnsi"/>
-                <w:sz w:val="16"/>
-                <w:szCs w:val="16"/>
-              </w:rPr>
-              <w:t>13</w:t>
-            </w:r>
-          </w:p>
-        </w:tc>
-        <w:tc>
-          <w:tcPr>
-            <w:tcW w:w="588" w:type="dxa"/>
-          </w:tcPr>
-          <w:p>
-            <w:pPr>
-              <w:spacing w:after="0" w:line="240" w:lineRule="auto"/>
-              <w:rPr>
-                <w:rFonts w:cstheme="minorHAnsi"/>
-                <w:sz w:val="16"/>
-                <w:szCs w:val="16"/>
-              </w:rPr>
-            </w:pPr>
-            <w:r>
-              <w:rPr>
-                <w:rFonts w:cstheme="minorHAnsi"/>
-                <w:sz w:val="16"/>
-                <w:szCs w:val="16"/>
-              </w:rPr>
-              <w:t>12</w:t>
-            </w:r>
-          </w:p>
-        </w:tc>
-        <w:tc>
-          <w:tcPr>
-            <w:tcW w:w="588" w:type="dxa"/>
-          </w:tcPr>
-          <w:p>
-            <w:pPr>
-              <w:spacing w:after="0" w:line="240" w:lineRule="auto"/>
-              <w:rPr>
-                <w:rFonts w:cstheme="minorHAnsi"/>
-                <w:sz w:val="16"/>
-                <w:szCs w:val="16"/>
-              </w:rPr>
-            </w:pPr>
-            <w:r>
-              <w:rPr>
-                <w:rFonts w:cstheme="minorHAnsi"/>
-                <w:sz w:val="16"/>
-                <w:szCs w:val="16"/>
-              </w:rPr>
-              <w:t>11</w:t>
-            </w:r>
-          </w:p>
-        </w:tc>
-        <w:tc>
-          <w:tcPr>
-            <w:tcW w:w="619" w:type="dxa"/>
-          </w:tcPr>
-          <w:p>
-            <w:pPr>
-              <w:spacing w:after="0" w:line="240" w:lineRule="auto"/>
-              <w:rPr>
-                <w:rFonts w:cstheme="minorHAnsi"/>
-                <w:sz w:val="16"/>
-                <w:szCs w:val="16"/>
-              </w:rPr>
-            </w:pPr>
-            <w:r>
-              <w:rPr>
-                <w:rFonts w:cstheme="minorHAnsi"/>
-                <w:sz w:val="16"/>
-                <w:szCs w:val="16"/>
-              </w:rPr>
-              <w:t>10</w:t>
-            </w:r>
-          </w:p>
-        </w:tc>
-        <w:tc>
-          <w:tcPr>
-            <w:tcW w:w="618" w:type="dxa"/>
-          </w:tcPr>
-          <w:p>
-            <w:pPr>
-              <w:spacing w:after="0" w:line="240" w:lineRule="auto"/>
-              <w:rPr>
-                <w:rFonts w:cstheme="minorHAnsi"/>
-                <w:sz w:val="16"/>
-                <w:szCs w:val="16"/>
-              </w:rPr>
-            </w:pPr>
-            <w:r>
-              <w:rPr>
-                <w:rFonts w:cstheme="minorHAnsi"/>
-                <w:sz w:val="16"/>
-                <w:szCs w:val="16"/>
-              </w:rPr>
-              <w:t>9</w:t>
-            </w:r>
-          </w:p>
-        </w:tc>
-        <w:tc>
-          <w:tcPr>
-            <w:tcW w:w="593" w:type="dxa"/>
-          </w:tcPr>
-          <w:p>
-            <w:pPr>
-              <w:spacing w:after="0" w:line="240" w:lineRule="auto"/>
-              <w:rPr>
-                <w:rFonts w:cstheme="minorHAnsi"/>
-                <w:sz w:val="16"/>
-                <w:szCs w:val="16"/>
-              </w:rPr>
-            </w:pPr>
-            <w:r>
-              <w:rPr>
-                <w:rFonts w:cstheme="minorHAnsi"/>
-                <w:sz w:val="16"/>
-                <w:szCs w:val="16"/>
-              </w:rPr>
-              <w:t>8</w:t>
-            </w:r>
-          </w:p>
-        </w:tc>
-        <w:tc>
-          <w:tcPr>
-            <w:tcW w:w="611" w:type="dxa"/>
-          </w:tcPr>
-          <w:p>
-            <w:pPr>
-              <w:spacing w:after="0" w:line="240" w:lineRule="auto"/>
-              <w:rPr>
-                <w:rFonts w:cstheme="minorHAnsi"/>
-                <w:sz w:val="16"/>
-                <w:szCs w:val="16"/>
-              </w:rPr>
-            </w:pPr>
-            <w:r>
-              <w:rPr>
-                <w:rFonts w:cstheme="minorHAnsi"/>
-                <w:sz w:val="16"/>
-                <w:szCs w:val="16"/>
-              </w:rPr>
-              <w:t>7</w:t>
-            </w:r>
-          </w:p>
-        </w:tc>
-        <w:tc>
-          <w:tcPr>
-            <w:tcW w:w="602" w:type="dxa"/>
-          </w:tcPr>
-          <w:p>
-            <w:pPr>
-              <w:spacing w:after="0" w:line="240" w:lineRule="auto"/>
-              <w:rPr>
-                <w:rFonts w:cstheme="minorHAnsi"/>
-                <w:sz w:val="16"/>
-                <w:szCs w:val="16"/>
-              </w:rPr>
-            </w:pPr>
-            <w:r>
-              <w:rPr>
-                <w:rFonts w:cstheme="minorHAnsi"/>
-                <w:sz w:val="16"/>
-                <w:szCs w:val="16"/>
-              </w:rPr>
-              <w:t>6</w:t>
-            </w:r>
-          </w:p>
-        </w:tc>
-        <w:tc>
-          <w:tcPr>
-            <w:tcW w:w="602" w:type="dxa"/>
-          </w:tcPr>
-          <w:p>
-            <w:pPr>
-              <w:spacing w:after="0" w:line="240" w:lineRule="auto"/>
-              <w:rPr>
-                <w:rFonts w:cstheme="minorHAnsi"/>
-                <w:sz w:val="16"/>
-                <w:szCs w:val="16"/>
-              </w:rPr>
-            </w:pPr>
-            <w:r>
-              <w:rPr>
-                <w:rFonts w:cstheme="minorHAnsi"/>
-                <w:sz w:val="16"/>
-                <w:szCs w:val="16"/>
-              </w:rPr>
-              <w:t>5</w:t>
-            </w:r>
-          </w:p>
-        </w:tc>
-        <w:tc>
-          <w:tcPr>
-            <w:tcW w:w="602" w:type="dxa"/>
-          </w:tcPr>
-          <w:p>
-            <w:pPr>
-              <w:spacing w:after="0" w:line="240" w:lineRule="auto"/>
-              <w:rPr>
-                <w:rFonts w:cstheme="minorHAnsi"/>
-                <w:sz w:val="16"/>
-                <w:szCs w:val="16"/>
-              </w:rPr>
-            </w:pPr>
-            <w:r>
-              <w:rPr>
-                <w:rFonts w:cstheme="minorHAnsi"/>
-                <w:sz w:val="16"/>
-                <w:szCs w:val="16"/>
-              </w:rPr>
-              <w:t>4</w:t>
-            </w:r>
-          </w:p>
-        </w:tc>
-        <w:tc>
-          <w:tcPr>
-            <w:tcW w:w="602" w:type="dxa"/>
-          </w:tcPr>
-          <w:p>
-            <w:pPr>
-              <w:spacing w:after="0" w:line="240" w:lineRule="auto"/>
-              <w:rPr>
-                <w:rFonts w:cstheme="minorHAnsi"/>
-                <w:sz w:val="16"/>
-                <w:szCs w:val="16"/>
-              </w:rPr>
-            </w:pPr>
-            <w:r>
-              <w:rPr>
-                <w:rFonts w:cstheme="minorHAnsi"/>
-                <w:sz w:val="16"/>
-                <w:szCs w:val="16"/>
-              </w:rPr>
-              <w:t>3</w:t>
-            </w:r>
-          </w:p>
-        </w:tc>
-        <w:tc>
-          <w:tcPr>
-            <w:tcW w:w="602" w:type="dxa"/>
-          </w:tcPr>
-          <w:p>
-            <w:pPr>
-              <w:spacing w:after="0" w:line="240" w:lineRule="auto"/>
-              <w:rPr>
-                <w:rFonts w:cstheme="minorHAnsi"/>
-                <w:sz w:val="16"/>
-                <w:szCs w:val="16"/>
-              </w:rPr>
-            </w:pPr>
-            <w:r>
-              <w:rPr>
-                <w:rFonts w:cstheme="minorHAnsi"/>
-                <w:sz w:val="16"/>
-                <w:szCs w:val="16"/>
-              </w:rPr>
-              <w:t>2</w:t>
-            </w:r>
-          </w:p>
-        </w:tc>
-        <w:tc>
-          <w:tcPr>
-            <w:tcW w:w="602" w:type="dxa"/>
-          </w:tcPr>
-          <w:p>
-            <w:pPr>
-              <w:spacing w:after="0" w:line="240" w:lineRule="auto"/>
-              <w:rPr>
-                <w:rFonts w:cstheme="minorHAnsi"/>
-                <w:sz w:val="16"/>
-                <w:szCs w:val="16"/>
-              </w:rPr>
-            </w:pPr>
-            <w:r>
-              <w:rPr>
-                <w:rFonts w:cstheme="minorHAnsi"/>
-                <w:sz w:val="16"/>
-                <w:szCs w:val="16"/>
-              </w:rPr>
-              <w:t>1</w:t>
-            </w:r>
-          </w:p>
-        </w:tc>
-        <w:tc>
-          <w:tcPr>
-            <w:tcW w:w="603" w:type="dxa"/>
-          </w:tcPr>
-          <w:p>
-            <w:pPr>
-              <w:spacing w:after="0" w:line="240" w:lineRule="auto"/>
-              <w:rPr>
-                <w:rFonts w:cstheme="minorHAnsi"/>
-                <w:sz w:val="16"/>
-                <w:szCs w:val="16"/>
-              </w:rPr>
-            </w:pPr>
-            <w:r>
-              <w:rPr>
-                <w:rFonts w:cstheme="minorHAnsi"/>
-                <w:sz w:val="16"/>
-                <w:szCs w:val="16"/>
-              </w:rPr>
-              <w:t>0</w:t>
+            <w:tcW w:w="1543" w:type="dxa"/>
+          </w:tcPr>
+          <w:p>
+            <w:pPr>
+              <w:spacing w:after="0" w:line="240" w:lineRule="auto"/>
+              <w:rPr>
+                <w:b/>
+                <w:bCs/>
+              </w:rPr>
+            </w:pPr>
+            <w:r>
+              <w:rPr>
+                <w:b/>
+                <w:bCs/>
+              </w:rPr>
+              <w:t>Address</w:t>
+            </w:r>
+          </w:p>
+        </w:tc>
+        <w:tc>
+          <w:tcPr>
+            <w:tcW w:w="3414" w:type="dxa"/>
+          </w:tcPr>
+          <w:p>
+            <w:pPr>
+              <w:spacing w:after="0" w:line="240" w:lineRule="auto"/>
+              <w:rPr>
+                <w:b/>
+                <w:bCs/>
+              </w:rPr>
+            </w:pPr>
+            <w:r>
+              <w:rPr>
+                <w:b/>
+                <w:bCs/>
+              </w:rPr>
+              <w:t>Register</w:t>
+            </w:r>
+            <w:r>
+              <w:rPr>
+                <w:b/>
+                <w:bCs/>
+              </w:rPr>
+              <w:t xml:space="preserve"> bits 7:0</w:t>
+            </w:r>
+          </w:p>
+        </w:tc>
+        <w:tc>
+          <w:tcPr>
+            <w:tcW w:w="3402" w:type="dxa"/>
+          </w:tcPr>
+          <w:p>
+            <w:pPr>
+              <w:spacing w:after="0" w:line="240" w:lineRule="auto"/>
+              <w:rPr>
+                <w:b/>
+                <w:bCs/>
+              </w:rPr>
+            </w:pPr>
+            <w:r>
+              <w:rPr>
+                <w:b/>
+                <w:bCs/>
+              </w:rPr>
+              <w:t>Register bits 15:8</w:t>
             </w:r>
           </w:p>
         </w:tc>
@@ -5856,133 +5639,49 @@
       <w:tr>
         <w:tc>
           <w:tcPr>
-            <w:tcW w:w="792" w:type="dxa"/>
-          </w:tcPr>
-          <w:p>
-            <w:pPr>
-              <w:spacing w:after="0" w:line="240" w:lineRule="auto"/>
-              <w:rPr>
-                <w:rFonts w:cstheme="minorHAnsi"/>
-                <w:sz w:val="16"/>
-                <w:szCs w:val="16"/>
-              </w:rPr>
-            </w:pPr>
-            <w:r>
-              <w:rPr>
-                <w:rFonts w:cstheme="minorHAnsi"/>
-                <w:sz w:val="16"/>
-                <w:szCs w:val="16"/>
-              </w:rPr>
-              <w:t>Meaning</w:t>
-            </w:r>
-            <w:r>
-              <w:rPr>
-                <w:rFonts w:cstheme="minorHAnsi"/>
-                <w:sz w:val="16"/>
-                <w:szCs w:val="16"/>
-              </w:rPr>
-              <w:t xml:space="preserve"> </w:t>
-            </w:r>
-          </w:p>
-          <w:p>
-            <w:pPr>
-              <w:spacing w:after="0" w:line="240" w:lineRule="auto"/>
-              <w:rPr>
-                <w:rFonts w:cstheme="minorHAnsi"/>
-                <w:sz w:val="16"/>
-                <w:szCs w:val="16"/>
-              </w:rPr>
-            </w:pPr>
-            <w:r>
-              <w:rPr>
-                <w:rFonts w:cstheme="minorHAnsi"/>
-                <w:sz w:val="16"/>
-                <w:szCs w:val="16"/>
-              </w:rPr>
-              <w:t>(normal)</w:t>
-            </w:r>
-          </w:p>
-        </w:tc>
-        <w:tc>
-          <w:tcPr>
-            <w:tcW w:w="2420" w:type="dxa"/>
-            <w:gridSpan w:val="4"/>
-          </w:tcPr>
-          <w:p>
-            <w:pPr>
-              <w:spacing w:after="0" w:line="240" w:lineRule="auto"/>
-              <w:jc w:val="center"/>
-              <w:rPr>
-                <w:rFonts w:cstheme="minorHAnsi"/>
-                <w:sz w:val="16"/>
-                <w:szCs w:val="16"/>
-              </w:rPr>
-            </w:pPr>
-            <w:r>
-              <w:rPr>
-                <w:rFonts w:cstheme="minorHAnsi"/>
-                <w:sz w:val="16"/>
-                <w:szCs w:val="16"/>
-              </w:rPr>
-              <w:t>Queue Depth</w:t>
-            </w:r>
-            <w:r>
-              <w:rPr>
-                <w:rFonts w:cstheme="minorHAnsi"/>
-                <w:sz w:val="16"/>
-                <w:szCs w:val="16"/>
-              </w:rPr>
-              <w:t xml:space="preserve"> (inc. current event)</w:t>
-            </w:r>
-          </w:p>
-        </w:tc>
-        <w:tc>
-          <w:tcPr>
-            <w:tcW w:w="2418" w:type="dxa"/>
-            <w:gridSpan w:val="4"/>
-          </w:tcPr>
-          <w:p>
-            <w:pPr>
-              <w:spacing w:after="0" w:line="240" w:lineRule="auto"/>
-              <w:jc w:val="center"/>
-              <w:rPr>
-                <w:rFonts w:cstheme="minorHAnsi"/>
-                <w:sz w:val="16"/>
-                <w:szCs w:val="16"/>
-              </w:rPr>
-            </w:pPr>
-            <w:r>
-              <w:rPr>
-                <w:rFonts w:cstheme="minorHAnsi"/>
-                <w:sz w:val="16"/>
-                <w:szCs w:val="16"/>
-              </w:rPr>
-              <w:t>Event id</w:t>
-            </w:r>
-          </w:p>
-        </w:tc>
-        <w:tc>
-          <w:tcPr>
-            <w:tcW w:w="4826" w:type="dxa"/>
-            <w:gridSpan w:val="8"/>
-          </w:tcPr>
-          <w:p>
-            <w:pPr>
-              <w:spacing w:after="0" w:line="240" w:lineRule="auto"/>
-              <w:jc w:val="center"/>
-              <w:rPr>
-                <w:rFonts w:cstheme="minorHAnsi"/>
-                <w:sz w:val="16"/>
-                <w:szCs w:val="16"/>
-              </w:rPr>
-            </w:pPr>
-            <w:r>
-              <w:rPr>
-                <w:rFonts w:cstheme="minorHAnsi"/>
-                <w:sz w:val="16"/>
-                <w:szCs w:val="16"/>
-              </w:rPr>
-              <w:t>Event Data</w:t>
+            <w:tcW w:w="1543" w:type="dxa"/>
+          </w:tcPr>
+          <w:p>
+            <w:pPr>
+              <w:spacing w:after="0" w:line="240" w:lineRule="auto"/>
+            </w:pPr>
+            <w:r>
+              <w:t>0x0A</w:t>
+            </w:r>
+          </w:p>
+        </w:tc>
+        <w:tc>
+          <w:tcPr>
+            <w:tcW w:w="3414" w:type="dxa"/>
+          </w:tcPr>
+          <w:p>
+            <w:pPr>
+              <w:spacing w:after="0" w:line="240" w:lineRule="auto"/>
+            </w:pPr>
+            <w:r>
+              <w:t xml:space="preserve">LED Word </w:t>
+            </w:r>
+            <w:r>
+              <w:t>7:0</w:t>
+            </w:r>
+          </w:p>
+        </w:tc>
+        <w:tc>
+          <w:tcPr>
+            <w:tcW w:w="3402" w:type="dxa"/>
+          </w:tcPr>
+          <w:p>
+            <w:pPr>
+              <w:spacing w:after="0" w:line="240" w:lineRule="auto"/>
+            </w:pPr>
+            <w:r>
+              <w:t>LED Word 1</w:t>
+            </w:r>
+            <w:r>
+              <w:t>5</w:t>
+            </w:r>
+            <w:r>
+              <w:t>:8</w:t>
             </w:r>
           </w:p>
         </w:tc>
@@ -5990,74 +5689,139 @@
       <w:tr>
         <w:tc>
           <w:tcPr>
-            <w:tcW w:w="792" w:type="dxa"/>
-          </w:tcPr>
-          <w:p>
-            <w:pPr>
-              <w:spacing w:after="0" w:line="240" w:lineRule="auto"/>
-              <w:rPr>
-                <w:rFonts w:cstheme="minorHAnsi"/>
-                <w:sz w:val="16"/>
-                <w:szCs w:val="16"/>
-              </w:rPr>
-            </w:pPr>
-            <w:r>
-              <w:rPr>
-                <w:rFonts w:cstheme="minorHAnsi"/>
-                <w:sz w:val="16"/>
-                <w:szCs w:val="16"/>
-              </w:rPr>
-              <w:t>Meaning (version)</w:t>
-            </w:r>
-          </w:p>
-        </w:tc>
-        <w:tc>
-          <w:tcPr>
-            <w:tcW w:w="4838" w:type="dxa"/>
-            <w:gridSpan w:val="8"/>
-          </w:tcPr>
-          <w:p>
-            <w:pPr>
-              <w:spacing w:after="0" w:line="240" w:lineRule="auto"/>
-              <w:jc w:val="center"/>
-              <w:rPr>
-                <w:rFonts w:cstheme="minorHAnsi"/>
-                <w:sz w:val="16"/>
-                <w:szCs w:val="16"/>
-              </w:rPr>
-            </w:pPr>
-            <w:r>
-              <w:rPr>
-                <w:rFonts w:cstheme="minorHAnsi"/>
-                <w:sz w:val="16"/>
-                <w:szCs w:val="16"/>
-              </w:rPr>
-              <w:t>PRODUCTID = 3: G2V2 Front panel</w:t>
-            </w:r>
-          </w:p>
-        </w:tc>
-        <w:tc>
-          <w:tcPr>
-            <w:tcW w:w="4826" w:type="dxa"/>
-            <w:gridSpan w:val="8"/>
-          </w:tcPr>
-          <w:p>
-            <w:pPr>
-              <w:spacing w:after="0" w:line="240" w:lineRule="auto"/>
-              <w:jc w:val="center"/>
-              <w:rPr>
-                <w:rFonts w:cstheme="minorHAnsi"/>
-                <w:sz w:val="16"/>
-                <w:szCs w:val="16"/>
-              </w:rPr>
-            </w:pPr>
-            <w:r>
-              <w:rPr>
-                <w:rFonts w:cstheme="minorHAnsi"/>
-                <w:sz w:val="16"/>
-                <w:szCs w:val="16"/>
-              </w:rPr>
-              <w:t>Software Version</w:t>
+            <w:tcW w:w="1543" w:type="dxa"/>
+          </w:tcPr>
+          <w:p>
+            <w:pPr>
+              <w:spacing w:after="0" w:line="240" w:lineRule="auto"/>
+            </w:pPr>
+            <w:r>
+              <w:t>0x0</w:t>
+            </w:r>
+            <w:r>
+              <w:t>B</w:t>
+            </w:r>
+          </w:p>
+        </w:tc>
+        <w:tc>
+          <w:tcPr>
+            <w:tcW w:w="3414" w:type="dxa"/>
+          </w:tcPr>
+          <w:p>
+            <w:pPr>
+              <w:spacing w:after="0" w:line="240" w:lineRule="auto"/>
+            </w:pPr>
+            <w:r>
+              <w:t>3:0: Event ID</w:t>
+            </w:r>
+          </w:p>
+          <w:p>
+            <w:pPr>
+              <w:spacing w:after="0" w:line="240" w:lineRule="auto"/>
+            </w:pPr>
+            <w:r>
+              <w:t>7:4: queue depth after this read</w:t>
+            </w:r>
+          </w:p>
+        </w:tc>
+        <w:tc>
+          <w:tcPr>
+            <w:tcW w:w="3402" w:type="dxa"/>
+          </w:tcPr>
+          <w:p>
+            <w:pPr>
+              <w:spacing w:after="0" w:line="240" w:lineRule="auto"/>
+            </w:pPr>
+            <w:r>
+              <w:t xml:space="preserve">7:0 </w:t>
+            </w:r>
+            <w:r>
+              <w:t>Event data</w:t>
+            </w:r>
+          </w:p>
+        </w:tc>
+      </w:tr>
+      <w:tr>
+        <w:tc>
+          <w:tcPr>
+            <w:tcW w:w="1543" w:type="dxa"/>
+          </w:tcPr>
+          <w:p>
+            <w:pPr>
+              <w:spacing w:after="0" w:line="240" w:lineRule="auto"/>
+            </w:pPr>
+            <w:r>
+              <w:t>0x0</w:t>
+            </w:r>
+            <w:r>
+              <w:t>C</w:t>
+            </w:r>
+          </w:p>
+        </w:tc>
+        <w:tc>
+          <w:tcPr>
+            <w:tcW w:w="3414" w:type="dxa"/>
+          </w:tcPr>
+          <w:p>
+            <w:pPr>
+              <w:spacing w:after="0" w:line="240" w:lineRule="auto"/>
+            </w:pPr>
+            <w:r>
+              <w:t>Product ID. 0x03 (G2V2 front panel)</w:t>
+            </w:r>
+          </w:p>
+        </w:tc>
+        <w:tc>
+          <w:tcPr>
+            <w:tcW w:w="3402" w:type="dxa"/>
+          </w:tcPr>
+          <w:p>
+            <w:pPr>
+              <w:spacing w:after="0" w:line="240" w:lineRule="auto"/>
+            </w:pPr>
+            <w:r>
+              <w:t>SW version</w:t>
+            </w:r>
+          </w:p>
+        </w:tc>
+      </w:tr>
+      <w:tr>
+        <w:tc>
+          <w:tcPr>
+            <w:tcW w:w="1543" w:type="dxa"/>
+          </w:tcPr>
+          <w:p>
+            <w:pPr>
+              <w:spacing w:after="0" w:line="240" w:lineRule="auto"/>
+            </w:pPr>
+            <w:r>
+              <w:t>Other</w:t>
+            </w:r>
+          </w:p>
+        </w:tc>
+        <w:tc>
+          <w:tcPr>
+            <w:tcW w:w="3414" w:type="dxa"/>
+          </w:tcPr>
+          <w:p>
+            <w:pPr>
+              <w:spacing w:after="0" w:line="240" w:lineRule="auto"/>
+            </w:pPr>
+            <w:r>
+              <w:t>0x00</w:t>
+            </w:r>
+          </w:p>
+        </w:tc>
+        <w:tc>
+          <w:tcPr>
+            <w:tcW w:w="3402" w:type="dxa"/>
+          </w:tcPr>
+          <w:p>
+            <w:pPr>
+              <w:spacing w:after="0" w:line="240" w:lineRule="auto"/>
+            </w:pPr>
+            <w:r>
+              <w:t>0x00</w:t>
             </w:r>
           </w:p>
         </w:tc>
@@ -6385,7 +6149,6 @@
       </w:tr>
     </w:tbl>
     <w:p/>
-    <w:p/>
     <w:p>
       <w:pPr>
         <w:pStyle w:val="Heading3"/>
@@ -6406,6 +6169,164 @@
         <w:t xml:space="preserve"> Arduino</w:t>
       </w:r>
     </w:p>
+    <w:tbl>
+      <w:tblPr>
+        <w:tblStyle w:val="TableGrid"/>
+        <w:tblW w:w="0" w:type="auto"/>
+        <w:tblLook w:val="04A0" w:firstRow="1" w:lastRow="0" w:firstColumn="1" w:lastColumn="0" w:noHBand="0" w:noVBand="1"/>
+      </w:tblPr>
+      <w:tblGrid>
+        <w:gridCol w:w="1543"/>
+        <w:gridCol w:w="3414"/>
+        <w:gridCol w:w="3402"/>
+      </w:tblGrid>
+      <w:tr>
+        <w:tc>
+          <w:tcPr>
+            <w:tcW w:w="1543" w:type="dxa"/>
+          </w:tcPr>
+          <w:p>
+            <w:pPr>
+              <w:spacing w:after="0" w:line="240" w:lineRule="auto"/>
+              <w:rPr>
+                <w:b/>
+                <w:bCs/>
+              </w:rPr>
+            </w:pPr>
+            <w:r>
+              <w:rPr>
+                <w:b/>
+                <w:bCs/>
+              </w:rPr>
+              <w:t>Address</w:t>
+            </w:r>
+          </w:p>
+        </w:tc>
+        <w:tc>
+          <w:tcPr>
+            <w:tcW w:w="3414" w:type="dxa"/>
+          </w:tcPr>
+          <w:p>
+            <w:pPr>
+              <w:spacing w:after="0" w:line="240" w:lineRule="auto"/>
+              <w:rPr>
+                <w:b/>
+                <w:bCs/>
+              </w:rPr>
+            </w:pPr>
+            <w:r>
+              <w:rPr>
+                <w:b/>
+                <w:bCs/>
+              </w:rPr>
+              <w:t>Register</w:t>
+            </w:r>
+            <w:r>
+              <w:rPr>
+                <w:b/>
+                <w:bCs/>
+              </w:rPr>
+              <w:t xml:space="preserve"> bits 7:0</w:t>
+            </w:r>
+          </w:p>
+        </w:tc>
+        <w:tc>
+          <w:tcPr>
+            <w:tcW w:w="3402" w:type="dxa"/>
+          </w:tcPr>
+          <w:p>
+            <w:pPr>
+              <w:spacing w:after="0" w:line="240" w:lineRule="auto"/>
+              <w:rPr>
+                <w:b/>
+                <w:bCs/>
+              </w:rPr>
+            </w:pPr>
+            <w:r>
+              <w:rPr>
+                <w:b/>
+                <w:bCs/>
+              </w:rPr>
+              <w:t>Register bits 15:8</w:t>
+            </w:r>
+          </w:p>
+        </w:tc>
+      </w:tr>
+      <w:tr>
+        <w:tc>
+          <w:tcPr>
+            <w:tcW w:w="1543" w:type="dxa"/>
+          </w:tcPr>
+          <w:p>
+            <w:pPr>
+              <w:spacing w:after="0" w:line="240" w:lineRule="auto"/>
+            </w:pPr>
+            <w:r>
+              <w:t>0x0A</w:t>
+            </w:r>
+          </w:p>
+        </w:tc>
+        <w:tc>
+          <w:tcPr>
+            <w:tcW w:w="3414" w:type="dxa"/>
+          </w:tcPr>
+          <w:p>
+            <w:pPr>
+              <w:spacing w:after="0" w:line="240" w:lineRule="auto"/>
+            </w:pPr>
+            <w:r>
+              <w:t xml:space="preserve">LED Word </w:t>
+            </w:r>
+            <w:r>
+              <w:t>7:0</w:t>
+            </w:r>
+          </w:p>
+        </w:tc>
+        <w:tc>
+          <w:tcPr>
+            <w:tcW w:w="3402" w:type="dxa"/>
+          </w:tcPr>
+          <w:p>
+            <w:pPr>
+              <w:spacing w:after="0" w:line="240" w:lineRule="auto"/>
+            </w:pPr>
+            <w:r>
+              <w:t>LED Word 15:8</w:t>
+            </w:r>
+          </w:p>
+        </w:tc>
+      </w:tr>
+      <w:tr>
+        <w:tc>
+          <w:tcPr>
+            <w:tcW w:w="1543" w:type="dxa"/>
+          </w:tcPr>
+          <w:p>
+            <w:pPr>
+              <w:spacing w:after="0" w:line="240" w:lineRule="auto"/>
+            </w:pPr>
+            <w:r>
+              <w:t>Other</w:t>
+            </w:r>
+          </w:p>
+        </w:tc>
+        <w:tc>
+          <w:tcPr>
+            <w:tcW w:w="6816" w:type="dxa"/>
+            <w:gridSpan w:val="2"/>
+          </w:tcPr>
+          <w:p>
+            <w:pPr>
+              <w:spacing w:after="0" w:line="240" w:lineRule="auto"/>
+            </w:pPr>
+            <w:r>
+              <w:t>ignored</w:t>
+            </w:r>
+          </w:p>
+        </w:tc>
+      </w:tr>
+    </w:tbl>
+    <w:p/>
     <w:p>
       <w:r>
         <w:t>A simple command word to the Arduino is sufficient.</w:t>
@@ -6913,7 +6834,7 @@
                 <w:sz w:val="16"/>
                 <w:szCs w:val="16"/>
               </w:rPr>
-              <w:t>VER</w:t>
+              <w:t>0</w:t>
             </w:r>
           </w:p>
         </w:tc>
@@ -7385,8 +7306,22 @@
             <w:pPr>
               <w:spacing w:after="120" w:line="240" w:lineRule="auto"/>
             </w:pPr>
-            <w:r>
-              <w:t>LED1… LED11</w:t>
+            <w:proofErr w:type="gramStart"/>
+            <w:r>
+              <w:t>LED</w:t>
+            </w:r>
+            <w:r>
+              <w:t>(</w:t>
+            </w:r>
+            <w:proofErr w:type="gramEnd"/>
+            <w:r>
+              <w:t>1</w:t>
+            </w:r>
+            <w:r>
+              <w:t>0:0</w:t>
+            </w:r>
+            <w:r>
+              <w:t>)</w:t>
             </w:r>
           </w:p>
         </w:tc>
@@ -7400,6 +7335,9 @@
             </w:pPr>
             <w:r>
               <w:t xml:space="preserve">Control the state of individual LEDs. 1 if lit. </w:t>
+            </w:r>
+            <w:r>
+              <w:t>bit0 sets front panel LED1</w:t>
             </w:r>
           </w:p>
           <w:p>
@@ -7421,6 +7359,18 @@
             <w:pPr>
               <w:spacing w:after="120" w:line="240" w:lineRule="auto"/>
             </w:pPr>
+            <w:proofErr w:type="gramStart"/>
+            <w:r>
+              <w:lastRenderedPageBreak/>
+              <w:t>LED(</w:t>
+            </w:r>
+            <w:proofErr w:type="gramEnd"/>
+            <w:r>
+              <w:t>15)</w:t>
+            </w:r>
+            <w:r>
+              <w:t xml:space="preserve">: </w:t>
+            </w:r>
             <w:r>
               <w:t>PBX</w:t>
             </w:r>
@@ -7445,86 +7395,14 @@
             </w:r>
             <w:r>
               <w:t xml:space="preserve"> other buttons and encoders. </w:t>
-            </w:r>
-          </w:p>
-        </w:tc>
-      </w:tr>
-      <w:tr>
-        <w:tc>
-          <w:tcPr>
-            <w:tcW w:w="1555" w:type="dxa"/>
-          </w:tcPr>
-          <w:p>
-            <w:pPr>
-              <w:spacing w:after="120" w:line="240" w:lineRule="auto"/>
-            </w:pPr>
-            <w:r>
-              <w:t>VER</w:t>
-            </w:r>
-          </w:p>
-        </w:tc>
-        <w:tc>
-          <w:tcPr>
-            <w:tcW w:w="8901" w:type="dxa"/>
-          </w:tcPr>
-          <w:p>
-            <w:pPr>
-              <w:spacing w:after="120" w:line="240" w:lineRule="auto"/>
-            </w:pPr>
-            <w:r>
-              <w:t xml:space="preserve">Software version. If set, the I2C readback will </w:t>
-            </w:r>
-            <w:r>
-              <w:t>dis</w:t>
-            </w:r>
-            <w:r>
-              <w:t>play software version instead of event data</w:t>
-            </w:r>
-            <w:r>
-              <w:t xml:space="preserve"> until this bit has been cleared.</w:t>
             </w:r>
           </w:p>
         </w:tc>
       </w:tr>
     </w:tbl>
-    <w:p/>
-    <w:p>
-      <w:pPr>
-        <w:pStyle w:val="Heading3"/>
-      </w:pPr>
-      <w:r>
-        <w:t>Stretch – Information Read</w:t>
-      </w:r>
-    </w:p>
-    <w:p>
-      <w:r>
-        <w:t xml:space="preserve">A “stretch” would be to transfer back </w:t>
-      </w:r>
-      <w:r>
-        <w:t>information sauch as the product ID and software version registers</w:t>
-      </w:r>
-      <w:r>
-        <w:t xml:space="preserve"> if command bit VER is set</w:t>
-      </w:r>
-      <w:r>
-        <w:t>. Client linux software could then read and display that information if useful.</w:t>
-      </w:r>
-    </w:p>
-    <w:p>
-      <w:r>
-        <w:lastRenderedPageBreak/>
-        <w:t>Byte 1: product ID. =1: G2</w:t>
-      </w:r>
+    <w:p>
       <w:r>
         <w:t xml:space="preserve"> </w:t>
-      </w:r>
-      <w:r>
-        <w:t>panel V2</w:t>
-      </w:r>
-    </w:p>
-    <w:p>
-      <w:r>
-        <w:t xml:space="preserve">Byte 2: software version. </w:t>
       </w:r>
     </w:p>
     <w:p>
@@ -7602,8 +7480,13 @@
           <w:numId w:val="8"/>
         </w:numPr>
       </w:pPr>
-      <w:r>
-        <w:t>16 bit slave read, initiated by the Raspberry pi</w:t>
+      <w:proofErr w:type="gramStart"/>
+      <w:r>
+        <w:t>16 bit</w:t>
+      </w:r>
+      <w:proofErr w:type="gramEnd"/>
+      <w:r>
+        <w:t xml:space="preserve"> slave read, initiated by the Raspberry pi</w:t>
       </w:r>
     </w:p>
     <w:p>
@@ -7617,8 +7500,13 @@
       <w:r>
         <w:t xml:space="preserve">Arduino returns event </w:t>
       </w:r>
-      <w:r>
-        <w:t xml:space="preserve">16 bit </w:t>
+      <w:proofErr w:type="gramStart"/>
+      <w:r>
+        <w:t>16 bit</w:t>
+      </w:r>
+      <w:proofErr w:type="gramEnd"/>
+      <w:r>
+        <w:t xml:space="preserve"> </w:t>
       </w:r>
       <w:r>
         <w:t>queue entry, or 0 if no event available</w:t>
@@ -7644,8 +7532,16 @@
           <w:numId w:val="8"/>
         </w:numPr>
       </w:pPr>
-      <w:r>
-        <w:t>16 bit slave write, initiated by the Raspberry pi</w:t>
+      <w:proofErr w:type="gramStart"/>
+      <w:r>
+        <w:t>8</w:t>
+      </w:r>
+      <w:r>
+        <w:t xml:space="preserve"> bit</w:t>
+      </w:r>
+      <w:proofErr w:type="gramEnd"/>
+      <w:r>
+        <w:t xml:space="preserve"> slave write, initiated by the Raspberry pi</w:t>
       </w:r>
     </w:p>
     <w:p>
@@ -7662,6 +7558,25 @@
     </w:p>
     <w:p>
       <w:r>
+        <w:t>Two registers will be provided for writing LEDs.</w:t>
+      </w:r>
+    </w:p>
+    <w:p>
+      <w:r>
+        <w:t xml:space="preserve">Four registers will be provided </w:t>
+      </w:r>
+      <w:r>
+        <w:t>for read: to read back the LED registers</w:t>
+      </w:r>
+      <w:r>
+        <w:t xml:space="preserve">; read </w:t>
+      </w:r>
+      <w:r>
+        <w:t xml:space="preserve">board type and s/w version; and read button/encoder events. </w:t>
+      </w:r>
+    </w:p>
+    <w:p>
+      <w:r>
         <w:t xml:space="preserve">Note that the I2C interface </w:t>
       </w:r>
       <w:r>
@@ -7680,8 +7595,13 @@
         </w:numPr>
       </w:pPr>
       <w:r>
-        <w:t>Use level translators between levels;</w:t>
-      </w:r>
+        <w:t xml:space="preserve">Use level translators between </w:t>
+      </w:r>
+      <w:proofErr w:type="gramStart"/>
+      <w:r>
+        <w:t>levels;</w:t>
+      </w:r>
+      <w:proofErr w:type="gramEnd"/>
     </w:p>
     <w:p>
       <w:pPr>
@@ -7779,8 +7699,13 @@
           <w:numId w:val="9"/>
         </w:numPr>
       </w:pPr>
-      <w:r>
-        <w:t>8 bit register write, for configuration</w:t>
+      <w:proofErr w:type="gramStart"/>
+      <w:r>
+        <w:t>8 bit</w:t>
+      </w:r>
+      <w:proofErr w:type="gramEnd"/>
+      <w:r>
+        <w:t xml:space="preserve"> register write, for configuration</w:t>
       </w:r>
       <w:r>
         <w:t xml:space="preserve"> &amp; for LED / matrix column write</w:t>
@@ -7795,7 +7720,15 @@
         </w:numPr>
       </w:pPr>
       <w:r>
-        <w:t>16 bit read from  adjacent registers (encoder data read)</w:t>
+        <w:t xml:space="preserve">16 bit read </w:t>
+      </w:r>
+      <w:proofErr w:type="gramStart"/>
+      <w:r>
+        <w:t>from  adjacent</w:t>
+      </w:r>
+      <w:proofErr w:type="gramEnd"/>
+      <w:r>
+        <w:t xml:space="preserve"> registers (encoder data read)</w:t>
       </w:r>
     </w:p>
     <w:p>
@@ -7807,7 +7740,15 @@
         </w:numPr>
       </w:pPr>
       <w:r>
-        <w:t>8 bit read from one register (</w:t>
+        <w:t xml:space="preserve">8 </w:t>
+      </w:r>
+      <w:proofErr w:type="gramStart"/>
+      <w:r>
+        <w:t>bit</w:t>
+      </w:r>
+      <w:proofErr w:type="gramEnd"/>
+      <w:r>
+        <w:t xml:space="preserve"> read from one register (</w:t>
       </w:r>
       <w:r>
         <w:t>switch matrix row read)</w:t>
@@ -7837,7 +7778,15 @@
     </w:p>
     <w:p>
       <w:r>
-        <w:t>Arduino Nano Every has an 8 bit ATMEGA4809 processor. I need to change some libraries</w:t>
+        <w:t xml:space="preserve">Arduino Nano Every has an </w:t>
+      </w:r>
+      <w:proofErr w:type="gramStart"/>
+      <w:r>
+        <w:t>8 bit</w:t>
+      </w:r>
+      <w:proofErr w:type="gramEnd"/>
+      <w:r>
+        <w:t xml:space="preserve"> ATMEGA4809 processor. I need to change some libraries</w:t>
       </w:r>
     </w:p>
     <w:p>
@@ -7848,9 +7797,11 @@
           <w:numId w:val="1"/>
         </w:numPr>
       </w:pPr>
+      <w:proofErr w:type="spellStart"/>
       <w:r>
         <w:t>EEPROM.h</w:t>
       </w:r>
+      <w:proofErr w:type="spellEnd"/>
     </w:p>
     <w:p>
       <w:pPr>
@@ -7873,7 +7824,15 @@
         </w:numPr>
       </w:pPr>
       <w:r>
-        <w:t>You have to install “Arduino Mega AVR Boards” in the Arduino console Boards manager</w:t>
+        <w:t xml:space="preserve">You </w:t>
+      </w:r>
+      <w:proofErr w:type="gramStart"/>
+      <w:r>
+        <w:t>have to</w:t>
+      </w:r>
+      <w:proofErr w:type="gramEnd"/>
+      <w:r>
+        <w:t xml:space="preserve"> install “Arduino Mega AVR Boards” in the Arduino console Boards manager</w:t>
       </w:r>
     </w:p>
     <w:p>
@@ -7895,7 +7854,16 @@
     </w:p>
     <w:p>
       <w:r>
-        <w:t xml:space="preserve">Modified ClickEncoder works well for the other “mechanical” encoders. I’m already using modified encoder code, not in a library. Should be simple to change it again to pass 2 bits of data into it, rather than having I/O pin numbers passed to it. </w:t>
+        <w:lastRenderedPageBreak/>
+        <w:t xml:space="preserve">Modified </w:t>
+      </w:r>
+      <w:proofErr w:type="spellStart"/>
+      <w:r>
+        <w:t>ClickEncoder</w:t>
+      </w:r>
+      <w:proofErr w:type="spellEnd"/>
+      <w:r>
+        <w:t xml:space="preserve"> works well for the other “mechanical” encoders. I’m already using modified encoder code, not in a library. Should be simple to change it again to pass 2 bits of data into it, rather than having I/O pin numbers passed to it. </w:t>
       </w:r>
     </w:p>
     <w:tbl>
@@ -7925,7 +7893,6 @@
                 <w:sz w:val="16"/>
                 <w:szCs w:val="16"/>
               </w:rPr>
-              <w:lastRenderedPageBreak/>
               <w:t xml:space="preserve"> </w:t>
             </w:r>
             <w:r>
@@ -7982,21 +7949,37 @@
                 <w:sz w:val="14"/>
                 <w:szCs w:val="14"/>
               </w:rPr>
-              <w:t xml:space="preserve"> D7</w:t>
-            </w:r>
+              <w:t xml:space="preserve"> D</w:t>
+            </w:r>
+            <w:proofErr w:type="gramStart"/>
             <w:r>
               <w:rPr>
                 <w:sz w:val="14"/>
                 <w:szCs w:val="14"/>
               </w:rPr>
-              <w:t xml:space="preserve"> </w:t>
+              <w:t>7</w:t>
             </w:r>
             <w:r>
               <w:rPr>
                 <w:sz w:val="14"/>
                 <w:szCs w:val="14"/>
               </w:rPr>
-              <w:t xml:space="preserve"> D6</w:t>
+              <w:t xml:space="preserve"> </w:t>
+            </w:r>
+            <w:r>
+              <w:rPr>
+                <w:sz w:val="14"/>
+                <w:szCs w:val="14"/>
+              </w:rPr>
+              <w:t xml:space="preserve"> D</w:t>
+            </w:r>
+            <w:proofErr w:type="gramEnd"/>
+            <w:r>
+              <w:rPr>
+                <w:sz w:val="14"/>
+                <w:szCs w:val="14"/>
+              </w:rPr>
+              <w:t>6</w:t>
             </w:r>
             <w:r>
               <w:rPr>
@@ -8201,21 +8184,37 @@
                 <w:sz w:val="14"/>
                 <w:szCs w:val="14"/>
               </w:rPr>
-              <w:t xml:space="preserve">D13 3V3 REF </w:t>
-            </w:r>
+              <w:t xml:space="preserve">D13 3V3 </w:t>
+            </w:r>
+            <w:proofErr w:type="gramStart"/>
             <w:r>
               <w:rPr>
                 <w:sz w:val="14"/>
                 <w:szCs w:val="14"/>
               </w:rPr>
-              <w:t xml:space="preserve"> </w:t>
+              <w:t xml:space="preserve">REF </w:t>
             </w:r>
             <w:r>
               <w:rPr>
                 <w:sz w:val="14"/>
                 <w:szCs w:val="14"/>
               </w:rPr>
-              <w:t xml:space="preserve">A0 </w:t>
+              <w:t xml:space="preserve"> </w:t>
+            </w:r>
+            <w:r>
+              <w:rPr>
+                <w:sz w:val="14"/>
+                <w:szCs w:val="14"/>
+              </w:rPr>
+              <w:t>A</w:t>
+            </w:r>
+            <w:proofErr w:type="gramEnd"/>
+            <w:r>
+              <w:rPr>
+                <w:sz w:val="14"/>
+                <w:szCs w:val="14"/>
+              </w:rPr>
+              <w:t xml:space="preserve">0 </w:t>
             </w:r>
             <w:r>
               <w:rPr>
@@ -8389,7 +8388,15 @@
     </w:p>
     <w:p>
       <w:r>
-        <w:t>The processor is only 8 bit: so change variables wherever possible to be byte (8 bit unsigned) int8_t (signed 8 bit) or int (16 bit) rather than long (32 bit)</w:t>
+        <w:t xml:space="preserve">The processor is only 8 </w:t>
+      </w:r>
+      <w:proofErr w:type="gramStart"/>
+      <w:r>
+        <w:t>bit</w:t>
+      </w:r>
+      <w:proofErr w:type="gramEnd"/>
+      <w:r>
+        <w:t>: so change variables wherever possible to be byte (8 bit unsigned) int8_t (signed 8 bit) or int (16 bit) rather than long (32 bit)</w:t>
       </w:r>
     </w:p>
     <w:p>
@@ -8417,17 +8424,41 @@
     </w:p>
     <w:p>
       <w:r>
-        <w:t>A solution is to have conditional compilation, and for the high resolution optical encoders only interrupt on the rising edge of one input (therefore 600 interrupts per revolution) and use the other input to sense direction.</w:t>
-      </w:r>
-    </w:p>
-    <w:p>
-      <w:r>
-        <w:t>In globalinclude.h:</w:t>
-      </w:r>
-    </w:p>
-    <w:p>
-      <w:r>
-        <w:t>To compile for the high resolution encoder:</w:t>
+        <w:t xml:space="preserve">A solution is to have conditional compilation, and for the </w:t>
+      </w:r>
+      <w:proofErr w:type="gramStart"/>
+      <w:r>
+        <w:t>high resolution</w:t>
+      </w:r>
+      <w:proofErr w:type="gramEnd"/>
+      <w:r>
+        <w:t xml:space="preserve"> optical encoders only interrupt on the rising edge of one input (therefore 600 interrupts per revolution) and use the other input to sense direction.</w:t>
+      </w:r>
+    </w:p>
+    <w:p>
+      <w:r>
+        <w:t xml:space="preserve">In </w:t>
+      </w:r>
+      <w:proofErr w:type="spellStart"/>
+      <w:r>
+        <w:t>globalinclude.h</w:t>
+      </w:r>
+      <w:proofErr w:type="spellEnd"/>
+      <w:r>
+        <w:t>:</w:t>
+      </w:r>
+    </w:p>
+    <w:p>
+      <w:r>
+        <w:t xml:space="preserve">To compile for the </w:t>
+      </w:r>
+      <w:proofErr w:type="gramStart"/>
+      <w:r>
+        <w:t>high resolution</w:t>
+      </w:r>
+      <w:proofErr w:type="gramEnd"/>
+      <w:r>
+        <w:t xml:space="preserve"> encoder:</w:t>
       </w:r>
     </w:p>
     <w:p>
@@ -9910,12 +9941,28 @@
     <w:p/>
     <w:p>
       <w:r>
-        <w:t xml:space="preserve">Switches have been placed into the matrix so the columns are approximately geographical with column 1 covering the left of the panel and column 4 the right. </w:t>
-      </w:r>
-    </w:p>
-    <w:p>
-      <w:r>
-        <w:t>Switch scan code is (row number-1)+ (Column number-1) *8</w:t>
+        <w:t xml:space="preserve">Switches have been placed into the </w:t>
+      </w:r>
+      <w:proofErr w:type="gramStart"/>
+      <w:r>
+        <w:t>matrix</w:t>
+      </w:r>
+      <w:proofErr w:type="gramEnd"/>
+      <w:r>
+        <w:t xml:space="preserve"> so the columns are approximately geographical with column 1 covering the left of the panel and column 4 the right. </w:t>
+      </w:r>
+    </w:p>
+    <w:p>
+      <w:r>
+        <w:t>Switch scan code is (row number-</w:t>
+      </w:r>
+      <w:proofErr w:type="gramStart"/>
+      <w:r>
+        <w:t>1)+</w:t>
+      </w:r>
+      <w:proofErr w:type="gramEnd"/>
+      <w:r>
+        <w:t xml:space="preserve"> (Column number-1) *8</w:t>
       </w:r>
     </w:p>
     <w:p>
@@ -9925,7 +9972,15 @@
     </w:p>
     <w:p>
       <w:r>
-        <w:t xml:space="preserve">Columns driven using pseudo open drain outputs from MCP23S17, so if there are shorted columns it doesn’t matter. Outputs only drive a logic 0 level; inactive column outputs are disabled by turning the pins into inputs. </w:t>
+        <w:t xml:space="preserve">Columns driven using </w:t>
+      </w:r>
+      <w:proofErr w:type="gramStart"/>
+      <w:r>
+        <w:t>pseudo open</w:t>
+      </w:r>
+      <w:proofErr w:type="gramEnd"/>
+      <w:r>
+        <w:t xml:space="preserve"> drain outputs from MCP23S17, so if there are shorted columns it doesn’t matter. Outputs only drive a logic 0 level; inactive column outputs are disabled by turning the pins into inputs. </w:t>
       </w:r>
     </w:p>
     <w:p>
@@ -9960,10 +10015,10 @@
             <v:path o:extrusionok="f" gradientshapeok="t" o:connecttype="rect"/>
             <o:lock v:ext="edit" aspectratio="t"/>
           </v:shapetype>
-          <v:shape id="_x0000_i1025" type="#_x0000_t75" style="width:372.85pt;height:227.05pt" o:ole="">
+          <v:shape id="_x0000_i1025" type="#_x0000_t75" style="width:372.6pt;height:226.75pt" o:ole="">
             <v:imagedata r:id="rId13" o:title=""/>
           </v:shape>
-          <o:OLEObject Type="Embed" ProgID="Visio.Drawing.11" ShapeID="_x0000_i1025" DrawAspect="Content" ObjectID="_1779116512" r:id="rId14"/>
+          <o:OLEObject Type="Embed" ProgID="Visio.Drawing.11" ShapeID="_x0000_i1025" DrawAspect="Content" ObjectID="_1779363005" r:id="rId14"/>
         </w:object>
       </w:r>
     </w:p>
@@ -10014,7 +10069,6 @@
         <w:pStyle w:val="Heading2"/>
       </w:pPr>
       <w:r>
-        <w:lastRenderedPageBreak/>
         <w:t>Button Handling</w:t>
       </w:r>
     </w:p>
@@ -10131,8 +10185,18 @@
         <w:ind w:left="1440"/>
       </w:pPr>
       <w:r>
-        <w:t>Toggle BandShift;</w:t>
-      </w:r>
+        <w:t xml:space="preserve">Toggle </w:t>
+      </w:r>
+      <w:proofErr w:type="spellStart"/>
+      <w:proofErr w:type="gramStart"/>
+      <w:r>
+        <w:t>BandShift</w:t>
+      </w:r>
+      <w:proofErr w:type="spellEnd"/>
+      <w:r>
+        <w:t>;</w:t>
+      </w:r>
+      <w:proofErr w:type="gramEnd"/>
     </w:p>
     <w:p>
       <w:pPr>
@@ -10141,8 +10205,13 @@
         <w:ind w:left="1440"/>
       </w:pPr>
       <w:r>
-        <w:t>Update band shift LED;</w:t>
-      </w:r>
+        <w:t xml:space="preserve">Update band shift </w:t>
+      </w:r>
+      <w:proofErr w:type="gramStart"/>
+      <w:r>
+        <w:t>LED;</w:t>
+      </w:r>
+      <w:proofErr w:type="gramEnd"/>
     </w:p>
     <w:p>
       <w:pPr>
@@ -10181,8 +10250,18 @@
         <w:ind w:left="1440"/>
       </w:pPr>
       <w:r>
-        <w:t>Toggle EncoderShift;</w:t>
-      </w:r>
+        <w:t xml:space="preserve">Toggle </w:t>
+      </w:r>
+      <w:proofErr w:type="spellStart"/>
+      <w:proofErr w:type="gramStart"/>
+      <w:r>
+        <w:t>EncoderShift</w:t>
+      </w:r>
+      <w:proofErr w:type="spellEnd"/>
+      <w:r>
+        <w:t>;</w:t>
+      </w:r>
+      <w:proofErr w:type="gramEnd"/>
     </w:p>
     <w:p>
       <w:pPr>
@@ -10191,8 +10270,13 @@
         <w:ind w:left="1440"/>
       </w:pPr>
       <w:r>
-        <w:t>Update encoder shift LED;</w:t>
-      </w:r>
+        <w:t xml:space="preserve">Update encoder shift </w:t>
+      </w:r>
+      <w:proofErr w:type="gramStart"/>
+      <w:r>
+        <w:t>LED;</w:t>
+      </w:r>
+      <w:proofErr w:type="gramEnd"/>
     </w:p>
     <w:p>
       <w:pPr>
@@ -10233,11 +10317,21 @@
       <w:r>
         <w:tab/>
       </w:r>
+      <w:proofErr w:type="gramStart"/>
       <w:r>
         <w:t>i</w:t>
       </w:r>
       <w:r>
-        <w:t>f(BandShift)</w:t>
+        <w:t>f(</w:t>
+      </w:r>
+      <w:proofErr w:type="spellStart"/>
+      <w:proofErr w:type="gramEnd"/>
+      <w:r>
+        <w:t>BandShift</w:t>
+      </w:r>
+      <w:proofErr w:type="spellEnd"/>
+      <w:r>
+        <w:t>)</w:t>
       </w:r>
     </w:p>
     <w:p>
@@ -10352,10 +10446,10 @@
     <w:p>
       <w:r>
         <w:object w:dxaOrig="8956" w:dyaOrig="9090" w14:anchorId="2A455F9B">
-          <v:shape id="_x0000_i1026" type="#_x0000_t75" style="width:297.6pt;height:302.25pt" o:ole="">
+          <v:shape id="_x0000_i1026" type="#_x0000_t75" style="width:297.8pt;height:302.05pt" o:ole="">
             <v:imagedata r:id="rId15" o:title=""/>
           </v:shape>
-          <o:OLEObject Type="Embed" ProgID="Visio.Drawing.11" ShapeID="_x0000_i1026" DrawAspect="Content" ObjectID="_1779116513" r:id="rId16"/>
+          <o:OLEObject Type="Embed" ProgID="Visio.Drawing.11" ShapeID="_x0000_i1026" DrawAspect="Content" ObjectID="_1779363006" r:id="rId16"/>
         </w:object>
       </w:r>
     </w:p>
@@ -10367,11 +10461,7 @@
         <w:t xml:space="preserve">. An “open drain” output is synthesised by </w:t>
       </w:r>
       <w:r>
-        <w:t xml:space="preserve">enabling or </w:t>
-      </w:r>
-      <w:r>
-        <w:lastRenderedPageBreak/>
-        <w:t>disabling the output; and the output is always driven to zero. Only one column output will be en</w:t>
+        <w:t>enabling or disabling the output; and the output is always driven to zero. Only one column output will be en</w:t>
       </w:r>
       <w:r>
         <w:t>abled as an output at a time.</w:t>
@@ -10390,7 +10480,23 @@
         <w:t xml:space="preserve">The event queue will be a circular buffer, implemented </w:t>
       </w:r>
       <w:r>
-        <w:t xml:space="preserve">as an array of 16 bit unsigned ints. A write pointer will indicate where the next write will occur; a read pointer will indicate where the next read will occur. </w:t>
+        <w:t xml:space="preserve">as an array of </w:t>
+      </w:r>
+      <w:proofErr w:type="gramStart"/>
+      <w:r>
+        <w:t>16 bit</w:t>
+      </w:r>
+      <w:proofErr w:type="gramEnd"/>
+      <w:r>
+        <w:t xml:space="preserve"> unsigned </w:t>
+      </w:r>
+      <w:proofErr w:type="spellStart"/>
+      <w:r>
+        <w:t>ints</w:t>
+      </w:r>
+      <w:proofErr w:type="spellEnd"/>
+      <w:r>
+        <w:t xml:space="preserve">. A write pointer will indicate where the next write will occur; a read pointer will indicate where the next read will occur. </w:t>
       </w:r>
       <w:r>
         <w:t>A buffer length of 16 will be sufficient. The current number of entries can be obtained from (W-R)</w:t>
@@ -12078,6 +12184,7 @@
         <w:pStyle w:val="Heading1"/>
       </w:pPr>
       <w:r>
+        <w:lastRenderedPageBreak/>
         <w:t>Testing</w:t>
       </w:r>
     </w:p>
@@ -12163,7 +12270,15 @@
           </w:tcPr>
           <w:p>
             <w:r>
-              <w:t>c/w and ac/w turns cause events to be displayed in the serial window. Far turns get several steps displayed.</w:t>
+              <w:t xml:space="preserve">c/w and ac/w </w:t>
+            </w:r>
+            <w:proofErr w:type="gramStart"/>
+            <w:r>
+              <w:t>turns</w:t>
+            </w:r>
+            <w:proofErr w:type="gramEnd"/>
+            <w:r>
+              <w:t xml:space="preserve"> cause events to be displayed in the serial window. Far turns get several steps displayed.</w:t>
             </w:r>
           </w:p>
         </w:tc>
@@ -12221,7 +12336,15 @@
           </w:tcPr>
           <w:p>
             <w:r>
-              <w:t>All pushbuttons generate “pressed” and “released events. All give the correct scan code. “long press” declared after ~2s press, and this might b</w:t>
+              <w:t>All pushbuttons generate “pressed” and “released events. All give the correct scan code. “</w:t>
+            </w:r>
+            <w:proofErr w:type="gramStart"/>
+            <w:r>
+              <w:t>long</w:t>
+            </w:r>
+            <w:proofErr w:type="gramEnd"/>
+            <w:r>
+              <w:t xml:space="preserve"> press” declared after ~2s press, and this might b</w:t>
             </w:r>
             <w:r>
               <w:t>e better reduced.</w:t>
@@ -12296,6 +12419,7 @@
                 <w:shd w:val="clear" w:color="auto" w:fill="FEFEFE"/>
               </w:rPr>
             </w:pPr>
+            <w:proofErr w:type="spellStart"/>
             <w:r>
               <w:rPr>
                 <w:rFonts w:ascii="Consolas" w:hAnsi="Consolas"/>
@@ -12305,8 +12429,19 @@
                 <w:szCs w:val="21"/>
                 <w:shd w:val="clear" w:color="auto" w:fill="FEFEFE"/>
               </w:rPr>
-              <w:lastRenderedPageBreak/>
-              <w:t>sudo apt-</w:t>
+              <w:t>sudo</w:t>
+            </w:r>
+            <w:proofErr w:type="spellEnd"/>
+            <w:r>
+              <w:rPr>
+                <w:rFonts w:ascii="Consolas" w:hAnsi="Consolas"/>
+                <w:color w:val="545454"/>
+                <w:spacing w:val="4"/>
+                <w:sz w:val="21"/>
+                <w:szCs w:val="21"/>
+                <w:shd w:val="clear" w:color="auto" w:fill="FEFEFE"/>
+              </w:rPr>
+              <w:t xml:space="preserve"> apt-</w:t>
             </w:r>
             <w:r>
               <w:rPr>
@@ -12461,6 +12596,7 @@
           <w:noProof/>
           <w:lang w:eastAsia="en-GB"/>
         </w:rPr>
+        <w:lastRenderedPageBreak/>
         <w:drawing>
           <wp:inline distT="0" distB="0" distL="0" distR="0" wp14:anchorId="273FA223" wp14:editId="7903E789">
             <wp:extent cx="3861184" cy="3907307"/>
@@ -12525,7 +12661,6 @@
         </w:numPr>
       </w:pPr>
       <w:r>
-        <w:lastRenderedPageBreak/>
         <w:t>Open the Arduino IDE</w:t>
       </w:r>
     </w:p>
@@ -12538,7 +12673,15 @@
         </w:numPr>
       </w:pPr>
       <w:r>
-        <w:t>Click “Tools|Board|Boards manager” on the menu</w:t>
+        <w:t>Click “</w:t>
+      </w:r>
+      <w:proofErr w:type="spellStart"/>
+      <w:r>
+        <w:t>Tools|Board|Boards</w:t>
+      </w:r>
+      <w:proofErr w:type="spellEnd"/>
+      <w:r>
+        <w:t xml:space="preserve"> manager” on the menu</w:t>
       </w:r>
     </w:p>
     <w:p>
@@ -12674,7 +12817,16 @@
         </w:numPr>
       </w:pPr>
       <w:r>
-        <w:t>Open the zip file and extract to your PC; for example into a folder “SDR” in “documents”</w:t>
+        <w:lastRenderedPageBreak/>
+        <w:t xml:space="preserve">Open the zip file and extract to your PC; for </w:t>
+      </w:r>
+      <w:proofErr w:type="gramStart"/>
+      <w:r>
+        <w:t>example</w:t>
+      </w:r>
+      <w:proofErr w:type="gramEnd"/>
+      <w:r>
+        <w:t xml:space="preserve"> into a folder “SDR” in “documents”</w:t>
       </w:r>
     </w:p>
     <w:p>
@@ -12688,9 +12840,11 @@
       <w:r>
         <w:t>There will be a folder called “</w:t>
       </w:r>
+      <w:proofErr w:type="spellStart"/>
       <w:r>
         <w:t>Andromeda_front_panel</w:t>
       </w:r>
+      <w:proofErr w:type="spellEnd"/>
       <w:r>
         <w:t xml:space="preserve">-master” in your “SDR” folder </w:t>
       </w:r>
@@ -12807,9 +12961,11 @@
             <w:pPr>
               <w:spacing w:after="0" w:line="240" w:lineRule="auto"/>
             </w:pPr>
+            <w:proofErr w:type="spellStart"/>
             <w:r>
               <w:t>pipaneltest</w:t>
             </w:r>
+            <w:proofErr w:type="spellEnd"/>
           </w:p>
         </w:tc>
         <w:tc>
@@ -12865,7 +13021,15 @@
         </w:numPr>
       </w:pPr>
       <w:r>
-        <w:t>Use the "File|Open..." menu command</w:t>
+        <w:t>Use the "</w:t>
+      </w:r>
+      <w:proofErr w:type="spellStart"/>
+      <w:r>
+        <w:t>File|Open</w:t>
+      </w:r>
+      <w:proofErr w:type="spellEnd"/>
+      <w:r>
+        <w:t>..." menu command</w:t>
       </w:r>
     </w:p>
     <w:p>
@@ -12994,7 +13158,6 @@
         </w:numPr>
       </w:pPr>
       <w:r>
-        <w:lastRenderedPageBreak/>
         <w:t>Click “port” on the “tools” menu and choose the Arduino COM port listed (mine is COM6)</w:t>
       </w:r>
     </w:p>
@@ -13024,8 +13187,13 @@
     </w:p>
     <w:p/>
     <w:p>
-      <w:r>
-        <w:t>Finally you need to upload the code to your Arduino:</w:t>
+      <w:proofErr w:type="gramStart"/>
+      <w:r>
+        <w:t>Finally</w:t>
+      </w:r>
+      <w:proofErr w:type="gramEnd"/>
+      <w:r>
+        <w:t xml:space="preserve"> you need to upload the code to your Arduino:</w:t>
       </w:r>
     </w:p>
     <w:p>
@@ -13075,11 +13243,47 @@
       <w:r>
         <w:t xml:space="preserve">(note that an error message </w:t>
       </w:r>
+      <w:proofErr w:type="spellStart"/>
       <w:r>
         <w:rPr>
           <w:b/>
         </w:rPr>
-        <w:t>avrdude: jtagmkII_initialize(): Cannot locate “flash” and “boot” memories in description</w:t>
+        <w:t>avrdude</w:t>
+      </w:r>
+      <w:proofErr w:type="spellEnd"/>
+      <w:r>
+        <w:rPr>
+          <w:b/>
+        </w:rPr>
+        <w:t xml:space="preserve">: </w:t>
+      </w:r>
+      <w:proofErr w:type="spellStart"/>
+      <w:r>
+        <w:rPr>
+          <w:b/>
+        </w:rPr>
+        <w:t>jtagmkII_</w:t>
+      </w:r>
+      <w:proofErr w:type="gramStart"/>
+      <w:r>
+        <w:rPr>
+          <w:b/>
+        </w:rPr>
+        <w:t>initialize</w:t>
+      </w:r>
+      <w:proofErr w:type="spellEnd"/>
+      <w:r>
+        <w:rPr>
+          <w:b/>
+        </w:rPr>
+        <w:t>(</w:t>
+      </w:r>
+      <w:proofErr w:type="gramEnd"/>
+      <w:r>
+        <w:rPr>
+          <w:b/>
+        </w:rPr>
+        <w:t>): Cannot locate “flash” and “boot” memories in description</w:t>
       </w:r>
       <w:r>
         <w:t xml:space="preserve"> is reported for the Arduino Nano Every but this can be ignored)</w:t>

</xml_diff>

<commit_message>
updated code: I2C transferring is correct. Interrupt not checked yet.
</commit_message>
<xml_diff>
--- a/documentation/G2 mk2 front panel Notes.docx
+++ b/documentation/G2 mk2 front panel Notes.docx
@@ -4965,15 +4965,7 @@
         <w:t>An</w:t>
       </w:r>
       <w:r>
-        <w:t xml:space="preserve"> </w:t>
-      </w:r>
-      <w:proofErr w:type="gramStart"/>
-      <w:r>
-        <w:t>8 bit</w:t>
-      </w:r>
-      <w:proofErr w:type="gramEnd"/>
-      <w:r>
-        <w:t xml:space="preserve"> Arduino Nano Every</w:t>
+        <w:t xml:space="preserve"> 8 bit Arduino Nano Every</w:t>
       </w:r>
       <w:r>
         <w:t xml:space="preserve"> will be used, with software substantially based on the Andromeda panel code. </w:t>
@@ -5045,13 +5037,8 @@
         <w:t xml:space="preserve"> (potenti</w:t>
       </w:r>
       <w:r>
-        <w:t>ally up to 20 steps per 10ms timestep</w:t>
-      </w:r>
-      <w:proofErr w:type="gramStart"/>
-      <w:r>
-        <w:t>);</w:t>
-      </w:r>
-      <w:proofErr w:type="gramEnd"/>
+        <w:t>ally up to 20 steps per 10ms timestep);</w:t>
+      </w:r>
     </w:p>
     <w:p>
       <w:pPr>
@@ -5062,16 +5049,11 @@
         </w:numPr>
       </w:pPr>
       <w:r>
-        <w:t xml:space="preserve">Mechanical encoder </w:t>
-      </w:r>
-      <w:proofErr w:type="gramStart"/>
-      <w:r>
-        <w:t>steps</w:t>
+        <w:t>Mechanical encoder steps</w:t>
       </w:r>
       <w:r>
         <w:t>;</w:t>
       </w:r>
-      <w:proofErr w:type="gramEnd"/>
     </w:p>
     <w:p>
       <w:pPr>
@@ -5090,15 +5072,7 @@
     </w:p>
     <w:p>
       <w:r>
-        <w:t xml:space="preserve">In </w:t>
-      </w:r>
-      <w:proofErr w:type="gramStart"/>
-      <w:r>
-        <w:t>addition</w:t>
-      </w:r>
-      <w:proofErr w:type="gramEnd"/>
-      <w:r>
-        <w:t xml:space="preserve"> the Arduino will receive commands at similar rate </w:t>
+        <w:t xml:space="preserve">In addition the Arduino will receive commands at similar rate </w:t>
       </w:r>
       <w:r>
         <w:t xml:space="preserve">via I2C </w:t>
@@ -5195,15 +5169,7 @@
     </w:p>
     <w:p>
       <w:r>
-        <w:t xml:space="preserve">The VFO encoder may generate 500 steps per revolution and can be turned at 4 revolutions per second; </w:t>
-      </w:r>
-      <w:proofErr w:type="gramStart"/>
-      <w:r>
-        <w:t>so</w:t>
-      </w:r>
-      <w:proofErr w:type="gramEnd"/>
-      <w:r>
-        <w:t xml:space="preserve"> several steps per timestep are possible. </w:t>
+        <w:t xml:space="preserve">The VFO encoder may generate 500 steps per revolution and can be turned at 4 revolutions per second; so several steps per timestep are possible. </w:t>
       </w:r>
       <w:r>
         <w:t xml:space="preserve">VFO encoders generate clean edges, </w:t>
@@ -5232,15 +5198,7 @@
         <w:t xml:space="preserve"> event is sufficient. All encoders will be scanned in parallel</w:t>
       </w:r>
       <w:r>
-        <w:t xml:space="preserve">, but it is unlikely that more than one will be turned at a </w:t>
-      </w:r>
-      <w:proofErr w:type="gramStart"/>
-      <w:r>
-        <w:t>time</w:t>
-      </w:r>
-      <w:proofErr w:type="gramEnd"/>
-      <w:r>
-        <w:t xml:space="preserve"> so a high event rate is unlikely. </w:t>
+        <w:t xml:space="preserve">, but it is unlikely that more than one will be turned at a time so a high event rate is unlikely. </w:t>
       </w:r>
     </w:p>
     <w:p>
@@ -5278,15 +5236,7 @@
     </w:p>
     <w:p>
       <w:r>
-        <w:t xml:space="preserve">Like </w:t>
-      </w:r>
-      <w:proofErr w:type="gramStart"/>
-      <w:r>
-        <w:t>all of</w:t>
-      </w:r>
-      <w:proofErr w:type="gramEnd"/>
-      <w:r>
-        <w:t xml:space="preserve"> my Arduino projects, the code will work to a fixed timer driven timestep. It will not follow the normal Arduino practice of executing a loop continuously; it will only run a loop once per timestep. That allows real time operation with known event timings. </w:t>
+        <w:t xml:space="preserve">Like all of my Arduino projects, the code will work to a fixed timer driven timestep. It will not follow the normal Arduino practice of executing a loop continuously; it will only run a loop once per timestep. That allows real time operation with known event timings. </w:t>
       </w:r>
     </w:p>
     <w:p>
@@ -5313,13 +5263,8 @@
         </w:numPr>
       </w:pPr>
       <w:r>
-        <w:t>Do one update of the key matrix (involves SPI read, then SPI write</w:t>
-      </w:r>
-      <w:proofErr w:type="gramStart"/>
-      <w:r>
-        <w:t>);</w:t>
-      </w:r>
-      <w:proofErr w:type="gramEnd"/>
+        <w:t>Do one update of the key matrix (involves SPI read, then SPI write);</w:t>
+      </w:r>
     </w:p>
     <w:p>
       <w:pPr>
@@ -5330,13 +5275,8 @@
         </w:numPr>
       </w:pPr>
       <w:r>
-        <w:t>Update half of the encoders; (I2C 16 bit read</w:t>
-      </w:r>
-      <w:proofErr w:type="gramStart"/>
-      <w:r>
-        <w:t>);</w:t>
-      </w:r>
-      <w:proofErr w:type="gramEnd"/>
+        <w:t>Update half of the encoders; (I2C 16 bit read);</w:t>
+      </w:r>
     </w:p>
     <w:p>
       <w:pPr>
@@ -5347,13 +5287,8 @@
         </w:numPr>
       </w:pPr>
       <w:r>
-        <w:t xml:space="preserve">Update any </w:t>
-      </w:r>
-      <w:proofErr w:type="gramStart"/>
-      <w:r>
-        <w:t>LEDs;</w:t>
-      </w:r>
-      <w:proofErr w:type="gramEnd"/>
+        <w:t>Update any LEDs;</w:t>
+      </w:r>
     </w:p>
     <w:p>
       <w:pPr>
@@ -5364,13 +5299,8 @@
         </w:numPr>
       </w:pPr>
       <w:r>
-        <w:t xml:space="preserve">Add any events to event queue and assert interrupt if it is not </w:t>
-      </w:r>
-      <w:proofErr w:type="gramStart"/>
-      <w:r>
-        <w:t>empty;</w:t>
-      </w:r>
-      <w:proofErr w:type="gramEnd"/>
+        <w:t>Add any events to event queue and assert interrupt if it is not empty;</w:t>
+      </w:r>
     </w:p>
     <w:p>
       <w:pPr>
@@ -5429,15 +5359,7 @@
         <w:t>the queue has been emptied</w:t>
       </w:r>
       <w:r>
-        <w:t xml:space="preserve"> (therefore it is level triggered). The raspberry pi will be able to read event data as </w:t>
-      </w:r>
-      <w:proofErr w:type="gramStart"/>
-      <w:r>
-        <w:t>16 bit</w:t>
-      </w:r>
-      <w:proofErr w:type="gramEnd"/>
-      <w:r>
-        <w:t xml:space="preserve"> words via I2C; it will read </w:t>
+        <w:t xml:space="preserve"> (therefore it is level triggered). The raspberry pi will be able to read event data as 16 bit words via I2C; it will read </w:t>
       </w:r>
       <w:r>
         <w:t xml:space="preserve">words </w:t>
@@ -5474,15 +5396,7 @@
         <w:t xml:space="preserve">A slave write </w:t>
       </w:r>
       <w:r>
-        <w:t xml:space="preserve">I2C transfer is a </w:t>
-      </w:r>
-      <w:proofErr w:type="gramStart"/>
-      <w:r>
-        <w:t>3 byte</w:t>
-      </w:r>
-      <w:proofErr w:type="gramEnd"/>
-      <w:r>
-        <w:t xml:space="preserve"> sequence: </w:t>
+        <w:t xml:space="preserve">I2C transfer is a 3 byte sequence: </w:t>
       </w:r>
       <w:r>
         <w:t xml:space="preserve">8 bit </w:t>
@@ -5523,15 +5437,7 @@
     </w:p>
     <w:p>
       <w:r>
-        <w:t xml:space="preserve">A slave read I2C consists of a </w:t>
-      </w:r>
-      <w:proofErr w:type="gramStart"/>
-      <w:r>
-        <w:t>1 byte</w:t>
-      </w:r>
-      <w:proofErr w:type="gramEnd"/>
-      <w:r>
-        <w:t xml:space="preserve"> address written to the Arduino, then a 2 byte read.</w:t>
+        <w:t>A slave read I2C consists of a 1 byte address written to the Arduino, then a 2 byte read.</w:t>
       </w:r>
     </w:p>
     <w:p>
@@ -5541,14 +5447,12 @@
       <w:r>
         <w:t xml:space="preserve">Message Structure </w:t>
       </w:r>
-      <w:proofErr w:type="gramStart"/>
       <w:r>
         <w:rPr>
           <w:u w:val="single"/>
         </w:rPr>
         <w:t>From</w:t>
       </w:r>
-      <w:proofErr w:type="gramEnd"/>
       <w:r>
         <w:t xml:space="preserve"> Arduino</w:t>
       </w:r>
@@ -5940,10 +5844,29 @@
               <w:spacing w:after="0" w:line="240" w:lineRule="auto"/>
             </w:pPr>
             <w:r>
-              <w:t>Number of events held in the queue-1 (0-15)</w:t>
+              <w:t>Number of events held in the queue (0-15)</w:t>
+            </w:r>
+            <w:r>
+              <w:t xml:space="preserve"> before this transfer</w:t>
             </w:r>
             <w:r>
               <w:t>. 0 means no data</w:t>
+            </w:r>
+            <w:r>
+              <w:t>.</w:t>
+            </w:r>
+          </w:p>
+          <w:p>
+            <w:pPr>
+              <w:spacing w:after="0" w:line="240" w:lineRule="auto"/>
+            </w:pPr>
+          </w:p>
+          <w:p>
+            <w:pPr>
+              <w:spacing w:after="0" w:line="240" w:lineRule="auto"/>
+            </w:pPr>
+            <w:r>
+              <w:t>A value of 1 will leave no remaining data in the queue after this read.</w:t>
             </w:r>
           </w:p>
         </w:tc>
@@ -7306,14 +7229,12 @@
             <w:pPr>
               <w:spacing w:after="120" w:line="240" w:lineRule="auto"/>
             </w:pPr>
-            <w:proofErr w:type="gramStart"/>
             <w:r>
               <w:t>LED</w:t>
             </w:r>
             <w:r>
               <w:t>(</w:t>
             </w:r>
-            <w:proofErr w:type="gramEnd"/>
             <w:r>
               <w:t>1</w:t>
             </w:r>
@@ -7359,14 +7280,9 @@
             <w:pPr>
               <w:spacing w:after="120" w:line="240" w:lineRule="auto"/>
             </w:pPr>
-            <w:proofErr w:type="gramStart"/>
             <w:r>
               <w:lastRenderedPageBreak/>
-              <w:t>LED(</w:t>
-            </w:r>
-            <w:proofErr w:type="gramEnd"/>
-            <w:r>
-              <w:t>15)</w:t>
+              <w:t>LED(15)</w:t>
             </w:r>
             <w:r>
               <w:t xml:space="preserve">: </w:t>
@@ -7480,13 +7396,8 @@
           <w:numId w:val="8"/>
         </w:numPr>
       </w:pPr>
-      <w:proofErr w:type="gramStart"/>
-      <w:r>
-        <w:t>16 bit</w:t>
-      </w:r>
-      <w:proofErr w:type="gramEnd"/>
-      <w:r>
-        <w:t xml:space="preserve"> slave read, initiated by the Raspberry pi</w:t>
+      <w:r>
+        <w:t>16 bit slave read, initiated by the Raspberry pi</w:t>
       </w:r>
     </w:p>
     <w:p>
@@ -7500,13 +7411,8 @@
       <w:r>
         <w:t xml:space="preserve">Arduino returns event </w:t>
       </w:r>
-      <w:proofErr w:type="gramStart"/>
-      <w:r>
-        <w:t>16 bit</w:t>
-      </w:r>
-      <w:proofErr w:type="gramEnd"/>
-      <w:r>
-        <w:t xml:space="preserve"> </w:t>
+      <w:r>
+        <w:t xml:space="preserve">16 bit </w:t>
       </w:r>
       <w:r>
         <w:t>queue entry, or 0 if no event available</w:t>
@@ -7532,16 +7438,11 @@
           <w:numId w:val="8"/>
         </w:numPr>
       </w:pPr>
-      <w:proofErr w:type="gramStart"/>
       <w:r>
         <w:t>8</w:t>
       </w:r>
       <w:r>
-        <w:t xml:space="preserve"> bit</w:t>
-      </w:r>
-      <w:proofErr w:type="gramEnd"/>
-      <w:r>
-        <w:t xml:space="preserve"> slave write, initiated by the Raspberry pi</w:t>
+        <w:t xml:space="preserve"> bit slave write, initiated by the Raspberry pi</w:t>
       </w:r>
     </w:p>
     <w:p>
@@ -7595,13 +7496,8 @@
         </w:numPr>
       </w:pPr>
       <w:r>
-        <w:t xml:space="preserve">Use level translators between </w:t>
-      </w:r>
-      <w:proofErr w:type="gramStart"/>
-      <w:r>
-        <w:t>levels;</w:t>
-      </w:r>
-      <w:proofErr w:type="gramEnd"/>
+        <w:t>Use level translators between levels;</w:t>
+      </w:r>
     </w:p>
     <w:p>
       <w:pPr>
@@ -7699,13 +7595,8 @@
           <w:numId w:val="9"/>
         </w:numPr>
       </w:pPr>
-      <w:proofErr w:type="gramStart"/>
-      <w:r>
-        <w:t>8 bit</w:t>
-      </w:r>
-      <w:proofErr w:type="gramEnd"/>
-      <w:r>
-        <w:t xml:space="preserve"> register write, for configuration</w:t>
+      <w:r>
+        <w:t>8 bit register write, for configuration</w:t>
       </w:r>
       <w:r>
         <w:t xml:space="preserve"> &amp; for LED / matrix column write</w:t>
@@ -7720,15 +7611,7 @@
         </w:numPr>
       </w:pPr>
       <w:r>
-        <w:t xml:space="preserve">16 bit read </w:t>
-      </w:r>
-      <w:proofErr w:type="gramStart"/>
-      <w:r>
-        <w:t>from  adjacent</w:t>
-      </w:r>
-      <w:proofErr w:type="gramEnd"/>
-      <w:r>
-        <w:t xml:space="preserve"> registers (encoder data read)</w:t>
+        <w:t>16 bit read from  adjacent registers (encoder data read)</w:t>
       </w:r>
     </w:p>
     <w:p>
@@ -7740,15 +7623,7 @@
         </w:numPr>
       </w:pPr>
       <w:r>
-        <w:t xml:space="preserve">8 </w:t>
-      </w:r>
-      <w:proofErr w:type="gramStart"/>
-      <w:r>
-        <w:t>bit</w:t>
-      </w:r>
-      <w:proofErr w:type="gramEnd"/>
-      <w:r>
-        <w:t xml:space="preserve"> read from one register (</w:t>
+        <w:t>8 bit read from one register (</w:t>
       </w:r>
       <w:r>
         <w:t>switch matrix row read)</w:t>
@@ -7778,15 +7653,7 @@
     </w:p>
     <w:p>
       <w:r>
-        <w:t xml:space="preserve">Arduino Nano Every has an </w:t>
-      </w:r>
-      <w:proofErr w:type="gramStart"/>
-      <w:r>
-        <w:t>8 bit</w:t>
-      </w:r>
-      <w:proofErr w:type="gramEnd"/>
-      <w:r>
-        <w:t xml:space="preserve"> ATMEGA4809 processor. I need to change some libraries</w:t>
+        <w:t>Arduino Nano Every has an 8 bit ATMEGA4809 processor. I need to change some libraries</w:t>
       </w:r>
     </w:p>
     <w:p>
@@ -7797,11 +7664,9 @@
           <w:numId w:val="1"/>
         </w:numPr>
       </w:pPr>
-      <w:proofErr w:type="spellStart"/>
       <w:r>
         <w:t>EEPROM.h</w:t>
       </w:r>
-      <w:proofErr w:type="spellEnd"/>
     </w:p>
     <w:p>
       <w:pPr>
@@ -7824,15 +7689,7 @@
         </w:numPr>
       </w:pPr>
       <w:r>
-        <w:t xml:space="preserve">You </w:t>
-      </w:r>
-      <w:proofErr w:type="gramStart"/>
-      <w:r>
-        <w:t>have to</w:t>
-      </w:r>
-      <w:proofErr w:type="gramEnd"/>
-      <w:r>
-        <w:t xml:space="preserve"> install “Arduino Mega AVR Boards” in the Arduino console Boards manager</w:t>
+        <w:t>You have to install “Arduino Mega AVR Boards” in the Arduino console Boards manager</w:t>
       </w:r>
     </w:p>
     <w:p>
@@ -7855,15 +7712,7 @@
     <w:p>
       <w:r>
         <w:lastRenderedPageBreak/>
-        <w:t xml:space="preserve">Modified </w:t>
-      </w:r>
-      <w:proofErr w:type="spellStart"/>
-      <w:r>
-        <w:t>ClickEncoder</w:t>
-      </w:r>
-      <w:proofErr w:type="spellEnd"/>
-      <w:r>
-        <w:t xml:space="preserve"> works well for the other “mechanical” encoders. I’m already using modified encoder code, not in a library. Should be simple to change it again to pass 2 bits of data into it, rather than having I/O pin numbers passed to it. </w:t>
+        <w:t xml:space="preserve">Modified ClickEncoder works well for the other “mechanical” encoders. I’m already using modified encoder code, not in a library. Should be simple to change it again to pass 2 bits of data into it, rather than having I/O pin numbers passed to it. </w:t>
       </w:r>
     </w:p>
     <w:tbl>
@@ -7949,37 +7798,21 @@
                 <w:sz w:val="14"/>
                 <w:szCs w:val="14"/>
               </w:rPr>
-              <w:t xml:space="preserve"> D</w:t>
-            </w:r>
-            <w:proofErr w:type="gramStart"/>
+              <w:t xml:space="preserve"> D7</w:t>
+            </w:r>
             <w:r>
               <w:rPr>
                 <w:sz w:val="14"/>
                 <w:szCs w:val="14"/>
               </w:rPr>
-              <w:t>7</w:t>
+              <w:t xml:space="preserve"> </w:t>
             </w:r>
             <w:r>
               <w:rPr>
                 <w:sz w:val="14"/>
                 <w:szCs w:val="14"/>
               </w:rPr>
-              <w:t xml:space="preserve"> </w:t>
-            </w:r>
-            <w:r>
-              <w:rPr>
-                <w:sz w:val="14"/>
-                <w:szCs w:val="14"/>
-              </w:rPr>
-              <w:t xml:space="preserve"> D</w:t>
-            </w:r>
-            <w:proofErr w:type="gramEnd"/>
-            <w:r>
-              <w:rPr>
-                <w:sz w:val="14"/>
-                <w:szCs w:val="14"/>
-              </w:rPr>
-              <w:t>6</w:t>
+              <w:t xml:space="preserve"> D6</w:t>
             </w:r>
             <w:r>
               <w:rPr>
@@ -8184,37 +8017,21 @@
                 <w:sz w:val="14"/>
                 <w:szCs w:val="14"/>
               </w:rPr>
-              <w:t xml:space="preserve">D13 3V3 </w:t>
-            </w:r>
-            <w:proofErr w:type="gramStart"/>
+              <w:t xml:space="preserve">D13 3V3 REF </w:t>
+            </w:r>
             <w:r>
               <w:rPr>
                 <w:sz w:val="14"/>
                 <w:szCs w:val="14"/>
               </w:rPr>
-              <w:t xml:space="preserve">REF </w:t>
+              <w:t xml:space="preserve"> </w:t>
             </w:r>
             <w:r>
               <w:rPr>
                 <w:sz w:val="14"/>
                 <w:szCs w:val="14"/>
               </w:rPr>
-              <w:t xml:space="preserve"> </w:t>
-            </w:r>
-            <w:r>
-              <w:rPr>
-                <w:sz w:val="14"/>
-                <w:szCs w:val="14"/>
-              </w:rPr>
-              <w:t>A</w:t>
-            </w:r>
-            <w:proofErr w:type="gramEnd"/>
-            <w:r>
-              <w:rPr>
-                <w:sz w:val="14"/>
-                <w:szCs w:val="14"/>
-              </w:rPr>
-              <w:t xml:space="preserve">0 </w:t>
+              <w:t xml:space="preserve">A0 </w:t>
             </w:r>
             <w:r>
               <w:rPr>
@@ -8388,15 +8205,7 @@
     </w:p>
     <w:p>
       <w:r>
-        <w:t xml:space="preserve">The processor is only 8 </w:t>
-      </w:r>
-      <w:proofErr w:type="gramStart"/>
-      <w:r>
-        <w:t>bit</w:t>
-      </w:r>
-      <w:proofErr w:type="gramEnd"/>
-      <w:r>
-        <w:t>: so change variables wherever possible to be byte (8 bit unsigned) int8_t (signed 8 bit) or int (16 bit) rather than long (32 bit)</w:t>
+        <w:t>The processor is only 8 bit: so change variables wherever possible to be byte (8 bit unsigned) int8_t (signed 8 bit) or int (16 bit) rather than long (32 bit)</w:t>
       </w:r>
     </w:p>
     <w:p>
@@ -8424,41 +8233,17 @@
     </w:p>
     <w:p>
       <w:r>
-        <w:t xml:space="preserve">A solution is to have conditional compilation, and for the </w:t>
-      </w:r>
-      <w:proofErr w:type="gramStart"/>
-      <w:r>
-        <w:t>high resolution</w:t>
-      </w:r>
-      <w:proofErr w:type="gramEnd"/>
-      <w:r>
-        <w:t xml:space="preserve"> optical encoders only interrupt on the rising edge of one input (therefore 600 interrupts per revolution) and use the other input to sense direction.</w:t>
-      </w:r>
-    </w:p>
-    <w:p>
-      <w:r>
-        <w:t xml:space="preserve">In </w:t>
-      </w:r>
-      <w:proofErr w:type="spellStart"/>
-      <w:r>
-        <w:t>globalinclude.h</w:t>
-      </w:r>
-      <w:proofErr w:type="spellEnd"/>
-      <w:r>
-        <w:t>:</w:t>
-      </w:r>
-    </w:p>
-    <w:p>
-      <w:r>
-        <w:t xml:space="preserve">To compile for the </w:t>
-      </w:r>
-      <w:proofErr w:type="gramStart"/>
-      <w:r>
-        <w:t>high resolution</w:t>
-      </w:r>
-      <w:proofErr w:type="gramEnd"/>
-      <w:r>
-        <w:t xml:space="preserve"> encoder:</w:t>
+        <w:t>A solution is to have conditional compilation, and for the high resolution optical encoders only interrupt on the rising edge of one input (therefore 600 interrupts per revolution) and use the other input to sense direction.</w:t>
+      </w:r>
+    </w:p>
+    <w:p>
+      <w:r>
+        <w:t>In globalinclude.h:</w:t>
+      </w:r>
+    </w:p>
+    <w:p>
+      <w:r>
+        <w:t>To compile for the high resolution encoder:</w:t>
       </w:r>
     </w:p>
     <w:p>
@@ -9941,28 +9726,12 @@
     <w:p/>
     <w:p>
       <w:r>
-        <w:t xml:space="preserve">Switches have been placed into the </w:t>
-      </w:r>
-      <w:proofErr w:type="gramStart"/>
-      <w:r>
-        <w:t>matrix</w:t>
-      </w:r>
-      <w:proofErr w:type="gramEnd"/>
-      <w:r>
-        <w:t xml:space="preserve"> so the columns are approximately geographical with column 1 covering the left of the panel and column 4 the right. </w:t>
-      </w:r>
-    </w:p>
-    <w:p>
-      <w:r>
-        <w:t>Switch scan code is (row number-</w:t>
-      </w:r>
-      <w:proofErr w:type="gramStart"/>
-      <w:r>
-        <w:t>1)+</w:t>
-      </w:r>
-      <w:proofErr w:type="gramEnd"/>
-      <w:r>
-        <w:t xml:space="preserve"> (Column number-1) *8</w:t>
+        <w:t xml:space="preserve">Switches have been placed into the matrix so the columns are approximately geographical with column 1 covering the left of the panel and column 4 the right. </w:t>
+      </w:r>
+    </w:p>
+    <w:p>
+      <w:r>
+        <w:t>Switch scan code is (row number-1)+ (Column number-1) *8</w:t>
       </w:r>
     </w:p>
     <w:p>
@@ -9972,15 +9741,7 @@
     </w:p>
     <w:p>
       <w:r>
-        <w:t xml:space="preserve">Columns driven using </w:t>
-      </w:r>
-      <w:proofErr w:type="gramStart"/>
-      <w:r>
-        <w:t>pseudo open</w:t>
-      </w:r>
-      <w:proofErr w:type="gramEnd"/>
-      <w:r>
-        <w:t xml:space="preserve"> drain outputs from MCP23S17, so if there are shorted columns it doesn’t matter. Outputs only drive a logic 0 level; inactive column outputs are disabled by turning the pins into inputs. </w:t>
+        <w:t xml:space="preserve">Columns driven using pseudo open drain outputs from MCP23S17, so if there are shorted columns it doesn’t matter. Outputs only drive a logic 0 level; inactive column outputs are disabled by turning the pins into inputs. </w:t>
       </w:r>
     </w:p>
     <w:p>
@@ -10018,7 +9779,7 @@
           <v:shape id="_x0000_i1025" type="#_x0000_t75" style="width:372.6pt;height:226.75pt" o:ole="">
             <v:imagedata r:id="rId13" o:title=""/>
           </v:shape>
-          <o:OLEObject Type="Embed" ProgID="Visio.Drawing.11" ShapeID="_x0000_i1025" DrawAspect="Content" ObjectID="_1779363005" r:id="rId14"/>
+          <o:OLEObject Type="Embed" ProgID="Visio.Drawing.11" ShapeID="_x0000_i1025" DrawAspect="Content" ObjectID="_1779461018" r:id="rId14"/>
         </w:object>
       </w:r>
     </w:p>
@@ -10185,18 +9946,8 @@
         <w:ind w:left="1440"/>
       </w:pPr>
       <w:r>
-        <w:t xml:space="preserve">Toggle </w:t>
-      </w:r>
-      <w:proofErr w:type="spellStart"/>
-      <w:proofErr w:type="gramStart"/>
-      <w:r>
-        <w:t>BandShift</w:t>
-      </w:r>
-      <w:proofErr w:type="spellEnd"/>
-      <w:r>
-        <w:t>;</w:t>
-      </w:r>
-      <w:proofErr w:type="gramEnd"/>
+        <w:t>Toggle BandShift;</w:t>
+      </w:r>
     </w:p>
     <w:p>
       <w:pPr>
@@ -10205,13 +9956,8 @@
         <w:ind w:left="1440"/>
       </w:pPr>
       <w:r>
-        <w:t xml:space="preserve">Update band shift </w:t>
-      </w:r>
-      <w:proofErr w:type="gramStart"/>
-      <w:r>
-        <w:t>LED;</w:t>
-      </w:r>
-      <w:proofErr w:type="gramEnd"/>
+        <w:t>Update band shift LED;</w:t>
+      </w:r>
     </w:p>
     <w:p>
       <w:pPr>
@@ -10250,18 +9996,8 @@
         <w:ind w:left="1440"/>
       </w:pPr>
       <w:r>
-        <w:t xml:space="preserve">Toggle </w:t>
-      </w:r>
-      <w:proofErr w:type="spellStart"/>
-      <w:proofErr w:type="gramStart"/>
-      <w:r>
-        <w:t>EncoderShift</w:t>
-      </w:r>
-      <w:proofErr w:type="spellEnd"/>
-      <w:r>
-        <w:t>;</w:t>
-      </w:r>
-      <w:proofErr w:type="gramEnd"/>
+        <w:t>Toggle EncoderShift;</w:t>
+      </w:r>
     </w:p>
     <w:p>
       <w:pPr>
@@ -10270,13 +10006,8 @@
         <w:ind w:left="1440"/>
       </w:pPr>
       <w:r>
-        <w:t xml:space="preserve">Update encoder shift </w:t>
-      </w:r>
-      <w:proofErr w:type="gramStart"/>
-      <w:r>
-        <w:t>LED;</w:t>
-      </w:r>
-      <w:proofErr w:type="gramEnd"/>
+        <w:t>Update encoder shift LED;</w:t>
+      </w:r>
     </w:p>
     <w:p>
       <w:pPr>
@@ -10317,21 +10048,11 @@
       <w:r>
         <w:tab/>
       </w:r>
-      <w:proofErr w:type="gramStart"/>
       <w:r>
         <w:t>i</w:t>
       </w:r>
       <w:r>
-        <w:t>f(</w:t>
-      </w:r>
-      <w:proofErr w:type="spellStart"/>
-      <w:proofErr w:type="gramEnd"/>
-      <w:r>
-        <w:t>BandShift</w:t>
-      </w:r>
-      <w:proofErr w:type="spellEnd"/>
-      <w:r>
-        <w:t>)</w:t>
+        <w:t>f(BandShift)</w:t>
       </w:r>
     </w:p>
     <w:p>
@@ -10449,7 +10170,7 @@
           <v:shape id="_x0000_i1026" type="#_x0000_t75" style="width:297.8pt;height:302.05pt" o:ole="">
             <v:imagedata r:id="rId15" o:title=""/>
           </v:shape>
-          <o:OLEObject Type="Embed" ProgID="Visio.Drawing.11" ShapeID="_x0000_i1026" DrawAspect="Content" ObjectID="_1779363006" r:id="rId16"/>
+          <o:OLEObject Type="Embed" ProgID="Visio.Drawing.11" ShapeID="_x0000_i1026" DrawAspect="Content" ObjectID="_1779461019" r:id="rId16"/>
         </w:object>
       </w:r>
     </w:p>
@@ -10480,23 +10201,7 @@
         <w:t xml:space="preserve">The event queue will be a circular buffer, implemented </w:t>
       </w:r>
       <w:r>
-        <w:t xml:space="preserve">as an array of </w:t>
-      </w:r>
-      <w:proofErr w:type="gramStart"/>
-      <w:r>
-        <w:t>16 bit</w:t>
-      </w:r>
-      <w:proofErr w:type="gramEnd"/>
-      <w:r>
-        <w:t xml:space="preserve"> unsigned </w:t>
-      </w:r>
-      <w:proofErr w:type="spellStart"/>
-      <w:r>
-        <w:t>ints</w:t>
-      </w:r>
-      <w:proofErr w:type="spellEnd"/>
-      <w:r>
-        <w:t xml:space="preserve">. A write pointer will indicate where the next write will occur; a read pointer will indicate where the next read will occur. </w:t>
+        <w:t xml:space="preserve">as an array of 16 bit unsigned ints. A write pointer will indicate where the next write will occur; a read pointer will indicate where the next read will occur. </w:t>
       </w:r>
       <w:r>
         <w:t>A buffer length of 16 will be sufficient. The current number of entries can be obtained from (W-R)</w:t>
@@ -12270,15 +11975,7 @@
           </w:tcPr>
           <w:p>
             <w:r>
-              <w:t xml:space="preserve">c/w and ac/w </w:t>
-            </w:r>
-            <w:proofErr w:type="gramStart"/>
-            <w:r>
-              <w:t>turns</w:t>
-            </w:r>
-            <w:proofErr w:type="gramEnd"/>
-            <w:r>
-              <w:t xml:space="preserve"> cause events to be displayed in the serial window. Far turns get several steps displayed.</w:t>
+              <w:t>c/w and ac/w turns cause events to be displayed in the serial window. Far turns get several steps displayed.</w:t>
             </w:r>
           </w:p>
         </w:tc>
@@ -12336,15 +12033,7 @@
           </w:tcPr>
           <w:p>
             <w:r>
-              <w:t>All pushbuttons generate “pressed” and “released events. All give the correct scan code. “</w:t>
-            </w:r>
-            <w:proofErr w:type="gramStart"/>
-            <w:r>
-              <w:t>long</w:t>
-            </w:r>
-            <w:proofErr w:type="gramEnd"/>
-            <w:r>
-              <w:t xml:space="preserve"> press” declared after ~2s press, and this might b</w:t>
+              <w:t>All pushbuttons generate “pressed” and “released events. All give the correct scan code. “long press” declared after ~2s press, and this might b</w:t>
             </w:r>
             <w:r>
               <w:t>e better reduced.</w:t>
@@ -12419,7 +12108,6 @@
                 <w:shd w:val="clear" w:color="auto" w:fill="FEFEFE"/>
               </w:rPr>
             </w:pPr>
-            <w:proofErr w:type="spellStart"/>
             <w:r>
               <w:rPr>
                 <w:rFonts w:ascii="Consolas" w:hAnsi="Consolas"/>
@@ -12429,19 +12117,7 @@
                 <w:szCs w:val="21"/>
                 <w:shd w:val="clear" w:color="auto" w:fill="FEFEFE"/>
               </w:rPr>
-              <w:t>sudo</w:t>
-            </w:r>
-            <w:proofErr w:type="spellEnd"/>
-            <w:r>
-              <w:rPr>
-                <w:rFonts w:ascii="Consolas" w:hAnsi="Consolas"/>
-                <w:color w:val="545454"/>
-                <w:spacing w:val="4"/>
-                <w:sz w:val="21"/>
-                <w:szCs w:val="21"/>
-                <w:shd w:val="clear" w:color="auto" w:fill="FEFEFE"/>
-              </w:rPr>
-              <w:t xml:space="preserve"> apt-</w:t>
+              <w:t>sudo apt-</w:t>
             </w:r>
             <w:r>
               <w:rPr>
@@ -12673,15 +12349,7 @@
         </w:numPr>
       </w:pPr>
       <w:r>
-        <w:t>Click “</w:t>
-      </w:r>
-      <w:proofErr w:type="spellStart"/>
-      <w:r>
-        <w:t>Tools|Board|Boards</w:t>
-      </w:r>
-      <w:proofErr w:type="spellEnd"/>
-      <w:r>
-        <w:t xml:space="preserve"> manager” on the menu</w:t>
+        <w:t>Click “Tools|Board|Boards manager” on the menu</w:t>
       </w:r>
     </w:p>
     <w:p>
@@ -12818,15 +12486,7 @@
       </w:pPr>
       <w:r>
         <w:lastRenderedPageBreak/>
-        <w:t xml:space="preserve">Open the zip file and extract to your PC; for </w:t>
-      </w:r>
-      <w:proofErr w:type="gramStart"/>
-      <w:r>
-        <w:t>example</w:t>
-      </w:r>
-      <w:proofErr w:type="gramEnd"/>
-      <w:r>
-        <w:t xml:space="preserve"> into a folder “SDR” in “documents”</w:t>
+        <w:t>Open the zip file and extract to your PC; for example into a folder “SDR” in “documents”</w:t>
       </w:r>
     </w:p>
     <w:p>
@@ -12840,11 +12500,9 @@
       <w:r>
         <w:t>There will be a folder called “</w:t>
       </w:r>
-      <w:proofErr w:type="spellStart"/>
       <w:r>
         <w:t>Andromeda_front_panel</w:t>
       </w:r>
-      <w:proofErr w:type="spellEnd"/>
       <w:r>
         <w:t xml:space="preserve">-master” in your “SDR” folder </w:t>
       </w:r>
@@ -12961,11 +12619,9 @@
             <w:pPr>
               <w:spacing w:after="0" w:line="240" w:lineRule="auto"/>
             </w:pPr>
-            <w:proofErr w:type="spellStart"/>
             <w:r>
               <w:t>pipaneltest</w:t>
             </w:r>
-            <w:proofErr w:type="spellEnd"/>
           </w:p>
         </w:tc>
         <w:tc>
@@ -13021,15 +12677,7 @@
         </w:numPr>
       </w:pPr>
       <w:r>
-        <w:t>Use the "</w:t>
-      </w:r>
-      <w:proofErr w:type="spellStart"/>
-      <w:r>
-        <w:t>File|Open</w:t>
-      </w:r>
-      <w:proofErr w:type="spellEnd"/>
-      <w:r>
-        <w:t>..." menu command</w:t>
+        <w:t>Use the "File|Open..." menu command</w:t>
       </w:r>
     </w:p>
     <w:p>
@@ -13187,13 +12835,8 @@
     </w:p>
     <w:p/>
     <w:p>
-      <w:proofErr w:type="gramStart"/>
-      <w:r>
-        <w:t>Finally</w:t>
-      </w:r>
-      <w:proofErr w:type="gramEnd"/>
-      <w:r>
-        <w:t xml:space="preserve"> you need to upload the code to your Arduino:</w:t>
+      <w:r>
+        <w:t>Finally you need to upload the code to your Arduino:</w:t>
       </w:r>
     </w:p>
     <w:p>
@@ -13243,47 +12886,11 @@
       <w:r>
         <w:t xml:space="preserve">(note that an error message </w:t>
       </w:r>
-      <w:proofErr w:type="spellStart"/>
       <w:r>
         <w:rPr>
           <w:b/>
         </w:rPr>
-        <w:t>avrdude</w:t>
-      </w:r>
-      <w:proofErr w:type="spellEnd"/>
-      <w:r>
-        <w:rPr>
-          <w:b/>
-        </w:rPr>
-        <w:t xml:space="preserve">: </w:t>
-      </w:r>
-      <w:proofErr w:type="spellStart"/>
-      <w:r>
-        <w:rPr>
-          <w:b/>
-        </w:rPr>
-        <w:t>jtagmkII_</w:t>
-      </w:r>
-      <w:proofErr w:type="gramStart"/>
-      <w:r>
-        <w:rPr>
-          <w:b/>
-        </w:rPr>
-        <w:t>initialize</w:t>
-      </w:r>
-      <w:proofErr w:type="spellEnd"/>
-      <w:r>
-        <w:rPr>
-          <w:b/>
-        </w:rPr>
-        <w:t>(</w:t>
-      </w:r>
-      <w:proofErr w:type="gramEnd"/>
-      <w:r>
-        <w:rPr>
-          <w:b/>
-        </w:rPr>
-        <w:t>): Cannot locate “flash” and “boot” memories in description</w:t>
+        <w:t>avrdude: jtagmkII_initialize(): Cannot locate “flash” and “boot” memories in description</w:t>
       </w:r>
       <w:r>
         <w:t xml:space="preserve"> is reported for the Arduino Nano Every but this can be ignored)</w:t>

</xml_diff>

<commit_message>
updated interrupt to totem pole drive, for level shifter. "smile" LED test.
</commit_message>
<xml_diff>
--- a/documentation/G2 mk2 front panel Notes.docx
+++ b/documentation/G2 mk2 front panel Notes.docx
@@ -7664,9 +7664,11 @@
           <w:numId w:val="1"/>
         </w:numPr>
       </w:pPr>
+      <w:proofErr w:type="spellStart"/>
       <w:r>
         <w:t>EEPROM.h</w:t>
       </w:r>
+      <w:proofErr w:type="spellEnd"/>
     </w:p>
     <w:p>
       <w:pPr>
@@ -7712,7 +7714,15 @@
     <w:p>
       <w:r>
         <w:lastRenderedPageBreak/>
-        <w:t xml:space="preserve">Modified ClickEncoder works well for the other “mechanical” encoders. I’m already using modified encoder code, not in a library. Should be simple to change it again to pass 2 bits of data into it, rather than having I/O pin numbers passed to it. </w:t>
+        <w:t xml:space="preserve">Modified </w:t>
+      </w:r>
+      <w:proofErr w:type="spellStart"/>
+      <w:r>
+        <w:t>ClickEncoder</w:t>
+      </w:r>
+      <w:proofErr w:type="spellEnd"/>
+      <w:r>
+        <w:t xml:space="preserve"> works well for the other “mechanical” encoders. I’m already using modified encoder code, not in a library. Should be simple to change it again to pass 2 bits of data into it, rather than having I/O pin numbers passed to it. </w:t>
       </w:r>
     </w:p>
     <w:tbl>
@@ -8238,7 +8248,15 @@
     </w:p>
     <w:p>
       <w:r>
-        <w:t>In globalinclude.h:</w:t>
+        <w:t xml:space="preserve">In </w:t>
+      </w:r>
+      <w:proofErr w:type="spellStart"/>
+      <w:r>
+        <w:t>globalinclude.h</w:t>
+      </w:r>
+      <w:proofErr w:type="spellEnd"/>
+      <w:r>
+        <w:t>:</w:t>
       </w:r>
     </w:p>
     <w:p>
@@ -9779,7 +9797,7 @@
           <v:shape id="_x0000_i1025" type="#_x0000_t75" style="width:372.6pt;height:226.75pt" o:ole="">
             <v:imagedata r:id="rId13" o:title=""/>
           </v:shape>
-          <o:OLEObject Type="Embed" ProgID="Visio.Drawing.11" ShapeID="_x0000_i1025" DrawAspect="Content" ObjectID="_1780247700" r:id="rId14"/>
+          <o:OLEObject Type="Embed" ProgID="Visio.Drawing.11" ShapeID="_x0000_i1025" DrawAspect="Content" ObjectID="_1780417127" r:id="rId14"/>
         </w:object>
       </w:r>
     </w:p>
@@ -9946,7 +9964,15 @@
         <w:ind w:left="1440"/>
       </w:pPr>
       <w:r>
-        <w:t>Toggle BandShift;</w:t>
+        <w:t xml:space="preserve">Toggle </w:t>
+      </w:r>
+      <w:proofErr w:type="spellStart"/>
+      <w:r>
+        <w:t>BandShift</w:t>
+      </w:r>
+      <w:proofErr w:type="spellEnd"/>
+      <w:r>
+        <w:t>;</w:t>
       </w:r>
     </w:p>
     <w:p>
@@ -9996,7 +10022,15 @@
         <w:ind w:left="1440"/>
       </w:pPr>
       <w:r>
-        <w:t>Toggle EncoderShift;</w:t>
+        <w:t xml:space="preserve">Toggle </w:t>
+      </w:r>
+      <w:proofErr w:type="spellStart"/>
+      <w:r>
+        <w:t>EncoderShift</w:t>
+      </w:r>
+      <w:proofErr w:type="spellEnd"/>
+      <w:r>
+        <w:t>;</w:t>
       </w:r>
     </w:p>
     <w:p>
@@ -10052,7 +10086,15 @@
         <w:t>i</w:t>
       </w:r>
       <w:r>
-        <w:t>f(BandShift)</w:t>
+        <w:t>f(</w:t>
+      </w:r>
+      <w:proofErr w:type="spellStart"/>
+      <w:r>
+        <w:t>BandShift</w:t>
+      </w:r>
+      <w:proofErr w:type="spellEnd"/>
+      <w:r>
+        <w:t>)</w:t>
       </w:r>
     </w:p>
     <w:p>
@@ -10170,7 +10212,7 @@
           <v:shape id="_x0000_i1026" type="#_x0000_t75" style="width:297.8pt;height:302.05pt" o:ole="">
             <v:imagedata r:id="rId15" o:title=""/>
           </v:shape>
-          <o:OLEObject Type="Embed" ProgID="Visio.Drawing.11" ShapeID="_x0000_i1026" DrawAspect="Content" ObjectID="_1780247701" r:id="rId16"/>
+          <o:OLEObject Type="Embed" ProgID="Visio.Drawing.11" ShapeID="_x0000_i1026" DrawAspect="Content" ObjectID="_1780417128" r:id="rId16"/>
         </w:object>
       </w:r>
     </w:p>
@@ -10201,7 +10243,15 @@
         <w:t xml:space="preserve">The event queue will be a circular buffer, implemented </w:t>
       </w:r>
       <w:r>
-        <w:t xml:space="preserve">as an array of 16 bit unsigned ints. A write pointer will indicate where the next write will occur; a read pointer will indicate where the next read will occur. </w:t>
+        <w:t xml:space="preserve">as an array of 16 bit unsigned </w:t>
+      </w:r>
+      <w:proofErr w:type="spellStart"/>
+      <w:r>
+        <w:t>ints</w:t>
+      </w:r>
+      <w:proofErr w:type="spellEnd"/>
+      <w:r>
+        <w:t xml:space="preserve">. A write pointer will indicate where the next write will occur; a read pointer will indicate where the next read will occur. </w:t>
       </w:r>
       <w:r>
         <w:t>A buffer length of 16 will be sufficient. The current number of entries can be obtained from (W-R)</w:t>
@@ -11894,7 +11944,13 @@
     </w:p>
     <w:p>
       <w:r>
-        <w:t>This unit uses the same CAT commands as used for Andromeda. That means the existing THETIX command set can be used.</w:t>
+        <w:t>This unit uses the same CAT commands as used for Andromeda. That means the existing THETI</w:t>
+      </w:r>
+      <w:r>
+        <w:t>S</w:t>
+      </w:r>
+      <w:r>
+        <w:t xml:space="preserve"> command set can be used.</w:t>
       </w:r>
     </w:p>
     <w:tbl>
@@ -12002,16 +12058,32 @@
               <w:spacing w:after="0" w:line="240" w:lineRule="auto"/>
             </w:pPr>
             <w:r>
-              <w:t>Up: ZZZUnn;</w:t>
-            </w:r>
-          </w:p>
-          <w:p>
-            <w:pPr>
-              <w:keepNext/>
-              <w:spacing w:after="0" w:line="240" w:lineRule="auto"/>
-            </w:pPr>
-            <w:r>
-              <w:t>Down: ZZZDnn;</w:t>
+              <w:t xml:space="preserve">Up: </w:t>
+            </w:r>
+            <w:proofErr w:type="spellStart"/>
+            <w:r>
+              <w:t>ZZZUnn</w:t>
+            </w:r>
+            <w:proofErr w:type="spellEnd"/>
+            <w:r>
+              <w:t>;</w:t>
+            </w:r>
+          </w:p>
+          <w:p>
+            <w:pPr>
+              <w:keepNext/>
+              <w:spacing w:after="0" w:line="240" w:lineRule="auto"/>
+            </w:pPr>
+            <w:r>
+              <w:t xml:space="preserve">Down: </w:t>
+            </w:r>
+            <w:proofErr w:type="spellStart"/>
+            <w:r>
+              <w:t>ZZZDnn</w:t>
+            </w:r>
+            <w:proofErr w:type="spellEnd"/>
+            <w:r>
+              <w:t>;</w:t>
             </w:r>
           </w:p>
         </w:tc>
@@ -12024,8 +12096,13 @@
               <w:keepNext/>
               <w:spacing w:after="0" w:line="240" w:lineRule="auto"/>
             </w:pPr>
-            <w:r>
-              <w:t>nn = number of clicks (0-99)</w:t>
+            <w:proofErr w:type="spellStart"/>
+            <w:r>
+              <w:t>nn</w:t>
+            </w:r>
+            <w:proofErr w:type="spellEnd"/>
+            <w:r>
+              <w:t xml:space="preserve"> = number of clicks (0-99)</w:t>
             </w:r>
           </w:p>
         </w:tc>
@@ -12054,8 +12131,13 @@
               <w:keepNext/>
               <w:spacing w:after="0" w:line="240" w:lineRule="auto"/>
             </w:pPr>
-            <w:r>
-              <w:t>ZZZEnnm;</w:t>
+            <w:proofErr w:type="spellStart"/>
+            <w:r>
+              <w:t>ZZZEnnm</w:t>
+            </w:r>
+            <w:proofErr w:type="spellEnd"/>
+            <w:r>
+              <w:t>;</w:t>
             </w:r>
           </w:p>
         </w:tc>
@@ -12068,8 +12150,13 @@
               <w:keepNext/>
               <w:spacing w:after="0" w:line="240" w:lineRule="auto"/>
             </w:pPr>
-            <w:r>
-              <w:t>nn = encoder number:</w:t>
+            <w:proofErr w:type="spellStart"/>
+            <w:r>
+              <w:t>nn</w:t>
+            </w:r>
+            <w:proofErr w:type="spellEnd"/>
+            <w:r>
+              <w:t xml:space="preserve"> = encoder number:</w:t>
             </w:r>
           </w:p>
           <w:p>
@@ -12134,8 +12221,13 @@
               <w:keepNext/>
               <w:spacing w:after="0" w:line="240" w:lineRule="auto"/>
             </w:pPr>
-            <w:r>
-              <w:t>ZZZPnnm;</w:t>
+            <w:proofErr w:type="spellStart"/>
+            <w:r>
+              <w:t>ZZZPnnm</w:t>
+            </w:r>
+            <w:proofErr w:type="spellEnd"/>
+            <w:r>
+              <w:t>;</w:t>
             </w:r>
           </w:p>
         </w:tc>
@@ -12148,8 +12240,13 @@
               <w:keepNext/>
               <w:spacing w:after="0" w:line="240" w:lineRule="auto"/>
             </w:pPr>
-            <w:r>
-              <w:t>nn=button number (1-99, 0=n/a);</w:t>
+            <w:proofErr w:type="spellStart"/>
+            <w:r>
+              <w:t>nn</w:t>
+            </w:r>
+            <w:proofErr w:type="spellEnd"/>
+            <w:r>
+              <w:t>=button number (1-99, 0=n/a);</w:t>
             </w:r>
           </w:p>
           <w:p>
@@ -12187,8 +12284,13 @@
               <w:keepNext/>
               <w:spacing w:after="0" w:line="240" w:lineRule="auto"/>
             </w:pPr>
-            <w:r>
-              <w:t>ZZZInnm;</w:t>
+            <w:proofErr w:type="spellStart"/>
+            <w:r>
+              <w:t>ZZZInnm</w:t>
+            </w:r>
+            <w:proofErr w:type="spellEnd"/>
+            <w:r>
+              <w:t>;</w:t>
             </w:r>
           </w:p>
         </w:tc>
@@ -12201,8 +12303,13 @@
               <w:keepNext/>
               <w:spacing w:after="0" w:line="240" w:lineRule="auto"/>
             </w:pPr>
-            <w:r>
-              <w:t>nn=indicator number (1-99, 0=n/a);</w:t>
+            <w:proofErr w:type="spellStart"/>
+            <w:r>
+              <w:t>nn</w:t>
+            </w:r>
+            <w:proofErr w:type="spellEnd"/>
+            <w:r>
+              <w:t>=indicator number (1-99, 0=n/a);</w:t>
             </w:r>
           </w:p>
           <w:p>
@@ -12253,7 +12360,15 @@
               <w:spacing w:after="0" w:line="240" w:lineRule="auto"/>
             </w:pPr>
             <w:r>
-              <w:t>Response ZZZSppnnmmm;</w:t>
+              <w:t xml:space="preserve">Response </w:t>
+            </w:r>
+            <w:proofErr w:type="spellStart"/>
+            <w:r>
+              <w:t>ZZZSppnnmmm</w:t>
+            </w:r>
+            <w:proofErr w:type="spellEnd"/>
+            <w:r>
+              <w:t>;</w:t>
             </w:r>
           </w:p>
         </w:tc>
@@ -12284,8 +12399,13 @@
               <w:keepNext/>
               <w:spacing w:after="0" w:line="240" w:lineRule="auto"/>
             </w:pPr>
-            <w:r>
-              <w:t>nn= hardware version</w:t>
+            <w:proofErr w:type="spellStart"/>
+            <w:r>
+              <w:t>nn</w:t>
+            </w:r>
+            <w:proofErr w:type="spellEnd"/>
+            <w:r>
+              <w:t>= hardware version</w:t>
             </w:r>
           </w:p>
           <w:p>
@@ -12315,6 +12435,196 @@
       </w:pPr>
       <w:r>
         <w:t>Testing in Arduino Alone</w:t>
+      </w:r>
+    </w:p>
+    <w:tbl>
+      <w:tblPr>
+        <w:tblStyle w:val="TableGrid"/>
+        <w:tblW w:w="0" w:type="auto"/>
+        <w:tblLook w:val="04A0" w:firstRow="1" w:lastRow="0" w:firstColumn="1" w:lastColumn="0" w:noHBand="0" w:noVBand="1"/>
+      </w:tblPr>
+      <w:tblGrid>
+        <w:gridCol w:w="4106"/>
+        <w:gridCol w:w="6350"/>
+      </w:tblGrid>
+      <w:tr>
+        <w:tc>
+          <w:tcPr>
+            <w:tcW w:w="4106" w:type="dxa"/>
+          </w:tcPr>
+          <w:p>
+            <w:pPr>
+              <w:spacing w:after="0" w:line="240" w:lineRule="auto"/>
+            </w:pPr>
+            <w:r>
+              <w:t xml:space="preserve">Connect USB cable to PC. Open Arduino terminal window. </w:t>
+            </w:r>
+            <w:r>
+              <w:t>“blink” LED blinks at 1Hz rate</w:t>
+            </w:r>
+          </w:p>
+        </w:tc>
+        <w:tc>
+          <w:tcPr>
+            <w:tcW w:w="6350" w:type="dxa"/>
+          </w:tcPr>
+          <w:p>
+            <w:pPr>
+              <w:spacing w:after="0" w:line="240" w:lineRule="auto"/>
+            </w:pPr>
+            <w:r>
+              <w:t>Works OK</w:t>
+            </w:r>
+          </w:p>
+        </w:tc>
+      </w:tr>
+      <w:tr>
+        <w:tc>
+          <w:tcPr>
+            <w:tcW w:w="4106" w:type="dxa"/>
+          </w:tcPr>
+          <w:p>
+            <w:pPr>
+              <w:spacing w:after="0" w:line="240" w:lineRule="auto"/>
+            </w:pPr>
+            <w:r>
+              <w:t>LED startup scan, lighting each LED in turn</w:t>
+            </w:r>
+          </w:p>
+        </w:tc>
+        <w:tc>
+          <w:tcPr>
+            <w:tcW w:w="6350" w:type="dxa"/>
+          </w:tcPr>
+          <w:p>
+            <w:pPr>
+              <w:spacing w:after="0" w:line="240" w:lineRule="auto"/>
+            </w:pPr>
+            <w:r>
+              <w:t>OK</w:t>
+            </w:r>
+          </w:p>
+        </w:tc>
+      </w:tr>
+      <w:tr>
+        <w:tc>
+          <w:tcPr>
+            <w:tcW w:w="4106" w:type="dxa"/>
+          </w:tcPr>
+          <w:p>
+            <w:pPr>
+              <w:spacing w:after="0" w:line="240" w:lineRule="auto"/>
+            </w:pPr>
+            <w:r>
+              <w:t>VFO encoder</w:t>
+            </w:r>
+          </w:p>
+        </w:tc>
+        <w:tc>
+          <w:tcPr>
+            <w:tcW w:w="6350" w:type="dxa"/>
+          </w:tcPr>
+          <w:p>
+            <w:pPr>
+              <w:spacing w:after="0" w:line="240" w:lineRule="auto"/>
+            </w:pPr>
+            <w:r>
+              <w:t>c/w and ac/w turns cause events to be displayed in the serial window. Far turns get several steps displayed.</w:t>
+            </w:r>
+          </w:p>
+        </w:tc>
+      </w:tr>
+      <w:tr>
+        <w:tc>
+          <w:tcPr>
+            <w:tcW w:w="4106" w:type="dxa"/>
+          </w:tcPr>
+          <w:p>
+            <w:pPr>
+              <w:spacing w:after="0" w:line="240" w:lineRule="auto"/>
+            </w:pPr>
+            <w:r>
+              <w:t>Dual encoders</w:t>
+            </w:r>
+          </w:p>
+        </w:tc>
+        <w:tc>
+          <w:tcPr>
+            <w:tcW w:w="6350" w:type="dxa"/>
+          </w:tcPr>
+          <w:p>
+            <w:pPr>
+              <w:spacing w:after="0" w:line="240" w:lineRule="auto"/>
+            </w:pPr>
+            <w:r>
+              <w:t xml:space="preserve">All encoders </w:t>
+            </w:r>
+            <w:r>
+              <w:t>give events for c/w and ac/w turn.</w:t>
+            </w:r>
+          </w:p>
+          <w:p>
+            <w:pPr>
+              <w:spacing w:after="0" w:line="240" w:lineRule="auto"/>
+            </w:pPr>
+            <w:r>
+              <w:t xml:space="preserve">The “shifted” encoder (top right) can </w:t>
+            </w:r>
+            <w:r>
+              <w:t>provide two scan codes depending on state of shift.</w:t>
+            </w:r>
+            <w:r>
+              <w:t xml:space="preserve"> (8&amp;9 or 10&amp;11)</w:t>
+            </w:r>
+          </w:p>
+        </w:tc>
+      </w:tr>
+      <w:tr>
+        <w:tc>
+          <w:tcPr>
+            <w:tcW w:w="4106" w:type="dxa"/>
+          </w:tcPr>
+          <w:p>
+            <w:pPr>
+              <w:spacing w:after="0" w:line="240" w:lineRule="auto"/>
+            </w:pPr>
+            <w:r>
+              <w:t>Pushbuttons</w:t>
+            </w:r>
+          </w:p>
+        </w:tc>
+        <w:tc>
+          <w:tcPr>
+            <w:tcW w:w="6350" w:type="dxa"/>
+          </w:tcPr>
+          <w:p>
+            <w:pPr>
+              <w:spacing w:after="0" w:line="240" w:lineRule="auto"/>
+            </w:pPr>
+            <w:r>
+              <w:t>All pushbuttons generate “pressed” and “released events. All give the correct scan code. “long press” declared after ~2s press, and this might b</w:t>
+            </w:r>
+            <w:r>
+              <w:t>e better reduced.</w:t>
+            </w:r>
+          </w:p>
+          <w:p>
+            <w:pPr>
+              <w:spacing w:after="0" w:line="240" w:lineRule="auto"/>
+            </w:pPr>
+            <w:r>
+              <w:t>With button band “shift” pressed we get the alternate scan codes.</w:t>
+            </w:r>
+          </w:p>
+        </w:tc>
+      </w:tr>
+    </w:tbl>
+    <w:p>
+      <w:pPr>
+        <w:pStyle w:val="Heading2"/>
+      </w:pPr>
+      <w:r>
+        <w:t>Testing with Raspberry Pi</w:t>
       </w:r>
     </w:p>
     <w:tbl>
@@ -12333,11 +12643,11 @@
             <w:tcW w:w="5228" w:type="dxa"/>
           </w:tcPr>
           <w:p>
-            <w:r>
-              <w:t xml:space="preserve">Connect USB cable to PC. Open Arduino terminal window. </w:t>
-            </w:r>
-            <w:r>
-              <w:t>“blink” LED blinks at 1Hz rate</w:t>
+            <w:pPr>
+              <w:spacing w:after="0" w:line="240" w:lineRule="auto"/>
+            </w:pPr>
+            <w:r>
+              <w:t>Powers up with no bus conflicts</w:t>
             </w:r>
           </w:p>
         </w:tc>
@@ -12346,8 +12656,11 @@
             <w:tcW w:w="5228" w:type="dxa"/>
           </w:tcPr>
           <w:p>
-            <w:r>
-              <w:t>Works OK</w:t>
+            <w:pPr>
+              <w:spacing w:after="0" w:line="240" w:lineRule="auto"/>
+            </w:pPr>
+            <w:r>
+              <w:t>OK</w:t>
             </w:r>
           </w:p>
         </w:tc>
@@ -12358,8 +12671,91 @@
             <w:tcW w:w="5228" w:type="dxa"/>
           </w:tcPr>
           <w:p>
-            <w:r>
-              <w:t>LED startup scan, lighting each LED in turn</w:t>
+            <w:pPr>
+              <w:spacing w:after="0" w:line="240" w:lineRule="auto"/>
+            </w:pPr>
+            <w:r>
+              <w:t>I2C discovery program can find the Arduino</w:t>
+            </w:r>
+            <w:r>
+              <w:t>:</w:t>
+            </w:r>
+          </w:p>
+          <w:p>
+            <w:pPr>
+              <w:spacing w:after="0" w:line="240" w:lineRule="auto"/>
+              <w:ind w:left="720"/>
+              <w:rPr>
+                <w:rFonts w:ascii="Consolas" w:hAnsi="Consolas"/>
+                <w:color w:val="545454"/>
+                <w:spacing w:val="4"/>
+                <w:sz w:val="21"/>
+                <w:szCs w:val="21"/>
+                <w:shd w:val="clear" w:color="auto" w:fill="FEFEFE"/>
+              </w:rPr>
+            </w:pPr>
+            <w:proofErr w:type="spellStart"/>
+            <w:r>
+              <w:rPr>
+                <w:rFonts w:ascii="Consolas" w:hAnsi="Consolas"/>
+                <w:color w:val="545454"/>
+                <w:spacing w:val="4"/>
+                <w:sz w:val="21"/>
+                <w:szCs w:val="21"/>
+                <w:shd w:val="clear" w:color="auto" w:fill="FEFEFE"/>
+              </w:rPr>
+              <w:t>sudo</w:t>
+            </w:r>
+            <w:proofErr w:type="spellEnd"/>
+            <w:r>
+              <w:rPr>
+                <w:rFonts w:ascii="Consolas" w:hAnsi="Consolas"/>
+                <w:color w:val="545454"/>
+                <w:spacing w:val="4"/>
+                <w:sz w:val="21"/>
+                <w:szCs w:val="21"/>
+                <w:shd w:val="clear" w:color="auto" w:fill="FEFEFE"/>
+              </w:rPr>
+              <w:t xml:space="preserve"> apt-</w:t>
+            </w:r>
+            <w:r>
+              <w:rPr>
+                <w:rStyle w:val="hljs-keyword"/>
+                <w:rFonts w:ascii="Consolas" w:hAnsi="Consolas"/>
+                <w:color w:val="7928A1"/>
+                <w:spacing w:val="4"/>
+                <w:sz w:val="21"/>
+                <w:szCs w:val="21"/>
+              </w:rPr>
+              <w:t>get</w:t>
+            </w:r>
+            <w:r>
+              <w:rPr>
+                <w:rFonts w:ascii="Consolas" w:hAnsi="Consolas"/>
+                <w:color w:val="545454"/>
+                <w:spacing w:val="4"/>
+                <w:sz w:val="21"/>
+                <w:szCs w:val="21"/>
+                <w:shd w:val="clear" w:color="auto" w:fill="FEFEFE"/>
+              </w:rPr>
+              <w:t xml:space="preserve"> install i2c-tools</w:t>
+            </w:r>
+          </w:p>
+          <w:p>
+            <w:pPr>
+              <w:spacing w:after="0" w:line="240" w:lineRule="auto"/>
+              <w:ind w:left="720"/>
+            </w:pPr>
+            <w:r>
+              <w:rPr>
+                <w:rFonts w:ascii="Consolas" w:hAnsi="Consolas"/>
+                <w:color w:val="545454"/>
+                <w:spacing w:val="4"/>
+                <w:sz w:val="21"/>
+                <w:szCs w:val="21"/>
+                <w:shd w:val="clear" w:color="auto" w:fill="FEFEFE"/>
+              </w:rPr>
+              <w:t>i2cdetect -y 1</w:t>
             </w:r>
           </w:p>
         </w:tc>
@@ -12368,8 +12764,11 @@
             <w:tcW w:w="5228" w:type="dxa"/>
           </w:tcPr>
           <w:p>
-            <w:r>
-              <w:t>OK</w:t>
+            <w:pPr>
+              <w:spacing w:after="0" w:line="240" w:lineRule="auto"/>
+            </w:pPr>
+            <w:r>
+              <w:t>OK; finds correct address</w:t>
             </w:r>
           </w:p>
         </w:tc>
@@ -12380,9 +12779,17 @@
             <w:tcW w:w="5228" w:type="dxa"/>
           </w:tcPr>
           <w:p>
-            <w:r>
-              <w:t>VFO encoder</w:t>
-            </w:r>
+            <w:pPr>
+              <w:spacing w:after="0" w:line="240" w:lineRule="auto"/>
+            </w:pPr>
+            <w:r>
+              <w:t>Data can be pushed to Arduino</w:t>
+            </w:r>
+          </w:p>
+          <w:p>
+            <w:pPr>
+              <w:spacing w:after="0" w:line="240" w:lineRule="auto"/>
+            </w:pPr>
           </w:p>
         </w:tc>
         <w:tc>
@@ -12390,8 +12797,11 @@
             <w:tcW w:w="5228" w:type="dxa"/>
           </w:tcPr>
           <w:p>
-            <w:r>
-              <w:t>c/w and ac/w turns cause events to be displayed in the serial window. Far turns get several steps displayed.</w:t>
+            <w:pPr>
+              <w:spacing w:after="0" w:line="240" w:lineRule="auto"/>
+            </w:pPr>
+            <w:r>
+              <w:t>Can set LEDs</w:t>
             </w:r>
           </w:p>
         </w:tc>
@@ -12402,8 +12812,11 @@
             <w:tcW w:w="5228" w:type="dxa"/>
           </w:tcPr>
           <w:p>
-            <w:r>
-              <w:t>Dual encoders</w:t>
+            <w:pPr>
+              <w:spacing w:after="0" w:line="240" w:lineRule="auto"/>
+            </w:pPr>
+            <w:r>
+              <w:t>Data can be read from Arduino</w:t>
             </w:r>
           </w:p>
         </w:tc>
@@ -12412,22 +12825,11 @@
             <w:tcW w:w="5228" w:type="dxa"/>
           </w:tcPr>
           <w:p>
-            <w:r>
-              <w:t xml:space="preserve">All encoders </w:t>
-            </w:r>
-            <w:r>
-              <w:t>give events for c/w and ac/w turn.</w:t>
-            </w:r>
-          </w:p>
-          <w:p>
-            <w:r>
-              <w:t xml:space="preserve">The “shifted” encoder (top right) can </w:t>
-            </w:r>
-            <w:r>
-              <w:t>provide two scan codes depending on state of shift.</w:t>
-            </w:r>
-            <w:r>
-              <w:t xml:space="preserve"> (8&amp;9 or 10&amp;11)</w:t>
+            <w:pPr>
+              <w:spacing w:after="0" w:line="240" w:lineRule="auto"/>
+            </w:pPr>
+            <w:r>
+              <w:t>Can read panel s/w version, encoder and pushbutton data</w:t>
             </w:r>
           </w:p>
         </w:tc>
@@ -12438,9 +12840,17 @@
             <w:tcW w:w="5228" w:type="dxa"/>
           </w:tcPr>
           <w:p>
-            <w:r>
-              <w:t>Pushbuttons</w:t>
-            </w:r>
+            <w:pPr>
+              <w:spacing w:after="0" w:line="240" w:lineRule="auto"/>
+            </w:pPr>
+            <w:r>
+              <w:t>Interrupt asserted if data in queue</w:t>
+            </w:r>
+          </w:p>
+          <w:p>
+            <w:pPr>
+              <w:spacing w:after="0" w:line="240" w:lineRule="auto"/>
+            </w:pPr>
           </w:p>
         </w:tc>
         <w:tc>
@@ -12448,27 +12858,45 @@
             <w:tcW w:w="5228" w:type="dxa"/>
           </w:tcPr>
           <w:p>
-            <w:r>
-              <w:t>All pushbuttons generate “pressed” and “released events. All give the correct scan code. “long press” declared after ~2s press, and this might b</w:t>
-            </w:r>
-            <w:r>
-              <w:t>e better reduced.</w:t>
-            </w:r>
-          </w:p>
-          <w:p>
-            <w:r>
-              <w:t>With button band “shift” pressed we get the alternate scan codes.</w:t>
+            <w:pPr>
+              <w:spacing w:after="0" w:line="240" w:lineRule="auto"/>
+            </w:pPr>
+            <w:r>
+              <w:t>Yes (but mechanism to be changed)</w:t>
             </w:r>
           </w:p>
         </w:tc>
       </w:tr>
     </w:tbl>
-    <w:p>
-      <w:pPr>
-        <w:pStyle w:val="Heading2"/>
-      </w:pPr>
-      <w:r>
-        <w:t>Testing with Raspberry Pi</w:t>
+    <w:p/>
+    <w:p>
+      <w:pPr>
+        <w:pStyle w:val="Heading1"/>
+      </w:pPr>
+      <w:r>
+        <w:t>p</w:t>
+      </w:r>
+      <w:r>
+        <w:t>2app Control</w:t>
+      </w:r>
+    </w:p>
+    <w:p>
+      <w:r>
+        <w:t xml:space="preserve">If the panel is controlled by p2app, then it will need to exchange “CAT over TCPIP” messages with Thetis. </w:t>
+      </w:r>
+    </w:p>
+    <w:p>
+      <w:r>
+        <w:t>Thetis operates a timeout: if a connection does not exchange data for 30s, it times out and drops the connection. “Keep alive” message exchange works, and a 15s message request means connection is maintained indefinitely.</w:t>
+      </w:r>
+    </w:p>
+    <w:p>
+      <w:r>
+        <w:lastRenderedPageBreak/>
+        <w:t>Encoders and pushbuttons can all push data to Thetis. It will not be practical to have Thetis push data to the panel (there is no longer a specific CAT instance to be used)</w:t>
+      </w:r>
+      <w:r>
+        <w:t xml:space="preserve"> and the panel will need to use CAT commands to establish the LED state.</w:t>
       </w:r>
     </w:p>
     <w:tbl>
@@ -12478,165 +12906,985 @@
         <w:tblLook w:val="04A0" w:firstRow="1" w:lastRow="0" w:firstColumn="1" w:lastColumn="0" w:noHBand="0" w:noVBand="1"/>
       </w:tblPr>
       <w:tblGrid>
-        <w:gridCol w:w="5228"/>
-        <w:gridCol w:w="5228"/>
+        <w:gridCol w:w="1417"/>
+        <w:gridCol w:w="2693"/>
+        <w:gridCol w:w="2693"/>
       </w:tblGrid>
       <w:tr>
         <w:tc>
           <w:tcPr>
-            <w:tcW w:w="5228" w:type="dxa"/>
-          </w:tcPr>
-          <w:p>
-            <w:r>
-              <w:t>Powers up with no bus conflicts</w:t>
-            </w:r>
-          </w:p>
-        </w:tc>
-        <w:tc>
-          <w:tcPr>
-            <w:tcW w:w="5228" w:type="dxa"/>
-          </w:tcPr>
-          <w:p/>
+            <w:tcW w:w="1417" w:type="dxa"/>
+          </w:tcPr>
+          <w:p>
+            <w:pPr>
+              <w:spacing w:after="0" w:line="240" w:lineRule="auto"/>
+              <w:rPr>
+                <w:b/>
+              </w:rPr>
+            </w:pPr>
+            <w:r>
+              <w:rPr>
+                <w:b/>
+              </w:rPr>
+              <w:t>s/w number</w:t>
+            </w:r>
+          </w:p>
+        </w:tc>
+        <w:tc>
+          <w:tcPr>
+            <w:tcW w:w="2693" w:type="dxa"/>
+          </w:tcPr>
+          <w:p>
+            <w:pPr>
+              <w:spacing w:after="0" w:line="240" w:lineRule="auto"/>
+              <w:rPr>
+                <w:b/>
+              </w:rPr>
+            </w:pPr>
+            <w:r>
+              <w:rPr>
+                <w:b/>
+              </w:rPr>
+              <w:t>Function</w:t>
+            </w:r>
+          </w:p>
+        </w:tc>
+        <w:tc>
+          <w:tcPr>
+            <w:tcW w:w="2693" w:type="dxa"/>
+          </w:tcPr>
+          <w:p>
+            <w:pPr>
+              <w:spacing w:after="0" w:line="240" w:lineRule="auto"/>
+              <w:rPr>
+                <w:b/>
+              </w:rPr>
+            </w:pPr>
+            <w:r>
+              <w:rPr>
+                <w:b/>
+              </w:rPr>
+              <w:t>CAT message</w:t>
+            </w:r>
+          </w:p>
         </w:tc>
       </w:tr>
       <w:tr>
         <w:tc>
           <w:tcPr>
-            <w:tcW w:w="5228" w:type="dxa"/>
-          </w:tcPr>
-          <w:p>
-            <w:r>
-              <w:t>I2C discovery program can find the Arduino</w:t>
-            </w:r>
-            <w:r>
-              <w:t>:</w:t>
-            </w:r>
-          </w:p>
-          <w:p>
-            <w:pPr>
-              <w:ind w:left="720"/>
-              <w:rPr>
-                <w:rFonts w:ascii="Consolas" w:hAnsi="Consolas"/>
-                <w:color w:val="545454"/>
-                <w:spacing w:val="4"/>
-                <w:sz w:val="21"/>
-                <w:szCs w:val="21"/>
-                <w:shd w:val="clear" w:color="auto" w:fill="FEFEFE"/>
-              </w:rPr>
-            </w:pPr>
-            <w:r>
-              <w:rPr>
-                <w:rFonts w:ascii="Consolas" w:hAnsi="Consolas"/>
-                <w:color w:val="545454"/>
-                <w:spacing w:val="4"/>
-                <w:sz w:val="21"/>
-                <w:szCs w:val="21"/>
-                <w:shd w:val="clear" w:color="auto" w:fill="FEFEFE"/>
-              </w:rPr>
-              <w:t>sudo apt-</w:t>
-            </w:r>
-            <w:r>
-              <w:rPr>
-                <w:rStyle w:val="hljs-keyword"/>
-                <w:rFonts w:ascii="Consolas" w:hAnsi="Consolas"/>
-                <w:color w:val="7928A1"/>
-                <w:spacing w:val="4"/>
-                <w:sz w:val="21"/>
-                <w:szCs w:val="21"/>
-              </w:rPr>
-              <w:t>get</w:t>
-            </w:r>
-            <w:r>
-              <w:rPr>
-                <w:rFonts w:ascii="Consolas" w:hAnsi="Consolas"/>
-                <w:color w:val="545454"/>
-                <w:spacing w:val="4"/>
-                <w:sz w:val="21"/>
-                <w:szCs w:val="21"/>
-                <w:shd w:val="clear" w:color="auto" w:fill="FEFEFE"/>
-              </w:rPr>
-              <w:t xml:space="preserve"> install i2c-tools</w:t>
-            </w:r>
-          </w:p>
-          <w:p>
-            <w:pPr>
-              <w:ind w:left="720"/>
-            </w:pPr>
-            <w:r>
-              <w:rPr>
-                <w:rFonts w:ascii="Consolas" w:hAnsi="Consolas"/>
-                <w:color w:val="545454"/>
-                <w:spacing w:val="4"/>
-                <w:sz w:val="21"/>
-                <w:szCs w:val="21"/>
-                <w:shd w:val="clear" w:color="auto" w:fill="FEFEFE"/>
-              </w:rPr>
-              <w:t>i2cdetect -y 1</w:t>
-            </w:r>
-          </w:p>
-        </w:tc>
-        <w:tc>
-          <w:tcPr>
-            <w:tcW w:w="5228" w:type="dxa"/>
-          </w:tcPr>
-          <w:p/>
+            <w:tcW w:w="1417" w:type="dxa"/>
+          </w:tcPr>
+          <w:p>
+            <w:pPr>
+              <w:spacing w:after="0" w:line="240" w:lineRule="auto"/>
+            </w:pPr>
+            <w:r>
+              <w:t>1</w:t>
+            </w:r>
+          </w:p>
+        </w:tc>
+        <w:tc>
+          <w:tcPr>
+            <w:tcW w:w="2693" w:type="dxa"/>
+          </w:tcPr>
+          <w:p>
+            <w:pPr>
+              <w:spacing w:after="0" w:line="240" w:lineRule="auto"/>
+            </w:pPr>
+            <w:r>
+              <w:t>MOX</w:t>
+            </w:r>
+          </w:p>
+        </w:tc>
+        <w:tc>
+          <w:tcPr>
+            <w:tcW w:w="2693" w:type="dxa"/>
+          </w:tcPr>
+          <w:p>
+            <w:pPr>
+              <w:spacing w:after="0" w:line="240" w:lineRule="auto"/>
+            </w:pPr>
+            <w:r>
+              <w:t>Combined VFO Status</w:t>
+            </w:r>
+          </w:p>
         </w:tc>
       </w:tr>
       <w:tr>
         <w:tc>
           <w:tcPr>
-            <w:tcW w:w="5228" w:type="dxa"/>
-          </w:tcPr>
-          <w:p>
-            <w:r>
-              <w:t>Data can be pushed to Arduino</w:t>
-            </w:r>
-          </w:p>
-          <w:p/>
-        </w:tc>
-        <w:tc>
-          <w:tcPr>
-            <w:tcW w:w="5228" w:type="dxa"/>
-          </w:tcPr>
-          <w:p/>
+            <w:tcW w:w="1417" w:type="dxa"/>
+          </w:tcPr>
+          <w:p>
+            <w:pPr>
+              <w:spacing w:after="0" w:line="240" w:lineRule="auto"/>
+            </w:pPr>
+            <w:r>
+              <w:t>2</w:t>
+            </w:r>
+          </w:p>
+        </w:tc>
+        <w:tc>
+          <w:tcPr>
+            <w:tcW w:w="2693" w:type="dxa"/>
+          </w:tcPr>
+          <w:p>
+            <w:pPr>
+              <w:spacing w:after="0" w:line="240" w:lineRule="auto"/>
+            </w:pPr>
+            <w:r>
+              <w:t>Tune</w:t>
+            </w:r>
+          </w:p>
+        </w:tc>
+        <w:tc>
+          <w:tcPr>
+            <w:tcW w:w="2693" w:type="dxa"/>
+          </w:tcPr>
+          <w:p>
+            <w:pPr>
+              <w:spacing w:after="0" w:line="240" w:lineRule="auto"/>
+            </w:pPr>
+            <w:r>
+              <w:t>Combined VFO Status</w:t>
+            </w:r>
+          </w:p>
         </w:tc>
       </w:tr>
       <w:tr>
         <w:tc>
           <w:tcPr>
-            <w:tcW w:w="5228" w:type="dxa"/>
-          </w:tcPr>
-          <w:p>
-            <w:r>
-              <w:t>Data can be read from Arduino</w:t>
-            </w:r>
-          </w:p>
-          <w:p/>
-        </w:tc>
-        <w:tc>
-          <w:tcPr>
-            <w:tcW w:w="5228" w:type="dxa"/>
-          </w:tcPr>
-          <w:p/>
+            <w:tcW w:w="1417" w:type="dxa"/>
+          </w:tcPr>
+          <w:p>
+            <w:pPr>
+              <w:spacing w:after="0" w:line="240" w:lineRule="auto"/>
+            </w:pPr>
+            <w:r>
+              <w:t>3</w:t>
+            </w:r>
+          </w:p>
+        </w:tc>
+        <w:tc>
+          <w:tcPr>
+            <w:tcW w:w="2693" w:type="dxa"/>
+          </w:tcPr>
+          <w:p>
+            <w:pPr>
+              <w:spacing w:after="0" w:line="240" w:lineRule="auto"/>
+            </w:pPr>
+            <w:r>
+              <w:t>2 Tone</w:t>
+            </w:r>
+          </w:p>
+        </w:tc>
+        <w:tc>
+          <w:tcPr>
+            <w:tcW w:w="2693" w:type="dxa"/>
+          </w:tcPr>
+          <w:p>
+            <w:pPr>
+              <w:spacing w:after="0" w:line="240" w:lineRule="auto"/>
+            </w:pPr>
+            <w:r>
+              <w:t>2 Tone (ZZUT)</w:t>
+            </w:r>
+          </w:p>
         </w:tc>
       </w:tr>
       <w:tr>
         <w:tc>
           <w:tcPr>
-            <w:tcW w:w="5228" w:type="dxa"/>
-          </w:tcPr>
-          <w:p>
-            <w:r>
-              <w:t>Interrupt asserted if data in queue</w:t>
-            </w:r>
-          </w:p>
-          <w:p/>
-        </w:tc>
-        <w:tc>
-          <w:tcPr>
-            <w:tcW w:w="5228" w:type="dxa"/>
-          </w:tcPr>
-          <w:p/>
+            <w:tcW w:w="1417" w:type="dxa"/>
+          </w:tcPr>
+          <w:p>
+            <w:pPr>
+              <w:spacing w:after="0" w:line="240" w:lineRule="auto"/>
+            </w:pPr>
+            <w:r>
+              <w:t>4</w:t>
+            </w:r>
+          </w:p>
+        </w:tc>
+        <w:tc>
+          <w:tcPr>
+            <w:tcW w:w="2693" w:type="dxa"/>
+          </w:tcPr>
+          <w:p>
+            <w:pPr>
+              <w:spacing w:after="0" w:line="240" w:lineRule="auto"/>
+            </w:pPr>
+            <w:r>
+              <w:t>ATU Tune solution</w:t>
+            </w:r>
+          </w:p>
+        </w:tc>
+        <w:tc>
+          <w:tcPr>
+            <w:tcW w:w="2693" w:type="dxa"/>
+          </w:tcPr>
+          <w:p>
+            <w:pPr>
+              <w:spacing w:after="0" w:line="240" w:lineRule="auto"/>
+            </w:pPr>
+            <w:r>
+              <w:t>(internal</w:t>
+            </w:r>
+            <w:r>
+              <w:t xml:space="preserve"> to panel</w:t>
+            </w:r>
+            <w:r>
+              <w:t>)</w:t>
+            </w:r>
+          </w:p>
+        </w:tc>
+      </w:tr>
+      <w:tr>
+        <w:tc>
+          <w:tcPr>
+            <w:tcW w:w="1417" w:type="dxa"/>
+          </w:tcPr>
+          <w:p>
+            <w:pPr>
+              <w:spacing w:after="0" w:line="240" w:lineRule="auto"/>
+            </w:pPr>
+            <w:r>
+              <w:t>5</w:t>
+            </w:r>
+          </w:p>
+        </w:tc>
+        <w:tc>
+          <w:tcPr>
+            <w:tcW w:w="2693" w:type="dxa"/>
+          </w:tcPr>
+          <w:p>
+            <w:pPr>
+              <w:spacing w:after="0" w:line="240" w:lineRule="auto"/>
+            </w:pPr>
+            <w:r>
+              <w:t>ATU enabled</w:t>
+            </w:r>
+          </w:p>
+        </w:tc>
+        <w:tc>
+          <w:tcPr>
+            <w:tcW w:w="2693" w:type="dxa"/>
+          </w:tcPr>
+          <w:p>
+            <w:pPr>
+              <w:spacing w:after="0" w:line="240" w:lineRule="auto"/>
+            </w:pPr>
+            <w:r>
+              <w:t>(internal</w:t>
+            </w:r>
+            <w:r>
+              <w:t xml:space="preserve"> to panel</w:t>
+            </w:r>
+            <w:r>
+              <w:t>)</w:t>
+            </w:r>
+          </w:p>
+        </w:tc>
+      </w:tr>
+      <w:tr>
+        <w:tc>
+          <w:tcPr>
+            <w:tcW w:w="1417" w:type="dxa"/>
+          </w:tcPr>
+          <w:p>
+            <w:pPr>
+              <w:spacing w:after="0" w:line="240" w:lineRule="auto"/>
+            </w:pPr>
+            <w:r>
+              <w:t>6</w:t>
+            </w:r>
+          </w:p>
+        </w:tc>
+        <w:tc>
+          <w:tcPr>
+            <w:tcW w:w="2693" w:type="dxa"/>
+          </w:tcPr>
+          <w:p>
+            <w:pPr>
+              <w:spacing w:after="0" w:line="240" w:lineRule="auto"/>
+            </w:pPr>
+            <w:r>
+              <w:t>XIT</w:t>
+            </w:r>
+          </w:p>
+        </w:tc>
+        <w:tc>
+          <w:tcPr>
+            <w:tcW w:w="2693" w:type="dxa"/>
+          </w:tcPr>
+          <w:p>
+            <w:pPr>
+              <w:spacing w:after="0" w:line="240" w:lineRule="auto"/>
+            </w:pPr>
+            <w:r>
+              <w:t>Combined VFO Status</w:t>
+            </w:r>
+          </w:p>
+        </w:tc>
+      </w:tr>
+      <w:tr>
+        <w:tc>
+          <w:tcPr>
+            <w:tcW w:w="1417" w:type="dxa"/>
+          </w:tcPr>
+          <w:p>
+            <w:pPr>
+              <w:spacing w:after="0" w:line="240" w:lineRule="auto"/>
+            </w:pPr>
+            <w:r>
+              <w:t>7</w:t>
+            </w:r>
+          </w:p>
+        </w:tc>
+        <w:tc>
+          <w:tcPr>
+            <w:tcW w:w="2693" w:type="dxa"/>
+          </w:tcPr>
+          <w:p>
+            <w:pPr>
+              <w:spacing w:after="0" w:line="240" w:lineRule="auto"/>
+            </w:pPr>
+            <w:r>
+              <w:t>RIT</w:t>
+            </w:r>
+          </w:p>
+        </w:tc>
+        <w:tc>
+          <w:tcPr>
+            <w:tcW w:w="2693" w:type="dxa"/>
+          </w:tcPr>
+          <w:p>
+            <w:pPr>
+              <w:spacing w:after="0" w:line="240" w:lineRule="auto"/>
+            </w:pPr>
+            <w:r>
+              <w:t>Combined VFO Status</w:t>
+            </w:r>
+          </w:p>
+        </w:tc>
+      </w:tr>
+      <w:tr>
+        <w:tc>
+          <w:tcPr>
+            <w:tcW w:w="1417" w:type="dxa"/>
+          </w:tcPr>
+          <w:p>
+            <w:pPr>
+              <w:spacing w:after="0" w:line="240" w:lineRule="auto"/>
+            </w:pPr>
+            <w:r>
+              <w:t>8</w:t>
+            </w:r>
+          </w:p>
+        </w:tc>
+        <w:tc>
+          <w:tcPr>
+            <w:tcW w:w="2693" w:type="dxa"/>
+          </w:tcPr>
+          <w:p>
+            <w:pPr>
+              <w:spacing w:after="0" w:line="240" w:lineRule="auto"/>
+            </w:pPr>
+            <w:r>
+              <w:t>A/B</w:t>
+            </w:r>
+          </w:p>
+        </w:tc>
+        <w:tc>
+          <w:tcPr>
+            <w:tcW w:w="2693" w:type="dxa"/>
+          </w:tcPr>
+          <w:p>
+            <w:pPr>
+              <w:spacing w:after="0" w:line="240" w:lineRule="auto"/>
+            </w:pPr>
+            <w:r>
+              <w:t>A/B (ZZYR)</w:t>
+            </w:r>
+          </w:p>
+        </w:tc>
+      </w:tr>
+      <w:tr>
+        <w:tc>
+          <w:tcPr>
+            <w:tcW w:w="1417" w:type="dxa"/>
+          </w:tcPr>
+          <w:p>
+            <w:pPr>
+              <w:spacing w:after="0" w:line="240" w:lineRule="auto"/>
+            </w:pPr>
+            <w:r>
+              <w:t>9</w:t>
+            </w:r>
+          </w:p>
+        </w:tc>
+        <w:tc>
+          <w:tcPr>
+            <w:tcW w:w="2693" w:type="dxa"/>
+          </w:tcPr>
+          <w:p>
+            <w:pPr>
+              <w:spacing w:after="0" w:line="240" w:lineRule="auto"/>
+            </w:pPr>
+            <w:r>
+              <w:t>VFO lock</w:t>
+            </w:r>
+          </w:p>
+        </w:tc>
+        <w:tc>
+          <w:tcPr>
+            <w:tcW w:w="2693" w:type="dxa"/>
+          </w:tcPr>
+          <w:p>
+            <w:pPr>
+              <w:spacing w:after="0" w:line="240" w:lineRule="auto"/>
+            </w:pPr>
+            <w:r>
+              <w:t>Combined VFO Status</w:t>
+            </w:r>
+          </w:p>
+        </w:tc>
+      </w:tr>
+      <w:tr>
+        <w:tc>
+          <w:tcPr>
+            <w:tcW w:w="1417" w:type="dxa"/>
+          </w:tcPr>
+          <w:p>
+            <w:pPr>
+              <w:spacing w:after="0" w:line="240" w:lineRule="auto"/>
+            </w:pPr>
+            <w:r>
+              <w:t>10</w:t>
+            </w:r>
+          </w:p>
+        </w:tc>
+        <w:tc>
+          <w:tcPr>
+            <w:tcW w:w="2693" w:type="dxa"/>
+          </w:tcPr>
+          <w:p>
+            <w:pPr>
+              <w:spacing w:after="0" w:line="240" w:lineRule="auto"/>
+            </w:pPr>
+            <w:r>
+              <w:t>Band shift</w:t>
+            </w:r>
+          </w:p>
+        </w:tc>
+        <w:tc>
+          <w:tcPr>
+            <w:tcW w:w="2693" w:type="dxa"/>
+          </w:tcPr>
+          <w:p>
+            <w:pPr>
+              <w:spacing w:after="0" w:line="240" w:lineRule="auto"/>
+            </w:pPr>
+            <w:r>
+              <w:t>(internal</w:t>
+            </w:r>
+            <w:r>
+              <w:t xml:space="preserve"> to panel</w:t>
+            </w:r>
+            <w:r>
+              <w:t>)</w:t>
+            </w:r>
+          </w:p>
+        </w:tc>
+      </w:tr>
+      <w:tr>
+        <w:tc>
+          <w:tcPr>
+            <w:tcW w:w="1417" w:type="dxa"/>
+          </w:tcPr>
+          <w:p>
+            <w:pPr>
+              <w:spacing w:after="0" w:line="240" w:lineRule="auto"/>
+            </w:pPr>
+            <w:r>
+              <w:t>11</w:t>
+            </w:r>
+          </w:p>
+        </w:tc>
+        <w:tc>
+          <w:tcPr>
+            <w:tcW w:w="2693" w:type="dxa"/>
+          </w:tcPr>
+          <w:p>
+            <w:pPr>
+              <w:spacing w:after="0" w:line="240" w:lineRule="auto"/>
+            </w:pPr>
+            <w:r>
+              <w:t>Encoder shift</w:t>
+            </w:r>
+          </w:p>
+        </w:tc>
+        <w:tc>
+          <w:tcPr>
+            <w:tcW w:w="2693" w:type="dxa"/>
+          </w:tcPr>
+          <w:p>
+            <w:pPr>
+              <w:spacing w:after="0" w:line="240" w:lineRule="auto"/>
+            </w:pPr>
+            <w:r>
+              <w:t>(internal</w:t>
+            </w:r>
+            <w:r>
+              <w:t xml:space="preserve"> to panel</w:t>
+            </w:r>
+            <w:r>
+              <w:t>)</w:t>
+            </w:r>
+          </w:p>
+        </w:tc>
+      </w:tr>
+    </w:tbl>
+    <w:p/>
+    <w:tbl>
+      <w:tblPr>
+        <w:tblStyle w:val="TableGrid"/>
+        <w:tblW w:w="0" w:type="auto"/>
+        <w:tblLook w:val="04A0" w:firstRow="1" w:lastRow="0" w:firstColumn="1" w:lastColumn="0" w:noHBand="0" w:noVBand="1"/>
+      </w:tblPr>
+      <w:tblGrid>
+        <w:gridCol w:w="1555"/>
+        <w:gridCol w:w="2418"/>
+        <w:gridCol w:w="3757"/>
+      </w:tblGrid>
+      <w:tr>
+        <w:tc>
+          <w:tcPr>
+            <w:tcW w:w="1555" w:type="dxa"/>
+          </w:tcPr>
+          <w:p>
+            <w:pPr>
+              <w:spacing w:after="0" w:line="240" w:lineRule="auto"/>
+              <w:rPr>
+                <w:b/>
+              </w:rPr>
+            </w:pPr>
+            <w:r>
+              <w:rPr>
+                <w:b/>
+              </w:rPr>
+              <w:t>Message</w:t>
+            </w:r>
+          </w:p>
+        </w:tc>
+        <w:tc>
+          <w:tcPr>
+            <w:tcW w:w="2418" w:type="dxa"/>
+          </w:tcPr>
+          <w:p>
+            <w:pPr>
+              <w:spacing w:after="0" w:line="240" w:lineRule="auto"/>
+              <w:rPr>
+                <w:b/>
+                <w:color w:val="000000" w:themeColor="text1"/>
+              </w:rPr>
+            </w:pPr>
+            <w:r>
+              <w:rPr>
+                <w:b/>
+                <w:color w:val="000000" w:themeColor="text1"/>
+              </w:rPr>
+              <w:t>CAT message</w:t>
+            </w:r>
+            <w:r>
+              <w:rPr>
+                <w:b/>
+                <w:color w:val="000000" w:themeColor="text1"/>
+              </w:rPr>
+              <w:t xml:space="preserve"> detail</w:t>
+            </w:r>
+          </w:p>
+        </w:tc>
+        <w:tc>
+          <w:tcPr>
+            <w:tcW w:w="3757" w:type="dxa"/>
+          </w:tcPr>
+          <w:p>
+            <w:pPr>
+              <w:spacing w:after="0" w:line="240" w:lineRule="auto"/>
+              <w:rPr>
+                <w:b/>
+              </w:rPr>
+            </w:pPr>
+            <w:r>
+              <w:rPr>
+                <w:b/>
+              </w:rPr>
+              <w:t>Notes</w:t>
+            </w:r>
+          </w:p>
+        </w:tc>
+      </w:tr>
+      <w:tr>
+        <w:trPr>
+          <w:cantSplit/>
+        </w:trPr>
+        <w:tc>
+          <w:tcPr>
+            <w:tcW w:w="1555" w:type="dxa"/>
+          </w:tcPr>
+          <w:p>
+            <w:pPr>
+              <w:spacing w:after="0" w:line="240" w:lineRule="auto"/>
+            </w:pPr>
+            <w:r>
+              <w:t>Combined VFO Status</w:t>
+            </w:r>
+          </w:p>
+        </w:tc>
+        <w:tc>
+          <w:tcPr>
+            <w:tcW w:w="2418" w:type="dxa"/>
+          </w:tcPr>
+          <w:p>
+            <w:pPr>
+              <w:spacing w:after="0" w:line="240" w:lineRule="auto"/>
+            </w:pPr>
+            <w:r>
+              <w:rPr>
+                <w:color w:val="000000" w:themeColor="text1"/>
+              </w:rPr>
+              <w:t xml:space="preserve">Get: </w:t>
+            </w:r>
+            <w:r>
+              <w:t>ZZXV;</w:t>
+            </w:r>
+          </w:p>
+          <w:p>
+            <w:pPr>
+              <w:spacing w:after="0" w:line="240" w:lineRule="auto"/>
+            </w:pPr>
+            <w:r>
+              <w:t>Ans: ZZXVNNN</w:t>
+            </w:r>
+            <w:r>
+              <w:t>N</w:t>
+            </w:r>
+            <w:r>
+              <w:t>;</w:t>
+            </w:r>
+          </w:p>
+          <w:p>
+            <w:pPr>
+              <w:spacing w:after="0" w:line="240" w:lineRule="auto"/>
+            </w:pPr>
+          </w:p>
+          <w:p>
+            <w:pPr>
+              <w:spacing w:after="0" w:line="240" w:lineRule="auto"/>
+              <w:rPr>
+                <w:color w:val="000000" w:themeColor="text1"/>
+              </w:rPr>
+            </w:pPr>
+            <w:r>
+              <w:t>NNN = 0 - 1023</w:t>
+            </w:r>
+          </w:p>
+        </w:tc>
+        <w:tc>
+          <w:tcPr>
+            <w:tcW w:w="3757" w:type="dxa"/>
+          </w:tcPr>
+          <w:p>
+            <w:pPr>
+              <w:spacing w:after="0" w:line="240" w:lineRule="auto"/>
+            </w:pPr>
+            <w:r>
+              <w:t>Combines reporting of RIT, LOCK, SPLIT, CTUNE, MOX and TUNE status</w:t>
+            </w:r>
+          </w:p>
+          <w:p>
+            <w:pPr>
+              <w:spacing w:after="0" w:line="240" w:lineRule="auto"/>
+            </w:pPr>
+            <w:r>
+              <w:t>Bit 0: RIT on/off (see ZZRT)</w:t>
+            </w:r>
+          </w:p>
+          <w:p>
+            <w:pPr>
+              <w:spacing w:after="0" w:line="240" w:lineRule="auto"/>
+            </w:pPr>
+            <w:r>
+              <w:t>Bit 1: VFO A LOCK status (see ZZUX)</w:t>
+            </w:r>
+          </w:p>
+          <w:p>
+            <w:pPr>
+              <w:spacing w:after="0" w:line="240" w:lineRule="auto"/>
+            </w:pPr>
+            <w:r>
+              <w:t>Bit 2: VFO B LOCK status (see ZZUY)</w:t>
+            </w:r>
+          </w:p>
+          <w:p>
+            <w:pPr>
+              <w:spacing w:after="0" w:line="240" w:lineRule="auto"/>
+            </w:pPr>
+            <w:r>
+              <w:t>Bit 3: SPLIT status (see ZZSP)</w:t>
+            </w:r>
+          </w:p>
+          <w:p>
+            <w:pPr>
+              <w:spacing w:after="0" w:line="240" w:lineRule="auto"/>
+            </w:pPr>
+            <w:r>
+              <w:t>Bit 4: VFO A CTUNE status (see ZZCN)</w:t>
+            </w:r>
+          </w:p>
+          <w:p>
+            <w:pPr>
+              <w:spacing w:after="0" w:line="240" w:lineRule="auto"/>
+            </w:pPr>
+            <w:r>
+              <w:t>Bit 5: VFO B CTUNE status (see ZZCO)</w:t>
+            </w:r>
+          </w:p>
+          <w:p>
+            <w:pPr>
+              <w:spacing w:after="0" w:line="240" w:lineRule="auto"/>
+            </w:pPr>
+            <w:r>
+              <w:t>Bit 6: MOX status (see ZZTX)</w:t>
+            </w:r>
+          </w:p>
+          <w:p>
+            <w:pPr>
+              <w:spacing w:after="0" w:line="240" w:lineRule="auto"/>
+            </w:pPr>
+            <w:r>
+              <w:t>Bit 7: TUNE status (see ZZTU)</w:t>
+            </w:r>
+          </w:p>
+          <w:p>
+            <w:pPr>
+              <w:spacing w:after="0" w:line="240" w:lineRule="auto"/>
+            </w:pPr>
+            <w:r>
+              <w:t>Bit 8: XIT on/off (see ZZXS)</w:t>
+            </w:r>
+          </w:p>
+          <w:p>
+            <w:pPr>
+              <w:spacing w:after="0" w:line="240" w:lineRule="auto"/>
+            </w:pPr>
+            <w:r>
+              <w:t>Bit 9: VFO SYNC on/off (see ZZSY)</w:t>
+            </w:r>
+          </w:p>
+        </w:tc>
+      </w:tr>
+      <w:tr>
+        <w:trPr>
+          <w:cantSplit/>
+        </w:trPr>
+        <w:tc>
+          <w:tcPr>
+            <w:tcW w:w="1555" w:type="dxa"/>
+          </w:tcPr>
+          <w:p>
+            <w:pPr>
+              <w:spacing w:after="0" w:line="240" w:lineRule="auto"/>
+            </w:pPr>
+            <w:r>
+              <w:t>2 Tone on/off</w:t>
+            </w:r>
+          </w:p>
+        </w:tc>
+        <w:tc>
+          <w:tcPr>
+            <w:tcW w:w="2418" w:type="dxa"/>
+          </w:tcPr>
+          <w:p>
+            <w:pPr>
+              <w:spacing w:after="0" w:line="240" w:lineRule="auto"/>
+              <w:rPr>
+                <w:color w:val="000000" w:themeColor="text1"/>
+              </w:rPr>
+            </w:pPr>
+            <w:r>
+              <w:rPr>
+                <w:color w:val="000000" w:themeColor="text1"/>
+              </w:rPr>
+              <w:t>Get: ZZUT;</w:t>
+            </w:r>
+          </w:p>
+          <w:p>
+            <w:pPr>
+              <w:spacing w:after="0" w:line="240" w:lineRule="auto"/>
+              <w:rPr>
+                <w:color w:val="000000" w:themeColor="text1"/>
+              </w:rPr>
+            </w:pPr>
+            <w:r>
+              <w:rPr>
+                <w:color w:val="000000" w:themeColor="text1"/>
+              </w:rPr>
+              <w:t>Ans: ZZUTN;</w:t>
+            </w:r>
+          </w:p>
+          <w:p>
+            <w:pPr>
+              <w:spacing w:after="0" w:line="240" w:lineRule="auto"/>
+              <w:rPr>
+                <w:color w:val="000000" w:themeColor="text1"/>
+              </w:rPr>
+            </w:pPr>
+          </w:p>
+        </w:tc>
+        <w:tc>
+          <w:tcPr>
+            <w:tcW w:w="3757" w:type="dxa"/>
+          </w:tcPr>
+          <w:p>
+            <w:pPr>
+              <w:spacing w:after="0" w:line="240" w:lineRule="auto"/>
+              <w:rPr>
+                <w:color w:val="000000" w:themeColor="text1"/>
+              </w:rPr>
+            </w:pPr>
+            <w:r>
+              <w:rPr>
+                <w:color w:val="000000" w:themeColor="text1"/>
+              </w:rPr>
+              <w:t>N=0: off;</w:t>
+            </w:r>
+          </w:p>
+          <w:p>
+            <w:pPr>
+              <w:spacing w:after="0" w:line="240" w:lineRule="auto"/>
+            </w:pPr>
+            <w:r>
+              <w:rPr>
+                <w:color w:val="000000" w:themeColor="text1"/>
+              </w:rPr>
+              <w:t>N=1: 2 tone test active</w:t>
+            </w:r>
+          </w:p>
+        </w:tc>
+      </w:tr>
+      <w:tr>
+        <w:trPr>
+          <w:cantSplit/>
+        </w:trPr>
+        <w:tc>
+          <w:tcPr>
+            <w:tcW w:w="1555" w:type="dxa"/>
+          </w:tcPr>
+          <w:p>
+            <w:pPr>
+              <w:spacing w:after="0" w:line="240" w:lineRule="auto"/>
+            </w:pPr>
+            <w:r>
+              <w:t>A/B collapsed display buttons</w:t>
+            </w:r>
+          </w:p>
+        </w:tc>
+        <w:tc>
+          <w:tcPr>
+            <w:tcW w:w="2418" w:type="dxa"/>
+          </w:tcPr>
+          <w:p>
+            <w:pPr>
+              <w:spacing w:after="0" w:line="240" w:lineRule="auto"/>
+              <w:rPr>
+                <w:color w:val="000000" w:themeColor="text1"/>
+              </w:rPr>
+            </w:pPr>
+            <w:r>
+              <w:rPr>
+                <w:color w:val="000000" w:themeColor="text1"/>
+              </w:rPr>
+              <w:t>Get: ZZ</w:t>
+            </w:r>
+            <w:r>
+              <w:rPr>
+                <w:color w:val="000000" w:themeColor="text1"/>
+              </w:rPr>
+              <w:t>YR</w:t>
+            </w:r>
+            <w:r>
+              <w:rPr>
+                <w:color w:val="000000" w:themeColor="text1"/>
+              </w:rPr>
+              <w:t>;</w:t>
+            </w:r>
+          </w:p>
+          <w:p>
+            <w:pPr>
+              <w:spacing w:after="0" w:line="240" w:lineRule="auto"/>
+              <w:rPr>
+                <w:color w:val="000000" w:themeColor="text1"/>
+              </w:rPr>
+            </w:pPr>
+            <w:r>
+              <w:rPr>
+                <w:color w:val="000000" w:themeColor="text1"/>
+              </w:rPr>
+              <w:t>Ans: ZZ</w:t>
+            </w:r>
+            <w:r>
+              <w:rPr>
+                <w:color w:val="000000" w:themeColor="text1"/>
+              </w:rPr>
+              <w:t>YR</w:t>
+            </w:r>
+            <w:r>
+              <w:rPr>
+                <w:color w:val="000000" w:themeColor="text1"/>
+              </w:rPr>
+              <w:t>N;</w:t>
+            </w:r>
+          </w:p>
+          <w:p>
+            <w:pPr>
+              <w:spacing w:after="0" w:line="240" w:lineRule="auto"/>
+              <w:rPr>
+                <w:color w:val="000000" w:themeColor="text1"/>
+              </w:rPr>
+            </w:pPr>
+          </w:p>
+        </w:tc>
+        <w:tc>
+          <w:tcPr>
+            <w:tcW w:w="3757" w:type="dxa"/>
+          </w:tcPr>
+          <w:p>
+            <w:pPr>
+              <w:spacing w:after="0" w:line="240" w:lineRule="auto"/>
+              <w:rPr>
+                <w:color w:val="000000" w:themeColor="text1"/>
+              </w:rPr>
+            </w:pPr>
+            <w:r>
+              <w:rPr>
+                <w:color w:val="000000" w:themeColor="text1"/>
+              </w:rPr>
+              <w:t>N=0: RX1;</w:t>
+            </w:r>
+          </w:p>
+          <w:p>
+            <w:pPr>
+              <w:spacing w:after="0" w:line="240" w:lineRule="auto"/>
+            </w:pPr>
+            <w:r>
+              <w:rPr>
+                <w:color w:val="000000" w:themeColor="text1"/>
+              </w:rPr>
+              <w:t>N=1: RX2</w:t>
+            </w:r>
+          </w:p>
         </w:tc>
       </w:tr>
     </w:tbl>
@@ -12688,6 +13936,7 @@
           <w:noProof/>
           <w:lang w:eastAsia="en-GB"/>
         </w:rPr>
+        <w:lastRenderedPageBreak/>
         <w:drawing>
           <wp:inline distT="0" distB="0" distL="0" distR="0" wp14:anchorId="273FA223" wp14:editId="7903E789">
             <wp:extent cx="3861184" cy="3907307"/>
@@ -12764,7 +14013,15 @@
         </w:numPr>
       </w:pPr>
       <w:r>
-        <w:t>Click “Tools|Board|Boards manager” on the menu</w:t>
+        <w:t>Click “</w:t>
+      </w:r>
+      <w:proofErr w:type="spellStart"/>
+      <w:r>
+        <w:t>Tools|Board|Boards</w:t>
+      </w:r>
+      <w:proofErr w:type="spellEnd"/>
+      <w:r>
+        <w:t xml:space="preserve"> manager” on the menu</w:t>
       </w:r>
     </w:p>
     <w:p>
@@ -12797,7 +14054,6 @@
           <w:noProof/>
           <w:lang w:eastAsia="en-GB"/>
         </w:rPr>
-        <w:lastRenderedPageBreak/>
         <w:drawing>
           <wp:inline distT="0" distB="0" distL="0" distR="0" wp14:anchorId="641991C9" wp14:editId="3FF221CE">
             <wp:extent cx="4762887" cy="2684335"/>
@@ -12901,6 +14157,7 @@
         </w:numPr>
       </w:pPr>
       <w:r>
+        <w:lastRenderedPageBreak/>
         <w:t>Open the zip file and extract to your PC; for example into a folder “SDR” in “documents”</w:t>
       </w:r>
     </w:p>
@@ -12915,9 +14172,11 @@
       <w:r>
         <w:t>There will be a folder called “</w:t>
       </w:r>
+      <w:proofErr w:type="spellStart"/>
       <w:r>
         <w:t>Andromeda_front_panel</w:t>
       </w:r>
+      <w:proofErr w:type="spellEnd"/>
       <w:r>
         <w:t xml:space="preserve">-master” in your “SDR” folder </w:t>
       </w:r>
@@ -13034,9 +14293,11 @@
             <w:pPr>
               <w:spacing w:after="0" w:line="240" w:lineRule="auto"/>
             </w:pPr>
+            <w:proofErr w:type="spellStart"/>
             <w:r>
               <w:t>pipaneltest</w:t>
             </w:r>
+            <w:proofErr w:type="spellEnd"/>
           </w:p>
         </w:tc>
         <w:tc>
@@ -13092,7 +14353,15 @@
         </w:numPr>
       </w:pPr>
       <w:r>
-        <w:t>Use the "File|Open..." menu command</w:t>
+        <w:t>Use the "</w:t>
+      </w:r>
+      <w:proofErr w:type="spellStart"/>
+      <w:r>
+        <w:t>File|Open</w:t>
+      </w:r>
+      <w:proofErr w:type="spellEnd"/>
+      <w:r>
+        <w:t>..." menu command</w:t>
       </w:r>
     </w:p>
     <w:p>
@@ -13301,11 +14570,33 @@
       <w:r>
         <w:t xml:space="preserve">(note that an error message </w:t>
       </w:r>
+      <w:proofErr w:type="spellStart"/>
       <w:r>
         <w:rPr>
           <w:b/>
         </w:rPr>
-        <w:t>avrdude: jtagmkII_initialize(): Cannot locate “flash” and “boot” memories in description</w:t>
+        <w:t>avrdude</w:t>
+      </w:r>
+      <w:proofErr w:type="spellEnd"/>
+      <w:r>
+        <w:rPr>
+          <w:b/>
+        </w:rPr>
+        <w:t xml:space="preserve">: </w:t>
+      </w:r>
+      <w:proofErr w:type="spellStart"/>
+      <w:r>
+        <w:rPr>
+          <w:b/>
+        </w:rPr>
+        <w:t>jtagmkII_initialize</w:t>
+      </w:r>
+      <w:proofErr w:type="spellEnd"/>
+      <w:r>
+        <w:rPr>
+          <w:b/>
+        </w:rPr>
+        <w:t>(): Cannot locate “flash” and “boot” memories in description</w:t>
       </w:r>
       <w:r>
         <w:t xml:space="preserve"> is reported for the Arduino Nano Every but this can be ignored)</w:t>

</xml_diff>

<commit_message>
fixed LS word bit 7 issue
least significant word transferred back to Raspberry pi by a read often has bit 7=0. This seems to a know "clock stretch" issue with the pi. transfer protocol changed so that bit is always zero.

see https://github.com/raspberrypi/linux/issues/4884
</commit_message>
<xml_diff>
--- a/documentation/G2 mk2 front panel Notes.docx
+++ b/documentation/G2 mk2 front panel Notes.docx
@@ -4965,7 +4965,15 @@
         <w:t>An</w:t>
       </w:r>
       <w:r>
-        <w:t xml:space="preserve"> 8 bit Arduino Nano Every</w:t>
+        <w:t xml:space="preserve"> </w:t>
+      </w:r>
+      <w:proofErr w:type="gramStart"/>
+      <w:r>
+        <w:t>8 bit</w:t>
+      </w:r>
+      <w:proofErr w:type="gramEnd"/>
+      <w:r>
+        <w:t xml:space="preserve"> Arduino Nano Every</w:t>
       </w:r>
       <w:r>
         <w:t xml:space="preserve"> will be used, with software substantially based on the Andromeda panel code. </w:t>
@@ -5037,8 +5045,13 @@
         <w:t xml:space="preserve"> (potenti</w:t>
       </w:r>
       <w:r>
-        <w:t>ally up to 20 steps per 10ms timestep);</w:t>
-      </w:r>
+        <w:t>ally up to 20 steps per 10ms timestep</w:t>
+      </w:r>
+      <w:proofErr w:type="gramStart"/>
+      <w:r>
+        <w:t>);</w:t>
+      </w:r>
+      <w:proofErr w:type="gramEnd"/>
     </w:p>
     <w:p>
       <w:pPr>
@@ -5049,11 +5062,16 @@
         </w:numPr>
       </w:pPr>
       <w:r>
-        <w:t>Mechanical encoder steps</w:t>
+        <w:t xml:space="preserve">Mechanical encoder </w:t>
+      </w:r>
+      <w:proofErr w:type="gramStart"/>
+      <w:r>
+        <w:t>steps</w:t>
       </w:r>
       <w:r>
         <w:t>;</w:t>
       </w:r>
+      <w:proofErr w:type="gramEnd"/>
     </w:p>
     <w:p>
       <w:pPr>
@@ -5072,7 +5090,15 @@
     </w:p>
     <w:p>
       <w:r>
-        <w:t xml:space="preserve">In addition the Arduino will receive commands at similar rate </w:t>
+        <w:t xml:space="preserve">In </w:t>
+      </w:r>
+      <w:proofErr w:type="gramStart"/>
+      <w:r>
+        <w:t>addition</w:t>
+      </w:r>
+      <w:proofErr w:type="gramEnd"/>
+      <w:r>
+        <w:t xml:space="preserve"> the Arduino will receive commands at similar rate </w:t>
       </w:r>
       <w:r>
         <w:t xml:space="preserve">via I2C </w:t>
@@ -5169,7 +5195,15 @@
     </w:p>
     <w:p>
       <w:r>
-        <w:t xml:space="preserve">The VFO encoder may generate 500 steps per revolution and can be turned at 4 revolutions per second; so several steps per timestep are possible. </w:t>
+        <w:t xml:space="preserve">The VFO encoder may generate 500 steps per revolution and can be turned at 4 revolutions per second; </w:t>
+      </w:r>
+      <w:proofErr w:type="gramStart"/>
+      <w:r>
+        <w:t>so</w:t>
+      </w:r>
+      <w:proofErr w:type="gramEnd"/>
+      <w:r>
+        <w:t xml:space="preserve"> several steps per timestep are possible. </w:t>
       </w:r>
       <w:r>
         <w:t xml:space="preserve">VFO encoders generate clean edges, </w:t>
@@ -5198,7 +5232,15 @@
         <w:t xml:space="preserve"> event is sufficient. All encoders will be scanned in parallel</w:t>
       </w:r>
       <w:r>
-        <w:t xml:space="preserve">, but it is unlikely that more than one will be turned at a time so a high event rate is unlikely. </w:t>
+        <w:t xml:space="preserve">, but it is unlikely that more than one will be turned at a </w:t>
+      </w:r>
+      <w:proofErr w:type="gramStart"/>
+      <w:r>
+        <w:t>time</w:t>
+      </w:r>
+      <w:proofErr w:type="gramEnd"/>
+      <w:r>
+        <w:t xml:space="preserve"> so a high event rate is unlikely. </w:t>
       </w:r>
     </w:p>
     <w:p>
@@ -5236,7 +5278,15 @@
     </w:p>
     <w:p>
       <w:r>
-        <w:t xml:space="preserve">Like all of my Arduino projects, the code will work to a fixed timer driven timestep. It will not follow the normal Arduino practice of executing a loop continuously; it will only run a loop once per timestep. That allows real time operation with known event timings. </w:t>
+        <w:t xml:space="preserve">Like </w:t>
+      </w:r>
+      <w:proofErr w:type="gramStart"/>
+      <w:r>
+        <w:t>all of</w:t>
+      </w:r>
+      <w:proofErr w:type="gramEnd"/>
+      <w:r>
+        <w:t xml:space="preserve"> my Arduino projects, the code will work to a fixed timer driven timestep. It will not follow the normal Arduino practice of executing a loop continuously; it will only run a loop once per timestep. That allows real time operation with known event timings. </w:t>
       </w:r>
     </w:p>
     <w:p>
@@ -5263,8 +5313,13 @@
         </w:numPr>
       </w:pPr>
       <w:r>
-        <w:t>Do one update of the key matrix (involves SPI read, then SPI write);</w:t>
-      </w:r>
+        <w:t>Do one update of the key matrix (involves SPI read, then SPI write</w:t>
+      </w:r>
+      <w:proofErr w:type="gramStart"/>
+      <w:r>
+        <w:t>);</w:t>
+      </w:r>
+      <w:proofErr w:type="gramEnd"/>
     </w:p>
     <w:p>
       <w:pPr>
@@ -5275,8 +5330,13 @@
         </w:numPr>
       </w:pPr>
       <w:r>
-        <w:t>Update half of the encoders; (I2C 16 bit read);</w:t>
-      </w:r>
+        <w:t>Update half of the encoders; (I2C 16 bit read</w:t>
+      </w:r>
+      <w:proofErr w:type="gramStart"/>
+      <w:r>
+        <w:t>);</w:t>
+      </w:r>
+      <w:proofErr w:type="gramEnd"/>
     </w:p>
     <w:p>
       <w:pPr>
@@ -5287,8 +5347,13 @@
         </w:numPr>
       </w:pPr>
       <w:r>
-        <w:t>Update any LEDs;</w:t>
-      </w:r>
+        <w:t xml:space="preserve">Update any </w:t>
+      </w:r>
+      <w:proofErr w:type="gramStart"/>
+      <w:r>
+        <w:t>LEDs;</w:t>
+      </w:r>
+      <w:proofErr w:type="gramEnd"/>
     </w:p>
     <w:p>
       <w:pPr>
@@ -5299,8 +5364,13 @@
         </w:numPr>
       </w:pPr>
       <w:r>
-        <w:t>Add any events to event queue and assert interrupt if it is not empty;</w:t>
-      </w:r>
+        <w:t xml:space="preserve">Add any events to event queue and assert interrupt if it is not </w:t>
+      </w:r>
+      <w:proofErr w:type="gramStart"/>
+      <w:r>
+        <w:t>empty;</w:t>
+      </w:r>
+      <w:proofErr w:type="gramEnd"/>
     </w:p>
     <w:p>
       <w:pPr>
@@ -5359,7 +5429,15 @@
         <w:t>the queue has been emptied</w:t>
       </w:r>
       <w:r>
-        <w:t xml:space="preserve"> (therefore it is level triggered). The raspberry pi will be able to read event data as 16 bit words via I2C; it will read </w:t>
+        <w:t xml:space="preserve"> (therefore it is level triggered). The raspberry pi will be able to read event data as </w:t>
+      </w:r>
+      <w:proofErr w:type="gramStart"/>
+      <w:r>
+        <w:t>16 bit</w:t>
+      </w:r>
+      <w:proofErr w:type="gramEnd"/>
+      <w:r>
+        <w:t xml:space="preserve"> words via I2C; it will read </w:t>
       </w:r>
       <w:r>
         <w:t xml:space="preserve">words </w:t>
@@ -5396,7 +5474,15 @@
         <w:t xml:space="preserve">A slave write </w:t>
       </w:r>
       <w:r>
-        <w:t xml:space="preserve">I2C transfer is a 3 byte sequence: </w:t>
+        <w:t xml:space="preserve">I2C transfer is a </w:t>
+      </w:r>
+      <w:proofErr w:type="gramStart"/>
+      <w:r>
+        <w:t>3 byte</w:t>
+      </w:r>
+      <w:proofErr w:type="gramEnd"/>
+      <w:r>
+        <w:t xml:space="preserve"> sequence: </w:t>
       </w:r>
       <w:r>
         <w:t xml:space="preserve">8 bit </w:t>
@@ -5437,7 +5523,65 @@
     </w:p>
     <w:p>
       <w:r>
-        <w:t>A slave read I2C consists of a 1 byte address written to the Arduino, then a 2 byte read.</w:t>
+        <w:t xml:space="preserve">A slave read I2C consists of a </w:t>
+      </w:r>
+      <w:proofErr w:type="gramStart"/>
+      <w:r>
+        <w:t>1 byte</w:t>
+      </w:r>
+      <w:proofErr w:type="gramEnd"/>
+      <w:r>
+        <w:t xml:space="preserve"> address written to the Arduino, then a 2 byte read</w:t>
+      </w:r>
+      <w:r>
+        <w:t xml:space="preserve"> (low byte 1</w:t>
+      </w:r>
+      <w:r>
+        <w:rPr>
+          <w:vertAlign w:val="superscript"/>
+        </w:rPr>
+        <w:t>st</w:t>
+      </w:r>
+      <w:r>
+        <w:t>)</w:t>
+      </w:r>
+    </w:p>
+    <w:p>
+      <w:r>
+        <w:t xml:space="preserve">Be aware of the clock stretching issues which is an apparent bug in the Raspberry pi (see </w:t>
+      </w:r>
+      <w:r>
+        <w:fldChar w:fldCharType="begin"/>
+      </w:r>
+      <w:r>
+        <w:instrText xml:space="preserve"> REF _Ref171174310 \r \h </w:instrText>
+      </w:r>
+      <w:r>
+        <w:fldChar w:fldCharType="separate"/>
+      </w:r>
+      <w:r>
+        <w:t>6.3</w:t>
+      </w:r>
+      <w:r>
+        <w:fldChar w:fldCharType="end"/>
+      </w:r>
+      <w:r>
+        <w:t>). This means the 1</w:t>
+      </w:r>
+      <w:r>
+        <w:rPr>
+          <w:vertAlign w:val="superscript"/>
+        </w:rPr>
+        <w:t>st</w:t>
+      </w:r>
+      <w:r>
+        <w:t xml:space="preserve"> bit transferred back from Arduino to pi on a read can be lost</w:t>
+      </w:r>
+      <w:r>
+        <w:t>: ie bit 7 of the low byte.</w:t>
+      </w:r>
+      <w:r>
+        <w:t xml:space="preserve"> A pragmatic “fix” is to avoid using that bit. </w:t>
       </w:r>
     </w:p>
     <w:p>
@@ -5447,12 +5591,14 @@
       <w:r>
         <w:t xml:space="preserve">Message Structure </w:t>
       </w:r>
+      <w:proofErr w:type="gramStart"/>
       <w:r>
         <w:rPr>
           <w:u w:val="single"/>
         </w:rPr>
         <w:t>From</w:t>
       </w:r>
+      <w:proofErr w:type="gramEnd"/>
       <w:r>
         <w:t xml:space="preserve"> Arduino</w:t>
       </w:r>
@@ -5466,7 +5612,7 @@
       <w:tblGrid>
         <w:gridCol w:w="1543"/>
         <w:gridCol w:w="3414"/>
-        <w:gridCol w:w="3402"/>
+        <w:gridCol w:w="3414"/>
       </w:tblGrid>
       <w:tr>
         <w:tc>
@@ -5507,35 +5653,35 @@
                 <w:b/>
                 <w:bCs/>
               </w:rPr>
-              <w:t>Register</w:t>
-            </w:r>
-            <w:r>
+              <w:t>Register bits 15:8</w:t>
+            </w:r>
+          </w:p>
+        </w:tc>
+        <w:tc>
+          <w:tcPr>
+            <w:tcW w:w="3414" w:type="dxa"/>
+          </w:tcPr>
+          <w:p>
+            <w:pPr>
+              <w:spacing w:after="0" w:line="240" w:lineRule="auto"/>
               <w:rPr>
                 <w:b/>
                 <w:bCs/>
               </w:rPr>
-              <w:t xml:space="preserve"> bits 7:0</w:t>
-            </w:r>
-          </w:p>
-        </w:tc>
-        <w:tc>
-          <w:tcPr>
-            <w:tcW w:w="3402" w:type="dxa"/>
-          </w:tcPr>
-          <w:p>
-            <w:pPr>
-              <w:spacing w:after="0" w:line="240" w:lineRule="auto"/>
+            </w:pPr>
+            <w:r>
               <w:rPr>
                 <w:b/>
                 <w:bCs/>
               </w:rPr>
-            </w:pPr>
+              <w:t>Register</w:t>
+            </w:r>
             <w:r>
               <w:rPr>
                 <w:b/>
                 <w:bCs/>
               </w:rPr>
-              <w:t>Register bits 15:8</w:t>
+              <w:t xml:space="preserve"> bits 7:0</w:t>
             </w:r>
           </w:p>
         </w:tc>
@@ -5563,29 +5709,20 @@
               <w:spacing w:after="0" w:line="240" w:lineRule="auto"/>
             </w:pPr>
             <w:r>
-              <w:t xml:space="preserve">LED Word </w:t>
-            </w:r>
-            <w:r>
-              <w:t>7:0</w:t>
-            </w:r>
-          </w:p>
-        </w:tc>
-        <w:tc>
-          <w:tcPr>
-            <w:tcW w:w="3402" w:type="dxa"/>
-          </w:tcPr>
-          <w:p>
-            <w:pPr>
-              <w:spacing w:after="0" w:line="240" w:lineRule="auto"/>
-            </w:pPr>
-            <w:r>
-              <w:t>LED Word 1</w:t>
-            </w:r>
-            <w:r>
-              <w:t>5</w:t>
-            </w:r>
-            <w:r>
-              <w:t>:8</w:t>
+              <w:t>LED Word 15:8</w:t>
+            </w:r>
+          </w:p>
+        </w:tc>
+        <w:tc>
+          <w:tcPr>
+            <w:tcW w:w="3414" w:type="dxa"/>
+          </w:tcPr>
+          <w:p>
+            <w:pPr>
+              <w:spacing w:after="0" w:line="240" w:lineRule="auto"/>
+            </w:pPr>
+            <w:r>
+              <w:t>LED Word 7:0</w:t>
             </w:r>
           </w:p>
         </w:tc>
@@ -5600,10 +5737,7 @@
               <w:spacing w:after="0" w:line="240" w:lineRule="auto"/>
             </w:pPr>
             <w:r>
-              <w:t>0x0</w:t>
-            </w:r>
-            <w:r>
-              <w:t>B</w:t>
+              <w:t>0x0B</w:t>
             </w:r>
           </w:p>
         </w:tc>
@@ -5630,18 +5764,20 @@
         </w:tc>
         <w:tc>
           <w:tcPr>
-            <w:tcW w:w="3402" w:type="dxa"/>
-          </w:tcPr>
-          <w:p>
-            <w:pPr>
-              <w:spacing w:after="0" w:line="240" w:lineRule="auto"/>
-            </w:pPr>
-            <w:r>
-              <w:t xml:space="preserve">7:0 </w:t>
-            </w:r>
-            <w:r>
-              <w:t>Event data</w:t>
-            </w:r>
+            <w:tcW w:w="3414" w:type="dxa"/>
+          </w:tcPr>
+          <w:p>
+            <w:pPr>
+              <w:spacing w:after="0" w:line="240" w:lineRule="auto"/>
+            </w:pPr>
+            <w:r>
+              <w:t xml:space="preserve">7:0 Event data </w:t>
+            </w:r>
+          </w:p>
+          <w:p>
+            <w:pPr>
+              <w:spacing w:after="0" w:line="240" w:lineRule="auto"/>
+            </w:pPr>
           </w:p>
         </w:tc>
       </w:tr>
@@ -5655,10 +5791,7 @@
               <w:spacing w:after="0" w:line="240" w:lineRule="auto"/>
             </w:pPr>
             <w:r>
-              <w:t>0x0</w:t>
-            </w:r>
-            <w:r>
-              <w:t>C</w:t>
+              <w:t>0x0C</w:t>
             </w:r>
           </w:p>
         </w:tc>
@@ -5677,7 +5810,7 @@
         </w:tc>
         <w:tc>
           <w:tcPr>
-            <w:tcW w:w="3402" w:type="dxa"/>
+            <w:tcW w:w="3414" w:type="dxa"/>
           </w:tcPr>
           <w:p>
             <w:pPr>
@@ -5718,7 +5851,7 @@
         </w:tc>
         <w:tc>
           <w:tcPr>
-            <w:tcW w:w="3402" w:type="dxa"/>
+            <w:tcW w:w="3414" w:type="dxa"/>
           </w:tcPr>
           <w:p>
             <w:pPr>
@@ -6033,36 +6166,72 @@
             <w:r>
               <w:t>Pushbuttons: scan code for pushbutton</w:t>
             </w:r>
-          </w:p>
-          <w:p>
-            <w:pPr>
-              <w:spacing w:after="0" w:line="240" w:lineRule="auto"/>
-            </w:pPr>
-            <w:r>
-              <w:t>VFO encoder: no. steps (signed 8 bits: -128 – 127)</w:t>
-            </w:r>
-          </w:p>
-          <w:p>
-            <w:pPr>
-              <w:spacing w:after="0" w:line="240" w:lineRule="auto"/>
-            </w:pPr>
-            <w:r>
-              <w:t xml:space="preserve">Dual encoder: top 4 bits = encoder number; bottom </w:t>
-            </w:r>
-            <w:r>
-              <w:t>4</w:t>
-            </w:r>
-            <w:r>
-              <w:t xml:space="preserve"> bits = step count (-</w:t>
-            </w:r>
-            <w:r>
-              <w:t>8</w:t>
-            </w:r>
-            <w:r>
-              <w:t>…+</w:t>
+            <w:r>
+              <w:t xml:space="preserve"> (1 to 127)</w:t>
+            </w:r>
+          </w:p>
+          <w:p>
+            <w:pPr>
+              <w:spacing w:after="0" w:line="240" w:lineRule="auto"/>
+            </w:pPr>
+            <w:r>
+              <w:t xml:space="preserve">VFO encoder: no. steps (signed </w:t>
             </w:r>
             <w:r>
               <w:t>7</w:t>
+            </w:r>
+            <w:r>
+              <w:t xml:space="preserve"> bits: -</w:t>
+            </w:r>
+            <w:r>
+              <w:t>64</w:t>
+            </w:r>
+            <w:r>
+              <w:t xml:space="preserve"> </w:t>
+            </w:r>
+            <w:r>
+              <w:t>to</w:t>
+            </w:r>
+            <w:r>
+              <w:t xml:space="preserve"> </w:t>
+            </w:r>
+            <w:r>
+              <w:t>+</w:t>
+            </w:r>
+            <w:r>
+              <w:t>63</w:t>
+            </w:r>
+            <w:r>
+              <w:t>)</w:t>
+            </w:r>
+          </w:p>
+          <w:p>
+            <w:pPr>
+              <w:spacing w:after="0" w:line="240" w:lineRule="auto"/>
+            </w:pPr>
+            <w:r>
+              <w:t>Dual encoder: bits</w:t>
+            </w:r>
+            <w:r>
+              <w:t xml:space="preserve"> (6:3)</w:t>
+            </w:r>
+            <w:r>
+              <w:t xml:space="preserve"> = encoder number; </w:t>
+            </w:r>
+            <w:r>
+              <w:t>2:0</w:t>
+            </w:r>
+            <w:r>
+              <w:t xml:space="preserve"> = step count (-</w:t>
+            </w:r>
+            <w:r>
+              <w:t xml:space="preserve">4 to </w:t>
+            </w:r>
+            <w:r>
+              <w:t>+</w:t>
+            </w:r>
+            <w:r>
+              <w:t>3</w:t>
             </w:r>
             <w:r>
               <w:t>)</w:t>
@@ -7194,6 +7363,7 @@
                 <w:b/>
                 <w:bCs/>
               </w:rPr>
+              <w:lastRenderedPageBreak/>
               <w:t>Field</w:t>
             </w:r>
           </w:p>
@@ -7229,12 +7399,14 @@
             <w:pPr>
               <w:spacing w:after="120" w:line="240" w:lineRule="auto"/>
             </w:pPr>
+            <w:proofErr w:type="gramStart"/>
             <w:r>
               <w:t>LED</w:t>
             </w:r>
             <w:r>
               <w:t>(</w:t>
             </w:r>
+            <w:proofErr w:type="gramEnd"/>
             <w:r>
               <w:t>1</w:t>
             </w:r>
@@ -7280,9 +7452,13 @@
             <w:pPr>
               <w:spacing w:after="120" w:line="240" w:lineRule="auto"/>
             </w:pPr>
-            <w:r>
-              <w:lastRenderedPageBreak/>
-              <w:t>LED(15)</w:t>
+            <w:proofErr w:type="gramStart"/>
+            <w:r>
+              <w:t>LED(</w:t>
+            </w:r>
+            <w:proofErr w:type="gramEnd"/>
+            <w:r>
+              <w:t>15)</w:t>
             </w:r>
             <w:r>
               <w:t xml:space="preserve">: </w:t>
@@ -7396,8 +7572,13 @@
           <w:numId w:val="8"/>
         </w:numPr>
       </w:pPr>
-      <w:r>
-        <w:t>16 bit slave read, initiated by the Raspberry pi</w:t>
+      <w:proofErr w:type="gramStart"/>
+      <w:r>
+        <w:t>16 bit</w:t>
+      </w:r>
+      <w:proofErr w:type="gramEnd"/>
+      <w:r>
+        <w:t xml:space="preserve"> slave read, initiated by the Raspberry pi</w:t>
       </w:r>
     </w:p>
     <w:p>
@@ -7411,8 +7592,13 @@
       <w:r>
         <w:t xml:space="preserve">Arduino returns event </w:t>
       </w:r>
-      <w:r>
-        <w:t xml:space="preserve">16 bit </w:t>
+      <w:proofErr w:type="gramStart"/>
+      <w:r>
+        <w:t>16 bit</w:t>
+      </w:r>
+      <w:proofErr w:type="gramEnd"/>
+      <w:r>
+        <w:t xml:space="preserve"> </w:t>
       </w:r>
       <w:r>
         <w:t>queue entry, or 0 if no event available</w:t>
@@ -7438,11 +7624,16 @@
           <w:numId w:val="8"/>
         </w:numPr>
       </w:pPr>
+      <w:proofErr w:type="gramStart"/>
       <w:r>
         <w:t>8</w:t>
       </w:r>
       <w:r>
-        <w:t xml:space="preserve"> bit slave write, initiated by the Raspberry pi</w:t>
+        <w:t xml:space="preserve"> bit</w:t>
+      </w:r>
+      <w:proofErr w:type="gramEnd"/>
+      <w:r>
+        <w:t xml:space="preserve"> slave write, initiated by the Raspberry pi</w:t>
       </w:r>
     </w:p>
     <w:p>
@@ -7496,8 +7687,13 @@
         </w:numPr>
       </w:pPr>
       <w:r>
-        <w:t>Use level translators between levels;</w:t>
-      </w:r>
+        <w:t xml:space="preserve">Use level translators between </w:t>
+      </w:r>
+      <w:proofErr w:type="gramStart"/>
+      <w:r>
+        <w:t>levels;</w:t>
+      </w:r>
+      <w:proofErr w:type="gramEnd"/>
     </w:p>
     <w:p>
       <w:pPr>
@@ -7595,8 +7791,13 @@
           <w:numId w:val="9"/>
         </w:numPr>
       </w:pPr>
-      <w:r>
-        <w:t>8 bit register write, for configuration</w:t>
+      <w:proofErr w:type="gramStart"/>
+      <w:r>
+        <w:t>8 bit</w:t>
+      </w:r>
+      <w:proofErr w:type="gramEnd"/>
+      <w:r>
+        <w:t xml:space="preserve"> register write, for configuration</w:t>
       </w:r>
       <w:r>
         <w:t xml:space="preserve"> &amp; for LED / matrix column write</w:t>
@@ -7611,7 +7812,15 @@
         </w:numPr>
       </w:pPr>
       <w:r>
-        <w:t>16 bit read from  adjacent registers (encoder data read)</w:t>
+        <w:t xml:space="preserve">16 bit read </w:t>
+      </w:r>
+      <w:proofErr w:type="gramStart"/>
+      <w:r>
+        <w:t>from  adjacent</w:t>
+      </w:r>
+      <w:proofErr w:type="gramEnd"/>
+      <w:r>
+        <w:t xml:space="preserve"> registers (encoder data read)</w:t>
       </w:r>
     </w:p>
     <w:p>
@@ -7623,7 +7832,15 @@
         </w:numPr>
       </w:pPr>
       <w:r>
-        <w:t>8 bit read from one register (</w:t>
+        <w:t xml:space="preserve">8 </w:t>
+      </w:r>
+      <w:proofErr w:type="gramStart"/>
+      <w:r>
+        <w:t>bit</w:t>
+      </w:r>
+      <w:proofErr w:type="gramEnd"/>
+      <w:r>
+        <w:t xml:space="preserve"> read from one register (</w:t>
       </w:r>
       <w:r>
         <w:t>switch matrix row read)</w:t>
@@ -7653,7 +7870,15 @@
     </w:p>
     <w:p>
       <w:r>
-        <w:t>Arduino Nano Every has an 8 bit ATMEGA4809 processor. I need to change some libraries</w:t>
+        <w:t xml:space="preserve">Arduino Nano Every has an </w:t>
+      </w:r>
+      <w:proofErr w:type="gramStart"/>
+      <w:r>
+        <w:t>8 bit</w:t>
+      </w:r>
+      <w:proofErr w:type="gramEnd"/>
+      <w:r>
+        <w:t xml:space="preserve"> ATMEGA4809 processor. I need to change some libraries</w:t>
       </w:r>
     </w:p>
     <w:p>
@@ -7691,7 +7916,16 @@
         </w:numPr>
       </w:pPr>
       <w:r>
-        <w:t>You have to install “Arduino Mega AVR Boards” in the Arduino console Boards manager</w:t>
+        <w:lastRenderedPageBreak/>
+        <w:t xml:space="preserve">You </w:t>
+      </w:r>
+      <w:proofErr w:type="gramStart"/>
+      <w:r>
+        <w:t>have to</w:t>
+      </w:r>
+      <w:proofErr w:type="gramEnd"/>
+      <w:r>
+        <w:t xml:space="preserve"> install “Arduino Mega AVR Boards” in the Arduino console Boards manager</w:t>
       </w:r>
     </w:p>
     <w:p>
@@ -7713,7 +7947,6 @@
     </w:p>
     <w:p>
       <w:r>
-        <w:lastRenderedPageBreak/>
         <w:t xml:space="preserve">Modified </w:t>
       </w:r>
       <w:proofErr w:type="spellStart"/>
@@ -7808,21 +8041,37 @@
                 <w:sz w:val="14"/>
                 <w:szCs w:val="14"/>
               </w:rPr>
-              <w:t xml:space="preserve"> D7</w:t>
-            </w:r>
+              <w:t xml:space="preserve"> D</w:t>
+            </w:r>
+            <w:proofErr w:type="gramStart"/>
             <w:r>
               <w:rPr>
                 <w:sz w:val="14"/>
                 <w:szCs w:val="14"/>
               </w:rPr>
-              <w:t xml:space="preserve"> </w:t>
+              <w:t>7</w:t>
             </w:r>
             <w:r>
               <w:rPr>
                 <w:sz w:val="14"/>
                 <w:szCs w:val="14"/>
               </w:rPr>
-              <w:t xml:space="preserve"> D6</w:t>
+              <w:t xml:space="preserve"> </w:t>
+            </w:r>
+            <w:r>
+              <w:rPr>
+                <w:sz w:val="14"/>
+                <w:szCs w:val="14"/>
+              </w:rPr>
+              <w:t xml:space="preserve"> D</w:t>
+            </w:r>
+            <w:proofErr w:type="gramEnd"/>
+            <w:r>
+              <w:rPr>
+                <w:sz w:val="14"/>
+                <w:szCs w:val="14"/>
+              </w:rPr>
+              <w:t>6</w:t>
             </w:r>
             <w:r>
               <w:rPr>
@@ -8027,21 +8276,37 @@
                 <w:sz w:val="14"/>
                 <w:szCs w:val="14"/>
               </w:rPr>
-              <w:t xml:space="preserve">D13 3V3 REF </w:t>
-            </w:r>
+              <w:t xml:space="preserve">D13 3V3 </w:t>
+            </w:r>
+            <w:proofErr w:type="gramStart"/>
             <w:r>
               <w:rPr>
                 <w:sz w:val="14"/>
                 <w:szCs w:val="14"/>
               </w:rPr>
-              <w:t xml:space="preserve"> </w:t>
+              <w:t xml:space="preserve">REF </w:t>
             </w:r>
             <w:r>
               <w:rPr>
                 <w:sz w:val="14"/>
                 <w:szCs w:val="14"/>
               </w:rPr>
-              <w:t xml:space="preserve">A0 </w:t>
+              <w:t xml:space="preserve"> </w:t>
+            </w:r>
+            <w:r>
+              <w:rPr>
+                <w:sz w:val="14"/>
+                <w:szCs w:val="14"/>
+              </w:rPr>
+              <w:t>A</w:t>
+            </w:r>
+            <w:proofErr w:type="gramEnd"/>
+            <w:r>
+              <w:rPr>
+                <w:sz w:val="14"/>
+                <w:szCs w:val="14"/>
+              </w:rPr>
+              <w:t xml:space="preserve">0 </w:t>
             </w:r>
             <w:r>
               <w:rPr>
@@ -8215,7 +8480,15 @@
     </w:p>
     <w:p>
       <w:r>
-        <w:t>The processor is only 8 bit: so change variables wherever possible to be byte (8 bit unsigned) int8_t (signed 8 bit) or int (16 bit) rather than long (32 bit)</w:t>
+        <w:t xml:space="preserve">The processor is only 8 </w:t>
+      </w:r>
+      <w:proofErr w:type="gramStart"/>
+      <w:r>
+        <w:t>bit</w:t>
+      </w:r>
+      <w:proofErr w:type="gramEnd"/>
+      <w:r>
+        <w:t>: so change variables wherever possible to be byte (8 bit unsigned) int8_t (signed 8 bit) or int (16 bit) rather than long (32 bit)</w:t>
       </w:r>
     </w:p>
     <w:p>
@@ -8243,7 +8516,15 @@
     </w:p>
     <w:p>
       <w:r>
-        <w:t>A solution is to have conditional compilation, and for the high resolution optical encoders only interrupt on the rising edge of one input (therefore 600 interrupts per revolution) and use the other input to sense direction.</w:t>
+        <w:t xml:space="preserve">A solution is to have conditional compilation, and for the </w:t>
+      </w:r>
+      <w:proofErr w:type="gramStart"/>
+      <w:r>
+        <w:t>high resolution</w:t>
+      </w:r>
+      <w:proofErr w:type="gramEnd"/>
+      <w:r>
+        <w:t xml:space="preserve"> optical encoders only interrupt on the rising edge of one input (therefore 600 interrupts per revolution) and use the other input to sense direction.</w:t>
       </w:r>
     </w:p>
     <w:p>
@@ -8261,7 +8542,15 @@
     </w:p>
     <w:p>
       <w:r>
-        <w:t>To compile for the high resolution encoder:</w:t>
+        <w:t xml:space="preserve">To compile for the </w:t>
+      </w:r>
+      <w:proofErr w:type="gramStart"/>
+      <w:r>
+        <w:t>high resolution</w:t>
+      </w:r>
+      <w:proofErr w:type="gramEnd"/>
+      <w:r>
+        <w:t xml:space="preserve"> encoder:</w:t>
       </w:r>
     </w:p>
     <w:p>
@@ -8669,6 +8958,7 @@
               <w:spacing w:after="0" w:line="240" w:lineRule="auto"/>
             </w:pPr>
             <w:r>
+              <w:lastRenderedPageBreak/>
               <w:t>Dig 9</w:t>
             </w:r>
           </w:p>
@@ -9744,12 +10034,28 @@
     <w:p/>
     <w:p>
       <w:r>
-        <w:t xml:space="preserve">Switches have been placed into the matrix so the columns are approximately geographical with column 1 covering the left of the panel and column 4 the right. </w:t>
-      </w:r>
-    </w:p>
-    <w:p>
-      <w:r>
-        <w:t>Switch scan code is (row number-1)+ (Column number-1) *8</w:t>
+        <w:t xml:space="preserve">Switches have been placed into the </w:t>
+      </w:r>
+      <w:proofErr w:type="gramStart"/>
+      <w:r>
+        <w:t>matrix</w:t>
+      </w:r>
+      <w:proofErr w:type="gramEnd"/>
+      <w:r>
+        <w:t xml:space="preserve"> so the columns are approximately geographical with column 1 covering the left of the panel and column 4 the right. </w:t>
+      </w:r>
+    </w:p>
+    <w:p>
+      <w:r>
+        <w:t>Switch scan code is (row number-</w:t>
+      </w:r>
+      <w:proofErr w:type="gramStart"/>
+      <w:r>
+        <w:t>1)+</w:t>
+      </w:r>
+      <w:proofErr w:type="gramEnd"/>
+      <w:r>
+        <w:t xml:space="preserve"> (Column number-1) *8</w:t>
       </w:r>
     </w:p>
     <w:p>
@@ -9759,7 +10065,15 @@
     </w:p>
     <w:p>
       <w:r>
-        <w:t xml:space="preserve">Columns driven using pseudo open drain outputs from MCP23S17, so if there are shorted columns it doesn’t matter. Outputs only drive a logic 0 level; inactive column outputs are disabled by turning the pins into inputs. </w:t>
+        <w:t xml:space="preserve">Columns driven using </w:t>
+      </w:r>
+      <w:proofErr w:type="gramStart"/>
+      <w:r>
+        <w:t>pseudo open</w:t>
+      </w:r>
+      <w:proofErr w:type="gramEnd"/>
+      <w:r>
+        <w:t xml:space="preserve"> drain outputs from MCP23S17, so if there are shorted columns it doesn’t matter. Outputs only drive a logic 0 level; inactive column outputs are disabled by turning the pins into inputs. </w:t>
       </w:r>
     </w:p>
     <w:p>
@@ -9794,10 +10108,10 @@
             <v:path o:extrusionok="f" gradientshapeok="t" o:connecttype="rect"/>
             <o:lock v:ext="edit" aspectratio="t"/>
           </v:shapetype>
-          <v:shape id="_x0000_i1025" type="#_x0000_t75" style="width:372.6pt;height:226.75pt" o:ole="">
+          <v:shape id="_x0000_i1025" type="#_x0000_t75" style="width:372.65pt;height:226.95pt" o:ole="">
             <v:imagedata r:id="rId13" o:title=""/>
           </v:shape>
-          <o:OLEObject Type="Embed" ProgID="Visio.Drawing.11" ShapeID="_x0000_i1025" DrawAspect="Content" ObjectID="_1780417127" r:id="rId14"/>
+          <o:OLEObject Type="Embed" ProgID="Visio.Drawing.11" ShapeID="_x0000_i1025" DrawAspect="Content" ObjectID="_1781796856" r:id="rId14"/>
         </w:object>
       </w:r>
     </w:p>
@@ -9967,6 +10281,7 @@
         <w:t xml:space="preserve">Toggle </w:t>
       </w:r>
       <w:proofErr w:type="spellStart"/>
+      <w:proofErr w:type="gramStart"/>
       <w:r>
         <w:t>BandShift</w:t>
       </w:r>
@@ -9974,6 +10289,7 @@
       <w:r>
         <w:t>;</w:t>
       </w:r>
+      <w:proofErr w:type="gramEnd"/>
     </w:p>
     <w:p>
       <w:pPr>
@@ -9982,8 +10298,13 @@
         <w:ind w:left="1440"/>
       </w:pPr>
       <w:r>
-        <w:t>Update band shift LED;</w:t>
-      </w:r>
+        <w:t xml:space="preserve">Update band shift </w:t>
+      </w:r>
+      <w:proofErr w:type="gramStart"/>
+      <w:r>
+        <w:t>LED;</w:t>
+      </w:r>
+      <w:proofErr w:type="gramEnd"/>
     </w:p>
     <w:p>
       <w:pPr>
@@ -10025,6 +10346,7 @@
         <w:t xml:space="preserve">Toggle </w:t>
       </w:r>
       <w:proofErr w:type="spellStart"/>
+      <w:proofErr w:type="gramStart"/>
       <w:r>
         <w:t>EncoderShift</w:t>
       </w:r>
@@ -10032,6 +10354,7 @@
       <w:r>
         <w:t>;</w:t>
       </w:r>
+      <w:proofErr w:type="gramEnd"/>
     </w:p>
     <w:p>
       <w:pPr>
@@ -10040,8 +10363,13 @@
         <w:ind w:left="1440"/>
       </w:pPr>
       <w:r>
-        <w:t>Update encoder shift LED;</w:t>
-      </w:r>
+        <w:t xml:space="preserve">Update encoder shift </w:t>
+      </w:r>
+      <w:proofErr w:type="gramStart"/>
+      <w:r>
+        <w:t>LED;</w:t>
+      </w:r>
+      <w:proofErr w:type="gramEnd"/>
     </w:p>
     <w:p>
       <w:pPr>
@@ -10082,6 +10410,7 @@
       <w:r>
         <w:tab/>
       </w:r>
+      <w:proofErr w:type="gramStart"/>
       <w:r>
         <w:t>i</w:t>
       </w:r>
@@ -10089,6 +10418,7 @@
         <w:t>f(</w:t>
       </w:r>
       <w:proofErr w:type="spellStart"/>
+      <w:proofErr w:type="gramEnd"/>
       <w:r>
         <w:t>BandShift</w:t>
       </w:r>
@@ -10209,10 +10539,10 @@
     <w:p>
       <w:r>
         <w:object w:dxaOrig="8956" w:dyaOrig="9090" w14:anchorId="2A455F9B">
-          <v:shape id="_x0000_i1026" type="#_x0000_t75" style="width:297.8pt;height:302.05pt" o:ole="">
+          <v:shape id="_x0000_i1026" type="#_x0000_t75" style="width:297.8pt;height:302.4pt" o:ole="">
             <v:imagedata r:id="rId15" o:title=""/>
           </v:shape>
-          <o:OLEObject Type="Embed" ProgID="Visio.Drawing.11" ShapeID="_x0000_i1026" DrawAspect="Content" ObjectID="_1780417128" r:id="rId16"/>
+          <o:OLEObject Type="Embed" ProgID="Visio.Drawing.11" ShapeID="_x0000_i1026" DrawAspect="Content" ObjectID="_1781796857" r:id="rId16"/>
         </w:object>
       </w:r>
     </w:p>
@@ -10243,7 +10573,15 @@
         <w:t xml:space="preserve">The event queue will be a circular buffer, implemented </w:t>
       </w:r>
       <w:r>
-        <w:t xml:space="preserve">as an array of 16 bit unsigned </w:t>
+        <w:t xml:space="preserve">as an array of </w:t>
+      </w:r>
+      <w:proofErr w:type="gramStart"/>
+      <w:r>
+        <w:t>16 bit</w:t>
+      </w:r>
+      <w:proofErr w:type="gramEnd"/>
+      <w:r>
+        <w:t xml:space="preserve"> unsigned </w:t>
       </w:r>
       <w:proofErr w:type="spellStart"/>
       <w:r>
@@ -12061,6 +12399,7 @@
               <w:t xml:space="preserve">Up: </w:t>
             </w:r>
             <w:proofErr w:type="spellStart"/>
+            <w:proofErr w:type="gramStart"/>
             <w:r>
               <w:t>ZZZUnn</w:t>
             </w:r>
@@ -12068,6 +12407,7 @@
             <w:r>
               <w:t>;</w:t>
             </w:r>
+            <w:proofErr w:type="gramEnd"/>
           </w:p>
           <w:p>
             <w:pPr>
@@ -12118,7 +12458,15 @@
               <w:spacing w:after="0" w:line="240" w:lineRule="auto"/>
             </w:pPr>
             <w:r>
-              <w:t xml:space="preserve"> Other encoder</w:t>
+              <w:t xml:space="preserve"> </w:t>
+            </w:r>
+            <w:proofErr w:type="gramStart"/>
+            <w:r>
+              <w:t>Other</w:t>
+            </w:r>
+            <w:proofErr w:type="gramEnd"/>
+            <w:r>
+              <w:t xml:space="preserve"> encoder</w:t>
             </w:r>
           </w:p>
         </w:tc>
@@ -12246,8 +12594,13 @@
             </w:r>
             <w:proofErr w:type="spellEnd"/>
             <w:r>
-              <w:t>=button number (1-99, 0=n/a);</w:t>
-            </w:r>
+              <w:t>=button number (1-99, 0=n/a</w:t>
+            </w:r>
+            <w:proofErr w:type="gramStart"/>
+            <w:r>
+              <w:t>);</w:t>
+            </w:r>
+            <w:proofErr w:type="gramEnd"/>
           </w:p>
           <w:p>
             <w:pPr>
@@ -12309,16 +12662,29 @@
             </w:r>
             <w:proofErr w:type="spellEnd"/>
             <w:r>
-              <w:t>=indicator number (1-99, 0=n/a);</w:t>
-            </w:r>
-          </w:p>
-          <w:p>
-            <w:pPr>
-              <w:keepNext/>
-              <w:spacing w:after="0" w:line="240" w:lineRule="auto"/>
-            </w:pPr>
-            <w:r>
-              <w:t>m=0: unlit; m=1: lit</w:t>
+              <w:t>=indicator number (1-99, 0=n/a</w:t>
+            </w:r>
+            <w:proofErr w:type="gramStart"/>
+            <w:r>
+              <w:t>);</w:t>
+            </w:r>
+            <w:proofErr w:type="gramEnd"/>
+          </w:p>
+          <w:p>
+            <w:pPr>
+              <w:keepNext/>
+              <w:spacing w:after="0" w:line="240" w:lineRule="auto"/>
+            </w:pPr>
+            <w:r>
+              <w:t>m=0: unlit; m=</w:t>
+            </w:r>
+            <w:proofErr w:type="gramStart"/>
+            <w:r>
+              <w:t>1:</w:t>
+            </w:r>
+            <w:proofErr w:type="gramEnd"/>
+            <w:r>
+              <w:t xml:space="preserve"> lit</w:t>
             </w:r>
           </w:p>
         </w:tc>
@@ -12350,9 +12716,11 @@
               <w:keepNext/>
               <w:spacing w:after="0" w:line="240" w:lineRule="auto"/>
             </w:pPr>
+            <w:proofErr w:type="gramStart"/>
             <w:r>
               <w:t>ZZZS;</w:t>
             </w:r>
+            <w:proofErr w:type="gramEnd"/>
           </w:p>
           <w:p>
             <w:pPr>
@@ -12391,7 +12759,15 @@
               <w:spacing w:after="0" w:line="240" w:lineRule="auto"/>
             </w:pPr>
             <w:r>
-              <w:t>1: Andromeda  2: Aries  3: Ganymede</w:t>
+              <w:t xml:space="preserve">1: </w:t>
+            </w:r>
+            <w:proofErr w:type="gramStart"/>
+            <w:r>
+              <w:t>Andromeda  2</w:t>
+            </w:r>
+            <w:proofErr w:type="gramEnd"/>
+            <w:r>
+              <w:t>: Aries  3: Ganymede</w:t>
             </w:r>
           </w:p>
           <w:p>
@@ -12529,7 +12905,15 @@
               <w:spacing w:after="0" w:line="240" w:lineRule="auto"/>
             </w:pPr>
             <w:r>
-              <w:t>c/w and ac/w turns cause events to be displayed in the serial window. Far turns get several steps displayed.</w:t>
+              <w:t xml:space="preserve">c/w and ac/w </w:t>
+            </w:r>
+            <w:proofErr w:type="gramStart"/>
+            <w:r>
+              <w:t>turns</w:t>
+            </w:r>
+            <w:proofErr w:type="gramEnd"/>
+            <w:r>
+              <w:t xml:space="preserve"> cause events to be displayed in the serial window. Far turns get several steps displayed.</w:t>
             </w:r>
           </w:p>
         </w:tc>
@@ -12602,7 +12986,15 @@
               <w:spacing w:after="0" w:line="240" w:lineRule="auto"/>
             </w:pPr>
             <w:r>
-              <w:t>All pushbuttons generate “pressed” and “released events. All give the correct scan code. “long press” declared after ~2s press, and this might b</w:t>
+              <w:t>All pushbuttons generate “pressed” and “released events. All give the correct scan code. “</w:t>
+            </w:r>
+            <w:proofErr w:type="gramStart"/>
+            <w:r>
+              <w:t>long</w:t>
+            </w:r>
+            <w:proofErr w:type="gramEnd"/>
+            <w:r>
+              <w:t xml:space="preserve"> press” declared after ~2s press, and this might b</w:t>
             </w:r>
             <w:r>
               <w:t>e better reduced.</w:t>
@@ -12862,7 +13254,35 @@
               <w:spacing w:after="0" w:line="240" w:lineRule="auto"/>
             </w:pPr>
             <w:r>
-              <w:t>Yes (but mechanism to be changed)</w:t>
+              <w:t xml:space="preserve">Yes </w:t>
+            </w:r>
+          </w:p>
+        </w:tc>
+      </w:tr>
+      <w:tr>
+        <w:tc>
+          <w:tcPr>
+            <w:tcW w:w="5228" w:type="dxa"/>
+          </w:tcPr>
+          <w:p>
+            <w:pPr>
+              <w:spacing w:after="0" w:line="240" w:lineRule="auto"/>
+            </w:pPr>
+            <w:r>
+              <w:t>Operational data transfer</w:t>
+            </w:r>
+          </w:p>
+        </w:tc>
+        <w:tc>
+          <w:tcPr>
+            <w:tcW w:w="5228" w:type="dxa"/>
+          </w:tcPr>
+          <w:p>
+            <w:pPr>
+              <w:spacing w:after="0" w:line="240" w:lineRule="auto"/>
+            </w:pPr>
+            <w:r>
+              <w:t>Interrupt driven code can read I2C and read out and display all events</w:t>
             </w:r>
           </w:p>
         </w:tc>
@@ -12871,6 +13291,211 @@
     <w:p/>
     <w:p>
       <w:pPr>
+        <w:pStyle w:val="Heading2"/>
+      </w:pPr>
+      <w:bookmarkStart w:id="0" w:name="_Ref171174310"/>
+      <w:r>
+        <w:t>I2C communication issues</w:t>
+      </w:r>
+      <w:bookmarkEnd w:id="0"/>
+    </w:p>
+    <w:p>
+      <w:r>
+        <w:t>I get occasional failures to transfer a “1” bit on bit 7 of the 1</w:t>
+      </w:r>
+      <w:r>
+        <w:rPr>
+          <w:vertAlign w:val="superscript"/>
+        </w:rPr>
+        <w:t>st</w:t>
+      </w:r>
+      <w:r>
+        <w:t xml:space="preserve"> byte sent back by the Arduino. </w:t>
+      </w:r>
+      <w:r>
+        <w:t xml:space="preserve">Maybe 5% of the time. </w:t>
+      </w:r>
+    </w:p>
+    <w:p>
+      <w:r>
+        <w:rPr>
+          <w:noProof/>
+        </w:rPr>
+        <w:lastRenderedPageBreak/>
+        <mc:AlternateContent>
+          <mc:Choice Requires="wps">
+            <w:drawing>
+              <wp:anchor distT="0" distB="0" distL="114300" distR="114300" simplePos="0" relativeHeight="251659264" behindDoc="0" locked="0" layoutInCell="1" allowOverlap="1" wp14:anchorId="26106704" wp14:editId="1798DADF">
+                <wp:simplePos x="0" y="0"/>
+                <wp:positionH relativeFrom="column">
+                  <wp:posOffset>3639312</wp:posOffset>
+                </wp:positionH>
+                <wp:positionV relativeFrom="paragraph">
+                  <wp:posOffset>1956816</wp:posOffset>
+                </wp:positionV>
+                <wp:extent cx="365760" cy="1272845"/>
+                <wp:effectExtent l="0" t="0" r="15240" b="22860"/>
+                <wp:wrapNone/>
+                <wp:docPr id="1194725824" name="Oval 2"/>
+                <wp:cNvGraphicFramePr/>
+                <a:graphic xmlns:a="http://schemas.openxmlformats.org/drawingml/2006/main">
+                  <a:graphicData uri="http://schemas.microsoft.com/office/word/2010/wordprocessingShape">
+                    <wps:wsp>
+                      <wps:cNvSpPr/>
+                      <wps:spPr>
+                        <a:xfrm>
+                          <a:off x="0" y="0"/>
+                          <a:ext cx="365760" cy="1272845"/>
+                        </a:xfrm>
+                        <a:prstGeom prst="ellipse">
+                          <a:avLst/>
+                        </a:prstGeom>
+                        <a:noFill/>
+                        <a:ln>
+                          <a:solidFill>
+                            <a:srgbClr val="FF0000"/>
+                          </a:solidFill>
+                        </a:ln>
+                      </wps:spPr>
+                      <wps:style>
+                        <a:lnRef idx="2">
+                          <a:schemeClr val="accent1">
+                            <a:shade val="15000"/>
+                          </a:schemeClr>
+                        </a:lnRef>
+                        <a:fillRef idx="1">
+                          <a:schemeClr val="accent1"/>
+                        </a:fillRef>
+                        <a:effectRef idx="0">
+                          <a:schemeClr val="accent1"/>
+                        </a:effectRef>
+                        <a:fontRef idx="minor">
+                          <a:schemeClr val="lt1"/>
+                        </a:fontRef>
+                      </wps:style>
+                      <wps:bodyPr rot="0" spcFirstLastPara="0" vertOverflow="overflow" horzOverflow="overflow" vert="horz" wrap="square" lIns="91440" tIns="45720" rIns="91440" bIns="45720" numCol="1" spcCol="0" rtlCol="0" fromWordArt="0" anchor="ctr" anchorCtr="0" forceAA="0" compatLnSpc="1">
+                        <a:prstTxWarp prst="textNoShape">
+                          <a:avLst/>
+                        </a:prstTxWarp>
+                        <a:noAutofit/>
+                      </wps:bodyPr>
+                    </wps:wsp>
+                  </a:graphicData>
+                </a:graphic>
+                <wp14:sizeRelH relativeFrom="margin">
+                  <wp14:pctWidth>0</wp14:pctWidth>
+                </wp14:sizeRelH>
+                <wp14:sizeRelV relativeFrom="margin">
+                  <wp14:pctHeight>0</wp14:pctHeight>
+                </wp14:sizeRelV>
+              </wp:anchor>
+            </w:drawing>
+          </mc:Choice>
+          <mc:Fallback>
+            <w:pict>
+              <v:oval w14:anchorId="0F186FCA" id="Oval 2" o:spid="_x0000_s1026" style="position:absolute;margin-left:286.55pt;margin-top:154.1pt;width:28.8pt;height:100.2pt;z-index:251659264;visibility:visible;mso-wrap-style:square;mso-width-percent:0;mso-height-percent:0;mso-wrap-distance-left:9pt;mso-wrap-distance-top:0;mso-wrap-distance-right:9pt;mso-wrap-distance-bottom:0;mso-position-horizontal:absolute;mso-position-horizontal-relative:text;mso-position-vertical:absolute;mso-position-vertical-relative:text;mso-width-percent:0;mso-height-percent:0;mso-width-relative:margin;mso-height-relative:margin;v-text-anchor:middle" o:gfxdata="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" filled="f" strokecolor="red" strokeweight="2pt"/>
+            </w:pict>
+          </mc:Fallback>
+        </mc:AlternateContent>
+      </w:r>
+      <w:r>
+        <w:rPr>
+          <w:noProof/>
+        </w:rPr>
+        <w:drawing>
+          <wp:inline distT="0" distB="0" distL="0" distR="0" wp14:anchorId="7ED5A19A" wp14:editId="2299B804">
+            <wp:extent cx="6642100" cy="3986530"/>
+            <wp:effectExtent l="0" t="0" r="6350" b="0"/>
+            <wp:docPr id="918457391" name="Picture 1"/>
+            <wp:cNvGraphicFramePr>
+              <a:graphicFrameLocks xmlns:a="http://schemas.openxmlformats.org/drawingml/2006/main" noChangeAspect="1"/>
+            </wp:cNvGraphicFramePr>
+            <a:graphic xmlns:a="http://schemas.openxmlformats.org/drawingml/2006/main">
+              <a:graphicData uri="http://schemas.openxmlformats.org/drawingml/2006/picture">
+                <pic:pic xmlns:pic="http://schemas.openxmlformats.org/drawingml/2006/picture">
+                  <pic:nvPicPr>
+                    <pic:cNvPr id="0" name="Picture 3"/>
+                    <pic:cNvPicPr>
+                      <a:picLocks noChangeAspect="1" noChangeArrowheads="1"/>
+                    </pic:cNvPicPr>
+                  </pic:nvPicPr>
+                  <pic:blipFill>
+                    <a:blip r:embed="rId17">
+                      <a:extLst>
+                        <a:ext uri="{28A0092B-C50C-407E-A947-70E740481C1C}">
+                          <a14:useLocalDpi xmlns:a14="http://schemas.microsoft.com/office/drawing/2010/main" val="0"/>
+                        </a:ext>
+                      </a:extLst>
+                    </a:blip>
+                    <a:srcRect/>
+                    <a:stretch>
+                      <a:fillRect/>
+                    </a:stretch>
+                  </pic:blipFill>
+                  <pic:spPr bwMode="auto">
+                    <a:xfrm>
+                      <a:off x="0" y="0"/>
+                      <a:ext cx="6642100" cy="3986530"/>
+                    </a:xfrm>
+                    <a:prstGeom prst="rect">
+                      <a:avLst/>
+                    </a:prstGeom>
+                    <a:noFill/>
+                    <a:ln>
+                      <a:noFill/>
+                    </a:ln>
+                  </pic:spPr>
+                </pic:pic>
+              </a:graphicData>
+            </a:graphic>
+          </wp:inline>
+        </w:drawing>
+      </w:r>
+    </w:p>
+    <w:p>
+      <w:r>
+        <w:t>There seem to be some known issues related to clock stretching:</w:t>
+      </w:r>
+    </w:p>
+    <w:p/>
+    <w:p>
+      <w:hyperlink r:id="rId18" w:history="1">
+        <w:r>
+          <w:rPr>
+            <w:rStyle w:val="Hyperlink"/>
+          </w:rPr>
+          <w:t>https://raspberrypi.stackexchange.com/questions/91410/rpi-to-arduino-i2c-block-data-read-fails-with-errno-121-remote-i-o-error-pyt</w:t>
+        </w:r>
+      </w:hyperlink>
+    </w:p>
+    <w:p>
+      <w:hyperlink r:id="rId19" w:history="1">
+        <w:r>
+          <w:rPr>
+            <w:rStyle w:val="Hyperlink"/>
+          </w:rPr>
+          <w:t>https://github.com/raspberrypi/linux/issues/4884</w:t>
+        </w:r>
+      </w:hyperlink>
+    </w:p>
+    <w:p>
+      <w:hyperlink r:id="rId20" w:history="1">
+        <w:r>
+          <w:rPr>
+            <w:rStyle w:val="Hyperlink"/>
+          </w:rPr>
+          <w:t>https://github.com/raspberrypi/linux/issues/254</w:t>
+        </w:r>
+      </w:hyperlink>
+    </w:p>
+    <w:p>
+      <w:r>
+        <w:t xml:space="preserve">The pragmatic thing to do is to edit the message format so that bit is not used. </w:t>
+      </w:r>
+    </w:p>
+    <w:p/>
+    <w:p>
+      <w:pPr>
         <w:pStyle w:val="Heading1"/>
       </w:pPr>
       <w:r>
@@ -12892,7 +13517,6 @@
     </w:p>
     <w:p>
       <w:r>
-        <w:lastRenderedPageBreak/>
         <w:t>Encoders and pushbuttons can all push data to Thetis. It will not be practical to have Thetis push data to the panel (there is no longer a specific CAT instance to be used)</w:t>
       </w:r>
       <w:r>
@@ -13360,6 +13984,7 @@
               <w:spacing w:after="0" w:line="240" w:lineRule="auto"/>
             </w:pPr>
             <w:r>
+              <w:lastRenderedPageBreak/>
               <w:t>10</w:t>
             </w:r>
           </w:p>
@@ -13556,16 +14181,22 @@
               </w:rPr>
               <w:t xml:space="preserve">Get: </w:t>
             </w:r>
+            <w:proofErr w:type="gramStart"/>
             <w:r>
               <w:t>ZZXV;</w:t>
             </w:r>
-          </w:p>
-          <w:p>
-            <w:pPr>
-              <w:spacing w:after="0" w:line="240" w:lineRule="auto"/>
-            </w:pPr>
-            <w:r>
-              <w:t>Ans: ZZXVNNN</w:t>
+            <w:proofErr w:type="gramEnd"/>
+          </w:p>
+          <w:p>
+            <w:pPr>
+              <w:spacing w:after="0" w:line="240" w:lineRule="auto"/>
+            </w:pPr>
+            <w:r>
+              <w:t xml:space="preserve">Ans: </w:t>
+            </w:r>
+            <w:proofErr w:type="gramStart"/>
+            <w:r>
+              <w:t>ZZXVNNN</w:t>
             </w:r>
             <w:r>
               <w:t>N</w:t>
@@ -13573,6 +14204,7 @@
             <w:r>
               <w:t>;</w:t>
             </w:r>
+            <w:proofErr w:type="gramEnd"/>
           </w:p>
           <w:p>
             <w:pPr>
@@ -13717,29 +14349,45 @@
               <w:rPr>
                 <w:color w:val="000000" w:themeColor="text1"/>
               </w:rPr>
-              <w:t>Get: ZZUT;</w:t>
-            </w:r>
-          </w:p>
-          <w:p>
-            <w:pPr>
-              <w:spacing w:after="0" w:line="240" w:lineRule="auto"/>
+              <w:t xml:space="preserve">Get: </w:t>
+            </w:r>
+            <w:proofErr w:type="gramStart"/>
+            <w:r>
               <w:rPr>
                 <w:color w:val="000000" w:themeColor="text1"/>
               </w:rPr>
-            </w:pPr>
-            <w:r>
+              <w:t>ZZUT;</w:t>
+            </w:r>
+            <w:proofErr w:type="gramEnd"/>
+          </w:p>
+          <w:p>
+            <w:pPr>
+              <w:spacing w:after="0" w:line="240" w:lineRule="auto"/>
               <w:rPr>
                 <w:color w:val="000000" w:themeColor="text1"/>
               </w:rPr>
-              <w:t>Ans: ZZUTN;</w:t>
-            </w:r>
-          </w:p>
-          <w:p>
-            <w:pPr>
-              <w:spacing w:after="0" w:line="240" w:lineRule="auto"/>
+            </w:pPr>
+            <w:r>
               <w:rPr>
                 <w:color w:val="000000" w:themeColor="text1"/>
               </w:rPr>
+              <w:t xml:space="preserve">Ans: </w:t>
+            </w:r>
+            <w:proofErr w:type="gramStart"/>
+            <w:r>
+              <w:rPr>
+                <w:color w:val="000000" w:themeColor="text1"/>
+              </w:rPr>
+              <w:t>ZZUTN;</w:t>
+            </w:r>
+            <w:proofErr w:type="gramEnd"/>
+          </w:p>
+          <w:p>
+            <w:pPr>
+              <w:spacing w:after="0" w:line="240" w:lineRule="auto"/>
+              <w:rPr>
+                <w:color w:val="000000" w:themeColor="text1"/>
+              </w:rPr>
             </w:pPr>
           </w:p>
         </w:tc>
@@ -13758,8 +14406,16 @@
               <w:rPr>
                 <w:color w:val="000000" w:themeColor="text1"/>
               </w:rPr>
-              <w:t>N=0: off;</w:t>
-            </w:r>
+              <w:t xml:space="preserve">N=0: </w:t>
+            </w:r>
+            <w:proofErr w:type="gramStart"/>
+            <w:r>
+              <w:rPr>
+                <w:color w:val="000000" w:themeColor="text1"/>
+              </w:rPr>
+              <w:t>off;</w:t>
+            </w:r>
+            <w:proofErr w:type="gramEnd"/>
           </w:p>
           <w:p>
             <w:pPr>
@@ -13806,73 +14462,73 @@
               <w:rPr>
                 <w:color w:val="000000" w:themeColor="text1"/>
               </w:rPr>
-              <w:t>Get: ZZ</w:t>
-            </w:r>
+              <w:t xml:space="preserve">Get: </w:t>
+            </w:r>
+            <w:proofErr w:type="gramStart"/>
             <w:r>
               <w:rPr>
                 <w:color w:val="000000" w:themeColor="text1"/>
               </w:rPr>
-              <w:t>YR</w:t>
-            </w:r>
-            <w:r>
+              <w:t>ZZYR;</w:t>
+            </w:r>
+            <w:proofErr w:type="gramEnd"/>
+          </w:p>
+          <w:p>
+            <w:pPr>
+              <w:spacing w:after="0" w:line="240" w:lineRule="auto"/>
               <w:rPr>
                 <w:color w:val="000000" w:themeColor="text1"/>
               </w:rPr>
-              <w:t>;</w:t>
-            </w:r>
-          </w:p>
-          <w:p>
-            <w:pPr>
-              <w:spacing w:after="0" w:line="240" w:lineRule="auto"/>
+            </w:pPr>
+            <w:r>
               <w:rPr>
                 <w:color w:val="000000" w:themeColor="text1"/>
               </w:rPr>
-            </w:pPr>
+              <w:t xml:space="preserve">Ans: </w:t>
+            </w:r>
+            <w:proofErr w:type="gramStart"/>
             <w:r>
               <w:rPr>
                 <w:color w:val="000000" w:themeColor="text1"/>
               </w:rPr>
-              <w:t>Ans: ZZ</w:t>
-            </w:r>
-            <w:r>
+              <w:t>ZZYRN;</w:t>
+            </w:r>
+            <w:proofErr w:type="gramEnd"/>
+          </w:p>
+          <w:p>
+            <w:pPr>
+              <w:spacing w:after="0" w:line="240" w:lineRule="auto"/>
               <w:rPr>
                 <w:color w:val="000000" w:themeColor="text1"/>
               </w:rPr>
-              <w:t>YR</w:t>
-            </w:r>
-            <w:r>
+            </w:pPr>
+          </w:p>
+        </w:tc>
+        <w:tc>
+          <w:tcPr>
+            <w:tcW w:w="3757" w:type="dxa"/>
+          </w:tcPr>
+          <w:p>
+            <w:pPr>
+              <w:spacing w:after="0" w:line="240" w:lineRule="auto"/>
               <w:rPr>
                 <w:color w:val="000000" w:themeColor="text1"/>
               </w:rPr>
-              <w:t>N;</w:t>
-            </w:r>
-          </w:p>
-          <w:p>
-            <w:pPr>
-              <w:spacing w:after="0" w:line="240" w:lineRule="auto"/>
+            </w:pPr>
+            <w:r>
               <w:rPr>
                 <w:color w:val="000000" w:themeColor="text1"/>
               </w:rPr>
-            </w:pPr>
-          </w:p>
-        </w:tc>
-        <w:tc>
-          <w:tcPr>
-            <w:tcW w:w="3757" w:type="dxa"/>
-          </w:tcPr>
-          <w:p>
-            <w:pPr>
-              <w:spacing w:after="0" w:line="240" w:lineRule="auto"/>
+              <w:t xml:space="preserve">N=0: </w:t>
+            </w:r>
+            <w:proofErr w:type="gramStart"/>
+            <w:r>
               <w:rPr>
                 <w:color w:val="000000" w:themeColor="text1"/>
               </w:rPr>
-            </w:pPr>
-            <w:r>
-              <w:rPr>
-                <w:color w:val="000000" w:themeColor="text1"/>
-              </w:rPr>
-              <w:t>N=0: RX1;</w:t>
-            </w:r>
+              <w:t>RX1;</w:t>
+            </w:r>
+            <w:proofErr w:type="gramEnd"/>
           </w:p>
           <w:p>
             <w:pPr>
@@ -13916,7 +14572,7 @@
       </w:r>
     </w:p>
     <w:p>
-      <w:hyperlink r:id="rId17" w:history="1">
+      <w:hyperlink r:id="rId21" w:history="1">
         <w:r>
           <w:rPr>
             <w:rStyle w:val="Hyperlink"/>
@@ -13953,7 +14609,7 @@
                     <pic:cNvPicPr/>
                   </pic:nvPicPr>
                   <pic:blipFill>
-                    <a:blip r:embed="rId18"/>
+                    <a:blip r:embed="rId22"/>
                     <a:stretch>
                       <a:fillRect/>
                     </a:stretch>
@@ -14070,7 +14726,7 @@
                     <pic:cNvPicPr/>
                   </pic:nvPicPr>
                   <pic:blipFill>
-                    <a:blip r:embed="rId19"/>
+                    <a:blip r:embed="rId23"/>
                     <a:stretch>
                       <a:fillRect/>
                     </a:stretch>
@@ -14158,7 +14814,15 @@
       </w:pPr>
       <w:r>
         <w:lastRenderedPageBreak/>
-        <w:t>Open the zip file and extract to your PC; for example into a folder “SDR” in “documents”</w:t>
+        <w:t xml:space="preserve">Open the zip file and extract to your PC; for </w:t>
+      </w:r>
+      <w:proofErr w:type="gramStart"/>
+      <w:r>
+        <w:t>example</w:t>
+      </w:r>
+      <w:proofErr w:type="gramEnd"/>
+      <w:r>
+        <w:t xml:space="preserve"> into a folder “SDR” in “documents”</w:t>
       </w:r>
     </w:p>
     <w:p>
@@ -14519,8 +15183,13 @@
     </w:p>
     <w:p/>
     <w:p>
-      <w:r>
-        <w:t>Finally you need to upload the code to your Arduino:</w:t>
+      <w:proofErr w:type="gramStart"/>
+      <w:r>
+        <w:t>Finally</w:t>
+      </w:r>
+      <w:proofErr w:type="gramEnd"/>
+      <w:r>
+        <w:t xml:space="preserve"> you need to upload the code to your Arduino:</w:t>
       </w:r>
     </w:p>
     <w:p>
@@ -14589,14 +15258,28 @@
         <w:rPr>
           <w:b/>
         </w:rPr>
-        <w:t>jtagmkII_initialize</w:t>
-      </w:r>
-      <w:proofErr w:type="spellEnd"/>
+        <w:t>jtagmkII_</w:t>
+      </w:r>
+      <w:proofErr w:type="gramStart"/>
       <w:r>
         <w:rPr>
           <w:b/>
         </w:rPr>
-        <w:t>(): Cannot locate “flash” and “boot” memories in description</w:t>
+        <w:t>initialize</w:t>
+      </w:r>
+      <w:proofErr w:type="spellEnd"/>
+      <w:r>
+        <w:rPr>
+          <w:b/>
+        </w:rPr>
+        <w:t>(</w:t>
+      </w:r>
+      <w:proofErr w:type="gramEnd"/>
+      <w:r>
+        <w:rPr>
+          <w:b/>
+        </w:rPr>
+        <w:t>): Cannot locate “flash” and “boot” memories in description</w:t>
       </w:r>
       <w:r>
         <w:t xml:space="preserve"> is reported for the Arduino Nano Every but this can be ignored)</w:t>
@@ -16742,6 +17425,18 @@
     <w:basedOn w:val="DefaultParagraphFont"/>
     <w:rsid w:val="00F24F8C"/>
   </w:style>
+  <w:style w:type="character" w:styleId="UnresolvedMention">
+    <w:name w:val="Unresolved Mention"/>
+    <w:basedOn w:val="DefaultParagraphFont"/>
+    <w:uiPriority w:val="99"/>
+    <w:semiHidden/>
+    <w:unhideWhenUsed/>
+    <w:rsid w:val="008D35EF"/>
+    <w:rPr>
+      <w:color w:val="605E5C"/>
+      <w:shd w:val="clear" w:color="auto" w:fill="E1DFDD"/>
+    </w:rPr>
+  </w:style>
 </w:styles>
 </file>
 

</xml_diff>

<commit_message>
early testing with G2V2 and p2app
</commit_message>
<xml_diff>
--- a/documentation/G2 mk2 front panel Notes.docx
+++ b/documentation/G2 mk2 front panel Notes.docx
@@ -4965,15 +4965,7 @@
         <w:t>An</w:t>
       </w:r>
       <w:r>
-        <w:t xml:space="preserve"> </w:t>
-      </w:r>
-      <w:proofErr w:type="gramStart"/>
-      <w:r>
-        <w:t>8 bit</w:t>
-      </w:r>
-      <w:proofErr w:type="gramEnd"/>
-      <w:r>
-        <w:t xml:space="preserve"> Arduino Nano Every</w:t>
+        <w:t xml:space="preserve"> 8 bit Arduino Nano Every</w:t>
       </w:r>
       <w:r>
         <w:t xml:space="preserve"> will be used, with software substantially based on the Andromeda panel code. </w:t>
@@ -5045,13 +5037,8 @@
         <w:t xml:space="preserve"> (potenti</w:t>
       </w:r>
       <w:r>
-        <w:t>ally up to 20 steps per 10ms timestep</w:t>
-      </w:r>
-      <w:proofErr w:type="gramStart"/>
-      <w:r>
-        <w:t>);</w:t>
-      </w:r>
-      <w:proofErr w:type="gramEnd"/>
+        <w:t>ally up to 20 steps per 10ms timestep);</w:t>
+      </w:r>
     </w:p>
     <w:p>
       <w:pPr>
@@ -5062,16 +5049,11 @@
         </w:numPr>
       </w:pPr>
       <w:r>
-        <w:t xml:space="preserve">Mechanical encoder </w:t>
-      </w:r>
-      <w:proofErr w:type="gramStart"/>
-      <w:r>
-        <w:t>steps</w:t>
+        <w:t>Mechanical encoder steps</w:t>
       </w:r>
       <w:r>
         <w:t>;</w:t>
       </w:r>
-      <w:proofErr w:type="gramEnd"/>
     </w:p>
     <w:p>
       <w:pPr>
@@ -5090,15 +5072,7 @@
     </w:p>
     <w:p>
       <w:r>
-        <w:t xml:space="preserve">In </w:t>
-      </w:r>
-      <w:proofErr w:type="gramStart"/>
-      <w:r>
-        <w:t>addition</w:t>
-      </w:r>
-      <w:proofErr w:type="gramEnd"/>
-      <w:r>
-        <w:t xml:space="preserve"> the Arduino will receive commands at similar rate </w:t>
+        <w:t xml:space="preserve">In addition the Arduino will receive commands at similar rate </w:t>
       </w:r>
       <w:r>
         <w:t xml:space="preserve">via I2C </w:t>
@@ -5195,15 +5169,7 @@
     </w:p>
     <w:p>
       <w:r>
-        <w:t xml:space="preserve">The VFO encoder may generate 500 steps per revolution and can be turned at 4 revolutions per second; </w:t>
-      </w:r>
-      <w:proofErr w:type="gramStart"/>
-      <w:r>
-        <w:t>so</w:t>
-      </w:r>
-      <w:proofErr w:type="gramEnd"/>
-      <w:r>
-        <w:t xml:space="preserve"> several steps per timestep are possible. </w:t>
+        <w:t xml:space="preserve">The VFO encoder may generate 500 steps per revolution and can be turned at 4 revolutions per second; so several steps per timestep are possible. </w:t>
       </w:r>
       <w:r>
         <w:t xml:space="preserve">VFO encoders generate clean edges, </w:t>
@@ -5232,15 +5198,7 @@
         <w:t xml:space="preserve"> event is sufficient. All encoders will be scanned in parallel</w:t>
       </w:r>
       <w:r>
-        <w:t xml:space="preserve">, but it is unlikely that more than one will be turned at a </w:t>
-      </w:r>
-      <w:proofErr w:type="gramStart"/>
-      <w:r>
-        <w:t>time</w:t>
-      </w:r>
-      <w:proofErr w:type="gramEnd"/>
-      <w:r>
-        <w:t xml:space="preserve"> so a high event rate is unlikely. </w:t>
+        <w:t xml:space="preserve">, but it is unlikely that more than one will be turned at a time so a high event rate is unlikely. </w:t>
       </w:r>
     </w:p>
     <w:p>
@@ -5278,15 +5236,7 @@
     </w:p>
     <w:p>
       <w:r>
-        <w:t xml:space="preserve">Like </w:t>
-      </w:r>
-      <w:proofErr w:type="gramStart"/>
-      <w:r>
-        <w:t>all of</w:t>
-      </w:r>
-      <w:proofErr w:type="gramEnd"/>
-      <w:r>
-        <w:t xml:space="preserve"> my Arduino projects, the code will work to a fixed timer driven timestep. It will not follow the normal Arduino practice of executing a loop continuously; it will only run a loop once per timestep. That allows real time operation with known event timings. </w:t>
+        <w:t xml:space="preserve">Like all of my Arduino projects, the code will work to a fixed timer driven timestep. It will not follow the normal Arduino practice of executing a loop continuously; it will only run a loop once per timestep. That allows real time operation with known event timings. </w:t>
       </w:r>
     </w:p>
     <w:p>
@@ -5313,13 +5263,8 @@
         </w:numPr>
       </w:pPr>
       <w:r>
-        <w:t>Do one update of the key matrix (involves SPI read, then SPI write</w:t>
-      </w:r>
-      <w:proofErr w:type="gramStart"/>
-      <w:r>
-        <w:t>);</w:t>
-      </w:r>
-      <w:proofErr w:type="gramEnd"/>
+        <w:t>Do one update of the key matrix (involves SPI read, then SPI write);</w:t>
+      </w:r>
     </w:p>
     <w:p>
       <w:pPr>
@@ -5330,13 +5275,8 @@
         </w:numPr>
       </w:pPr>
       <w:r>
-        <w:t>Update half of the encoders; (I2C 16 bit read</w:t>
-      </w:r>
-      <w:proofErr w:type="gramStart"/>
-      <w:r>
-        <w:t>);</w:t>
-      </w:r>
-      <w:proofErr w:type="gramEnd"/>
+        <w:t>Update half of the encoders; (I2C 16 bit read);</w:t>
+      </w:r>
     </w:p>
     <w:p>
       <w:pPr>
@@ -5347,13 +5287,8 @@
         </w:numPr>
       </w:pPr>
       <w:r>
-        <w:t xml:space="preserve">Update any </w:t>
-      </w:r>
-      <w:proofErr w:type="gramStart"/>
-      <w:r>
-        <w:t>LEDs;</w:t>
-      </w:r>
-      <w:proofErr w:type="gramEnd"/>
+        <w:t>Update any LEDs;</w:t>
+      </w:r>
     </w:p>
     <w:p>
       <w:pPr>
@@ -5364,13 +5299,8 @@
         </w:numPr>
       </w:pPr>
       <w:r>
-        <w:t xml:space="preserve">Add any events to event queue and assert interrupt if it is not </w:t>
-      </w:r>
-      <w:proofErr w:type="gramStart"/>
-      <w:r>
-        <w:t>empty;</w:t>
-      </w:r>
-      <w:proofErr w:type="gramEnd"/>
+        <w:t>Add any events to event queue and assert interrupt if it is not empty;</w:t>
+      </w:r>
     </w:p>
     <w:p>
       <w:pPr>
@@ -5429,15 +5359,7 @@
         <w:t>the queue has been emptied</w:t>
       </w:r>
       <w:r>
-        <w:t xml:space="preserve"> (therefore it is level triggered). The raspberry pi will be able to read event data as </w:t>
-      </w:r>
-      <w:proofErr w:type="gramStart"/>
-      <w:r>
-        <w:t>16 bit</w:t>
-      </w:r>
-      <w:proofErr w:type="gramEnd"/>
-      <w:r>
-        <w:t xml:space="preserve"> words via I2C; it will read </w:t>
+        <w:t xml:space="preserve"> (therefore it is level triggered). The raspberry pi will be able to read event data as 16 bit words via I2C; it will read </w:t>
       </w:r>
       <w:r>
         <w:t xml:space="preserve">words </w:t>
@@ -5474,15 +5396,7 @@
         <w:t xml:space="preserve">A slave write </w:t>
       </w:r>
       <w:r>
-        <w:t xml:space="preserve">I2C transfer is a </w:t>
-      </w:r>
-      <w:proofErr w:type="gramStart"/>
-      <w:r>
-        <w:t>3 byte</w:t>
-      </w:r>
-      <w:proofErr w:type="gramEnd"/>
-      <w:r>
-        <w:t xml:space="preserve"> sequence: </w:t>
+        <w:t xml:space="preserve">I2C transfer is a 3 byte sequence: </w:t>
       </w:r>
       <w:r>
         <w:t xml:space="preserve">8 bit </w:t>
@@ -5523,65 +5437,7 @@
     </w:p>
     <w:p>
       <w:r>
-        <w:t xml:space="preserve">A slave read I2C consists of a </w:t>
-      </w:r>
-      <w:proofErr w:type="gramStart"/>
-      <w:r>
-        <w:t>1 byte</w:t>
-      </w:r>
-      <w:proofErr w:type="gramEnd"/>
-      <w:r>
-        <w:t xml:space="preserve"> address written to the Arduino, then a 2 byte read</w:t>
-      </w:r>
-      <w:r>
-        <w:t xml:space="preserve"> (low byte 1</w:t>
-      </w:r>
-      <w:r>
-        <w:rPr>
-          <w:vertAlign w:val="superscript"/>
-        </w:rPr>
-        <w:t>st</w:t>
-      </w:r>
-      <w:r>
-        <w:t>)</w:t>
-      </w:r>
-    </w:p>
-    <w:p>
-      <w:r>
-        <w:t xml:space="preserve">Be aware of the clock stretching issues which is an apparent bug in the Raspberry pi (see </w:t>
-      </w:r>
-      <w:r>
-        <w:fldChar w:fldCharType="begin"/>
-      </w:r>
-      <w:r>
-        <w:instrText xml:space="preserve"> REF _Ref171174310 \r \h </w:instrText>
-      </w:r>
-      <w:r>
-        <w:fldChar w:fldCharType="separate"/>
-      </w:r>
-      <w:r>
-        <w:t>6.3</w:t>
-      </w:r>
-      <w:r>
-        <w:fldChar w:fldCharType="end"/>
-      </w:r>
-      <w:r>
-        <w:t>). This means the 1</w:t>
-      </w:r>
-      <w:r>
-        <w:rPr>
-          <w:vertAlign w:val="superscript"/>
-        </w:rPr>
-        <w:t>st</w:t>
-      </w:r>
-      <w:r>
-        <w:t xml:space="preserve"> bit transferred back from Arduino to pi on a read can be lost</w:t>
-      </w:r>
-      <w:r>
-        <w:t>: ie bit 7 of the low byte.</w:t>
-      </w:r>
-      <w:r>
-        <w:t xml:space="preserve"> A pragmatic “fix” is to avoid using that bit. </w:t>
+        <w:t>A slave read I2C consists of a 1 byte address written to the Arduino, then a 2 byte read.</w:t>
       </w:r>
     </w:p>
     <w:p>
@@ -5591,14 +5447,12 @@
       <w:r>
         <w:t xml:space="preserve">Message Structure </w:t>
       </w:r>
-      <w:proofErr w:type="gramStart"/>
       <w:r>
         <w:rPr>
           <w:u w:val="single"/>
         </w:rPr>
         <w:t>From</w:t>
       </w:r>
-      <w:proofErr w:type="gramEnd"/>
       <w:r>
         <w:t xml:space="preserve"> Arduino</w:t>
       </w:r>
@@ -5612,7 +5466,7 @@
       <w:tblGrid>
         <w:gridCol w:w="1543"/>
         <w:gridCol w:w="3414"/>
-        <w:gridCol w:w="3414"/>
+        <w:gridCol w:w="3402"/>
       </w:tblGrid>
       <w:tr>
         <w:tc>
@@ -5653,35 +5507,35 @@
                 <w:b/>
                 <w:bCs/>
               </w:rPr>
+              <w:t>Register</w:t>
+            </w:r>
+            <w:r>
+              <w:rPr>
+                <w:b/>
+                <w:bCs/>
+              </w:rPr>
+              <w:t xml:space="preserve"> bits 7:0</w:t>
+            </w:r>
+          </w:p>
+        </w:tc>
+        <w:tc>
+          <w:tcPr>
+            <w:tcW w:w="3402" w:type="dxa"/>
+          </w:tcPr>
+          <w:p>
+            <w:pPr>
+              <w:spacing w:after="0" w:line="240" w:lineRule="auto"/>
+              <w:rPr>
+                <w:b/>
+                <w:bCs/>
+              </w:rPr>
+            </w:pPr>
+            <w:r>
+              <w:rPr>
+                <w:b/>
+                <w:bCs/>
+              </w:rPr>
               <w:t>Register bits 15:8</w:t>
-            </w:r>
-          </w:p>
-        </w:tc>
-        <w:tc>
-          <w:tcPr>
-            <w:tcW w:w="3414" w:type="dxa"/>
-          </w:tcPr>
-          <w:p>
-            <w:pPr>
-              <w:spacing w:after="0" w:line="240" w:lineRule="auto"/>
-              <w:rPr>
-                <w:b/>
-                <w:bCs/>
-              </w:rPr>
-            </w:pPr>
-            <w:r>
-              <w:rPr>
-                <w:b/>
-                <w:bCs/>
-              </w:rPr>
-              <w:t>Register</w:t>
-            </w:r>
-            <w:r>
-              <w:rPr>
-                <w:b/>
-                <w:bCs/>
-              </w:rPr>
-              <w:t xml:space="preserve"> bits 7:0</w:t>
             </w:r>
           </w:p>
         </w:tc>
@@ -5709,20 +5563,29 @@
               <w:spacing w:after="0" w:line="240" w:lineRule="auto"/>
             </w:pPr>
             <w:r>
-              <w:t>LED Word 15:8</w:t>
-            </w:r>
-          </w:p>
-        </w:tc>
-        <w:tc>
-          <w:tcPr>
-            <w:tcW w:w="3414" w:type="dxa"/>
-          </w:tcPr>
-          <w:p>
-            <w:pPr>
-              <w:spacing w:after="0" w:line="240" w:lineRule="auto"/>
-            </w:pPr>
-            <w:r>
-              <w:t>LED Word 7:0</w:t>
+              <w:t xml:space="preserve">LED Word </w:t>
+            </w:r>
+            <w:r>
+              <w:t>7:0</w:t>
+            </w:r>
+          </w:p>
+        </w:tc>
+        <w:tc>
+          <w:tcPr>
+            <w:tcW w:w="3402" w:type="dxa"/>
+          </w:tcPr>
+          <w:p>
+            <w:pPr>
+              <w:spacing w:after="0" w:line="240" w:lineRule="auto"/>
+            </w:pPr>
+            <w:r>
+              <w:t>LED Word 1</w:t>
+            </w:r>
+            <w:r>
+              <w:t>5</w:t>
+            </w:r>
+            <w:r>
+              <w:t>:8</w:t>
             </w:r>
           </w:p>
         </w:tc>
@@ -5737,7 +5600,10 @@
               <w:spacing w:after="0" w:line="240" w:lineRule="auto"/>
             </w:pPr>
             <w:r>
-              <w:t>0x0B</w:t>
+              <w:t>0x0</w:t>
+            </w:r>
+            <w:r>
+              <w:t>B</w:t>
             </w:r>
           </w:p>
         </w:tc>
@@ -5764,20 +5630,18 @@
         </w:tc>
         <w:tc>
           <w:tcPr>
-            <w:tcW w:w="3414" w:type="dxa"/>
-          </w:tcPr>
-          <w:p>
-            <w:pPr>
-              <w:spacing w:after="0" w:line="240" w:lineRule="auto"/>
-            </w:pPr>
-            <w:r>
-              <w:t xml:space="preserve">7:0 Event data </w:t>
-            </w:r>
-          </w:p>
-          <w:p>
-            <w:pPr>
-              <w:spacing w:after="0" w:line="240" w:lineRule="auto"/>
-            </w:pPr>
+            <w:tcW w:w="3402" w:type="dxa"/>
+          </w:tcPr>
+          <w:p>
+            <w:pPr>
+              <w:spacing w:after="0" w:line="240" w:lineRule="auto"/>
+            </w:pPr>
+            <w:r>
+              <w:t xml:space="preserve">7:0 </w:t>
+            </w:r>
+            <w:r>
+              <w:t>Event data</w:t>
+            </w:r>
           </w:p>
         </w:tc>
       </w:tr>
@@ -5791,7 +5655,10 @@
               <w:spacing w:after="0" w:line="240" w:lineRule="auto"/>
             </w:pPr>
             <w:r>
-              <w:t>0x0C</w:t>
+              <w:t>0x0</w:t>
+            </w:r>
+            <w:r>
+              <w:t>C</w:t>
             </w:r>
           </w:p>
         </w:tc>
@@ -5810,7 +5677,7 @@
         </w:tc>
         <w:tc>
           <w:tcPr>
-            <w:tcW w:w="3414" w:type="dxa"/>
+            <w:tcW w:w="3402" w:type="dxa"/>
           </w:tcPr>
           <w:p>
             <w:pPr>
@@ -5851,7 +5718,7 @@
         </w:tc>
         <w:tc>
           <w:tcPr>
-            <w:tcW w:w="3414" w:type="dxa"/>
+            <w:tcW w:w="3402" w:type="dxa"/>
           </w:tcPr>
           <w:p>
             <w:pPr>
@@ -6166,72 +6033,36 @@
             <w:r>
               <w:t>Pushbuttons: scan code for pushbutton</w:t>
             </w:r>
-            <w:r>
-              <w:t xml:space="preserve"> (1 to 127)</w:t>
-            </w:r>
-          </w:p>
-          <w:p>
-            <w:pPr>
-              <w:spacing w:after="0" w:line="240" w:lineRule="auto"/>
-            </w:pPr>
-            <w:r>
-              <w:t xml:space="preserve">VFO encoder: no. steps (signed </w:t>
+          </w:p>
+          <w:p>
+            <w:pPr>
+              <w:spacing w:after="0" w:line="240" w:lineRule="auto"/>
+            </w:pPr>
+            <w:r>
+              <w:t>VFO encoder: no. steps (signed 8 bits: -128 – 127)</w:t>
+            </w:r>
+          </w:p>
+          <w:p>
+            <w:pPr>
+              <w:spacing w:after="0" w:line="240" w:lineRule="auto"/>
+            </w:pPr>
+            <w:r>
+              <w:t xml:space="preserve">Dual encoder: top 4 bits = encoder number; bottom </w:t>
+            </w:r>
+            <w:r>
+              <w:t>4</w:t>
+            </w:r>
+            <w:r>
+              <w:t xml:space="preserve"> bits = step count (-</w:t>
+            </w:r>
+            <w:r>
+              <w:t>8</w:t>
+            </w:r>
+            <w:r>
+              <w:t>…+</w:t>
             </w:r>
             <w:r>
               <w:t>7</w:t>
-            </w:r>
-            <w:r>
-              <w:t xml:space="preserve"> bits: -</w:t>
-            </w:r>
-            <w:r>
-              <w:t>64</w:t>
-            </w:r>
-            <w:r>
-              <w:t xml:space="preserve"> </w:t>
-            </w:r>
-            <w:r>
-              <w:t>to</w:t>
-            </w:r>
-            <w:r>
-              <w:t xml:space="preserve"> </w:t>
-            </w:r>
-            <w:r>
-              <w:t>+</w:t>
-            </w:r>
-            <w:r>
-              <w:t>63</w:t>
-            </w:r>
-            <w:r>
-              <w:t>)</w:t>
-            </w:r>
-          </w:p>
-          <w:p>
-            <w:pPr>
-              <w:spacing w:after="0" w:line="240" w:lineRule="auto"/>
-            </w:pPr>
-            <w:r>
-              <w:t>Dual encoder: bits</w:t>
-            </w:r>
-            <w:r>
-              <w:t xml:space="preserve"> (6:3)</w:t>
-            </w:r>
-            <w:r>
-              <w:t xml:space="preserve"> = encoder number; </w:t>
-            </w:r>
-            <w:r>
-              <w:t>2:0</w:t>
-            </w:r>
-            <w:r>
-              <w:t xml:space="preserve"> = step count (-</w:t>
-            </w:r>
-            <w:r>
-              <w:t xml:space="preserve">4 to </w:t>
-            </w:r>
-            <w:r>
-              <w:t>+</w:t>
-            </w:r>
-            <w:r>
-              <w:t>3</w:t>
             </w:r>
             <w:r>
               <w:t>)</w:t>
@@ -7363,7 +7194,6 @@
                 <w:b/>
                 <w:bCs/>
               </w:rPr>
-              <w:lastRenderedPageBreak/>
               <w:t>Field</w:t>
             </w:r>
           </w:p>
@@ -7399,14 +7229,12 @@
             <w:pPr>
               <w:spacing w:after="120" w:line="240" w:lineRule="auto"/>
             </w:pPr>
-            <w:proofErr w:type="gramStart"/>
             <w:r>
               <w:t>LED</w:t>
             </w:r>
             <w:r>
               <w:t>(</w:t>
             </w:r>
-            <w:proofErr w:type="gramEnd"/>
             <w:r>
               <w:t>1</w:t>
             </w:r>
@@ -7452,13 +7280,9 @@
             <w:pPr>
               <w:spacing w:after="120" w:line="240" w:lineRule="auto"/>
             </w:pPr>
-            <w:proofErr w:type="gramStart"/>
-            <w:r>
-              <w:t>LED(</w:t>
-            </w:r>
-            <w:proofErr w:type="gramEnd"/>
-            <w:r>
-              <w:t>15)</w:t>
+            <w:r>
+              <w:lastRenderedPageBreak/>
+              <w:t>LED(15)</w:t>
             </w:r>
             <w:r>
               <w:t xml:space="preserve">: </w:t>
@@ -7572,13 +7396,8 @@
           <w:numId w:val="8"/>
         </w:numPr>
       </w:pPr>
-      <w:proofErr w:type="gramStart"/>
-      <w:r>
-        <w:t>16 bit</w:t>
-      </w:r>
-      <w:proofErr w:type="gramEnd"/>
-      <w:r>
-        <w:t xml:space="preserve"> slave read, initiated by the Raspberry pi</w:t>
+      <w:r>
+        <w:t>16 bit slave read, initiated by the Raspberry pi</w:t>
       </w:r>
     </w:p>
     <w:p>
@@ -7592,13 +7411,8 @@
       <w:r>
         <w:t xml:space="preserve">Arduino returns event </w:t>
       </w:r>
-      <w:proofErr w:type="gramStart"/>
-      <w:r>
-        <w:t>16 bit</w:t>
-      </w:r>
-      <w:proofErr w:type="gramEnd"/>
-      <w:r>
-        <w:t xml:space="preserve"> </w:t>
+      <w:r>
+        <w:t xml:space="preserve">16 bit </w:t>
       </w:r>
       <w:r>
         <w:t>queue entry, or 0 if no event available</w:t>
@@ -7624,16 +7438,11 @@
           <w:numId w:val="8"/>
         </w:numPr>
       </w:pPr>
-      <w:proofErr w:type="gramStart"/>
       <w:r>
         <w:t>8</w:t>
       </w:r>
       <w:r>
-        <w:t xml:space="preserve"> bit</w:t>
-      </w:r>
-      <w:proofErr w:type="gramEnd"/>
-      <w:r>
-        <w:t xml:space="preserve"> slave write, initiated by the Raspberry pi</w:t>
+        <w:t xml:space="preserve"> bit slave write, initiated by the Raspberry pi</w:t>
       </w:r>
     </w:p>
     <w:p>
@@ -7687,13 +7496,8 @@
         </w:numPr>
       </w:pPr>
       <w:r>
-        <w:t xml:space="preserve">Use level translators between </w:t>
-      </w:r>
-      <w:proofErr w:type="gramStart"/>
-      <w:r>
-        <w:t>levels;</w:t>
-      </w:r>
-      <w:proofErr w:type="gramEnd"/>
+        <w:t>Use level translators between levels;</w:t>
+      </w:r>
     </w:p>
     <w:p>
       <w:pPr>
@@ -7791,13 +7595,8 @@
           <w:numId w:val="9"/>
         </w:numPr>
       </w:pPr>
-      <w:proofErr w:type="gramStart"/>
-      <w:r>
-        <w:t>8 bit</w:t>
-      </w:r>
-      <w:proofErr w:type="gramEnd"/>
-      <w:r>
-        <w:t xml:space="preserve"> register write, for configuration</w:t>
+      <w:r>
+        <w:t>8 bit register write, for configuration</w:t>
       </w:r>
       <w:r>
         <w:t xml:space="preserve"> &amp; for LED / matrix column write</w:t>
@@ -7812,15 +7611,7 @@
         </w:numPr>
       </w:pPr>
       <w:r>
-        <w:t xml:space="preserve">16 bit read </w:t>
-      </w:r>
-      <w:proofErr w:type="gramStart"/>
-      <w:r>
-        <w:t>from  adjacent</w:t>
-      </w:r>
-      <w:proofErr w:type="gramEnd"/>
-      <w:r>
-        <w:t xml:space="preserve"> registers (encoder data read)</w:t>
+        <w:t>16 bit read from  adjacent registers (encoder data read)</w:t>
       </w:r>
     </w:p>
     <w:p>
@@ -7832,15 +7623,7 @@
         </w:numPr>
       </w:pPr>
       <w:r>
-        <w:t xml:space="preserve">8 </w:t>
-      </w:r>
-      <w:proofErr w:type="gramStart"/>
-      <w:r>
-        <w:t>bit</w:t>
-      </w:r>
-      <w:proofErr w:type="gramEnd"/>
-      <w:r>
-        <w:t xml:space="preserve"> read from one register (</w:t>
+        <w:t>8 bit read from one register (</w:t>
       </w:r>
       <w:r>
         <w:t>switch matrix row read)</w:t>
@@ -7870,15 +7653,7 @@
     </w:p>
     <w:p>
       <w:r>
-        <w:t xml:space="preserve">Arduino Nano Every has an </w:t>
-      </w:r>
-      <w:proofErr w:type="gramStart"/>
-      <w:r>
-        <w:t>8 bit</w:t>
-      </w:r>
-      <w:proofErr w:type="gramEnd"/>
-      <w:r>
-        <w:t xml:space="preserve"> ATMEGA4809 processor. I need to change some libraries</w:t>
+        <w:t>Arduino Nano Every has an 8 bit ATMEGA4809 processor. I need to change some libraries</w:t>
       </w:r>
     </w:p>
     <w:p>
@@ -7916,16 +7691,7 @@
         </w:numPr>
       </w:pPr>
       <w:r>
-        <w:lastRenderedPageBreak/>
-        <w:t xml:space="preserve">You </w:t>
-      </w:r>
-      <w:proofErr w:type="gramStart"/>
-      <w:r>
-        <w:t>have to</w:t>
-      </w:r>
-      <w:proofErr w:type="gramEnd"/>
-      <w:r>
-        <w:t xml:space="preserve"> install “Arduino Mega AVR Boards” in the Arduino console Boards manager</w:t>
+        <w:t>You have to install “Arduino Mega AVR Boards” in the Arduino console Boards manager</w:t>
       </w:r>
     </w:p>
     <w:p>
@@ -7947,6 +7713,7 @@
     </w:p>
     <w:p>
       <w:r>
+        <w:lastRenderedPageBreak/>
         <w:t xml:space="preserve">Modified </w:t>
       </w:r>
       <w:proofErr w:type="spellStart"/>
@@ -8041,37 +7808,21 @@
                 <w:sz w:val="14"/>
                 <w:szCs w:val="14"/>
               </w:rPr>
-              <w:t xml:space="preserve"> D</w:t>
-            </w:r>
-            <w:proofErr w:type="gramStart"/>
+              <w:t xml:space="preserve"> D7</w:t>
+            </w:r>
             <w:r>
               <w:rPr>
                 <w:sz w:val="14"/>
                 <w:szCs w:val="14"/>
               </w:rPr>
-              <w:t>7</w:t>
+              <w:t xml:space="preserve"> </w:t>
             </w:r>
             <w:r>
               <w:rPr>
                 <w:sz w:val="14"/>
                 <w:szCs w:val="14"/>
               </w:rPr>
-              <w:t xml:space="preserve"> </w:t>
-            </w:r>
-            <w:r>
-              <w:rPr>
-                <w:sz w:val="14"/>
-                <w:szCs w:val="14"/>
-              </w:rPr>
-              <w:t xml:space="preserve"> D</w:t>
-            </w:r>
-            <w:proofErr w:type="gramEnd"/>
-            <w:r>
-              <w:rPr>
-                <w:sz w:val="14"/>
-                <w:szCs w:val="14"/>
-              </w:rPr>
-              <w:t>6</w:t>
+              <w:t xml:space="preserve"> D6</w:t>
             </w:r>
             <w:r>
               <w:rPr>
@@ -8276,37 +8027,21 @@
                 <w:sz w:val="14"/>
                 <w:szCs w:val="14"/>
               </w:rPr>
-              <w:t xml:space="preserve">D13 3V3 </w:t>
-            </w:r>
-            <w:proofErr w:type="gramStart"/>
+              <w:t xml:space="preserve">D13 3V3 REF </w:t>
+            </w:r>
             <w:r>
               <w:rPr>
                 <w:sz w:val="14"/>
                 <w:szCs w:val="14"/>
               </w:rPr>
-              <w:t xml:space="preserve">REF </w:t>
+              <w:t xml:space="preserve"> </w:t>
             </w:r>
             <w:r>
               <w:rPr>
                 <w:sz w:val="14"/>
                 <w:szCs w:val="14"/>
               </w:rPr>
-              <w:t xml:space="preserve"> </w:t>
-            </w:r>
-            <w:r>
-              <w:rPr>
-                <w:sz w:val="14"/>
-                <w:szCs w:val="14"/>
-              </w:rPr>
-              <w:t>A</w:t>
-            </w:r>
-            <w:proofErr w:type="gramEnd"/>
-            <w:r>
-              <w:rPr>
-                <w:sz w:val="14"/>
-                <w:szCs w:val="14"/>
-              </w:rPr>
-              <w:t xml:space="preserve">0 </w:t>
+              <w:t xml:space="preserve">A0 </w:t>
             </w:r>
             <w:r>
               <w:rPr>
@@ -8480,15 +8215,7 @@
     </w:p>
     <w:p>
       <w:r>
-        <w:t xml:space="preserve">The processor is only 8 </w:t>
-      </w:r>
-      <w:proofErr w:type="gramStart"/>
-      <w:r>
-        <w:t>bit</w:t>
-      </w:r>
-      <w:proofErr w:type="gramEnd"/>
-      <w:r>
-        <w:t>: so change variables wherever possible to be byte (8 bit unsigned) int8_t (signed 8 bit) or int (16 bit) rather than long (32 bit)</w:t>
+        <w:t>The processor is only 8 bit: so change variables wherever possible to be byte (8 bit unsigned) int8_t (signed 8 bit) or int (16 bit) rather than long (32 bit)</w:t>
       </w:r>
     </w:p>
     <w:p>
@@ -8516,15 +8243,7 @@
     </w:p>
     <w:p>
       <w:r>
-        <w:t xml:space="preserve">A solution is to have conditional compilation, and for the </w:t>
-      </w:r>
-      <w:proofErr w:type="gramStart"/>
-      <w:r>
-        <w:t>high resolution</w:t>
-      </w:r>
-      <w:proofErr w:type="gramEnd"/>
-      <w:r>
-        <w:t xml:space="preserve"> optical encoders only interrupt on the rising edge of one input (therefore 600 interrupts per revolution) and use the other input to sense direction.</w:t>
+        <w:t>A solution is to have conditional compilation, and for the high resolution optical encoders only interrupt on the rising edge of one input (therefore 600 interrupts per revolution) and use the other input to sense direction.</w:t>
       </w:r>
     </w:p>
     <w:p>
@@ -8542,15 +8261,7 @@
     </w:p>
     <w:p>
       <w:r>
-        <w:t xml:space="preserve">To compile for the </w:t>
-      </w:r>
-      <w:proofErr w:type="gramStart"/>
-      <w:r>
-        <w:t>high resolution</w:t>
-      </w:r>
-      <w:proofErr w:type="gramEnd"/>
-      <w:r>
-        <w:t xml:space="preserve"> encoder:</w:t>
+        <w:t>To compile for the high resolution encoder:</w:t>
       </w:r>
     </w:p>
     <w:p>
@@ -8958,7 +8669,6 @@
               <w:spacing w:after="0" w:line="240" w:lineRule="auto"/>
             </w:pPr>
             <w:r>
-              <w:lastRenderedPageBreak/>
               <w:t>Dig 9</w:t>
             </w:r>
           </w:p>
@@ -10034,28 +9744,12 @@
     <w:p/>
     <w:p>
       <w:r>
-        <w:t xml:space="preserve">Switches have been placed into the </w:t>
-      </w:r>
-      <w:proofErr w:type="gramStart"/>
-      <w:r>
-        <w:t>matrix</w:t>
-      </w:r>
-      <w:proofErr w:type="gramEnd"/>
-      <w:r>
-        <w:t xml:space="preserve"> so the columns are approximately geographical with column 1 covering the left of the panel and column 4 the right. </w:t>
-      </w:r>
-    </w:p>
-    <w:p>
-      <w:r>
-        <w:t>Switch scan code is (row number-</w:t>
-      </w:r>
-      <w:proofErr w:type="gramStart"/>
-      <w:r>
-        <w:t>1)+</w:t>
-      </w:r>
-      <w:proofErr w:type="gramEnd"/>
-      <w:r>
-        <w:t xml:space="preserve"> (Column number-1) *8</w:t>
+        <w:t xml:space="preserve">Switches have been placed into the matrix so the columns are approximately geographical with column 1 covering the left of the panel and column 4 the right. </w:t>
+      </w:r>
+    </w:p>
+    <w:p>
+      <w:r>
+        <w:t>Switch scan code is (row number-1)+ (Column number-1) *8</w:t>
       </w:r>
     </w:p>
     <w:p>
@@ -10065,15 +9759,7 @@
     </w:p>
     <w:p>
       <w:r>
-        <w:t xml:space="preserve">Columns driven using </w:t>
-      </w:r>
-      <w:proofErr w:type="gramStart"/>
-      <w:r>
-        <w:t>pseudo open</w:t>
-      </w:r>
-      <w:proofErr w:type="gramEnd"/>
-      <w:r>
-        <w:t xml:space="preserve"> drain outputs from MCP23S17, so if there are shorted columns it doesn’t matter. Outputs only drive a logic 0 level; inactive column outputs are disabled by turning the pins into inputs. </w:t>
+        <w:t xml:space="preserve">Columns driven using pseudo open drain outputs from MCP23S17, so if there are shorted columns it doesn’t matter. Outputs only drive a logic 0 level; inactive column outputs are disabled by turning the pins into inputs. </w:t>
       </w:r>
     </w:p>
     <w:p>
@@ -10108,10 +9794,10 @@
             <v:path o:extrusionok="f" gradientshapeok="t" o:connecttype="rect"/>
             <o:lock v:ext="edit" aspectratio="t"/>
           </v:shapetype>
-          <v:shape id="_x0000_i1025" type="#_x0000_t75" style="width:372.65pt;height:226.95pt" o:ole="">
+          <v:shape id="_x0000_i1025" type="#_x0000_t75" style="width:372.6pt;height:226.75pt" o:ole="">
             <v:imagedata r:id="rId13" o:title=""/>
           </v:shape>
-          <o:OLEObject Type="Embed" ProgID="Visio.Drawing.11" ShapeID="_x0000_i1025" DrawAspect="Content" ObjectID="_1781796856" r:id="rId14"/>
+          <o:OLEObject Type="Embed" ProgID="Visio.Drawing.11" ShapeID="_x0000_i1025" DrawAspect="Content" ObjectID="_1780417127" r:id="rId14"/>
         </w:object>
       </w:r>
     </w:p>
@@ -10281,7 +9967,6 @@
         <w:t xml:space="preserve">Toggle </w:t>
       </w:r>
       <w:proofErr w:type="spellStart"/>
-      <w:proofErr w:type="gramStart"/>
       <w:r>
         <w:t>BandShift</w:t>
       </w:r>
@@ -10289,7 +9974,6 @@
       <w:r>
         <w:t>;</w:t>
       </w:r>
-      <w:proofErr w:type="gramEnd"/>
     </w:p>
     <w:p>
       <w:pPr>
@@ -10298,13 +9982,8 @@
         <w:ind w:left="1440"/>
       </w:pPr>
       <w:r>
-        <w:t xml:space="preserve">Update band shift </w:t>
-      </w:r>
-      <w:proofErr w:type="gramStart"/>
-      <w:r>
-        <w:t>LED;</w:t>
-      </w:r>
-      <w:proofErr w:type="gramEnd"/>
+        <w:t>Update band shift LED;</w:t>
+      </w:r>
     </w:p>
     <w:p>
       <w:pPr>
@@ -10346,7 +10025,6 @@
         <w:t xml:space="preserve">Toggle </w:t>
       </w:r>
       <w:proofErr w:type="spellStart"/>
-      <w:proofErr w:type="gramStart"/>
       <w:r>
         <w:t>EncoderShift</w:t>
       </w:r>
@@ -10354,7 +10032,6 @@
       <w:r>
         <w:t>;</w:t>
       </w:r>
-      <w:proofErr w:type="gramEnd"/>
     </w:p>
     <w:p>
       <w:pPr>
@@ -10363,13 +10040,8 @@
         <w:ind w:left="1440"/>
       </w:pPr>
       <w:r>
-        <w:t xml:space="preserve">Update encoder shift </w:t>
-      </w:r>
-      <w:proofErr w:type="gramStart"/>
-      <w:r>
-        <w:t>LED;</w:t>
-      </w:r>
-      <w:proofErr w:type="gramEnd"/>
+        <w:t>Update encoder shift LED;</w:t>
+      </w:r>
     </w:p>
     <w:p>
       <w:pPr>
@@ -10410,7 +10082,6 @@
       <w:r>
         <w:tab/>
       </w:r>
-      <w:proofErr w:type="gramStart"/>
       <w:r>
         <w:t>i</w:t>
       </w:r>
@@ -10418,7 +10089,6 @@
         <w:t>f(</w:t>
       </w:r>
       <w:proofErr w:type="spellStart"/>
-      <w:proofErr w:type="gramEnd"/>
       <w:r>
         <w:t>BandShift</w:t>
       </w:r>
@@ -10539,10 +10209,10 @@
     <w:p>
       <w:r>
         <w:object w:dxaOrig="8956" w:dyaOrig="9090" w14:anchorId="2A455F9B">
-          <v:shape id="_x0000_i1026" type="#_x0000_t75" style="width:297.8pt;height:302.4pt" o:ole="">
+          <v:shape id="_x0000_i1026" type="#_x0000_t75" style="width:297.8pt;height:302.05pt" o:ole="">
             <v:imagedata r:id="rId15" o:title=""/>
           </v:shape>
-          <o:OLEObject Type="Embed" ProgID="Visio.Drawing.11" ShapeID="_x0000_i1026" DrawAspect="Content" ObjectID="_1781796857" r:id="rId16"/>
+          <o:OLEObject Type="Embed" ProgID="Visio.Drawing.11" ShapeID="_x0000_i1026" DrawAspect="Content" ObjectID="_1780417128" r:id="rId16"/>
         </w:object>
       </w:r>
     </w:p>
@@ -10573,15 +10243,7 @@
         <w:t xml:space="preserve">The event queue will be a circular buffer, implemented </w:t>
       </w:r>
       <w:r>
-        <w:t xml:space="preserve">as an array of </w:t>
-      </w:r>
-      <w:proofErr w:type="gramStart"/>
-      <w:r>
-        <w:t>16 bit</w:t>
-      </w:r>
-      <w:proofErr w:type="gramEnd"/>
-      <w:r>
-        <w:t xml:space="preserve"> unsigned </w:t>
+        <w:t xml:space="preserve">as an array of 16 bit unsigned </w:t>
       </w:r>
       <w:proofErr w:type="spellStart"/>
       <w:r>
@@ -12399,7 +12061,6 @@
               <w:t xml:space="preserve">Up: </w:t>
             </w:r>
             <w:proofErr w:type="spellStart"/>
-            <w:proofErr w:type="gramStart"/>
             <w:r>
               <w:t>ZZZUnn</w:t>
             </w:r>
@@ -12407,7 +12068,6 @@
             <w:r>
               <w:t>;</w:t>
             </w:r>
-            <w:proofErr w:type="gramEnd"/>
           </w:p>
           <w:p>
             <w:pPr>
@@ -12458,15 +12118,7 @@
               <w:spacing w:after="0" w:line="240" w:lineRule="auto"/>
             </w:pPr>
             <w:r>
-              <w:t xml:space="preserve"> </w:t>
-            </w:r>
-            <w:proofErr w:type="gramStart"/>
-            <w:r>
-              <w:t>Other</w:t>
-            </w:r>
-            <w:proofErr w:type="gramEnd"/>
-            <w:r>
-              <w:t xml:space="preserve"> encoder</w:t>
+              <w:t xml:space="preserve"> Other encoder</w:t>
             </w:r>
           </w:p>
         </w:tc>
@@ -12594,13 +12246,8 @@
             </w:r>
             <w:proofErr w:type="spellEnd"/>
             <w:r>
-              <w:t>=button number (1-99, 0=n/a</w:t>
-            </w:r>
-            <w:proofErr w:type="gramStart"/>
-            <w:r>
-              <w:t>);</w:t>
-            </w:r>
-            <w:proofErr w:type="gramEnd"/>
+              <w:t>=button number (1-99, 0=n/a);</w:t>
+            </w:r>
           </w:p>
           <w:p>
             <w:pPr>
@@ -12662,29 +12309,16 @@
             </w:r>
             <w:proofErr w:type="spellEnd"/>
             <w:r>
-              <w:t>=indicator number (1-99, 0=n/a</w:t>
-            </w:r>
-            <w:proofErr w:type="gramStart"/>
-            <w:r>
-              <w:t>);</w:t>
-            </w:r>
-            <w:proofErr w:type="gramEnd"/>
-          </w:p>
-          <w:p>
-            <w:pPr>
-              <w:keepNext/>
-              <w:spacing w:after="0" w:line="240" w:lineRule="auto"/>
-            </w:pPr>
-            <w:r>
-              <w:t>m=0: unlit; m=</w:t>
-            </w:r>
-            <w:proofErr w:type="gramStart"/>
-            <w:r>
-              <w:t>1:</w:t>
-            </w:r>
-            <w:proofErr w:type="gramEnd"/>
-            <w:r>
-              <w:t xml:space="preserve"> lit</w:t>
+              <w:t>=indicator number (1-99, 0=n/a);</w:t>
+            </w:r>
+          </w:p>
+          <w:p>
+            <w:pPr>
+              <w:keepNext/>
+              <w:spacing w:after="0" w:line="240" w:lineRule="auto"/>
+            </w:pPr>
+            <w:r>
+              <w:t>m=0: unlit; m=1: lit</w:t>
             </w:r>
           </w:p>
         </w:tc>
@@ -12716,11 +12350,9 @@
               <w:keepNext/>
               <w:spacing w:after="0" w:line="240" w:lineRule="auto"/>
             </w:pPr>
-            <w:proofErr w:type="gramStart"/>
             <w:r>
               <w:t>ZZZS;</w:t>
             </w:r>
-            <w:proofErr w:type="gramEnd"/>
           </w:p>
           <w:p>
             <w:pPr>
@@ -12759,15 +12391,7 @@
               <w:spacing w:after="0" w:line="240" w:lineRule="auto"/>
             </w:pPr>
             <w:r>
-              <w:t xml:space="preserve">1: </w:t>
-            </w:r>
-            <w:proofErr w:type="gramStart"/>
-            <w:r>
-              <w:t>Andromeda  2</w:t>
-            </w:r>
-            <w:proofErr w:type="gramEnd"/>
-            <w:r>
-              <w:t>: Aries  3: Ganymede</w:t>
+              <w:t>1: Andromeda  2: Aries  3: Ganymede</w:t>
             </w:r>
           </w:p>
           <w:p>
@@ -12905,15 +12529,7 @@
               <w:spacing w:after="0" w:line="240" w:lineRule="auto"/>
             </w:pPr>
             <w:r>
-              <w:t xml:space="preserve">c/w and ac/w </w:t>
-            </w:r>
-            <w:proofErr w:type="gramStart"/>
-            <w:r>
-              <w:t>turns</w:t>
-            </w:r>
-            <w:proofErr w:type="gramEnd"/>
-            <w:r>
-              <w:t xml:space="preserve"> cause events to be displayed in the serial window. Far turns get several steps displayed.</w:t>
+              <w:t>c/w and ac/w turns cause events to be displayed in the serial window. Far turns get several steps displayed.</w:t>
             </w:r>
           </w:p>
         </w:tc>
@@ -12986,15 +12602,7 @@
               <w:spacing w:after="0" w:line="240" w:lineRule="auto"/>
             </w:pPr>
             <w:r>
-              <w:t>All pushbuttons generate “pressed” and “released events. All give the correct scan code. “</w:t>
-            </w:r>
-            <w:proofErr w:type="gramStart"/>
-            <w:r>
-              <w:t>long</w:t>
-            </w:r>
-            <w:proofErr w:type="gramEnd"/>
-            <w:r>
-              <w:t xml:space="preserve"> press” declared after ~2s press, and this might b</w:t>
+              <w:t>All pushbuttons generate “pressed” and “released events. All give the correct scan code. “long press” declared after ~2s press, and this might b</w:t>
             </w:r>
             <w:r>
               <w:t>e better reduced.</w:t>
@@ -13254,35 +12862,7 @@
               <w:spacing w:after="0" w:line="240" w:lineRule="auto"/>
             </w:pPr>
             <w:r>
-              <w:t xml:space="preserve">Yes </w:t>
-            </w:r>
-          </w:p>
-        </w:tc>
-      </w:tr>
-      <w:tr>
-        <w:tc>
-          <w:tcPr>
-            <w:tcW w:w="5228" w:type="dxa"/>
-          </w:tcPr>
-          <w:p>
-            <w:pPr>
-              <w:spacing w:after="0" w:line="240" w:lineRule="auto"/>
-            </w:pPr>
-            <w:r>
-              <w:t>Operational data transfer</w:t>
-            </w:r>
-          </w:p>
-        </w:tc>
-        <w:tc>
-          <w:tcPr>
-            <w:tcW w:w="5228" w:type="dxa"/>
-          </w:tcPr>
-          <w:p>
-            <w:pPr>
-              <w:spacing w:after="0" w:line="240" w:lineRule="auto"/>
-            </w:pPr>
-            <w:r>
-              <w:t>Interrupt driven code can read I2C and read out and display all events</w:t>
+              <w:t>Yes (but mechanism to be changed)</w:t>
             </w:r>
           </w:p>
         </w:tc>
@@ -13291,232 +12871,28 @@
     <w:p/>
     <w:p>
       <w:pPr>
-        <w:pStyle w:val="Heading2"/>
-      </w:pPr>
-      <w:bookmarkStart w:id="0" w:name="_Ref171174310"/>
-      <w:r>
-        <w:t>I2C communication issues</w:t>
-      </w:r>
-      <w:bookmarkEnd w:id="0"/>
-    </w:p>
-    <w:p>
-      <w:r>
-        <w:t>I get occasional failures to transfer a “1” bit on bit 7 of the 1</w:t>
-      </w:r>
-      <w:r>
-        <w:rPr>
-          <w:vertAlign w:val="superscript"/>
-        </w:rPr>
-        <w:t>st</w:t>
-      </w:r>
-      <w:r>
-        <w:t xml:space="preserve"> byte sent back by the Arduino. </w:t>
-      </w:r>
-      <w:r>
-        <w:t xml:space="preserve">Maybe 5% of the time. </w:t>
-      </w:r>
-    </w:p>
-    <w:p>
-      <w:r>
-        <w:rPr>
-          <w:noProof/>
-        </w:rPr>
+        <w:pStyle w:val="Heading1"/>
+      </w:pPr>
+      <w:r>
+        <w:t>p</w:t>
+      </w:r>
+      <w:r>
+        <w:t>2app Control</w:t>
+      </w:r>
+    </w:p>
+    <w:p>
+      <w:r>
+        <w:t xml:space="preserve">If the panel is controlled by p2app, then it will need to exchange “CAT over TCPIP” messages with Thetis. </w:t>
+      </w:r>
+    </w:p>
+    <w:p>
+      <w:r>
+        <w:t>Thetis operates a timeout: if a connection does not exchange data for 30s, it times out and drops the connection. “Keep alive” message exchange works, and a 15s message request means connection is maintained indefinitely.</w:t>
+      </w:r>
+    </w:p>
+    <w:p>
+      <w:r>
         <w:lastRenderedPageBreak/>
-        <mc:AlternateContent>
-          <mc:Choice Requires="wps">
-            <w:drawing>
-              <wp:anchor distT="0" distB="0" distL="114300" distR="114300" simplePos="0" relativeHeight="251659264" behindDoc="0" locked="0" layoutInCell="1" allowOverlap="1" wp14:anchorId="26106704" wp14:editId="1798DADF">
-                <wp:simplePos x="0" y="0"/>
-                <wp:positionH relativeFrom="column">
-                  <wp:posOffset>3639312</wp:posOffset>
-                </wp:positionH>
-                <wp:positionV relativeFrom="paragraph">
-                  <wp:posOffset>1956816</wp:posOffset>
-                </wp:positionV>
-                <wp:extent cx="365760" cy="1272845"/>
-                <wp:effectExtent l="0" t="0" r="15240" b="22860"/>
-                <wp:wrapNone/>
-                <wp:docPr id="1194725824" name="Oval 2"/>
-                <wp:cNvGraphicFramePr/>
-                <a:graphic xmlns:a="http://schemas.openxmlformats.org/drawingml/2006/main">
-                  <a:graphicData uri="http://schemas.microsoft.com/office/word/2010/wordprocessingShape">
-                    <wps:wsp>
-                      <wps:cNvSpPr/>
-                      <wps:spPr>
-                        <a:xfrm>
-                          <a:off x="0" y="0"/>
-                          <a:ext cx="365760" cy="1272845"/>
-                        </a:xfrm>
-                        <a:prstGeom prst="ellipse">
-                          <a:avLst/>
-                        </a:prstGeom>
-                        <a:noFill/>
-                        <a:ln>
-                          <a:solidFill>
-                            <a:srgbClr val="FF0000"/>
-                          </a:solidFill>
-                        </a:ln>
-                      </wps:spPr>
-                      <wps:style>
-                        <a:lnRef idx="2">
-                          <a:schemeClr val="accent1">
-                            <a:shade val="15000"/>
-                          </a:schemeClr>
-                        </a:lnRef>
-                        <a:fillRef idx="1">
-                          <a:schemeClr val="accent1"/>
-                        </a:fillRef>
-                        <a:effectRef idx="0">
-                          <a:schemeClr val="accent1"/>
-                        </a:effectRef>
-                        <a:fontRef idx="minor">
-                          <a:schemeClr val="lt1"/>
-                        </a:fontRef>
-                      </wps:style>
-                      <wps:bodyPr rot="0" spcFirstLastPara="0" vertOverflow="overflow" horzOverflow="overflow" vert="horz" wrap="square" lIns="91440" tIns="45720" rIns="91440" bIns="45720" numCol="1" spcCol="0" rtlCol="0" fromWordArt="0" anchor="ctr" anchorCtr="0" forceAA="0" compatLnSpc="1">
-                        <a:prstTxWarp prst="textNoShape">
-                          <a:avLst/>
-                        </a:prstTxWarp>
-                        <a:noAutofit/>
-                      </wps:bodyPr>
-                    </wps:wsp>
-                  </a:graphicData>
-                </a:graphic>
-                <wp14:sizeRelH relativeFrom="margin">
-                  <wp14:pctWidth>0</wp14:pctWidth>
-                </wp14:sizeRelH>
-                <wp14:sizeRelV relativeFrom="margin">
-                  <wp14:pctHeight>0</wp14:pctHeight>
-                </wp14:sizeRelV>
-              </wp:anchor>
-            </w:drawing>
-          </mc:Choice>
-          <mc:Fallback>
-            <w:pict>
-              <v:oval w14:anchorId="0F186FCA" id="Oval 2" o:spid="_x0000_s1026" style="position:absolute;margin-left:286.55pt;margin-top:154.1pt;width:28.8pt;height:100.2pt;z-index:251659264;visibility:visible;mso-wrap-style:square;mso-width-percent:0;mso-height-percent:0;mso-wrap-distance-left:9pt;mso-wrap-distance-top:0;mso-wrap-distance-right:9pt;mso-wrap-distance-bottom:0;mso-position-horizontal:absolute;mso-position-horizontal-relative:text;mso-position-vertical:absolute;mso-position-vertical-relative:text;mso-width-percent:0;mso-height-percent:0;mso-width-relative:margin;mso-height-relative:margin;v-text-anchor:middle" o:gfxdata="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" filled="f" strokecolor="red" strokeweight="2pt"/>
-            </w:pict>
-          </mc:Fallback>
-        </mc:AlternateContent>
-      </w:r>
-      <w:r>
-        <w:rPr>
-          <w:noProof/>
-        </w:rPr>
-        <w:drawing>
-          <wp:inline distT="0" distB="0" distL="0" distR="0" wp14:anchorId="7ED5A19A" wp14:editId="2299B804">
-            <wp:extent cx="6642100" cy="3986530"/>
-            <wp:effectExtent l="0" t="0" r="6350" b="0"/>
-            <wp:docPr id="918457391" name="Picture 1"/>
-            <wp:cNvGraphicFramePr>
-              <a:graphicFrameLocks xmlns:a="http://schemas.openxmlformats.org/drawingml/2006/main" noChangeAspect="1"/>
-            </wp:cNvGraphicFramePr>
-            <a:graphic xmlns:a="http://schemas.openxmlformats.org/drawingml/2006/main">
-              <a:graphicData uri="http://schemas.openxmlformats.org/drawingml/2006/picture">
-                <pic:pic xmlns:pic="http://schemas.openxmlformats.org/drawingml/2006/picture">
-                  <pic:nvPicPr>
-                    <pic:cNvPr id="0" name="Picture 3"/>
-                    <pic:cNvPicPr>
-                      <a:picLocks noChangeAspect="1" noChangeArrowheads="1"/>
-                    </pic:cNvPicPr>
-                  </pic:nvPicPr>
-                  <pic:blipFill>
-                    <a:blip r:embed="rId17">
-                      <a:extLst>
-                        <a:ext uri="{28A0092B-C50C-407E-A947-70E740481C1C}">
-                          <a14:useLocalDpi xmlns:a14="http://schemas.microsoft.com/office/drawing/2010/main" val="0"/>
-                        </a:ext>
-                      </a:extLst>
-                    </a:blip>
-                    <a:srcRect/>
-                    <a:stretch>
-                      <a:fillRect/>
-                    </a:stretch>
-                  </pic:blipFill>
-                  <pic:spPr bwMode="auto">
-                    <a:xfrm>
-                      <a:off x="0" y="0"/>
-                      <a:ext cx="6642100" cy="3986530"/>
-                    </a:xfrm>
-                    <a:prstGeom prst="rect">
-                      <a:avLst/>
-                    </a:prstGeom>
-                    <a:noFill/>
-                    <a:ln>
-                      <a:noFill/>
-                    </a:ln>
-                  </pic:spPr>
-                </pic:pic>
-              </a:graphicData>
-            </a:graphic>
-          </wp:inline>
-        </w:drawing>
-      </w:r>
-    </w:p>
-    <w:p>
-      <w:r>
-        <w:t>There seem to be some known issues related to clock stretching:</w:t>
-      </w:r>
-    </w:p>
-    <w:p/>
-    <w:p>
-      <w:hyperlink r:id="rId18" w:history="1">
-        <w:r>
-          <w:rPr>
-            <w:rStyle w:val="Hyperlink"/>
-          </w:rPr>
-          <w:t>https://raspberrypi.stackexchange.com/questions/91410/rpi-to-arduino-i2c-block-data-read-fails-with-errno-121-remote-i-o-error-pyt</w:t>
-        </w:r>
-      </w:hyperlink>
-    </w:p>
-    <w:p>
-      <w:hyperlink r:id="rId19" w:history="1">
-        <w:r>
-          <w:rPr>
-            <w:rStyle w:val="Hyperlink"/>
-          </w:rPr>
-          <w:t>https://github.com/raspberrypi/linux/issues/4884</w:t>
-        </w:r>
-      </w:hyperlink>
-    </w:p>
-    <w:p>
-      <w:hyperlink r:id="rId20" w:history="1">
-        <w:r>
-          <w:rPr>
-            <w:rStyle w:val="Hyperlink"/>
-          </w:rPr>
-          <w:t>https://github.com/raspberrypi/linux/issues/254</w:t>
-        </w:r>
-      </w:hyperlink>
-    </w:p>
-    <w:p>
-      <w:r>
-        <w:t xml:space="preserve">The pragmatic thing to do is to edit the message format so that bit is not used. </w:t>
-      </w:r>
-    </w:p>
-    <w:p/>
-    <w:p>
-      <w:pPr>
-        <w:pStyle w:val="Heading1"/>
-      </w:pPr>
-      <w:r>
-        <w:t>p</w:t>
-      </w:r>
-      <w:r>
-        <w:t>2app Control</w:t>
-      </w:r>
-    </w:p>
-    <w:p>
-      <w:r>
-        <w:t xml:space="preserve">If the panel is controlled by p2app, then it will need to exchange “CAT over TCPIP” messages with Thetis. </w:t>
-      </w:r>
-    </w:p>
-    <w:p>
-      <w:r>
-        <w:t>Thetis operates a timeout: if a connection does not exchange data for 30s, it times out and drops the connection. “Keep alive” message exchange works, and a 15s message request means connection is maintained indefinitely.</w:t>
-      </w:r>
-    </w:p>
-    <w:p>
-      <w:r>
         <w:t>Encoders and pushbuttons can all push data to Thetis. It will not be practical to have Thetis push data to the panel (there is no longer a specific CAT instance to be used)</w:t>
       </w:r>
       <w:r>
@@ -13984,7 +13360,6 @@
               <w:spacing w:after="0" w:line="240" w:lineRule="auto"/>
             </w:pPr>
             <w:r>
-              <w:lastRenderedPageBreak/>
               <w:t>10</w:t>
             </w:r>
           </w:p>
@@ -14181,22 +13556,16 @@
               </w:rPr>
               <w:t xml:space="preserve">Get: </w:t>
             </w:r>
-            <w:proofErr w:type="gramStart"/>
             <w:r>
               <w:t>ZZXV;</w:t>
             </w:r>
-            <w:proofErr w:type="gramEnd"/>
-          </w:p>
-          <w:p>
-            <w:pPr>
-              <w:spacing w:after="0" w:line="240" w:lineRule="auto"/>
-            </w:pPr>
-            <w:r>
-              <w:t xml:space="preserve">Ans: </w:t>
-            </w:r>
-            <w:proofErr w:type="gramStart"/>
-            <w:r>
-              <w:t>ZZXVNNN</w:t>
+          </w:p>
+          <w:p>
+            <w:pPr>
+              <w:spacing w:after="0" w:line="240" w:lineRule="auto"/>
+            </w:pPr>
+            <w:r>
+              <w:t>Ans: ZZXVNNN</w:t>
             </w:r>
             <w:r>
               <w:t>N</w:t>
@@ -14204,7 +13573,6 @@
             <w:r>
               <w:t>;</w:t>
             </w:r>
-            <w:proofErr w:type="gramEnd"/>
           </w:p>
           <w:p>
             <w:pPr>
@@ -14349,73 +13717,49 @@
               <w:rPr>
                 <w:color w:val="000000" w:themeColor="text1"/>
               </w:rPr>
-              <w:t xml:space="preserve">Get: </w:t>
-            </w:r>
-            <w:proofErr w:type="gramStart"/>
-            <w:r>
+              <w:t>Get: ZZUT;</w:t>
+            </w:r>
+          </w:p>
+          <w:p>
+            <w:pPr>
+              <w:spacing w:after="0" w:line="240" w:lineRule="auto"/>
               <w:rPr>
                 <w:color w:val="000000" w:themeColor="text1"/>
               </w:rPr>
-              <w:t>ZZUT;</w:t>
-            </w:r>
-            <w:proofErr w:type="gramEnd"/>
-          </w:p>
-          <w:p>
-            <w:pPr>
-              <w:spacing w:after="0" w:line="240" w:lineRule="auto"/>
+            </w:pPr>
+            <w:r>
               <w:rPr>
                 <w:color w:val="000000" w:themeColor="text1"/>
               </w:rPr>
-            </w:pPr>
-            <w:r>
+              <w:t>Ans: ZZUTN;</w:t>
+            </w:r>
+          </w:p>
+          <w:p>
+            <w:pPr>
+              <w:spacing w:after="0" w:line="240" w:lineRule="auto"/>
               <w:rPr>
                 <w:color w:val="000000" w:themeColor="text1"/>
               </w:rPr>
-              <w:t xml:space="preserve">Ans: </w:t>
-            </w:r>
-            <w:proofErr w:type="gramStart"/>
-            <w:r>
+            </w:pPr>
+          </w:p>
+        </w:tc>
+        <w:tc>
+          <w:tcPr>
+            <w:tcW w:w="3757" w:type="dxa"/>
+          </w:tcPr>
+          <w:p>
+            <w:pPr>
+              <w:spacing w:after="0" w:line="240" w:lineRule="auto"/>
               <w:rPr>
                 <w:color w:val="000000" w:themeColor="text1"/>
               </w:rPr>
-              <w:t>ZZUTN;</w:t>
-            </w:r>
-            <w:proofErr w:type="gramEnd"/>
-          </w:p>
-          <w:p>
-            <w:pPr>
-              <w:spacing w:after="0" w:line="240" w:lineRule="auto"/>
+            </w:pPr>
+            <w:r>
               <w:rPr>
                 <w:color w:val="000000" w:themeColor="text1"/>
               </w:rPr>
-            </w:pPr>
-          </w:p>
-        </w:tc>
-        <w:tc>
-          <w:tcPr>
-            <w:tcW w:w="3757" w:type="dxa"/>
-          </w:tcPr>
-          <w:p>
-            <w:pPr>
-              <w:spacing w:after="0" w:line="240" w:lineRule="auto"/>
-              <w:rPr>
-                <w:color w:val="000000" w:themeColor="text1"/>
-              </w:rPr>
-            </w:pPr>
-            <w:r>
-              <w:rPr>
-                <w:color w:val="000000" w:themeColor="text1"/>
-              </w:rPr>
-              <w:t xml:space="preserve">N=0: </w:t>
-            </w:r>
-            <w:proofErr w:type="gramStart"/>
-            <w:r>
-              <w:rPr>
-                <w:color w:val="000000" w:themeColor="text1"/>
-              </w:rPr>
-              <w:t>off;</w:t>
-            </w:r>
-            <w:proofErr w:type="gramEnd"/>
+              <w:t>N=0: off;</w:t>
+            </w:r>
           </w:p>
           <w:p>
             <w:pPr>
@@ -14462,45 +13806,53 @@
               <w:rPr>
                 <w:color w:val="000000" w:themeColor="text1"/>
               </w:rPr>
-              <w:t xml:space="preserve">Get: </w:t>
-            </w:r>
-            <w:proofErr w:type="gramStart"/>
+              <w:t>Get: ZZ</w:t>
+            </w:r>
             <w:r>
               <w:rPr>
                 <w:color w:val="000000" w:themeColor="text1"/>
               </w:rPr>
-              <w:t>ZZYR;</w:t>
-            </w:r>
-            <w:proofErr w:type="gramEnd"/>
-          </w:p>
-          <w:p>
-            <w:pPr>
-              <w:spacing w:after="0" w:line="240" w:lineRule="auto"/>
+              <w:t>YR</w:t>
+            </w:r>
+            <w:r>
               <w:rPr>
                 <w:color w:val="000000" w:themeColor="text1"/>
               </w:rPr>
-            </w:pPr>
-            <w:r>
+              <w:t>;</w:t>
+            </w:r>
+          </w:p>
+          <w:p>
+            <w:pPr>
+              <w:spacing w:after="0" w:line="240" w:lineRule="auto"/>
               <w:rPr>
                 <w:color w:val="000000" w:themeColor="text1"/>
               </w:rPr>
-              <w:t xml:space="preserve">Ans: </w:t>
-            </w:r>
-            <w:proofErr w:type="gramStart"/>
+            </w:pPr>
             <w:r>
               <w:rPr>
                 <w:color w:val="000000" w:themeColor="text1"/>
               </w:rPr>
-              <w:t>ZZYRN;</w:t>
-            </w:r>
-            <w:proofErr w:type="gramEnd"/>
-          </w:p>
-          <w:p>
-            <w:pPr>
-              <w:spacing w:after="0" w:line="240" w:lineRule="auto"/>
+              <w:t>Ans: ZZ</w:t>
+            </w:r>
+            <w:r>
               <w:rPr>
                 <w:color w:val="000000" w:themeColor="text1"/>
               </w:rPr>
+              <w:t>YR</w:t>
+            </w:r>
+            <w:r>
+              <w:rPr>
+                <w:color w:val="000000" w:themeColor="text1"/>
+              </w:rPr>
+              <w:t>N;</w:t>
+            </w:r>
+          </w:p>
+          <w:p>
+            <w:pPr>
+              <w:spacing w:after="0" w:line="240" w:lineRule="auto"/>
+              <w:rPr>
+                <w:color w:val="000000" w:themeColor="text1"/>
+              </w:rPr>
             </w:pPr>
           </w:p>
         </w:tc>
@@ -14519,16 +13871,8 @@
               <w:rPr>
                 <w:color w:val="000000" w:themeColor="text1"/>
               </w:rPr>
-              <w:t xml:space="preserve">N=0: </w:t>
-            </w:r>
-            <w:proofErr w:type="gramStart"/>
-            <w:r>
-              <w:rPr>
-                <w:color w:val="000000" w:themeColor="text1"/>
-              </w:rPr>
-              <w:t>RX1;</w:t>
-            </w:r>
-            <w:proofErr w:type="gramEnd"/>
+              <w:t>N=0: RX1;</w:t>
+            </w:r>
           </w:p>
           <w:p>
             <w:pPr>
@@ -14572,7 +13916,7 @@
       </w:r>
     </w:p>
     <w:p>
-      <w:hyperlink r:id="rId21" w:history="1">
+      <w:hyperlink r:id="rId17" w:history="1">
         <w:r>
           <w:rPr>
             <w:rStyle w:val="Hyperlink"/>
@@ -14609,7 +13953,7 @@
                     <pic:cNvPicPr/>
                   </pic:nvPicPr>
                   <pic:blipFill>
-                    <a:blip r:embed="rId22"/>
+                    <a:blip r:embed="rId18"/>
                     <a:stretch>
                       <a:fillRect/>
                     </a:stretch>
@@ -14726,7 +14070,7 @@
                     <pic:cNvPicPr/>
                   </pic:nvPicPr>
                   <pic:blipFill>
-                    <a:blip r:embed="rId23"/>
+                    <a:blip r:embed="rId19"/>
                     <a:stretch>
                       <a:fillRect/>
                     </a:stretch>
@@ -14814,15 +14158,7 @@
       </w:pPr>
       <w:r>
         <w:lastRenderedPageBreak/>
-        <w:t xml:space="preserve">Open the zip file and extract to your PC; for </w:t>
-      </w:r>
-      <w:proofErr w:type="gramStart"/>
-      <w:r>
-        <w:t>example</w:t>
-      </w:r>
-      <w:proofErr w:type="gramEnd"/>
-      <w:r>
-        <w:t xml:space="preserve"> into a folder “SDR” in “documents”</w:t>
+        <w:t>Open the zip file and extract to your PC; for example into a folder “SDR” in “documents”</w:t>
       </w:r>
     </w:p>
     <w:p>
@@ -15183,13 +14519,8 @@
     </w:p>
     <w:p/>
     <w:p>
-      <w:proofErr w:type="gramStart"/>
-      <w:r>
-        <w:t>Finally</w:t>
-      </w:r>
-      <w:proofErr w:type="gramEnd"/>
-      <w:r>
-        <w:t xml:space="preserve"> you need to upload the code to your Arduino:</w:t>
+      <w:r>
+        <w:t>Finally you need to upload the code to your Arduino:</w:t>
       </w:r>
     </w:p>
     <w:p>
@@ -15258,28 +14589,14 @@
         <w:rPr>
           <w:b/>
         </w:rPr>
-        <w:t>jtagmkII_</w:t>
-      </w:r>
-      <w:proofErr w:type="gramStart"/>
+        <w:t>jtagmkII_initialize</w:t>
+      </w:r>
+      <w:proofErr w:type="spellEnd"/>
       <w:r>
         <w:rPr>
           <w:b/>
         </w:rPr>
-        <w:t>initialize</w:t>
-      </w:r>
-      <w:proofErr w:type="spellEnd"/>
-      <w:r>
-        <w:rPr>
-          <w:b/>
-        </w:rPr>
-        <w:t>(</w:t>
-      </w:r>
-      <w:proofErr w:type="gramEnd"/>
-      <w:r>
-        <w:rPr>
-          <w:b/>
-        </w:rPr>
-        <w:t>): Cannot locate “flash” and “boot” memories in description</w:t>
+        <w:t>(): Cannot locate “flash” and “boot” memories in description</w:t>
       </w:r>
       <w:r>
         <w:t xml:space="preserve"> is reported for the Arduino Nano Every but this can be ignored)</w:t>
@@ -17425,18 +16742,6 @@
     <w:basedOn w:val="DefaultParagraphFont"/>
     <w:rsid w:val="00F24F8C"/>
   </w:style>
-  <w:style w:type="character" w:styleId="UnresolvedMention">
-    <w:name w:val="Unresolved Mention"/>
-    <w:basedOn w:val="DefaultParagraphFont"/>
-    <w:uiPriority w:val="99"/>
-    <w:semiHidden/>
-    <w:unhideWhenUsed/>
-    <w:rsid w:val="008D35EF"/>
-    <w:rPr>
-      <w:color w:val="605E5C"/>
-      <w:shd w:val="clear" w:color="auto" w:fill="E1DFDD"/>
-    </w:rPr>
-  </w:style>
 </w:styles>
 </file>
 

</xml_diff>

<commit_message>
Update G2 mk2 front panel Notes.docx
retrieved most up to date documentation
</commit_message>
<xml_diff>
--- a/documentation/G2 mk2 front panel Notes.docx
+++ b/documentation/G2 mk2 front panel Notes.docx
@@ -4965,7 +4965,15 @@
         <w:t>An</w:t>
       </w:r>
       <w:r>
-        <w:t xml:space="preserve"> 8 bit Arduino Nano Every</w:t>
+        <w:t xml:space="preserve"> </w:t>
+      </w:r>
+      <w:proofErr w:type="gramStart"/>
+      <w:r>
+        <w:t>8 bit</w:t>
+      </w:r>
+      <w:proofErr w:type="gramEnd"/>
+      <w:r>
+        <w:t xml:space="preserve"> Arduino Nano Every</w:t>
       </w:r>
       <w:r>
         <w:t xml:space="preserve"> will be used, with software substantially based on the Andromeda panel code. </w:t>
@@ -5037,8 +5045,13 @@
         <w:t xml:space="preserve"> (potenti</w:t>
       </w:r>
       <w:r>
-        <w:t>ally up to 20 steps per 10ms timestep);</w:t>
-      </w:r>
+        <w:t>ally up to 20 steps per 10ms timestep</w:t>
+      </w:r>
+      <w:proofErr w:type="gramStart"/>
+      <w:r>
+        <w:t>);</w:t>
+      </w:r>
+      <w:proofErr w:type="gramEnd"/>
     </w:p>
     <w:p>
       <w:pPr>
@@ -5049,11 +5062,16 @@
         </w:numPr>
       </w:pPr>
       <w:r>
-        <w:t>Mechanical encoder steps</w:t>
+        <w:t xml:space="preserve">Mechanical encoder </w:t>
+      </w:r>
+      <w:proofErr w:type="gramStart"/>
+      <w:r>
+        <w:t>steps</w:t>
       </w:r>
       <w:r>
         <w:t>;</w:t>
       </w:r>
+      <w:proofErr w:type="gramEnd"/>
     </w:p>
     <w:p>
       <w:pPr>
@@ -5072,7 +5090,15 @@
     </w:p>
     <w:p>
       <w:r>
-        <w:t xml:space="preserve">In addition the Arduino will receive commands at similar rate </w:t>
+        <w:t xml:space="preserve">In </w:t>
+      </w:r>
+      <w:proofErr w:type="gramStart"/>
+      <w:r>
+        <w:t>addition</w:t>
+      </w:r>
+      <w:proofErr w:type="gramEnd"/>
+      <w:r>
+        <w:t xml:space="preserve"> the Arduino will receive commands at similar rate </w:t>
       </w:r>
       <w:r>
         <w:t xml:space="preserve">via I2C </w:t>
@@ -5169,7 +5195,15 @@
     </w:p>
     <w:p>
       <w:r>
-        <w:t xml:space="preserve">The VFO encoder may generate 500 steps per revolution and can be turned at 4 revolutions per second; so several steps per timestep are possible. </w:t>
+        <w:t xml:space="preserve">The VFO encoder may generate 500 steps per revolution and can be turned at 4 revolutions per second; </w:t>
+      </w:r>
+      <w:proofErr w:type="gramStart"/>
+      <w:r>
+        <w:t>so</w:t>
+      </w:r>
+      <w:proofErr w:type="gramEnd"/>
+      <w:r>
+        <w:t xml:space="preserve"> several steps per timestep are possible. </w:t>
       </w:r>
       <w:r>
         <w:t xml:space="preserve">VFO encoders generate clean edges, </w:t>
@@ -5198,7 +5232,15 @@
         <w:t xml:space="preserve"> event is sufficient. All encoders will be scanned in parallel</w:t>
       </w:r>
       <w:r>
-        <w:t xml:space="preserve">, but it is unlikely that more than one will be turned at a time so a high event rate is unlikely. </w:t>
+        <w:t xml:space="preserve">, but it is unlikely that more than one will be turned at a </w:t>
+      </w:r>
+      <w:proofErr w:type="gramStart"/>
+      <w:r>
+        <w:t>time</w:t>
+      </w:r>
+      <w:proofErr w:type="gramEnd"/>
+      <w:r>
+        <w:t xml:space="preserve"> so a high event rate is unlikely. </w:t>
       </w:r>
     </w:p>
     <w:p>
@@ -5236,7 +5278,15 @@
     </w:p>
     <w:p>
       <w:r>
-        <w:t xml:space="preserve">Like all of my Arduino projects, the code will work to a fixed timer driven timestep. It will not follow the normal Arduino practice of executing a loop continuously; it will only run a loop once per timestep. That allows real time operation with known event timings. </w:t>
+        <w:t xml:space="preserve">Like </w:t>
+      </w:r>
+      <w:proofErr w:type="gramStart"/>
+      <w:r>
+        <w:t>all of</w:t>
+      </w:r>
+      <w:proofErr w:type="gramEnd"/>
+      <w:r>
+        <w:t xml:space="preserve"> my Arduino projects, the code will work to a fixed timer driven timestep. It will not follow the normal Arduino practice of executing a loop continuously; it will only run a loop once per timestep. That allows real time operation with known event timings. </w:t>
       </w:r>
     </w:p>
     <w:p>
@@ -5263,8 +5313,13 @@
         </w:numPr>
       </w:pPr>
       <w:r>
-        <w:t>Do one update of the key matrix (involves SPI read, then SPI write);</w:t>
-      </w:r>
+        <w:t>Do one update of the key matrix (involves SPI read, then SPI write</w:t>
+      </w:r>
+      <w:proofErr w:type="gramStart"/>
+      <w:r>
+        <w:t>);</w:t>
+      </w:r>
+      <w:proofErr w:type="gramEnd"/>
     </w:p>
     <w:p>
       <w:pPr>
@@ -5275,8 +5330,13 @@
         </w:numPr>
       </w:pPr>
       <w:r>
-        <w:t>Update half of the encoders; (I2C 16 bit read);</w:t>
-      </w:r>
+        <w:t>Update half of the encoders; (I2C 16 bit read</w:t>
+      </w:r>
+      <w:proofErr w:type="gramStart"/>
+      <w:r>
+        <w:t>);</w:t>
+      </w:r>
+      <w:proofErr w:type="gramEnd"/>
     </w:p>
     <w:p>
       <w:pPr>
@@ -5287,8 +5347,13 @@
         </w:numPr>
       </w:pPr>
       <w:r>
-        <w:t>Update any LEDs;</w:t>
-      </w:r>
+        <w:t xml:space="preserve">Update any </w:t>
+      </w:r>
+      <w:proofErr w:type="gramStart"/>
+      <w:r>
+        <w:t>LEDs;</w:t>
+      </w:r>
+      <w:proofErr w:type="gramEnd"/>
     </w:p>
     <w:p>
       <w:pPr>
@@ -5299,8 +5364,13 @@
         </w:numPr>
       </w:pPr>
       <w:r>
-        <w:t>Add any events to event queue and assert interrupt if it is not empty;</w:t>
-      </w:r>
+        <w:t xml:space="preserve">Add any events to event queue and assert interrupt if it is not </w:t>
+      </w:r>
+      <w:proofErr w:type="gramStart"/>
+      <w:r>
+        <w:t>empty;</w:t>
+      </w:r>
+      <w:proofErr w:type="gramEnd"/>
     </w:p>
     <w:p>
       <w:pPr>
@@ -5359,7 +5429,15 @@
         <w:t>the queue has been emptied</w:t>
       </w:r>
       <w:r>
-        <w:t xml:space="preserve"> (therefore it is level triggered). The raspberry pi will be able to read event data as 16 bit words via I2C; it will read </w:t>
+        <w:t xml:space="preserve"> (therefore it is level triggered). The raspberry pi will be able to read event data as </w:t>
+      </w:r>
+      <w:proofErr w:type="gramStart"/>
+      <w:r>
+        <w:t>16 bit</w:t>
+      </w:r>
+      <w:proofErr w:type="gramEnd"/>
+      <w:r>
+        <w:t xml:space="preserve"> words via I2C; it will read </w:t>
       </w:r>
       <w:r>
         <w:t xml:space="preserve">words </w:t>
@@ -5396,7 +5474,15 @@
         <w:t xml:space="preserve">A slave write </w:t>
       </w:r>
       <w:r>
-        <w:t xml:space="preserve">I2C transfer is a 3 byte sequence: </w:t>
+        <w:t xml:space="preserve">I2C transfer is a </w:t>
+      </w:r>
+      <w:proofErr w:type="gramStart"/>
+      <w:r>
+        <w:t>3 byte</w:t>
+      </w:r>
+      <w:proofErr w:type="gramEnd"/>
+      <w:r>
+        <w:t xml:space="preserve"> sequence: </w:t>
       </w:r>
       <w:r>
         <w:t xml:space="preserve">8 bit </w:t>
@@ -5437,7 +5523,65 @@
     </w:p>
     <w:p>
       <w:r>
-        <w:t>A slave read I2C consists of a 1 byte address written to the Arduino, then a 2 byte read.</w:t>
+        <w:t xml:space="preserve">A slave read I2C consists of a </w:t>
+      </w:r>
+      <w:proofErr w:type="gramStart"/>
+      <w:r>
+        <w:t>1 byte</w:t>
+      </w:r>
+      <w:proofErr w:type="gramEnd"/>
+      <w:r>
+        <w:t xml:space="preserve"> address written to the Arduino, then a 2 byte read</w:t>
+      </w:r>
+      <w:r>
+        <w:t xml:space="preserve"> (low byte 1</w:t>
+      </w:r>
+      <w:r>
+        <w:rPr>
+          <w:vertAlign w:val="superscript"/>
+        </w:rPr>
+        <w:t>st</w:t>
+      </w:r>
+      <w:r>
+        <w:t>)</w:t>
+      </w:r>
+    </w:p>
+    <w:p>
+      <w:r>
+        <w:t xml:space="preserve">Be aware of the clock stretching issues which is an apparent bug in the Raspberry pi (see </w:t>
+      </w:r>
+      <w:r>
+        <w:fldChar w:fldCharType="begin"/>
+      </w:r>
+      <w:r>
+        <w:instrText xml:space="preserve"> REF _Ref171174310 \r \h </w:instrText>
+      </w:r>
+      <w:r>
+        <w:fldChar w:fldCharType="separate"/>
+      </w:r>
+      <w:r>
+        <w:t>6.3</w:t>
+      </w:r>
+      <w:r>
+        <w:fldChar w:fldCharType="end"/>
+      </w:r>
+      <w:r>
+        <w:t>). This means the 1</w:t>
+      </w:r>
+      <w:r>
+        <w:rPr>
+          <w:vertAlign w:val="superscript"/>
+        </w:rPr>
+        <w:t>st</w:t>
+      </w:r>
+      <w:r>
+        <w:t xml:space="preserve"> bit transferred back from Arduino to pi on a read can be lost</w:t>
+      </w:r>
+      <w:r>
+        <w:t>: ie bit 7 of the low byte.</w:t>
+      </w:r>
+      <w:r>
+        <w:t xml:space="preserve"> A pragmatic “fix” is to avoid using that bit. </w:t>
       </w:r>
     </w:p>
     <w:p>
@@ -5447,12 +5591,14 @@
       <w:r>
         <w:t xml:space="preserve">Message Structure </w:t>
       </w:r>
+      <w:proofErr w:type="gramStart"/>
       <w:r>
         <w:rPr>
           <w:u w:val="single"/>
         </w:rPr>
         <w:t>From</w:t>
       </w:r>
+      <w:proofErr w:type="gramEnd"/>
       <w:r>
         <w:t xml:space="preserve"> Arduino</w:t>
       </w:r>
@@ -5466,7 +5612,7 @@
       <w:tblGrid>
         <w:gridCol w:w="1543"/>
         <w:gridCol w:w="3414"/>
-        <w:gridCol w:w="3402"/>
+        <w:gridCol w:w="3414"/>
       </w:tblGrid>
       <w:tr>
         <w:tc>
@@ -5507,35 +5653,35 @@
                 <w:b/>
                 <w:bCs/>
               </w:rPr>
-              <w:t>Register</w:t>
-            </w:r>
-            <w:r>
+              <w:t>Register bits 15:8</w:t>
+            </w:r>
+          </w:p>
+        </w:tc>
+        <w:tc>
+          <w:tcPr>
+            <w:tcW w:w="3414" w:type="dxa"/>
+          </w:tcPr>
+          <w:p>
+            <w:pPr>
+              <w:spacing w:after="0" w:line="240" w:lineRule="auto"/>
               <w:rPr>
                 <w:b/>
                 <w:bCs/>
               </w:rPr>
-              <w:t xml:space="preserve"> bits 7:0</w:t>
-            </w:r>
-          </w:p>
-        </w:tc>
-        <w:tc>
-          <w:tcPr>
-            <w:tcW w:w="3402" w:type="dxa"/>
-          </w:tcPr>
-          <w:p>
-            <w:pPr>
-              <w:spacing w:after="0" w:line="240" w:lineRule="auto"/>
+            </w:pPr>
+            <w:r>
               <w:rPr>
                 <w:b/>
                 <w:bCs/>
               </w:rPr>
-            </w:pPr>
+              <w:t>Register</w:t>
+            </w:r>
             <w:r>
               <w:rPr>
                 <w:b/>
                 <w:bCs/>
               </w:rPr>
-              <w:t>Register bits 15:8</w:t>
+              <w:t xml:space="preserve"> bits 7:0</w:t>
             </w:r>
           </w:p>
         </w:tc>
@@ -5563,29 +5709,20 @@
               <w:spacing w:after="0" w:line="240" w:lineRule="auto"/>
             </w:pPr>
             <w:r>
-              <w:t xml:space="preserve">LED Word </w:t>
-            </w:r>
-            <w:r>
-              <w:t>7:0</w:t>
-            </w:r>
-          </w:p>
-        </w:tc>
-        <w:tc>
-          <w:tcPr>
-            <w:tcW w:w="3402" w:type="dxa"/>
-          </w:tcPr>
-          <w:p>
-            <w:pPr>
-              <w:spacing w:after="0" w:line="240" w:lineRule="auto"/>
-            </w:pPr>
-            <w:r>
-              <w:t>LED Word 1</w:t>
-            </w:r>
-            <w:r>
-              <w:t>5</w:t>
-            </w:r>
-            <w:r>
-              <w:t>:8</w:t>
+              <w:t>LED Word 15:8</w:t>
+            </w:r>
+          </w:p>
+        </w:tc>
+        <w:tc>
+          <w:tcPr>
+            <w:tcW w:w="3414" w:type="dxa"/>
+          </w:tcPr>
+          <w:p>
+            <w:pPr>
+              <w:spacing w:after="0" w:line="240" w:lineRule="auto"/>
+            </w:pPr>
+            <w:r>
+              <w:t>LED Word 7:0</w:t>
             </w:r>
           </w:p>
         </w:tc>
@@ -5600,10 +5737,7 @@
               <w:spacing w:after="0" w:line="240" w:lineRule="auto"/>
             </w:pPr>
             <w:r>
-              <w:t>0x0</w:t>
-            </w:r>
-            <w:r>
-              <w:t>B</w:t>
+              <w:t>0x0B</w:t>
             </w:r>
           </w:p>
         </w:tc>
@@ -5630,18 +5764,20 @@
         </w:tc>
         <w:tc>
           <w:tcPr>
-            <w:tcW w:w="3402" w:type="dxa"/>
-          </w:tcPr>
-          <w:p>
-            <w:pPr>
-              <w:spacing w:after="0" w:line="240" w:lineRule="auto"/>
-            </w:pPr>
-            <w:r>
-              <w:t xml:space="preserve">7:0 </w:t>
-            </w:r>
-            <w:r>
-              <w:t>Event data</w:t>
-            </w:r>
+            <w:tcW w:w="3414" w:type="dxa"/>
+          </w:tcPr>
+          <w:p>
+            <w:pPr>
+              <w:spacing w:after="0" w:line="240" w:lineRule="auto"/>
+            </w:pPr>
+            <w:r>
+              <w:t xml:space="preserve">7:0 Event data </w:t>
+            </w:r>
+          </w:p>
+          <w:p>
+            <w:pPr>
+              <w:spacing w:after="0" w:line="240" w:lineRule="auto"/>
+            </w:pPr>
           </w:p>
         </w:tc>
       </w:tr>
@@ -5655,10 +5791,7 @@
               <w:spacing w:after="0" w:line="240" w:lineRule="auto"/>
             </w:pPr>
             <w:r>
-              <w:t>0x0</w:t>
-            </w:r>
-            <w:r>
-              <w:t>C</w:t>
+              <w:t>0x0C</w:t>
             </w:r>
           </w:p>
         </w:tc>
@@ -5677,7 +5810,7 @@
         </w:tc>
         <w:tc>
           <w:tcPr>
-            <w:tcW w:w="3402" w:type="dxa"/>
+            <w:tcW w:w="3414" w:type="dxa"/>
           </w:tcPr>
           <w:p>
             <w:pPr>
@@ -5718,7 +5851,7 @@
         </w:tc>
         <w:tc>
           <w:tcPr>
-            <w:tcW w:w="3402" w:type="dxa"/>
+            <w:tcW w:w="3414" w:type="dxa"/>
           </w:tcPr>
           <w:p>
             <w:pPr>
@@ -6033,36 +6166,72 @@
             <w:r>
               <w:t>Pushbuttons: scan code for pushbutton</w:t>
             </w:r>
-          </w:p>
-          <w:p>
-            <w:pPr>
-              <w:spacing w:after="0" w:line="240" w:lineRule="auto"/>
-            </w:pPr>
-            <w:r>
-              <w:t>VFO encoder: no. steps (signed 8 bits: -128 – 127)</w:t>
-            </w:r>
-          </w:p>
-          <w:p>
-            <w:pPr>
-              <w:spacing w:after="0" w:line="240" w:lineRule="auto"/>
-            </w:pPr>
-            <w:r>
-              <w:t xml:space="preserve">Dual encoder: top 4 bits = encoder number; bottom </w:t>
-            </w:r>
-            <w:r>
-              <w:t>4</w:t>
-            </w:r>
-            <w:r>
-              <w:t xml:space="preserve"> bits = step count (-</w:t>
-            </w:r>
-            <w:r>
-              <w:t>8</w:t>
-            </w:r>
-            <w:r>
-              <w:t>…+</w:t>
+            <w:r>
+              <w:t xml:space="preserve"> (1 to 127)</w:t>
+            </w:r>
+          </w:p>
+          <w:p>
+            <w:pPr>
+              <w:spacing w:after="0" w:line="240" w:lineRule="auto"/>
+            </w:pPr>
+            <w:r>
+              <w:t xml:space="preserve">VFO encoder: no. steps (signed </w:t>
             </w:r>
             <w:r>
               <w:t>7</w:t>
+            </w:r>
+            <w:r>
+              <w:t xml:space="preserve"> bits: -</w:t>
+            </w:r>
+            <w:r>
+              <w:t>64</w:t>
+            </w:r>
+            <w:r>
+              <w:t xml:space="preserve"> </w:t>
+            </w:r>
+            <w:r>
+              <w:t>to</w:t>
+            </w:r>
+            <w:r>
+              <w:t xml:space="preserve"> </w:t>
+            </w:r>
+            <w:r>
+              <w:t>+</w:t>
+            </w:r>
+            <w:r>
+              <w:t>63</w:t>
+            </w:r>
+            <w:r>
+              <w:t>)</w:t>
+            </w:r>
+          </w:p>
+          <w:p>
+            <w:pPr>
+              <w:spacing w:after="0" w:line="240" w:lineRule="auto"/>
+            </w:pPr>
+            <w:r>
+              <w:t>Dual encoder: bits</w:t>
+            </w:r>
+            <w:r>
+              <w:t xml:space="preserve"> (6:3)</w:t>
+            </w:r>
+            <w:r>
+              <w:t xml:space="preserve"> = encoder number; </w:t>
+            </w:r>
+            <w:r>
+              <w:t>2:0</w:t>
+            </w:r>
+            <w:r>
+              <w:t xml:space="preserve"> = step count (-</w:t>
+            </w:r>
+            <w:r>
+              <w:t xml:space="preserve">4 to </w:t>
+            </w:r>
+            <w:r>
+              <w:t>+</w:t>
+            </w:r>
+            <w:r>
+              <w:t>3</w:t>
             </w:r>
             <w:r>
               <w:t>)</w:t>
@@ -7194,6 +7363,7 @@
                 <w:b/>
                 <w:bCs/>
               </w:rPr>
+              <w:lastRenderedPageBreak/>
               <w:t>Field</w:t>
             </w:r>
           </w:p>
@@ -7229,12 +7399,14 @@
             <w:pPr>
               <w:spacing w:after="120" w:line="240" w:lineRule="auto"/>
             </w:pPr>
+            <w:proofErr w:type="gramStart"/>
             <w:r>
               <w:t>LED</w:t>
             </w:r>
             <w:r>
               <w:t>(</w:t>
             </w:r>
+            <w:proofErr w:type="gramEnd"/>
             <w:r>
               <w:t>1</w:t>
             </w:r>
@@ -7280,9 +7452,13 @@
             <w:pPr>
               <w:spacing w:after="120" w:line="240" w:lineRule="auto"/>
             </w:pPr>
-            <w:r>
-              <w:lastRenderedPageBreak/>
-              <w:t>LED(15)</w:t>
+            <w:proofErr w:type="gramStart"/>
+            <w:r>
+              <w:t>LED(</w:t>
+            </w:r>
+            <w:proofErr w:type="gramEnd"/>
+            <w:r>
+              <w:t>15)</w:t>
             </w:r>
             <w:r>
               <w:t xml:space="preserve">: </w:t>
@@ -7396,8 +7572,13 @@
           <w:numId w:val="8"/>
         </w:numPr>
       </w:pPr>
-      <w:r>
-        <w:t>16 bit slave read, initiated by the Raspberry pi</w:t>
+      <w:proofErr w:type="gramStart"/>
+      <w:r>
+        <w:t>16 bit</w:t>
+      </w:r>
+      <w:proofErr w:type="gramEnd"/>
+      <w:r>
+        <w:t xml:space="preserve"> slave read, initiated by the Raspberry pi</w:t>
       </w:r>
     </w:p>
     <w:p>
@@ -7411,8 +7592,13 @@
       <w:r>
         <w:t xml:space="preserve">Arduino returns event </w:t>
       </w:r>
-      <w:r>
-        <w:t xml:space="preserve">16 bit </w:t>
+      <w:proofErr w:type="gramStart"/>
+      <w:r>
+        <w:t>16 bit</w:t>
+      </w:r>
+      <w:proofErr w:type="gramEnd"/>
+      <w:r>
+        <w:t xml:space="preserve"> </w:t>
       </w:r>
       <w:r>
         <w:t>queue entry, or 0 if no event available</w:t>
@@ -7438,11 +7624,16 @@
           <w:numId w:val="8"/>
         </w:numPr>
       </w:pPr>
+      <w:proofErr w:type="gramStart"/>
       <w:r>
         <w:t>8</w:t>
       </w:r>
       <w:r>
-        <w:t xml:space="preserve"> bit slave write, initiated by the Raspberry pi</w:t>
+        <w:t xml:space="preserve"> bit</w:t>
+      </w:r>
+      <w:proofErr w:type="gramEnd"/>
+      <w:r>
+        <w:t xml:space="preserve"> slave write, initiated by the Raspberry pi</w:t>
       </w:r>
     </w:p>
     <w:p>
@@ -7496,8 +7687,13 @@
         </w:numPr>
       </w:pPr>
       <w:r>
-        <w:t>Use level translators between levels;</w:t>
-      </w:r>
+        <w:t xml:space="preserve">Use level translators between </w:t>
+      </w:r>
+      <w:proofErr w:type="gramStart"/>
+      <w:r>
+        <w:t>levels;</w:t>
+      </w:r>
+      <w:proofErr w:type="gramEnd"/>
     </w:p>
     <w:p>
       <w:pPr>
@@ -7595,8 +7791,13 @@
           <w:numId w:val="9"/>
         </w:numPr>
       </w:pPr>
-      <w:r>
-        <w:t>8 bit register write, for configuration</w:t>
+      <w:proofErr w:type="gramStart"/>
+      <w:r>
+        <w:t>8 bit</w:t>
+      </w:r>
+      <w:proofErr w:type="gramEnd"/>
+      <w:r>
+        <w:t xml:space="preserve"> register write, for configuration</w:t>
       </w:r>
       <w:r>
         <w:t xml:space="preserve"> &amp; for LED / matrix column write</w:t>
@@ -7611,7 +7812,15 @@
         </w:numPr>
       </w:pPr>
       <w:r>
-        <w:t>16 bit read from  adjacent registers (encoder data read)</w:t>
+        <w:t xml:space="preserve">16 bit read </w:t>
+      </w:r>
+      <w:proofErr w:type="gramStart"/>
+      <w:r>
+        <w:t>from  adjacent</w:t>
+      </w:r>
+      <w:proofErr w:type="gramEnd"/>
+      <w:r>
+        <w:t xml:space="preserve"> registers (encoder data read)</w:t>
       </w:r>
     </w:p>
     <w:p>
@@ -7623,7 +7832,15 @@
         </w:numPr>
       </w:pPr>
       <w:r>
-        <w:t>8 bit read from one register (</w:t>
+        <w:t xml:space="preserve">8 </w:t>
+      </w:r>
+      <w:proofErr w:type="gramStart"/>
+      <w:r>
+        <w:t>bit</w:t>
+      </w:r>
+      <w:proofErr w:type="gramEnd"/>
+      <w:r>
+        <w:t xml:space="preserve"> read from one register (</w:t>
       </w:r>
       <w:r>
         <w:t>switch matrix row read)</w:t>
@@ -7653,7 +7870,15 @@
     </w:p>
     <w:p>
       <w:r>
-        <w:t>Arduino Nano Every has an 8 bit ATMEGA4809 processor. I need to change some libraries</w:t>
+        <w:t xml:space="preserve">Arduino Nano Every has an </w:t>
+      </w:r>
+      <w:proofErr w:type="gramStart"/>
+      <w:r>
+        <w:t>8 bit</w:t>
+      </w:r>
+      <w:proofErr w:type="gramEnd"/>
+      <w:r>
+        <w:t xml:space="preserve"> ATMEGA4809 processor. I need to change some libraries</w:t>
       </w:r>
     </w:p>
     <w:p>
@@ -7691,7 +7916,16 @@
         </w:numPr>
       </w:pPr>
       <w:r>
-        <w:t>You have to install “Arduino Mega AVR Boards” in the Arduino console Boards manager</w:t>
+        <w:lastRenderedPageBreak/>
+        <w:t xml:space="preserve">You </w:t>
+      </w:r>
+      <w:proofErr w:type="gramStart"/>
+      <w:r>
+        <w:t>have to</w:t>
+      </w:r>
+      <w:proofErr w:type="gramEnd"/>
+      <w:r>
+        <w:t xml:space="preserve"> install “Arduino Mega AVR Boards” in the Arduino console Boards manager</w:t>
       </w:r>
     </w:p>
     <w:p>
@@ -7713,7 +7947,6 @@
     </w:p>
     <w:p>
       <w:r>
-        <w:lastRenderedPageBreak/>
         <w:t xml:space="preserve">Modified </w:t>
       </w:r>
       <w:proofErr w:type="spellStart"/>
@@ -7808,21 +8041,37 @@
                 <w:sz w:val="14"/>
                 <w:szCs w:val="14"/>
               </w:rPr>
-              <w:t xml:space="preserve"> D7</w:t>
-            </w:r>
+              <w:t xml:space="preserve"> D</w:t>
+            </w:r>
+            <w:proofErr w:type="gramStart"/>
             <w:r>
               <w:rPr>
                 <w:sz w:val="14"/>
                 <w:szCs w:val="14"/>
               </w:rPr>
-              <w:t xml:space="preserve"> </w:t>
+              <w:t>7</w:t>
             </w:r>
             <w:r>
               <w:rPr>
                 <w:sz w:val="14"/>
                 <w:szCs w:val="14"/>
               </w:rPr>
-              <w:t xml:space="preserve"> D6</w:t>
+              <w:t xml:space="preserve"> </w:t>
+            </w:r>
+            <w:r>
+              <w:rPr>
+                <w:sz w:val="14"/>
+                <w:szCs w:val="14"/>
+              </w:rPr>
+              <w:t xml:space="preserve"> D</w:t>
+            </w:r>
+            <w:proofErr w:type="gramEnd"/>
+            <w:r>
+              <w:rPr>
+                <w:sz w:val="14"/>
+                <w:szCs w:val="14"/>
+              </w:rPr>
+              <w:t>6</w:t>
             </w:r>
             <w:r>
               <w:rPr>
@@ -8027,21 +8276,37 @@
                 <w:sz w:val="14"/>
                 <w:szCs w:val="14"/>
               </w:rPr>
-              <w:t xml:space="preserve">D13 3V3 REF </w:t>
-            </w:r>
+              <w:t xml:space="preserve">D13 3V3 </w:t>
+            </w:r>
+            <w:proofErr w:type="gramStart"/>
             <w:r>
               <w:rPr>
                 <w:sz w:val="14"/>
                 <w:szCs w:val="14"/>
               </w:rPr>
-              <w:t xml:space="preserve"> </w:t>
+              <w:t xml:space="preserve">REF </w:t>
             </w:r>
             <w:r>
               <w:rPr>
                 <w:sz w:val="14"/>
                 <w:szCs w:val="14"/>
               </w:rPr>
-              <w:t xml:space="preserve">A0 </w:t>
+              <w:t xml:space="preserve"> </w:t>
+            </w:r>
+            <w:r>
+              <w:rPr>
+                <w:sz w:val="14"/>
+                <w:szCs w:val="14"/>
+              </w:rPr>
+              <w:t>A</w:t>
+            </w:r>
+            <w:proofErr w:type="gramEnd"/>
+            <w:r>
+              <w:rPr>
+                <w:sz w:val="14"/>
+                <w:szCs w:val="14"/>
+              </w:rPr>
+              <w:t xml:space="preserve">0 </w:t>
             </w:r>
             <w:r>
               <w:rPr>
@@ -8215,7 +8480,15 @@
     </w:p>
     <w:p>
       <w:r>
-        <w:t>The processor is only 8 bit: so change variables wherever possible to be byte (8 bit unsigned) int8_t (signed 8 bit) or int (16 bit) rather than long (32 bit)</w:t>
+        <w:t xml:space="preserve">The processor is only 8 </w:t>
+      </w:r>
+      <w:proofErr w:type="gramStart"/>
+      <w:r>
+        <w:t>bit</w:t>
+      </w:r>
+      <w:proofErr w:type="gramEnd"/>
+      <w:r>
+        <w:t>: so change variables wherever possible to be byte (8 bit unsigned) int8_t (signed 8 bit) or int (16 bit) rather than long (32 bit)</w:t>
       </w:r>
     </w:p>
     <w:p>
@@ -8243,7 +8516,15 @@
     </w:p>
     <w:p>
       <w:r>
-        <w:t>A solution is to have conditional compilation, and for the high resolution optical encoders only interrupt on the rising edge of one input (therefore 600 interrupts per revolution) and use the other input to sense direction.</w:t>
+        <w:t xml:space="preserve">A solution is to have conditional compilation, and for the </w:t>
+      </w:r>
+      <w:proofErr w:type="gramStart"/>
+      <w:r>
+        <w:t>high resolution</w:t>
+      </w:r>
+      <w:proofErr w:type="gramEnd"/>
+      <w:r>
+        <w:t xml:space="preserve"> optical encoders only interrupt on the rising edge of one input (therefore 600 interrupts per revolution) and use the other input to sense direction.</w:t>
       </w:r>
     </w:p>
     <w:p>
@@ -8261,7 +8542,15 @@
     </w:p>
     <w:p>
       <w:r>
-        <w:t>To compile for the high resolution encoder:</w:t>
+        <w:t xml:space="preserve">To compile for the </w:t>
+      </w:r>
+      <w:proofErr w:type="gramStart"/>
+      <w:r>
+        <w:t>high resolution</w:t>
+      </w:r>
+      <w:proofErr w:type="gramEnd"/>
+      <w:r>
+        <w:t xml:space="preserve"> encoder:</w:t>
       </w:r>
     </w:p>
     <w:p>
@@ -8669,6 +8958,7 @@
               <w:spacing w:after="0" w:line="240" w:lineRule="auto"/>
             </w:pPr>
             <w:r>
+              <w:lastRenderedPageBreak/>
               <w:t>Dig 9</w:t>
             </w:r>
           </w:p>
@@ -9744,12 +10034,28 @@
     <w:p/>
     <w:p>
       <w:r>
-        <w:t xml:space="preserve">Switches have been placed into the matrix so the columns are approximately geographical with column 1 covering the left of the panel and column 4 the right. </w:t>
-      </w:r>
-    </w:p>
-    <w:p>
-      <w:r>
-        <w:t>Switch scan code is (row number-1)+ (Column number-1) *8</w:t>
+        <w:t xml:space="preserve">Switches have been placed into the </w:t>
+      </w:r>
+      <w:proofErr w:type="gramStart"/>
+      <w:r>
+        <w:t>matrix</w:t>
+      </w:r>
+      <w:proofErr w:type="gramEnd"/>
+      <w:r>
+        <w:t xml:space="preserve"> so the columns are approximately geographical with column 1 covering the left of the panel and column 4 the right. </w:t>
+      </w:r>
+    </w:p>
+    <w:p>
+      <w:r>
+        <w:t>Switch scan code is (row number-</w:t>
+      </w:r>
+      <w:proofErr w:type="gramStart"/>
+      <w:r>
+        <w:t>1)+</w:t>
+      </w:r>
+      <w:proofErr w:type="gramEnd"/>
+      <w:r>
+        <w:t xml:space="preserve"> (Column number-1) *8</w:t>
       </w:r>
     </w:p>
     <w:p>
@@ -9759,7 +10065,15 @@
     </w:p>
     <w:p>
       <w:r>
-        <w:t xml:space="preserve">Columns driven using pseudo open drain outputs from MCP23S17, so if there are shorted columns it doesn’t matter. Outputs only drive a logic 0 level; inactive column outputs are disabled by turning the pins into inputs. </w:t>
+        <w:t xml:space="preserve">Columns driven using </w:t>
+      </w:r>
+      <w:proofErr w:type="gramStart"/>
+      <w:r>
+        <w:t>pseudo open</w:t>
+      </w:r>
+      <w:proofErr w:type="gramEnd"/>
+      <w:r>
+        <w:t xml:space="preserve"> drain outputs from MCP23S17, so if there are shorted columns it doesn’t matter. Outputs only drive a logic 0 level; inactive column outputs are disabled by turning the pins into inputs. </w:t>
       </w:r>
     </w:p>
     <w:p>
@@ -9794,10 +10108,10 @@
             <v:path o:extrusionok="f" gradientshapeok="t" o:connecttype="rect"/>
             <o:lock v:ext="edit" aspectratio="t"/>
           </v:shapetype>
-          <v:shape id="_x0000_i1025" type="#_x0000_t75" style="width:372.6pt;height:226.75pt" o:ole="">
+          <v:shape id="_x0000_i1025" type="#_x0000_t75" style="width:372.65pt;height:226.95pt" o:ole="">
             <v:imagedata r:id="rId13" o:title=""/>
           </v:shape>
-          <o:OLEObject Type="Embed" ProgID="Visio.Drawing.11" ShapeID="_x0000_i1025" DrawAspect="Content" ObjectID="_1780417127" r:id="rId14"/>
+          <o:OLEObject Type="Embed" ProgID="Visio.Drawing.11" ShapeID="_x0000_i1025" DrawAspect="Content" ObjectID="_1781796856" r:id="rId14"/>
         </w:object>
       </w:r>
     </w:p>
@@ -9967,6 +10281,7 @@
         <w:t xml:space="preserve">Toggle </w:t>
       </w:r>
       <w:proofErr w:type="spellStart"/>
+      <w:proofErr w:type="gramStart"/>
       <w:r>
         <w:t>BandShift</w:t>
       </w:r>
@@ -9974,6 +10289,7 @@
       <w:r>
         <w:t>;</w:t>
       </w:r>
+      <w:proofErr w:type="gramEnd"/>
     </w:p>
     <w:p>
       <w:pPr>
@@ -9982,8 +10298,13 @@
         <w:ind w:left="1440"/>
       </w:pPr>
       <w:r>
-        <w:t>Update band shift LED;</w:t>
-      </w:r>
+        <w:t xml:space="preserve">Update band shift </w:t>
+      </w:r>
+      <w:proofErr w:type="gramStart"/>
+      <w:r>
+        <w:t>LED;</w:t>
+      </w:r>
+      <w:proofErr w:type="gramEnd"/>
     </w:p>
     <w:p>
       <w:pPr>
@@ -10025,6 +10346,7 @@
         <w:t xml:space="preserve">Toggle </w:t>
       </w:r>
       <w:proofErr w:type="spellStart"/>
+      <w:proofErr w:type="gramStart"/>
       <w:r>
         <w:t>EncoderShift</w:t>
       </w:r>
@@ -10032,6 +10354,7 @@
       <w:r>
         <w:t>;</w:t>
       </w:r>
+      <w:proofErr w:type="gramEnd"/>
     </w:p>
     <w:p>
       <w:pPr>
@@ -10040,8 +10363,13 @@
         <w:ind w:left="1440"/>
       </w:pPr>
       <w:r>
-        <w:t>Update encoder shift LED;</w:t>
-      </w:r>
+        <w:t xml:space="preserve">Update encoder shift </w:t>
+      </w:r>
+      <w:proofErr w:type="gramStart"/>
+      <w:r>
+        <w:t>LED;</w:t>
+      </w:r>
+      <w:proofErr w:type="gramEnd"/>
     </w:p>
     <w:p>
       <w:pPr>
@@ -10082,6 +10410,7 @@
       <w:r>
         <w:tab/>
       </w:r>
+      <w:proofErr w:type="gramStart"/>
       <w:r>
         <w:t>i</w:t>
       </w:r>
@@ -10089,6 +10418,7 @@
         <w:t>f(</w:t>
       </w:r>
       <w:proofErr w:type="spellStart"/>
+      <w:proofErr w:type="gramEnd"/>
       <w:r>
         <w:t>BandShift</w:t>
       </w:r>
@@ -10209,10 +10539,10 @@
     <w:p>
       <w:r>
         <w:object w:dxaOrig="8956" w:dyaOrig="9090" w14:anchorId="2A455F9B">
-          <v:shape id="_x0000_i1026" type="#_x0000_t75" style="width:297.8pt;height:302.05pt" o:ole="">
+          <v:shape id="_x0000_i1026" type="#_x0000_t75" style="width:297.8pt;height:302.4pt" o:ole="">
             <v:imagedata r:id="rId15" o:title=""/>
           </v:shape>
-          <o:OLEObject Type="Embed" ProgID="Visio.Drawing.11" ShapeID="_x0000_i1026" DrawAspect="Content" ObjectID="_1780417128" r:id="rId16"/>
+          <o:OLEObject Type="Embed" ProgID="Visio.Drawing.11" ShapeID="_x0000_i1026" DrawAspect="Content" ObjectID="_1781796857" r:id="rId16"/>
         </w:object>
       </w:r>
     </w:p>
@@ -10243,7 +10573,15 @@
         <w:t xml:space="preserve">The event queue will be a circular buffer, implemented </w:t>
       </w:r>
       <w:r>
-        <w:t xml:space="preserve">as an array of 16 bit unsigned </w:t>
+        <w:t xml:space="preserve">as an array of </w:t>
+      </w:r>
+      <w:proofErr w:type="gramStart"/>
+      <w:r>
+        <w:t>16 bit</w:t>
+      </w:r>
+      <w:proofErr w:type="gramEnd"/>
+      <w:r>
+        <w:t xml:space="preserve"> unsigned </w:t>
       </w:r>
       <w:proofErr w:type="spellStart"/>
       <w:r>
@@ -12061,6 +12399,7 @@
               <w:t xml:space="preserve">Up: </w:t>
             </w:r>
             <w:proofErr w:type="spellStart"/>
+            <w:proofErr w:type="gramStart"/>
             <w:r>
               <w:t>ZZZUnn</w:t>
             </w:r>
@@ -12068,6 +12407,7 @@
             <w:r>
               <w:t>;</w:t>
             </w:r>
+            <w:proofErr w:type="gramEnd"/>
           </w:p>
           <w:p>
             <w:pPr>
@@ -12118,7 +12458,15 @@
               <w:spacing w:after="0" w:line="240" w:lineRule="auto"/>
             </w:pPr>
             <w:r>
-              <w:t xml:space="preserve"> Other encoder</w:t>
+              <w:t xml:space="preserve"> </w:t>
+            </w:r>
+            <w:proofErr w:type="gramStart"/>
+            <w:r>
+              <w:t>Other</w:t>
+            </w:r>
+            <w:proofErr w:type="gramEnd"/>
+            <w:r>
+              <w:t xml:space="preserve"> encoder</w:t>
             </w:r>
           </w:p>
         </w:tc>
@@ -12246,8 +12594,13 @@
             </w:r>
             <w:proofErr w:type="spellEnd"/>
             <w:r>
-              <w:t>=button number (1-99, 0=n/a);</w:t>
-            </w:r>
+              <w:t>=button number (1-99, 0=n/a</w:t>
+            </w:r>
+            <w:proofErr w:type="gramStart"/>
+            <w:r>
+              <w:t>);</w:t>
+            </w:r>
+            <w:proofErr w:type="gramEnd"/>
           </w:p>
           <w:p>
             <w:pPr>
@@ -12309,16 +12662,29 @@
             </w:r>
             <w:proofErr w:type="spellEnd"/>
             <w:r>
-              <w:t>=indicator number (1-99, 0=n/a);</w:t>
-            </w:r>
-          </w:p>
-          <w:p>
-            <w:pPr>
-              <w:keepNext/>
-              <w:spacing w:after="0" w:line="240" w:lineRule="auto"/>
-            </w:pPr>
-            <w:r>
-              <w:t>m=0: unlit; m=1: lit</w:t>
+              <w:t>=indicator number (1-99, 0=n/a</w:t>
+            </w:r>
+            <w:proofErr w:type="gramStart"/>
+            <w:r>
+              <w:t>);</w:t>
+            </w:r>
+            <w:proofErr w:type="gramEnd"/>
+          </w:p>
+          <w:p>
+            <w:pPr>
+              <w:keepNext/>
+              <w:spacing w:after="0" w:line="240" w:lineRule="auto"/>
+            </w:pPr>
+            <w:r>
+              <w:t>m=0: unlit; m=</w:t>
+            </w:r>
+            <w:proofErr w:type="gramStart"/>
+            <w:r>
+              <w:t>1:</w:t>
+            </w:r>
+            <w:proofErr w:type="gramEnd"/>
+            <w:r>
+              <w:t xml:space="preserve"> lit</w:t>
             </w:r>
           </w:p>
         </w:tc>
@@ -12350,9 +12716,11 @@
               <w:keepNext/>
               <w:spacing w:after="0" w:line="240" w:lineRule="auto"/>
             </w:pPr>
+            <w:proofErr w:type="gramStart"/>
             <w:r>
               <w:t>ZZZS;</w:t>
             </w:r>
+            <w:proofErr w:type="gramEnd"/>
           </w:p>
           <w:p>
             <w:pPr>
@@ -12391,7 +12759,15 @@
               <w:spacing w:after="0" w:line="240" w:lineRule="auto"/>
             </w:pPr>
             <w:r>
-              <w:t>1: Andromeda  2: Aries  3: Ganymede</w:t>
+              <w:t xml:space="preserve">1: </w:t>
+            </w:r>
+            <w:proofErr w:type="gramStart"/>
+            <w:r>
+              <w:t>Andromeda  2</w:t>
+            </w:r>
+            <w:proofErr w:type="gramEnd"/>
+            <w:r>
+              <w:t>: Aries  3: Ganymede</w:t>
             </w:r>
           </w:p>
           <w:p>
@@ -12529,7 +12905,15 @@
               <w:spacing w:after="0" w:line="240" w:lineRule="auto"/>
             </w:pPr>
             <w:r>
-              <w:t>c/w and ac/w turns cause events to be displayed in the serial window. Far turns get several steps displayed.</w:t>
+              <w:t xml:space="preserve">c/w and ac/w </w:t>
+            </w:r>
+            <w:proofErr w:type="gramStart"/>
+            <w:r>
+              <w:t>turns</w:t>
+            </w:r>
+            <w:proofErr w:type="gramEnd"/>
+            <w:r>
+              <w:t xml:space="preserve"> cause events to be displayed in the serial window. Far turns get several steps displayed.</w:t>
             </w:r>
           </w:p>
         </w:tc>
@@ -12602,7 +12986,15 @@
               <w:spacing w:after="0" w:line="240" w:lineRule="auto"/>
             </w:pPr>
             <w:r>
-              <w:t>All pushbuttons generate “pressed” and “released events. All give the correct scan code. “long press” declared after ~2s press, and this might b</w:t>
+              <w:t>All pushbuttons generate “pressed” and “released events. All give the correct scan code. “</w:t>
+            </w:r>
+            <w:proofErr w:type="gramStart"/>
+            <w:r>
+              <w:t>long</w:t>
+            </w:r>
+            <w:proofErr w:type="gramEnd"/>
+            <w:r>
+              <w:t xml:space="preserve"> press” declared after ~2s press, and this might b</w:t>
             </w:r>
             <w:r>
               <w:t>e better reduced.</w:t>
@@ -12862,7 +13254,35 @@
               <w:spacing w:after="0" w:line="240" w:lineRule="auto"/>
             </w:pPr>
             <w:r>
-              <w:t>Yes (but mechanism to be changed)</w:t>
+              <w:t xml:space="preserve">Yes </w:t>
+            </w:r>
+          </w:p>
+        </w:tc>
+      </w:tr>
+      <w:tr>
+        <w:tc>
+          <w:tcPr>
+            <w:tcW w:w="5228" w:type="dxa"/>
+          </w:tcPr>
+          <w:p>
+            <w:pPr>
+              <w:spacing w:after="0" w:line="240" w:lineRule="auto"/>
+            </w:pPr>
+            <w:r>
+              <w:t>Operational data transfer</w:t>
+            </w:r>
+          </w:p>
+        </w:tc>
+        <w:tc>
+          <w:tcPr>
+            <w:tcW w:w="5228" w:type="dxa"/>
+          </w:tcPr>
+          <w:p>
+            <w:pPr>
+              <w:spacing w:after="0" w:line="240" w:lineRule="auto"/>
+            </w:pPr>
+            <w:r>
+              <w:t>Interrupt driven code can read I2C and read out and display all events</w:t>
             </w:r>
           </w:p>
         </w:tc>
@@ -12871,6 +13291,211 @@
     <w:p/>
     <w:p>
       <w:pPr>
+        <w:pStyle w:val="Heading2"/>
+      </w:pPr>
+      <w:bookmarkStart w:id="0" w:name="_Ref171174310"/>
+      <w:r>
+        <w:t>I2C communication issues</w:t>
+      </w:r>
+      <w:bookmarkEnd w:id="0"/>
+    </w:p>
+    <w:p>
+      <w:r>
+        <w:t>I get occasional failures to transfer a “1” bit on bit 7 of the 1</w:t>
+      </w:r>
+      <w:r>
+        <w:rPr>
+          <w:vertAlign w:val="superscript"/>
+        </w:rPr>
+        <w:t>st</w:t>
+      </w:r>
+      <w:r>
+        <w:t xml:space="preserve"> byte sent back by the Arduino. </w:t>
+      </w:r>
+      <w:r>
+        <w:t xml:space="preserve">Maybe 5% of the time. </w:t>
+      </w:r>
+    </w:p>
+    <w:p>
+      <w:r>
+        <w:rPr>
+          <w:noProof/>
+        </w:rPr>
+        <w:lastRenderedPageBreak/>
+        <mc:AlternateContent>
+          <mc:Choice Requires="wps">
+            <w:drawing>
+              <wp:anchor distT="0" distB="0" distL="114300" distR="114300" simplePos="0" relativeHeight="251659264" behindDoc="0" locked="0" layoutInCell="1" allowOverlap="1" wp14:anchorId="26106704" wp14:editId="1798DADF">
+                <wp:simplePos x="0" y="0"/>
+                <wp:positionH relativeFrom="column">
+                  <wp:posOffset>3639312</wp:posOffset>
+                </wp:positionH>
+                <wp:positionV relativeFrom="paragraph">
+                  <wp:posOffset>1956816</wp:posOffset>
+                </wp:positionV>
+                <wp:extent cx="365760" cy="1272845"/>
+                <wp:effectExtent l="0" t="0" r="15240" b="22860"/>
+                <wp:wrapNone/>
+                <wp:docPr id="1194725824" name="Oval 2"/>
+                <wp:cNvGraphicFramePr/>
+                <a:graphic xmlns:a="http://schemas.openxmlformats.org/drawingml/2006/main">
+                  <a:graphicData uri="http://schemas.microsoft.com/office/word/2010/wordprocessingShape">
+                    <wps:wsp>
+                      <wps:cNvSpPr/>
+                      <wps:spPr>
+                        <a:xfrm>
+                          <a:off x="0" y="0"/>
+                          <a:ext cx="365760" cy="1272845"/>
+                        </a:xfrm>
+                        <a:prstGeom prst="ellipse">
+                          <a:avLst/>
+                        </a:prstGeom>
+                        <a:noFill/>
+                        <a:ln>
+                          <a:solidFill>
+                            <a:srgbClr val="FF0000"/>
+                          </a:solidFill>
+                        </a:ln>
+                      </wps:spPr>
+                      <wps:style>
+                        <a:lnRef idx="2">
+                          <a:schemeClr val="accent1">
+                            <a:shade val="15000"/>
+                          </a:schemeClr>
+                        </a:lnRef>
+                        <a:fillRef idx="1">
+                          <a:schemeClr val="accent1"/>
+                        </a:fillRef>
+                        <a:effectRef idx="0">
+                          <a:schemeClr val="accent1"/>
+                        </a:effectRef>
+                        <a:fontRef idx="minor">
+                          <a:schemeClr val="lt1"/>
+                        </a:fontRef>
+                      </wps:style>
+                      <wps:bodyPr rot="0" spcFirstLastPara="0" vertOverflow="overflow" horzOverflow="overflow" vert="horz" wrap="square" lIns="91440" tIns="45720" rIns="91440" bIns="45720" numCol="1" spcCol="0" rtlCol="0" fromWordArt="0" anchor="ctr" anchorCtr="0" forceAA="0" compatLnSpc="1">
+                        <a:prstTxWarp prst="textNoShape">
+                          <a:avLst/>
+                        </a:prstTxWarp>
+                        <a:noAutofit/>
+                      </wps:bodyPr>
+                    </wps:wsp>
+                  </a:graphicData>
+                </a:graphic>
+                <wp14:sizeRelH relativeFrom="margin">
+                  <wp14:pctWidth>0</wp14:pctWidth>
+                </wp14:sizeRelH>
+                <wp14:sizeRelV relativeFrom="margin">
+                  <wp14:pctHeight>0</wp14:pctHeight>
+                </wp14:sizeRelV>
+              </wp:anchor>
+            </w:drawing>
+          </mc:Choice>
+          <mc:Fallback>
+            <w:pict>
+              <v:oval w14:anchorId="0F186FCA" id="Oval 2" o:spid="_x0000_s1026" style="position:absolute;margin-left:286.55pt;margin-top:154.1pt;width:28.8pt;height:100.2pt;z-index:251659264;visibility:visible;mso-wrap-style:square;mso-width-percent:0;mso-height-percent:0;mso-wrap-distance-left:9pt;mso-wrap-distance-top:0;mso-wrap-distance-right:9pt;mso-wrap-distance-bottom:0;mso-position-horizontal:absolute;mso-position-horizontal-relative:text;mso-position-vertical:absolute;mso-position-vertical-relative:text;mso-width-percent:0;mso-height-percent:0;mso-width-relative:margin;mso-height-relative:margin;v-text-anchor:middle" o:gfxdata="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" filled="f" strokecolor="red" strokeweight="2pt"/>
+            </w:pict>
+          </mc:Fallback>
+        </mc:AlternateContent>
+      </w:r>
+      <w:r>
+        <w:rPr>
+          <w:noProof/>
+        </w:rPr>
+        <w:drawing>
+          <wp:inline distT="0" distB="0" distL="0" distR="0" wp14:anchorId="7ED5A19A" wp14:editId="2299B804">
+            <wp:extent cx="6642100" cy="3986530"/>
+            <wp:effectExtent l="0" t="0" r="6350" b="0"/>
+            <wp:docPr id="918457391" name="Picture 1"/>
+            <wp:cNvGraphicFramePr>
+              <a:graphicFrameLocks xmlns:a="http://schemas.openxmlformats.org/drawingml/2006/main" noChangeAspect="1"/>
+            </wp:cNvGraphicFramePr>
+            <a:graphic xmlns:a="http://schemas.openxmlformats.org/drawingml/2006/main">
+              <a:graphicData uri="http://schemas.openxmlformats.org/drawingml/2006/picture">
+                <pic:pic xmlns:pic="http://schemas.openxmlformats.org/drawingml/2006/picture">
+                  <pic:nvPicPr>
+                    <pic:cNvPr id="0" name="Picture 3"/>
+                    <pic:cNvPicPr>
+                      <a:picLocks noChangeAspect="1" noChangeArrowheads="1"/>
+                    </pic:cNvPicPr>
+                  </pic:nvPicPr>
+                  <pic:blipFill>
+                    <a:blip r:embed="rId17">
+                      <a:extLst>
+                        <a:ext uri="{28A0092B-C50C-407E-A947-70E740481C1C}">
+                          <a14:useLocalDpi xmlns:a14="http://schemas.microsoft.com/office/drawing/2010/main" val="0"/>
+                        </a:ext>
+                      </a:extLst>
+                    </a:blip>
+                    <a:srcRect/>
+                    <a:stretch>
+                      <a:fillRect/>
+                    </a:stretch>
+                  </pic:blipFill>
+                  <pic:spPr bwMode="auto">
+                    <a:xfrm>
+                      <a:off x="0" y="0"/>
+                      <a:ext cx="6642100" cy="3986530"/>
+                    </a:xfrm>
+                    <a:prstGeom prst="rect">
+                      <a:avLst/>
+                    </a:prstGeom>
+                    <a:noFill/>
+                    <a:ln>
+                      <a:noFill/>
+                    </a:ln>
+                  </pic:spPr>
+                </pic:pic>
+              </a:graphicData>
+            </a:graphic>
+          </wp:inline>
+        </w:drawing>
+      </w:r>
+    </w:p>
+    <w:p>
+      <w:r>
+        <w:t>There seem to be some known issues related to clock stretching:</w:t>
+      </w:r>
+    </w:p>
+    <w:p/>
+    <w:p>
+      <w:hyperlink r:id="rId18" w:history="1">
+        <w:r>
+          <w:rPr>
+            <w:rStyle w:val="Hyperlink"/>
+          </w:rPr>
+          <w:t>https://raspberrypi.stackexchange.com/questions/91410/rpi-to-arduino-i2c-block-data-read-fails-with-errno-121-remote-i-o-error-pyt</w:t>
+        </w:r>
+      </w:hyperlink>
+    </w:p>
+    <w:p>
+      <w:hyperlink r:id="rId19" w:history="1">
+        <w:r>
+          <w:rPr>
+            <w:rStyle w:val="Hyperlink"/>
+          </w:rPr>
+          <w:t>https://github.com/raspberrypi/linux/issues/4884</w:t>
+        </w:r>
+      </w:hyperlink>
+    </w:p>
+    <w:p>
+      <w:hyperlink r:id="rId20" w:history="1">
+        <w:r>
+          <w:rPr>
+            <w:rStyle w:val="Hyperlink"/>
+          </w:rPr>
+          <w:t>https://github.com/raspberrypi/linux/issues/254</w:t>
+        </w:r>
+      </w:hyperlink>
+    </w:p>
+    <w:p>
+      <w:r>
+        <w:t xml:space="preserve">The pragmatic thing to do is to edit the message format so that bit is not used. </w:t>
+      </w:r>
+    </w:p>
+    <w:p/>
+    <w:p>
+      <w:pPr>
         <w:pStyle w:val="Heading1"/>
       </w:pPr>
       <w:r>
@@ -12892,7 +13517,6 @@
     </w:p>
     <w:p>
       <w:r>
-        <w:lastRenderedPageBreak/>
         <w:t>Encoders and pushbuttons can all push data to Thetis. It will not be practical to have Thetis push data to the panel (there is no longer a specific CAT instance to be used)</w:t>
       </w:r>
       <w:r>
@@ -13360,6 +13984,7 @@
               <w:spacing w:after="0" w:line="240" w:lineRule="auto"/>
             </w:pPr>
             <w:r>
+              <w:lastRenderedPageBreak/>
               <w:t>10</w:t>
             </w:r>
           </w:p>
@@ -13556,16 +14181,22 @@
               </w:rPr>
               <w:t xml:space="preserve">Get: </w:t>
             </w:r>
+            <w:proofErr w:type="gramStart"/>
             <w:r>
               <w:t>ZZXV;</w:t>
             </w:r>
-          </w:p>
-          <w:p>
-            <w:pPr>
-              <w:spacing w:after="0" w:line="240" w:lineRule="auto"/>
-            </w:pPr>
-            <w:r>
-              <w:t>Ans: ZZXVNNN</w:t>
+            <w:proofErr w:type="gramEnd"/>
+          </w:p>
+          <w:p>
+            <w:pPr>
+              <w:spacing w:after="0" w:line="240" w:lineRule="auto"/>
+            </w:pPr>
+            <w:r>
+              <w:t xml:space="preserve">Ans: </w:t>
+            </w:r>
+            <w:proofErr w:type="gramStart"/>
+            <w:r>
+              <w:t>ZZXVNNN</w:t>
             </w:r>
             <w:r>
               <w:t>N</w:t>
@@ -13573,6 +14204,7 @@
             <w:r>
               <w:t>;</w:t>
             </w:r>
+            <w:proofErr w:type="gramEnd"/>
           </w:p>
           <w:p>
             <w:pPr>
@@ -13717,29 +14349,45 @@
               <w:rPr>
                 <w:color w:val="000000" w:themeColor="text1"/>
               </w:rPr>
-              <w:t>Get: ZZUT;</w:t>
-            </w:r>
-          </w:p>
-          <w:p>
-            <w:pPr>
-              <w:spacing w:after="0" w:line="240" w:lineRule="auto"/>
+              <w:t xml:space="preserve">Get: </w:t>
+            </w:r>
+            <w:proofErr w:type="gramStart"/>
+            <w:r>
               <w:rPr>
                 <w:color w:val="000000" w:themeColor="text1"/>
               </w:rPr>
-            </w:pPr>
-            <w:r>
+              <w:t>ZZUT;</w:t>
+            </w:r>
+            <w:proofErr w:type="gramEnd"/>
+          </w:p>
+          <w:p>
+            <w:pPr>
+              <w:spacing w:after="0" w:line="240" w:lineRule="auto"/>
               <w:rPr>
                 <w:color w:val="000000" w:themeColor="text1"/>
               </w:rPr>
-              <w:t>Ans: ZZUTN;</w:t>
-            </w:r>
-          </w:p>
-          <w:p>
-            <w:pPr>
-              <w:spacing w:after="0" w:line="240" w:lineRule="auto"/>
+            </w:pPr>
+            <w:r>
               <w:rPr>
                 <w:color w:val="000000" w:themeColor="text1"/>
               </w:rPr>
+              <w:t xml:space="preserve">Ans: </w:t>
+            </w:r>
+            <w:proofErr w:type="gramStart"/>
+            <w:r>
+              <w:rPr>
+                <w:color w:val="000000" w:themeColor="text1"/>
+              </w:rPr>
+              <w:t>ZZUTN;</w:t>
+            </w:r>
+            <w:proofErr w:type="gramEnd"/>
+          </w:p>
+          <w:p>
+            <w:pPr>
+              <w:spacing w:after="0" w:line="240" w:lineRule="auto"/>
+              <w:rPr>
+                <w:color w:val="000000" w:themeColor="text1"/>
+              </w:rPr>
             </w:pPr>
           </w:p>
         </w:tc>
@@ -13758,8 +14406,16 @@
               <w:rPr>
                 <w:color w:val="000000" w:themeColor="text1"/>
               </w:rPr>
-              <w:t>N=0: off;</w:t>
-            </w:r>
+              <w:t xml:space="preserve">N=0: </w:t>
+            </w:r>
+            <w:proofErr w:type="gramStart"/>
+            <w:r>
+              <w:rPr>
+                <w:color w:val="000000" w:themeColor="text1"/>
+              </w:rPr>
+              <w:t>off;</w:t>
+            </w:r>
+            <w:proofErr w:type="gramEnd"/>
           </w:p>
           <w:p>
             <w:pPr>
@@ -13806,73 +14462,73 @@
               <w:rPr>
                 <w:color w:val="000000" w:themeColor="text1"/>
               </w:rPr>
-              <w:t>Get: ZZ</w:t>
-            </w:r>
+              <w:t xml:space="preserve">Get: </w:t>
+            </w:r>
+            <w:proofErr w:type="gramStart"/>
             <w:r>
               <w:rPr>
                 <w:color w:val="000000" w:themeColor="text1"/>
               </w:rPr>
-              <w:t>YR</w:t>
-            </w:r>
-            <w:r>
+              <w:t>ZZYR;</w:t>
+            </w:r>
+            <w:proofErr w:type="gramEnd"/>
+          </w:p>
+          <w:p>
+            <w:pPr>
+              <w:spacing w:after="0" w:line="240" w:lineRule="auto"/>
               <w:rPr>
                 <w:color w:val="000000" w:themeColor="text1"/>
               </w:rPr>
-              <w:t>;</w:t>
-            </w:r>
-          </w:p>
-          <w:p>
-            <w:pPr>
-              <w:spacing w:after="0" w:line="240" w:lineRule="auto"/>
+            </w:pPr>
+            <w:r>
               <w:rPr>
                 <w:color w:val="000000" w:themeColor="text1"/>
               </w:rPr>
-            </w:pPr>
+              <w:t xml:space="preserve">Ans: </w:t>
+            </w:r>
+            <w:proofErr w:type="gramStart"/>
             <w:r>
               <w:rPr>
                 <w:color w:val="000000" w:themeColor="text1"/>
               </w:rPr>
-              <w:t>Ans: ZZ</w:t>
-            </w:r>
-            <w:r>
+              <w:t>ZZYRN;</w:t>
+            </w:r>
+            <w:proofErr w:type="gramEnd"/>
+          </w:p>
+          <w:p>
+            <w:pPr>
+              <w:spacing w:after="0" w:line="240" w:lineRule="auto"/>
               <w:rPr>
                 <w:color w:val="000000" w:themeColor="text1"/>
               </w:rPr>
-              <w:t>YR</w:t>
-            </w:r>
-            <w:r>
+            </w:pPr>
+          </w:p>
+        </w:tc>
+        <w:tc>
+          <w:tcPr>
+            <w:tcW w:w="3757" w:type="dxa"/>
+          </w:tcPr>
+          <w:p>
+            <w:pPr>
+              <w:spacing w:after="0" w:line="240" w:lineRule="auto"/>
               <w:rPr>
                 <w:color w:val="000000" w:themeColor="text1"/>
               </w:rPr>
-              <w:t>N;</w:t>
-            </w:r>
-          </w:p>
-          <w:p>
-            <w:pPr>
-              <w:spacing w:after="0" w:line="240" w:lineRule="auto"/>
+            </w:pPr>
+            <w:r>
               <w:rPr>
                 <w:color w:val="000000" w:themeColor="text1"/>
               </w:rPr>
-            </w:pPr>
-          </w:p>
-        </w:tc>
-        <w:tc>
-          <w:tcPr>
-            <w:tcW w:w="3757" w:type="dxa"/>
-          </w:tcPr>
-          <w:p>
-            <w:pPr>
-              <w:spacing w:after="0" w:line="240" w:lineRule="auto"/>
+              <w:t xml:space="preserve">N=0: </w:t>
+            </w:r>
+            <w:proofErr w:type="gramStart"/>
+            <w:r>
               <w:rPr>
                 <w:color w:val="000000" w:themeColor="text1"/>
               </w:rPr>
-            </w:pPr>
-            <w:r>
-              <w:rPr>
-                <w:color w:val="000000" w:themeColor="text1"/>
-              </w:rPr>
-              <w:t>N=0: RX1;</w:t>
-            </w:r>
+              <w:t>RX1;</w:t>
+            </w:r>
+            <w:proofErr w:type="gramEnd"/>
           </w:p>
           <w:p>
             <w:pPr>
@@ -13916,7 +14572,7 @@
       </w:r>
     </w:p>
     <w:p>
-      <w:hyperlink r:id="rId17" w:history="1">
+      <w:hyperlink r:id="rId21" w:history="1">
         <w:r>
           <w:rPr>
             <w:rStyle w:val="Hyperlink"/>
@@ -13953,7 +14609,7 @@
                     <pic:cNvPicPr/>
                   </pic:nvPicPr>
                   <pic:blipFill>
-                    <a:blip r:embed="rId18"/>
+                    <a:blip r:embed="rId22"/>
                     <a:stretch>
                       <a:fillRect/>
                     </a:stretch>
@@ -14070,7 +14726,7 @@
                     <pic:cNvPicPr/>
                   </pic:nvPicPr>
                   <pic:blipFill>
-                    <a:blip r:embed="rId19"/>
+                    <a:blip r:embed="rId23"/>
                     <a:stretch>
                       <a:fillRect/>
                     </a:stretch>
@@ -14158,7 +14814,15 @@
       </w:pPr>
       <w:r>
         <w:lastRenderedPageBreak/>
-        <w:t>Open the zip file and extract to your PC; for example into a folder “SDR” in “documents”</w:t>
+        <w:t xml:space="preserve">Open the zip file and extract to your PC; for </w:t>
+      </w:r>
+      <w:proofErr w:type="gramStart"/>
+      <w:r>
+        <w:t>example</w:t>
+      </w:r>
+      <w:proofErr w:type="gramEnd"/>
+      <w:r>
+        <w:t xml:space="preserve"> into a folder “SDR” in “documents”</w:t>
       </w:r>
     </w:p>
     <w:p>
@@ -14519,8 +15183,13 @@
     </w:p>
     <w:p/>
     <w:p>
-      <w:r>
-        <w:t>Finally you need to upload the code to your Arduino:</w:t>
+      <w:proofErr w:type="gramStart"/>
+      <w:r>
+        <w:t>Finally</w:t>
+      </w:r>
+      <w:proofErr w:type="gramEnd"/>
+      <w:r>
+        <w:t xml:space="preserve"> you need to upload the code to your Arduino:</w:t>
       </w:r>
     </w:p>
     <w:p>
@@ -14589,14 +15258,28 @@
         <w:rPr>
           <w:b/>
         </w:rPr>
-        <w:t>jtagmkII_initialize</w:t>
-      </w:r>
-      <w:proofErr w:type="spellEnd"/>
+        <w:t>jtagmkII_</w:t>
+      </w:r>
+      <w:proofErr w:type="gramStart"/>
       <w:r>
         <w:rPr>
           <w:b/>
         </w:rPr>
-        <w:t>(): Cannot locate “flash” and “boot” memories in description</w:t>
+        <w:t>initialize</w:t>
+      </w:r>
+      <w:proofErr w:type="spellEnd"/>
+      <w:r>
+        <w:rPr>
+          <w:b/>
+        </w:rPr>
+        <w:t>(</w:t>
+      </w:r>
+      <w:proofErr w:type="gramEnd"/>
+      <w:r>
+        <w:rPr>
+          <w:b/>
+        </w:rPr>
+        <w:t>): Cannot locate “flash” and “boot” memories in description</w:t>
       </w:r>
       <w:r>
         <w:t xml:space="preserve"> is reported for the Arduino Nano Every but this can be ignored)</w:t>
@@ -16742,6 +17425,18 @@
     <w:basedOn w:val="DefaultParagraphFont"/>
     <w:rsid w:val="00F24F8C"/>
   </w:style>
+  <w:style w:type="character" w:styleId="UnresolvedMention">
+    <w:name w:val="Unresolved Mention"/>
+    <w:basedOn w:val="DefaultParagraphFont"/>
+    <w:uiPriority w:val="99"/>
+    <w:semiHidden/>
+    <w:unhideWhenUsed/>
+    <w:rsid w:val="008D35EF"/>
+    <w:rPr>
+      <w:color w:val="605E5C"/>
+      <w:shd w:val="clear" w:color="auto" w:fill="E1DFDD"/>
+    </w:rPr>
+  </w:style>
 </w:styles>
 </file>
 

</xml_diff>

<commit_message>
moved over to "Serial1" proper serial port, not USB
</commit_message>
<xml_diff>
--- a/documentation/G2 mk2 front panel Notes.docx
+++ b/documentation/G2 mk2 front panel Notes.docx
@@ -9471,7 +9471,7 @@
           <v:shape id="_x0000_i1025" type="#_x0000_t75" style="width:372.9pt;height:226.75pt" o:ole="">
             <v:imagedata r:id="rId13" o:title=""/>
           </v:shape>
-          <o:OLEObject Type="Embed" ProgID="Visio.Drawing.11" ShapeID="_x0000_i1025" DrawAspect="Content" ObjectID="_1783520694" r:id="rId14"/>
+          <o:OLEObject Type="Embed" ProgID="Visio.Drawing.11" ShapeID="_x0000_i1025" DrawAspect="Content" ObjectID="_1784202352" r:id="rId14"/>
         </w:object>
       </w:r>
     </w:p>
@@ -9887,7 +9887,7 @@
           <v:shape id="_x0000_i1026" type="#_x0000_t75" style="width:297.65pt;height:302.5pt" o:ole="">
             <v:imagedata r:id="rId15" o:title=""/>
           </v:shape>
-          <o:OLEObject Type="Embed" ProgID="Visio.Drawing.11" ShapeID="_x0000_i1026" DrawAspect="Content" ObjectID="_1783520695" r:id="rId16"/>
+          <o:OLEObject Type="Embed" ProgID="Visio.Drawing.11" ShapeID="_x0000_i1026" DrawAspect="Content" ObjectID="_1784202353" r:id="rId16"/>
         </w:object>
       </w:r>
     </w:p>
@@ -14070,13 +14070,8 @@
               <w:keepNext/>
               <w:spacing w:after="0" w:line="240" w:lineRule="auto"/>
             </w:pPr>
-            <w:proofErr w:type="spellStart"/>
-            <w:r>
-              <w:t>ZZZInnm</w:t>
-            </w:r>
-            <w:proofErr w:type="spellEnd"/>
-            <w:r>
-              <w:t>;</w:t>
+            <w:r>
+              <w:t>ZZZInnm;</w:t>
             </w:r>
           </w:p>
         </w:tc>
@@ -17064,13 +17059,547 @@
         <w:t xml:space="preserve">Indicators should give an “on/off” indication associated with the control they are paired with. </w:t>
       </w:r>
     </w:p>
+    <w:tbl>
+      <w:tblPr>
+        <w:tblStyle w:val="TableGrid"/>
+        <w:tblW w:w="0" w:type="auto"/>
+        <w:tblLook w:val="04A0" w:firstRow="1" w:lastRow="0" w:firstColumn="1" w:lastColumn="0" w:noHBand="0" w:noVBand="1"/>
+      </w:tblPr>
+      <w:tblGrid>
+        <w:gridCol w:w="1129"/>
+        <w:gridCol w:w="1843"/>
+        <w:gridCol w:w="5954"/>
+      </w:tblGrid>
+      <w:tr>
+        <w:tc>
+          <w:tcPr>
+            <w:tcW w:w="1129" w:type="dxa"/>
+          </w:tcPr>
+          <w:p>
+            <w:pPr>
+              <w:spacing w:after="0" w:line="240" w:lineRule="auto"/>
+              <w:rPr>
+                <w:b/>
+                <w:bCs/>
+              </w:rPr>
+            </w:pPr>
+            <w:r>
+              <w:rPr>
+                <w:b/>
+                <w:bCs/>
+              </w:rPr>
+              <w:t>Indicator</w:t>
+            </w:r>
+          </w:p>
+        </w:tc>
+        <w:tc>
+          <w:tcPr>
+            <w:tcW w:w="1843" w:type="dxa"/>
+          </w:tcPr>
+          <w:p>
+            <w:pPr>
+              <w:spacing w:after="0" w:line="240" w:lineRule="auto"/>
+              <w:rPr>
+                <w:b/>
+                <w:bCs/>
+              </w:rPr>
+            </w:pPr>
+            <w:r>
+              <w:rPr>
+                <w:b/>
+                <w:bCs/>
+              </w:rPr>
+              <w:t>Suggested function</w:t>
+            </w:r>
+          </w:p>
+        </w:tc>
+        <w:tc>
+          <w:tcPr>
+            <w:tcW w:w="5954" w:type="dxa"/>
+          </w:tcPr>
+          <w:p>
+            <w:pPr>
+              <w:spacing w:after="0" w:line="240" w:lineRule="auto"/>
+              <w:rPr>
+                <w:b/>
+                <w:bCs/>
+              </w:rPr>
+            </w:pPr>
+            <w:r>
+              <w:rPr>
+                <w:b/>
+                <w:bCs/>
+              </w:rPr>
+              <w:t>Lit when</w:t>
+            </w:r>
+          </w:p>
+        </w:tc>
+      </w:tr>
+      <w:tr>
+        <w:tc>
+          <w:tcPr>
+            <w:tcW w:w="1129" w:type="dxa"/>
+          </w:tcPr>
+          <w:p>
+            <w:pPr>
+              <w:spacing w:after="0" w:line="240" w:lineRule="auto"/>
+            </w:pPr>
+            <w:r>
+              <w:t>1</w:t>
+            </w:r>
+          </w:p>
+        </w:tc>
+        <w:tc>
+          <w:tcPr>
+            <w:tcW w:w="1843" w:type="dxa"/>
+          </w:tcPr>
+          <w:p>
+            <w:pPr>
+              <w:spacing w:after="0" w:line="240" w:lineRule="auto"/>
+            </w:pPr>
+            <w:r>
+              <w:t>MOX</w:t>
+            </w:r>
+          </w:p>
+        </w:tc>
+        <w:tc>
+          <w:tcPr>
+            <w:tcW w:w="5954" w:type="dxa"/>
+          </w:tcPr>
+          <w:p>
+            <w:pPr>
+              <w:spacing w:after="0" w:line="240" w:lineRule="auto"/>
+            </w:pPr>
+            <w:r>
+              <w:t>MOX is active</w:t>
+            </w:r>
+          </w:p>
+        </w:tc>
+      </w:tr>
+      <w:tr>
+        <w:tc>
+          <w:tcPr>
+            <w:tcW w:w="1129" w:type="dxa"/>
+          </w:tcPr>
+          <w:p>
+            <w:pPr>
+              <w:spacing w:after="0" w:line="240" w:lineRule="auto"/>
+            </w:pPr>
+            <w:r>
+              <w:t>2</w:t>
+            </w:r>
+          </w:p>
+        </w:tc>
+        <w:tc>
+          <w:tcPr>
+            <w:tcW w:w="1843" w:type="dxa"/>
+          </w:tcPr>
+          <w:p>
+            <w:pPr>
+              <w:spacing w:after="0" w:line="240" w:lineRule="auto"/>
+            </w:pPr>
+            <w:r>
+              <w:t>TUNE</w:t>
+            </w:r>
+          </w:p>
+        </w:tc>
+        <w:tc>
+          <w:tcPr>
+            <w:tcW w:w="5954" w:type="dxa"/>
+          </w:tcPr>
+          <w:p>
+            <w:pPr>
+              <w:spacing w:after="0" w:line="240" w:lineRule="auto"/>
+            </w:pPr>
+            <w:r>
+              <w:t>TUNE is active</w:t>
+            </w:r>
+          </w:p>
+        </w:tc>
+      </w:tr>
+      <w:tr>
+        <w:tc>
+          <w:tcPr>
+            <w:tcW w:w="1129" w:type="dxa"/>
+          </w:tcPr>
+          <w:p>
+            <w:pPr>
+              <w:spacing w:after="0" w:line="240" w:lineRule="auto"/>
+            </w:pPr>
+            <w:r>
+              <w:lastRenderedPageBreak/>
+              <w:t>3</w:t>
+            </w:r>
+          </w:p>
+        </w:tc>
+        <w:tc>
+          <w:tcPr>
+            <w:tcW w:w="1843" w:type="dxa"/>
+          </w:tcPr>
+          <w:p>
+            <w:pPr>
+              <w:spacing w:after="0" w:line="240" w:lineRule="auto"/>
+            </w:pPr>
+            <w:r>
+              <w:t>2 TONE</w:t>
+            </w:r>
+          </w:p>
+        </w:tc>
+        <w:tc>
+          <w:tcPr>
+            <w:tcW w:w="5954" w:type="dxa"/>
+          </w:tcPr>
+          <w:p>
+            <w:pPr>
+              <w:spacing w:after="0" w:line="240" w:lineRule="auto"/>
+            </w:pPr>
+            <w:r>
+              <w:t>Puresignal is enabled</w:t>
+            </w:r>
+          </w:p>
+        </w:tc>
+      </w:tr>
+      <w:tr>
+        <w:tc>
+          <w:tcPr>
+            <w:tcW w:w="1129" w:type="dxa"/>
+          </w:tcPr>
+          <w:p>
+            <w:pPr>
+              <w:spacing w:after="0" w:line="240" w:lineRule="auto"/>
+            </w:pPr>
+            <w:r>
+              <w:t>4</w:t>
+            </w:r>
+          </w:p>
+        </w:tc>
+        <w:tc>
+          <w:tcPr>
+            <w:tcW w:w="1843" w:type="dxa"/>
+          </w:tcPr>
+          <w:p>
+            <w:pPr>
+              <w:spacing w:after="0" w:line="240" w:lineRule="auto"/>
+            </w:pPr>
+            <w:r>
+              <w:t>ATU Red</w:t>
+            </w:r>
+          </w:p>
+        </w:tc>
+        <w:tc>
+          <w:tcPr>
+            <w:tcW w:w="5954" w:type="dxa"/>
+          </w:tcPr>
+          <w:p>
+            <w:pPr>
+              <w:spacing w:after="0" w:line="240" w:lineRule="auto"/>
+            </w:pPr>
+            <w:r>
+              <w:t>Auto Tune is enabled</w:t>
+            </w:r>
+          </w:p>
+        </w:tc>
+      </w:tr>
+      <w:tr>
+        <w:tc>
+          <w:tcPr>
+            <w:tcW w:w="1129" w:type="dxa"/>
+          </w:tcPr>
+          <w:p>
+            <w:pPr>
+              <w:spacing w:after="0" w:line="240" w:lineRule="auto"/>
+            </w:pPr>
+            <w:r>
+              <w:t>5</w:t>
+            </w:r>
+          </w:p>
+        </w:tc>
+        <w:tc>
+          <w:tcPr>
+            <w:tcW w:w="1843" w:type="dxa"/>
+          </w:tcPr>
+          <w:p>
+            <w:pPr>
+              <w:spacing w:after="0" w:line="240" w:lineRule="auto"/>
+            </w:pPr>
+            <w:r>
+              <w:t>ATU Green</w:t>
+            </w:r>
+          </w:p>
+        </w:tc>
+        <w:tc>
+          <w:tcPr>
+            <w:tcW w:w="5954" w:type="dxa"/>
+          </w:tcPr>
+          <w:p>
+            <w:pPr>
+              <w:spacing w:after="0" w:line="240" w:lineRule="auto"/>
+            </w:pPr>
+            <w:r>
+              <w:t>TBD</w:t>
+            </w:r>
+          </w:p>
+        </w:tc>
+      </w:tr>
+      <w:tr>
+        <w:tc>
+          <w:tcPr>
+            <w:tcW w:w="1129" w:type="dxa"/>
+          </w:tcPr>
+          <w:p>
+            <w:pPr>
+              <w:spacing w:after="0" w:line="240" w:lineRule="auto"/>
+            </w:pPr>
+            <w:r>
+              <w:t>6</w:t>
+            </w:r>
+          </w:p>
+        </w:tc>
+        <w:tc>
+          <w:tcPr>
+            <w:tcW w:w="1843" w:type="dxa"/>
+          </w:tcPr>
+          <w:p>
+            <w:pPr>
+              <w:spacing w:after="0" w:line="240" w:lineRule="auto"/>
+            </w:pPr>
+            <w:r>
+              <w:t>XIT</w:t>
+            </w:r>
+          </w:p>
+        </w:tc>
+        <w:tc>
+          <w:tcPr>
+            <w:tcW w:w="5954" w:type="dxa"/>
+          </w:tcPr>
+          <w:p>
+            <w:pPr>
+              <w:spacing w:after="0" w:line="240" w:lineRule="auto"/>
+            </w:pPr>
+            <w:r>
+              <w:t>XIT is active for selected/active RX</w:t>
+            </w:r>
+          </w:p>
+        </w:tc>
+      </w:tr>
+      <w:tr>
+        <w:tc>
+          <w:tcPr>
+            <w:tcW w:w="1129" w:type="dxa"/>
+          </w:tcPr>
+          <w:p>
+            <w:pPr>
+              <w:spacing w:after="0" w:line="240" w:lineRule="auto"/>
+            </w:pPr>
+            <w:r>
+              <w:t>7</w:t>
+            </w:r>
+          </w:p>
+        </w:tc>
+        <w:tc>
+          <w:tcPr>
+            <w:tcW w:w="1843" w:type="dxa"/>
+          </w:tcPr>
+          <w:p>
+            <w:pPr>
+              <w:spacing w:after="0" w:line="240" w:lineRule="auto"/>
+            </w:pPr>
+            <w:r>
+              <w:t>RIT</w:t>
+            </w:r>
+          </w:p>
+        </w:tc>
+        <w:tc>
+          <w:tcPr>
+            <w:tcW w:w="5954" w:type="dxa"/>
+          </w:tcPr>
+          <w:p>
+            <w:pPr>
+              <w:spacing w:after="0" w:line="240" w:lineRule="auto"/>
+            </w:pPr>
+            <w:r>
+              <w:t>RIT is active for selected/active RX</w:t>
+            </w:r>
+          </w:p>
+        </w:tc>
+      </w:tr>
+      <w:tr>
+        <w:tc>
+          <w:tcPr>
+            <w:tcW w:w="1129" w:type="dxa"/>
+          </w:tcPr>
+          <w:p>
+            <w:pPr>
+              <w:spacing w:after="0" w:line="240" w:lineRule="auto"/>
+            </w:pPr>
+            <w:r>
+              <w:t>8</w:t>
+            </w:r>
+          </w:p>
+        </w:tc>
+        <w:tc>
+          <w:tcPr>
+            <w:tcW w:w="1843" w:type="dxa"/>
+          </w:tcPr>
+          <w:p>
+            <w:pPr>
+              <w:spacing w:after="0" w:line="240" w:lineRule="auto"/>
+            </w:pPr>
+            <w:r>
+              <w:t>A/B</w:t>
+            </w:r>
+          </w:p>
+        </w:tc>
+        <w:tc>
+          <w:tcPr>
+            <w:tcW w:w="5954" w:type="dxa"/>
+          </w:tcPr>
+          <w:p>
+            <w:pPr>
+              <w:spacing w:after="0" w:line="240" w:lineRule="auto"/>
+            </w:pPr>
+            <w:r>
+              <w:t>Lit if VFO A is selected/RX1 is active</w:t>
+            </w:r>
+          </w:p>
+        </w:tc>
+      </w:tr>
+      <w:tr>
+        <w:tc>
+          <w:tcPr>
+            <w:tcW w:w="1129" w:type="dxa"/>
+          </w:tcPr>
+          <w:p>
+            <w:pPr>
+              <w:spacing w:after="0" w:line="240" w:lineRule="auto"/>
+            </w:pPr>
+            <w:r>
+              <w:t>9</w:t>
+            </w:r>
+          </w:p>
+        </w:tc>
+        <w:tc>
+          <w:tcPr>
+            <w:tcW w:w="1843" w:type="dxa"/>
+          </w:tcPr>
+          <w:p>
+            <w:pPr>
+              <w:spacing w:after="0" w:line="240" w:lineRule="auto"/>
+            </w:pPr>
+            <w:r>
+              <w:t>LOCK</w:t>
+            </w:r>
+          </w:p>
+        </w:tc>
+        <w:tc>
+          <w:tcPr>
+            <w:tcW w:w="5954" w:type="dxa"/>
+          </w:tcPr>
+          <w:p>
+            <w:pPr>
+              <w:spacing w:after="0" w:line="240" w:lineRule="auto"/>
+            </w:pPr>
+            <w:r>
+              <w:t xml:space="preserve">Lit </w:t>
+            </w:r>
+            <w:r>
+              <w:t>i</w:t>
+            </w:r>
+            <w:r>
+              <w:t>f selected/active VFO is locked</w:t>
+            </w:r>
+          </w:p>
+        </w:tc>
+      </w:tr>
+      <w:tr>
+        <w:tc>
+          <w:tcPr>
+            <w:tcW w:w="1129" w:type="dxa"/>
+          </w:tcPr>
+          <w:p>
+            <w:pPr>
+              <w:spacing w:after="0" w:line="240" w:lineRule="auto"/>
+            </w:pPr>
+            <w:r>
+              <w:t>10</w:t>
+            </w:r>
+          </w:p>
+        </w:tc>
+        <w:tc>
+          <w:tcPr>
+            <w:tcW w:w="1843" w:type="dxa"/>
+          </w:tcPr>
+          <w:p>
+            <w:pPr>
+              <w:spacing w:after="0" w:line="240" w:lineRule="auto"/>
+            </w:pPr>
+            <w:r>
+              <w:t>Band shift</w:t>
+            </w:r>
+          </w:p>
+        </w:tc>
+        <w:tc>
+          <w:tcPr>
+            <w:tcW w:w="5954" w:type="dxa"/>
+          </w:tcPr>
+          <w:p>
+            <w:pPr>
+              <w:spacing w:after="0" w:line="240" w:lineRule="auto"/>
+            </w:pPr>
+            <w:r>
+              <w:t>(not controllable remotely)</w:t>
+            </w:r>
+          </w:p>
+        </w:tc>
+      </w:tr>
+      <w:tr>
+        <w:tc>
+          <w:tcPr>
+            <w:tcW w:w="1129" w:type="dxa"/>
+          </w:tcPr>
+          <w:p>
+            <w:pPr>
+              <w:spacing w:after="0" w:line="240" w:lineRule="auto"/>
+            </w:pPr>
+            <w:r>
+              <w:t>11</w:t>
+            </w:r>
+          </w:p>
+        </w:tc>
+        <w:tc>
+          <w:tcPr>
+            <w:tcW w:w="1843" w:type="dxa"/>
+          </w:tcPr>
+          <w:p>
+            <w:pPr>
+              <w:spacing w:after="0" w:line="240" w:lineRule="auto"/>
+            </w:pPr>
+            <w:r>
+              <w:t>Encoder shift</w:t>
+            </w:r>
+          </w:p>
+        </w:tc>
+        <w:tc>
+          <w:tcPr>
+            <w:tcW w:w="5954" w:type="dxa"/>
+          </w:tcPr>
+          <w:p>
+            <w:pPr>
+              <w:spacing w:after="0" w:line="240" w:lineRule="auto"/>
+            </w:pPr>
+            <w:r>
+              <w:t>(not controllable remotely)</w:t>
+            </w:r>
+          </w:p>
+        </w:tc>
+      </w:tr>
+    </w:tbl>
     <w:p/>
     <w:p>
       <w:pPr>
         <w:pStyle w:val="Heading2"/>
       </w:pPr>
       <w:r>
-        <w:lastRenderedPageBreak/>
         <w:t>S</w:t>
       </w:r>
       <w:r>
@@ -18444,6 +18973,603 @@
         <w:pStyle w:val="Heading1"/>
       </w:pPr>
       <w:r>
+        <w:t>Raspberry pi changes</w:t>
+      </w:r>
+    </w:p>
+    <w:p>
+      <w:r>
+        <w:t xml:space="preserve">Pin 10 </w:t>
+      </w:r>
+      <w:r>
+        <w:t>(</w:t>
+      </w:r>
+      <w:r>
+        <w:t xml:space="preserve">GPIO18) </w:t>
+      </w:r>
+      <w:r>
+        <w:t>needs to be freed up:</w:t>
+      </w:r>
+    </w:p>
+    <w:p>
+      <w:pPr>
+        <w:pStyle w:val="ListParagraph"/>
+        <w:numPr>
+          <w:ilvl w:val="0"/>
+          <w:numId w:val="17"/>
+        </w:numPr>
+      </w:pPr>
+      <w:r>
+        <w:t>Open a terminal window</w:t>
+      </w:r>
+    </w:p>
+    <w:p>
+      <w:pPr>
+        <w:pStyle w:val="ListParagraph"/>
+        <w:numPr>
+          <w:ilvl w:val="0"/>
+          <w:numId w:val="17"/>
+        </w:numPr>
+        <w:rPr>
+          <w:b/>
+          <w:bCs/>
+        </w:rPr>
+      </w:pPr>
+      <w:proofErr w:type="spellStart"/>
+      <w:r>
+        <w:rPr>
+          <w:b/>
+          <w:bCs/>
+        </w:rPr>
+        <w:t>s</w:t>
+      </w:r>
+      <w:r>
+        <w:rPr>
+          <w:b/>
+          <w:bCs/>
+        </w:rPr>
+        <w:t>udo</w:t>
+      </w:r>
+      <w:proofErr w:type="spellEnd"/>
+      <w:r>
+        <w:rPr>
+          <w:b/>
+          <w:bCs/>
+        </w:rPr>
+        <w:t xml:space="preserve"> nano config.txt</w:t>
+      </w:r>
+    </w:p>
+    <w:p>
+      <w:pPr>
+        <w:pStyle w:val="ListParagraph"/>
+        <w:numPr>
+          <w:ilvl w:val="0"/>
+          <w:numId w:val="17"/>
+        </w:numPr>
+      </w:pPr>
+      <w:r>
+        <w:t>Fin</w:t>
+      </w:r>
+      <w:r>
+        <w:t>d</w:t>
+      </w:r>
+      <w:r>
+        <w:t xml:space="preserve"> the line</w:t>
+      </w:r>
+      <w:r>
+        <w:t>s</w:t>
+      </w:r>
+      <w:r>
+        <w:t xml:space="preserve"> with </w:t>
+      </w:r>
+      <w:proofErr w:type="spellStart"/>
+      <w:r>
+        <w:t>dtoverlay</w:t>
+      </w:r>
+      <w:proofErr w:type="spellEnd"/>
+      <w:r>
+        <w:t>=</w:t>
+      </w:r>
+      <w:proofErr w:type="spellStart"/>
+      <w:r>
+        <w:t>gpio</w:t>
+      </w:r>
+      <w:proofErr w:type="spellEnd"/>
+      <w:r>
+        <w:t>-shutdown</w:t>
+      </w:r>
+    </w:p>
+    <w:p>
+      <w:pPr>
+        <w:pStyle w:val="ListParagraph"/>
+        <w:numPr>
+          <w:ilvl w:val="0"/>
+          <w:numId w:val="17"/>
+        </w:numPr>
+      </w:pPr>
+      <w:r>
+        <w:t>Change them to read</w:t>
+      </w:r>
+    </w:p>
+    <w:p>
+      <w:pPr>
+        <w:ind w:left="1440"/>
+      </w:pPr>
+      <w:proofErr w:type="spellStart"/>
+      <w:r>
+        <w:t>d</w:t>
+      </w:r>
+      <w:r>
+        <w:t>toverlay</w:t>
+      </w:r>
+      <w:proofErr w:type="spellEnd"/>
+      <w:r>
+        <w:t>=</w:t>
+      </w:r>
+      <w:proofErr w:type="spellStart"/>
+      <w:r>
+        <w:t>gpio</w:t>
+      </w:r>
+      <w:proofErr w:type="spellEnd"/>
+      <w:r>
+        <w:t xml:space="preserve">-shutdown, </w:t>
+      </w:r>
+      <w:proofErr w:type="spellStart"/>
+      <w:r>
+        <w:t>gpio_pin</w:t>
+      </w:r>
+      <w:proofErr w:type="spellEnd"/>
+      <w:r>
+        <w:t>=</w:t>
+      </w:r>
+      <w:r>
+        <w:t>26</w:t>
+      </w:r>
+    </w:p>
+    <w:p>
+      <w:pPr>
+        <w:ind w:left="1440"/>
+      </w:pPr>
+      <w:proofErr w:type="spellStart"/>
+      <w:r>
+        <w:t>gpio</w:t>
+      </w:r>
+      <w:proofErr w:type="spellEnd"/>
+      <w:r>
+        <w:t>=18=</w:t>
+      </w:r>
+      <w:proofErr w:type="spellStart"/>
+      <w:r>
+        <w:t>op,dh</w:t>
+      </w:r>
+      <w:proofErr w:type="spellEnd"/>
+    </w:p>
+    <w:p>
+      <w:pPr>
+        <w:pStyle w:val="ListParagraph"/>
+        <w:numPr>
+          <w:ilvl w:val="0"/>
+          <w:numId w:val="17"/>
+        </w:numPr>
+      </w:pPr>
+      <w:r>
+        <w:t>save and close the file</w:t>
+      </w:r>
+    </w:p>
+    <w:p>
+      <w:pPr>
+        <w:pStyle w:val="ListParagraph"/>
+        <w:numPr>
+          <w:ilvl w:val="0"/>
+          <w:numId w:val="17"/>
+        </w:numPr>
+      </w:pPr>
+      <w:r>
+        <w:t>reboot</w:t>
+      </w:r>
+    </w:p>
+    <w:p>
+      <w:r>
+        <w:t>Serial port needs to be enabled:</w:t>
+      </w:r>
+    </w:p>
+    <w:p>
+      <w:pPr>
+        <w:pStyle w:val="ListParagraph"/>
+        <w:numPr>
+          <w:ilvl w:val="0"/>
+          <w:numId w:val="19"/>
+        </w:numPr>
+      </w:pPr>
+      <w:r>
+        <w:t xml:space="preserve">open </w:t>
+      </w:r>
+      <w:r>
+        <w:rPr>
+          <w:b/>
+          <w:bCs/>
+        </w:rPr>
+        <w:t>P</w:t>
+      </w:r>
+      <w:r>
+        <w:rPr>
+          <w:b/>
+          <w:bCs/>
+        </w:rPr>
+        <w:t>reference</w:t>
+      </w:r>
+      <w:r>
+        <w:rPr>
+          <w:b/>
+          <w:bCs/>
+        </w:rPr>
+        <w:t>s</w:t>
+      </w:r>
+      <w:r>
+        <w:rPr>
+          <w:b/>
+          <w:bCs/>
+        </w:rPr>
+        <w:t xml:space="preserve"> &gt; Raspberry pi configuration</w:t>
+      </w:r>
+    </w:p>
+    <w:p>
+      <w:pPr>
+        <w:pStyle w:val="ListParagraph"/>
+        <w:numPr>
+          <w:ilvl w:val="0"/>
+          <w:numId w:val="19"/>
+        </w:numPr>
+      </w:pPr>
+      <w:r>
+        <w:t xml:space="preserve">Select </w:t>
+      </w:r>
+      <w:r>
+        <w:rPr>
+          <w:b/>
+          <w:bCs/>
+        </w:rPr>
+        <w:t>I</w:t>
+      </w:r>
+      <w:r>
+        <w:rPr>
+          <w:b/>
+          <w:bCs/>
+        </w:rPr>
+        <w:t>nterfaces</w:t>
+      </w:r>
+      <w:r>
+        <w:t xml:space="preserve"> tab</w:t>
+      </w:r>
+    </w:p>
+    <w:p>
+      <w:pPr>
+        <w:pStyle w:val="ListParagraph"/>
+        <w:numPr>
+          <w:ilvl w:val="0"/>
+          <w:numId w:val="19"/>
+        </w:numPr>
+      </w:pPr>
+      <w:r>
+        <w:t>E</w:t>
+      </w:r>
+      <w:r>
+        <w:t xml:space="preserve">nable </w:t>
+      </w:r>
+      <w:r>
+        <w:rPr>
+          <w:b/>
+          <w:bCs/>
+        </w:rPr>
+        <w:t>S</w:t>
+      </w:r>
+      <w:r>
+        <w:rPr>
+          <w:b/>
+          <w:bCs/>
+        </w:rPr>
+        <w:t xml:space="preserve">erial </w:t>
+      </w:r>
+      <w:r>
+        <w:rPr>
+          <w:b/>
+          <w:bCs/>
+        </w:rPr>
+        <w:t>P</w:t>
+      </w:r>
+      <w:r>
+        <w:rPr>
+          <w:b/>
+          <w:bCs/>
+        </w:rPr>
+        <w:t>ort</w:t>
+      </w:r>
+    </w:p>
+    <w:p>
+      <w:pPr>
+        <w:pStyle w:val="ListParagraph"/>
+        <w:numPr>
+          <w:ilvl w:val="0"/>
+          <w:numId w:val="19"/>
+        </w:numPr>
+      </w:pPr>
+      <w:r>
+        <w:t xml:space="preserve">Disable </w:t>
+      </w:r>
+      <w:r>
+        <w:rPr>
+          <w:b/>
+          <w:bCs/>
+        </w:rPr>
+        <w:t>S</w:t>
+      </w:r>
+      <w:r>
+        <w:rPr>
+          <w:b/>
+          <w:bCs/>
+        </w:rPr>
+        <w:t xml:space="preserve">erial </w:t>
+      </w:r>
+      <w:r>
+        <w:rPr>
+          <w:b/>
+          <w:bCs/>
+        </w:rPr>
+        <w:t>C</w:t>
+      </w:r>
+      <w:r>
+        <w:rPr>
+          <w:b/>
+          <w:bCs/>
+        </w:rPr>
+        <w:t>onsole</w:t>
+      </w:r>
+    </w:p>
+    <w:p>
+      <w:pPr>
+        <w:pStyle w:val="ListParagraph"/>
+        <w:numPr>
+          <w:ilvl w:val="0"/>
+          <w:numId w:val="19"/>
+        </w:numPr>
+      </w:pPr>
+      <w:r>
+        <w:t>Click OK</w:t>
+      </w:r>
+    </w:p>
+    <w:p>
+      <w:r>
+        <w:rPr>
+          <w:noProof/>
+        </w:rPr>
+        <w:lastRenderedPageBreak/>
+        <w:drawing>
+          <wp:inline distT="0" distB="0" distL="0" distR="0" wp14:anchorId="0EB402AC" wp14:editId="7B4B3BFB">
+            <wp:extent cx="2973426" cy="2315144"/>
+            <wp:effectExtent l="0" t="0" r="0" b="9525"/>
+            <wp:docPr id="1903524294" name="Picture 1" descr="A screenshot of a computer&#10;&#10;Description automatically generated"/>
+            <wp:cNvGraphicFramePr>
+              <a:graphicFrameLocks xmlns:a="http://schemas.openxmlformats.org/drawingml/2006/main" noChangeAspect="1"/>
+            </wp:cNvGraphicFramePr>
+            <a:graphic xmlns:a="http://schemas.openxmlformats.org/drawingml/2006/main">
+              <a:graphicData uri="http://schemas.openxmlformats.org/drawingml/2006/picture">
+                <pic:pic xmlns:pic="http://schemas.openxmlformats.org/drawingml/2006/picture">
+                  <pic:nvPicPr>
+                    <pic:cNvPr id="1903524294" name="Picture 1" descr="A screenshot of a computer&#10;&#10;Description automatically generated"/>
+                    <pic:cNvPicPr/>
+                  </pic:nvPicPr>
+                  <pic:blipFill>
+                    <a:blip r:embed="rId21"/>
+                    <a:stretch>
+                      <a:fillRect/>
+                    </a:stretch>
+                  </pic:blipFill>
+                  <pic:spPr>
+                    <a:xfrm>
+                      <a:off x="0" y="0"/>
+                      <a:ext cx="2983319" cy="2322847"/>
+                    </a:xfrm>
+                    <a:prstGeom prst="rect">
+                      <a:avLst/>
+                    </a:prstGeom>
+                  </pic:spPr>
+                </pic:pic>
+              </a:graphicData>
+            </a:graphic>
+          </wp:inline>
+        </w:drawing>
+      </w:r>
+    </w:p>
+    <w:p/>
+    <w:p>
+      <w:r>
+        <w:t>Test the connection to the panel:</w:t>
+      </w:r>
+    </w:p>
+    <w:p>
+      <w:pPr>
+        <w:pStyle w:val="ListParagraph"/>
+        <w:numPr>
+          <w:ilvl w:val="0"/>
+          <w:numId w:val="20"/>
+        </w:numPr>
+      </w:pPr>
+      <w:r>
+        <w:t>Install minicom:</w:t>
+      </w:r>
+    </w:p>
+    <w:p>
+      <w:pPr>
+        <w:pStyle w:val="ListParagraph"/>
+        <w:numPr>
+          <w:ilvl w:val="0"/>
+          <w:numId w:val="20"/>
+        </w:numPr>
+        <w:rPr>
+          <w:b/>
+          <w:bCs/>
+        </w:rPr>
+      </w:pPr>
+      <w:proofErr w:type="spellStart"/>
+      <w:r>
+        <w:rPr>
+          <w:b/>
+          <w:bCs/>
+        </w:rPr>
+        <w:t>s</w:t>
+      </w:r>
+      <w:r>
+        <w:rPr>
+          <w:b/>
+          <w:bCs/>
+        </w:rPr>
+        <w:t>udo</w:t>
+      </w:r>
+      <w:proofErr w:type="spellEnd"/>
+      <w:r>
+        <w:rPr>
+          <w:b/>
+          <w:bCs/>
+        </w:rPr>
+        <w:t xml:space="preserve"> apt-get install minicom</w:t>
+      </w:r>
+    </w:p>
+    <w:p>
+      <w:pPr>
+        <w:pStyle w:val="ListParagraph"/>
+        <w:numPr>
+          <w:ilvl w:val="0"/>
+          <w:numId w:val="20"/>
+        </w:numPr>
+      </w:pPr>
+      <w:r>
+        <w:t xml:space="preserve">Type </w:t>
+      </w:r>
+      <w:r>
+        <w:rPr>
+          <w:b/>
+          <w:bCs/>
+        </w:rPr>
+        <w:t>minicom -D /dev/ttys0 -b 9600</w:t>
+      </w:r>
+    </w:p>
+    <w:p>
+      <w:pPr>
+        <w:pStyle w:val="ListParagraph"/>
+        <w:numPr>
+          <w:ilvl w:val="0"/>
+          <w:numId w:val="20"/>
+        </w:numPr>
+      </w:pPr>
+      <w:r>
+        <w:t xml:space="preserve">Type </w:t>
+      </w:r>
+      <w:proofErr w:type="spellStart"/>
+      <w:r>
+        <w:rPr>
+          <w:b/>
+          <w:bCs/>
+        </w:rPr>
+        <w:t>zzzs</w:t>
+      </w:r>
+      <w:proofErr w:type="spellEnd"/>
+      <w:r>
+        <w:rPr>
+          <w:b/>
+          <w:bCs/>
+        </w:rPr>
+        <w:t>;</w:t>
+      </w:r>
+    </w:p>
+    <w:p>
+      <w:pPr>
+        <w:pStyle w:val="ListParagraph"/>
+        <w:numPr>
+          <w:ilvl w:val="0"/>
+          <w:numId w:val="20"/>
+        </w:numPr>
+      </w:pPr>
+      <w:r>
+        <w:t>You should get a response</w:t>
+      </w:r>
+      <w:r>
+        <w:t xml:space="preserve"> like ZZZS0502009;</w:t>
+      </w:r>
+    </w:p>
+    <w:p>
+      <w:r>
+        <w:t>That means all the connectivity is in place</w:t>
+      </w:r>
+      <w:r>
+        <w:t>.</w:t>
+      </w:r>
+    </w:p>
+    <w:p/>
+    <w:p>
+      <w:r>
+        <w:t>(Note this configuration of config.txt is specific to the G2V2 panel; The earlier G2 panel needs the original configuration below)</w:t>
+      </w:r>
+    </w:p>
+    <w:p>
+      <w:pPr>
+        <w:ind w:left="1440"/>
+      </w:pPr>
+      <w:proofErr w:type="spellStart"/>
+      <w:r>
+        <w:t>dtoverlay</w:t>
+      </w:r>
+      <w:proofErr w:type="spellEnd"/>
+      <w:r>
+        <w:t>=</w:t>
+      </w:r>
+      <w:proofErr w:type="spellStart"/>
+      <w:r>
+        <w:t>gpio-shutdown,gpio_pin</w:t>
+      </w:r>
+      <w:proofErr w:type="spellEnd"/>
+      <w:r>
+        <w:t>=26</w:t>
+      </w:r>
+    </w:p>
+    <w:p>
+      <w:pPr>
+        <w:ind w:left="1440"/>
+      </w:pPr>
+      <w:proofErr w:type="spellStart"/>
+      <w:r>
+        <w:t>gpio</w:t>
+      </w:r>
+      <w:proofErr w:type="spellEnd"/>
+      <w:r>
+        <w:t>=15=</w:t>
+      </w:r>
+      <w:proofErr w:type="spellStart"/>
+      <w:r>
+        <w:t>op,dh</w:t>
+      </w:r>
+      <w:proofErr w:type="spellEnd"/>
+    </w:p>
+    <w:p>
+      <w:r>
+        <w:t xml:space="preserve">not sure where this should be documented: p2app has support for the original G2 and the G2V2 panel, by autodetection. The G2 panel code can be configured for “original” Thetis (emulating Andromeda) or </w:t>
+      </w:r>
+      <w:r>
+        <w:t xml:space="preserve">G2 (emulating a “stripped down” G2 panel). For andromeda emulation, uncomment </w:t>
+      </w:r>
+      <w:r>
+        <w:t>#defined LEGACYANDROMEDA 1</w:t>
+      </w:r>
+    </w:p>
+    <w:p>
+      <w:r>
+        <w:t xml:space="preserve">This should be removed from use once the G2 supported Thetis is readily available. </w:t>
+      </w:r>
+    </w:p>
+    <w:p/>
+    <w:p>
+      <w:pPr>
+        <w:pStyle w:val="Heading1"/>
+      </w:pPr>
+      <w:r>
         <w:t>Arduino Software Installation</w:t>
       </w:r>
     </w:p>
@@ -18466,7 +19592,7 @@
       </w:r>
     </w:p>
     <w:p>
-      <w:hyperlink r:id="rId21" w:history="1">
+      <w:hyperlink r:id="rId22" w:history="1">
         <w:r>
           <w:rPr>
             <w:rStyle w:val="Hyperlink"/>
@@ -18503,7 +19629,7 @@
                     <pic:cNvPicPr/>
                   </pic:nvPicPr>
                   <pic:blipFill>
-                    <a:blip r:embed="rId22"/>
+                    <a:blip r:embed="rId23"/>
                     <a:stretch>
                       <a:fillRect/>
                     </a:stretch>
@@ -18620,7 +19746,7 @@
                     <pic:cNvPicPr/>
                   </pic:nvPicPr>
                   <pic:blipFill>
-                    <a:blip r:embed="rId23"/>
+                    <a:blip r:embed="rId24"/>
                     <a:stretch>
                       <a:fillRect/>
                     </a:stretch>
@@ -20319,6 +21445,95 @@
     </w:lvl>
   </w:abstractNum>
   <w:abstractNum w:abstractNumId="12" w15:restartNumberingAfterBreak="0">
+    <w:nsid w:val="59C76071"/>
+    <w:multiLevelType w:val="hybridMultilevel"/>
+    <w:tmpl w:val="FCA283FA"/>
+    <w:lvl w:ilvl="0" w:tplc="0809000F">
+      <w:start w:val="1"/>
+      <w:numFmt w:val="decimal"/>
+      <w:lvlText w:val="%1."/>
+      <w:lvlJc w:val="left"/>
+      <w:pPr>
+        <w:ind w:left="720" w:hanging="360"/>
+      </w:pPr>
+      <w:rPr>
+        <w:rFonts w:hint="default"/>
+      </w:rPr>
+    </w:lvl>
+    <w:lvl w:ilvl="1" w:tplc="08090019" w:tentative="1">
+      <w:start w:val="1"/>
+      <w:numFmt w:val="lowerLetter"/>
+      <w:lvlText w:val="%2."/>
+      <w:lvlJc w:val="left"/>
+      <w:pPr>
+        <w:ind w:left="1440" w:hanging="360"/>
+      </w:pPr>
+    </w:lvl>
+    <w:lvl w:ilvl="2" w:tplc="0809001B" w:tentative="1">
+      <w:start w:val="1"/>
+      <w:numFmt w:val="lowerRoman"/>
+      <w:lvlText w:val="%3."/>
+      <w:lvlJc w:val="right"/>
+      <w:pPr>
+        <w:ind w:left="2160" w:hanging="180"/>
+      </w:pPr>
+    </w:lvl>
+    <w:lvl w:ilvl="3" w:tplc="0809000F" w:tentative="1">
+      <w:start w:val="1"/>
+      <w:numFmt w:val="decimal"/>
+      <w:lvlText w:val="%4."/>
+      <w:lvlJc w:val="left"/>
+      <w:pPr>
+        <w:ind w:left="2880" w:hanging="360"/>
+      </w:pPr>
+    </w:lvl>
+    <w:lvl w:ilvl="4" w:tplc="08090019" w:tentative="1">
+      <w:start w:val="1"/>
+      <w:numFmt w:val="lowerLetter"/>
+      <w:lvlText w:val="%5."/>
+      <w:lvlJc w:val="left"/>
+      <w:pPr>
+        <w:ind w:left="3600" w:hanging="360"/>
+      </w:pPr>
+    </w:lvl>
+    <w:lvl w:ilvl="5" w:tplc="0809001B" w:tentative="1">
+      <w:start w:val="1"/>
+      <w:numFmt w:val="lowerRoman"/>
+      <w:lvlText w:val="%6."/>
+      <w:lvlJc w:val="right"/>
+      <w:pPr>
+        <w:ind w:left="4320" w:hanging="180"/>
+      </w:pPr>
+    </w:lvl>
+    <w:lvl w:ilvl="6" w:tplc="0809000F" w:tentative="1">
+      <w:start w:val="1"/>
+      <w:numFmt w:val="decimal"/>
+      <w:lvlText w:val="%7."/>
+      <w:lvlJc w:val="left"/>
+      <w:pPr>
+        <w:ind w:left="5040" w:hanging="360"/>
+      </w:pPr>
+    </w:lvl>
+    <w:lvl w:ilvl="7" w:tplc="08090019" w:tentative="1">
+      <w:start w:val="1"/>
+      <w:numFmt w:val="lowerLetter"/>
+      <w:lvlText w:val="%8."/>
+      <w:lvlJc w:val="left"/>
+      <w:pPr>
+        <w:ind w:left="5760" w:hanging="360"/>
+      </w:pPr>
+    </w:lvl>
+    <w:lvl w:ilvl="8" w:tplc="0809001B" w:tentative="1">
+      <w:start w:val="1"/>
+      <w:numFmt w:val="lowerRoman"/>
+      <w:lvlText w:val="%9."/>
+      <w:lvlJc w:val="right"/>
+      <w:pPr>
+        <w:ind w:left="6480" w:hanging="180"/>
+      </w:pPr>
+    </w:lvl>
+  </w:abstractNum>
+  <w:abstractNum w:abstractNumId="13" w15:restartNumberingAfterBreak="0">
     <w:nsid w:val="5B81235E"/>
     <w:multiLevelType w:val="hybridMultilevel"/>
     <w:tmpl w:val="205E21FE"/>
@@ -20431,7 +21646,7 @@
       </w:rPr>
     </w:lvl>
   </w:abstractNum>
-  <w:abstractNum w:abstractNumId="13" w15:restartNumberingAfterBreak="0">
+  <w:abstractNum w:abstractNumId="14" w15:restartNumberingAfterBreak="0">
     <w:nsid w:val="5D3048DA"/>
     <w:multiLevelType w:val="hybridMultilevel"/>
     <w:tmpl w:val="1EDE6AE6"/>
@@ -20517,7 +21732,7 @@
       </w:pPr>
     </w:lvl>
   </w:abstractNum>
-  <w:abstractNum w:abstractNumId="14" w15:restartNumberingAfterBreak="0">
+  <w:abstractNum w:abstractNumId="15" w15:restartNumberingAfterBreak="0">
     <w:nsid w:val="61820A7C"/>
     <w:multiLevelType w:val="multilevel"/>
     <w:tmpl w:val="08090025"/>
@@ -20612,7 +21827,265 @@
       </w:pPr>
     </w:lvl>
   </w:abstractNum>
-  <w:abstractNum w:abstractNumId="15" w15:restartNumberingAfterBreak="0">
+  <w:abstractNum w:abstractNumId="16" w15:restartNumberingAfterBreak="0">
+    <w:nsid w:val="65CF10AF"/>
+    <w:multiLevelType w:val="hybridMultilevel"/>
+    <w:tmpl w:val="1F845F5E"/>
+    <w:lvl w:ilvl="0" w:tplc="0809000F">
+      <w:start w:val="1"/>
+      <w:numFmt w:val="decimal"/>
+      <w:lvlText w:val="%1."/>
+      <w:lvlJc w:val="left"/>
+      <w:pPr>
+        <w:ind w:left="720" w:hanging="360"/>
+      </w:pPr>
+    </w:lvl>
+    <w:lvl w:ilvl="1" w:tplc="08090019" w:tentative="1">
+      <w:start w:val="1"/>
+      <w:numFmt w:val="lowerLetter"/>
+      <w:lvlText w:val="%2."/>
+      <w:lvlJc w:val="left"/>
+      <w:pPr>
+        <w:ind w:left="1440" w:hanging="360"/>
+      </w:pPr>
+    </w:lvl>
+    <w:lvl w:ilvl="2" w:tplc="0809001B" w:tentative="1">
+      <w:start w:val="1"/>
+      <w:numFmt w:val="lowerRoman"/>
+      <w:lvlText w:val="%3."/>
+      <w:lvlJc w:val="right"/>
+      <w:pPr>
+        <w:ind w:left="2160" w:hanging="180"/>
+      </w:pPr>
+    </w:lvl>
+    <w:lvl w:ilvl="3" w:tplc="0809000F" w:tentative="1">
+      <w:start w:val="1"/>
+      <w:numFmt w:val="decimal"/>
+      <w:lvlText w:val="%4."/>
+      <w:lvlJc w:val="left"/>
+      <w:pPr>
+        <w:ind w:left="2880" w:hanging="360"/>
+      </w:pPr>
+    </w:lvl>
+    <w:lvl w:ilvl="4" w:tplc="08090019" w:tentative="1">
+      <w:start w:val="1"/>
+      <w:numFmt w:val="lowerLetter"/>
+      <w:lvlText w:val="%5."/>
+      <w:lvlJc w:val="left"/>
+      <w:pPr>
+        <w:ind w:left="3600" w:hanging="360"/>
+      </w:pPr>
+    </w:lvl>
+    <w:lvl w:ilvl="5" w:tplc="0809001B" w:tentative="1">
+      <w:start w:val="1"/>
+      <w:numFmt w:val="lowerRoman"/>
+      <w:lvlText w:val="%6."/>
+      <w:lvlJc w:val="right"/>
+      <w:pPr>
+        <w:ind w:left="4320" w:hanging="180"/>
+      </w:pPr>
+    </w:lvl>
+    <w:lvl w:ilvl="6" w:tplc="0809000F" w:tentative="1">
+      <w:start w:val="1"/>
+      <w:numFmt w:val="decimal"/>
+      <w:lvlText w:val="%7."/>
+      <w:lvlJc w:val="left"/>
+      <w:pPr>
+        <w:ind w:left="5040" w:hanging="360"/>
+      </w:pPr>
+    </w:lvl>
+    <w:lvl w:ilvl="7" w:tplc="08090019" w:tentative="1">
+      <w:start w:val="1"/>
+      <w:numFmt w:val="lowerLetter"/>
+      <w:lvlText w:val="%8."/>
+      <w:lvlJc w:val="left"/>
+      <w:pPr>
+        <w:ind w:left="5760" w:hanging="360"/>
+      </w:pPr>
+    </w:lvl>
+    <w:lvl w:ilvl="8" w:tplc="0809001B" w:tentative="1">
+      <w:start w:val="1"/>
+      <w:numFmt w:val="lowerRoman"/>
+      <w:lvlText w:val="%9."/>
+      <w:lvlJc w:val="right"/>
+      <w:pPr>
+        <w:ind w:left="6480" w:hanging="180"/>
+      </w:pPr>
+    </w:lvl>
+  </w:abstractNum>
+  <w:abstractNum w:abstractNumId="17" w15:restartNumberingAfterBreak="0">
+    <w:nsid w:val="729F7C0F"/>
+    <w:multiLevelType w:val="hybridMultilevel"/>
+    <w:tmpl w:val="41782BAE"/>
+    <w:lvl w:ilvl="0" w:tplc="0809000F">
+      <w:start w:val="1"/>
+      <w:numFmt w:val="decimal"/>
+      <w:lvlText w:val="%1."/>
+      <w:lvlJc w:val="left"/>
+      <w:pPr>
+        <w:ind w:left="720" w:hanging="360"/>
+      </w:pPr>
+    </w:lvl>
+    <w:lvl w:ilvl="1" w:tplc="08090019" w:tentative="1">
+      <w:start w:val="1"/>
+      <w:numFmt w:val="lowerLetter"/>
+      <w:lvlText w:val="%2."/>
+      <w:lvlJc w:val="left"/>
+      <w:pPr>
+        <w:ind w:left="1440" w:hanging="360"/>
+      </w:pPr>
+    </w:lvl>
+    <w:lvl w:ilvl="2" w:tplc="0809001B" w:tentative="1">
+      <w:start w:val="1"/>
+      <w:numFmt w:val="lowerRoman"/>
+      <w:lvlText w:val="%3."/>
+      <w:lvlJc w:val="right"/>
+      <w:pPr>
+        <w:ind w:left="2160" w:hanging="180"/>
+      </w:pPr>
+    </w:lvl>
+    <w:lvl w:ilvl="3" w:tplc="0809000F" w:tentative="1">
+      <w:start w:val="1"/>
+      <w:numFmt w:val="decimal"/>
+      <w:lvlText w:val="%4."/>
+      <w:lvlJc w:val="left"/>
+      <w:pPr>
+        <w:ind w:left="2880" w:hanging="360"/>
+      </w:pPr>
+    </w:lvl>
+    <w:lvl w:ilvl="4" w:tplc="08090019" w:tentative="1">
+      <w:start w:val="1"/>
+      <w:numFmt w:val="lowerLetter"/>
+      <w:lvlText w:val="%5."/>
+      <w:lvlJc w:val="left"/>
+      <w:pPr>
+        <w:ind w:left="3600" w:hanging="360"/>
+      </w:pPr>
+    </w:lvl>
+    <w:lvl w:ilvl="5" w:tplc="0809001B" w:tentative="1">
+      <w:start w:val="1"/>
+      <w:numFmt w:val="lowerRoman"/>
+      <w:lvlText w:val="%6."/>
+      <w:lvlJc w:val="right"/>
+      <w:pPr>
+        <w:ind w:left="4320" w:hanging="180"/>
+      </w:pPr>
+    </w:lvl>
+    <w:lvl w:ilvl="6" w:tplc="0809000F" w:tentative="1">
+      <w:start w:val="1"/>
+      <w:numFmt w:val="decimal"/>
+      <w:lvlText w:val="%7."/>
+      <w:lvlJc w:val="left"/>
+      <w:pPr>
+        <w:ind w:left="5040" w:hanging="360"/>
+      </w:pPr>
+    </w:lvl>
+    <w:lvl w:ilvl="7" w:tplc="08090019" w:tentative="1">
+      <w:start w:val="1"/>
+      <w:numFmt w:val="lowerLetter"/>
+      <w:lvlText w:val="%8."/>
+      <w:lvlJc w:val="left"/>
+      <w:pPr>
+        <w:ind w:left="5760" w:hanging="360"/>
+      </w:pPr>
+    </w:lvl>
+    <w:lvl w:ilvl="8" w:tplc="0809001B" w:tentative="1">
+      <w:start w:val="1"/>
+      <w:numFmt w:val="lowerRoman"/>
+      <w:lvlText w:val="%9."/>
+      <w:lvlJc w:val="right"/>
+      <w:pPr>
+        <w:ind w:left="6480" w:hanging="180"/>
+      </w:pPr>
+    </w:lvl>
+  </w:abstractNum>
+  <w:abstractNum w:abstractNumId="18" w15:restartNumberingAfterBreak="0">
+    <w:nsid w:val="735B35E4"/>
+    <w:multiLevelType w:val="hybridMultilevel"/>
+    <w:tmpl w:val="665A2B7A"/>
+    <w:lvl w:ilvl="0" w:tplc="0809000F">
+      <w:start w:val="1"/>
+      <w:numFmt w:val="decimal"/>
+      <w:lvlText w:val="%1."/>
+      <w:lvlJc w:val="left"/>
+      <w:pPr>
+        <w:ind w:left="720" w:hanging="360"/>
+      </w:pPr>
+    </w:lvl>
+    <w:lvl w:ilvl="1" w:tplc="08090019" w:tentative="1">
+      <w:start w:val="1"/>
+      <w:numFmt w:val="lowerLetter"/>
+      <w:lvlText w:val="%2."/>
+      <w:lvlJc w:val="left"/>
+      <w:pPr>
+        <w:ind w:left="1440" w:hanging="360"/>
+      </w:pPr>
+    </w:lvl>
+    <w:lvl w:ilvl="2" w:tplc="0809001B" w:tentative="1">
+      <w:start w:val="1"/>
+      <w:numFmt w:val="lowerRoman"/>
+      <w:lvlText w:val="%3."/>
+      <w:lvlJc w:val="right"/>
+      <w:pPr>
+        <w:ind w:left="2160" w:hanging="180"/>
+      </w:pPr>
+    </w:lvl>
+    <w:lvl w:ilvl="3" w:tplc="0809000F" w:tentative="1">
+      <w:start w:val="1"/>
+      <w:numFmt w:val="decimal"/>
+      <w:lvlText w:val="%4."/>
+      <w:lvlJc w:val="left"/>
+      <w:pPr>
+        <w:ind w:left="2880" w:hanging="360"/>
+      </w:pPr>
+    </w:lvl>
+    <w:lvl w:ilvl="4" w:tplc="08090019" w:tentative="1">
+      <w:start w:val="1"/>
+      <w:numFmt w:val="lowerLetter"/>
+      <w:lvlText w:val="%5."/>
+      <w:lvlJc w:val="left"/>
+      <w:pPr>
+        <w:ind w:left="3600" w:hanging="360"/>
+      </w:pPr>
+    </w:lvl>
+    <w:lvl w:ilvl="5" w:tplc="0809001B" w:tentative="1">
+      <w:start w:val="1"/>
+      <w:numFmt w:val="lowerRoman"/>
+      <w:lvlText w:val="%6."/>
+      <w:lvlJc w:val="right"/>
+      <w:pPr>
+        <w:ind w:left="4320" w:hanging="180"/>
+      </w:pPr>
+    </w:lvl>
+    <w:lvl w:ilvl="6" w:tplc="0809000F" w:tentative="1">
+      <w:start w:val="1"/>
+      <w:numFmt w:val="decimal"/>
+      <w:lvlText w:val="%7."/>
+      <w:lvlJc w:val="left"/>
+      <w:pPr>
+        <w:ind w:left="5040" w:hanging="360"/>
+      </w:pPr>
+    </w:lvl>
+    <w:lvl w:ilvl="7" w:tplc="08090019" w:tentative="1">
+      <w:start w:val="1"/>
+      <w:numFmt w:val="lowerLetter"/>
+      <w:lvlText w:val="%8."/>
+      <w:lvlJc w:val="left"/>
+      <w:pPr>
+        <w:ind w:left="5760" w:hanging="360"/>
+      </w:pPr>
+    </w:lvl>
+    <w:lvl w:ilvl="8" w:tplc="0809001B" w:tentative="1">
+      <w:start w:val="1"/>
+      <w:numFmt w:val="lowerRoman"/>
+      <w:lvlText w:val="%9."/>
+      <w:lvlJc w:val="right"/>
+      <w:pPr>
+        <w:ind w:left="6480" w:hanging="180"/>
+      </w:pPr>
+    </w:lvl>
+  </w:abstractNum>
+  <w:abstractNum w:abstractNumId="19" w15:restartNumberingAfterBreak="0">
     <w:nsid w:val="79674701"/>
     <w:multiLevelType w:val="hybridMultilevel"/>
     <w:tmpl w:val="55B43124"/>
@@ -20702,7 +22175,7 @@
     <w:abstractNumId w:val="9"/>
   </w:num>
   <w:num w:numId="2" w16cid:durableId="561136601">
-    <w:abstractNumId w:val="13"/>
+    <w:abstractNumId w:val="14"/>
   </w:num>
   <w:num w:numId="3" w16cid:durableId="1730306880">
     <w:abstractNumId w:val="11"/>
@@ -20720,7 +22193,7 @@
     <w:abstractNumId w:val="0"/>
   </w:num>
   <w:num w:numId="8" w16cid:durableId="158932949">
-    <w:abstractNumId w:val="12"/>
+    <w:abstractNumId w:val="13"/>
   </w:num>
   <w:num w:numId="9" w16cid:durableId="1667661814">
     <w:abstractNumId w:val="8"/>
@@ -20729,7 +22202,7 @@
     <w:abstractNumId w:val="6"/>
   </w:num>
   <w:num w:numId="11" w16cid:durableId="1982273626">
-    <w:abstractNumId w:val="14"/>
+    <w:abstractNumId w:val="15"/>
   </w:num>
   <w:num w:numId="12" w16cid:durableId="1732456779">
     <w:abstractNumId w:val="3"/>
@@ -20741,10 +22214,22 @@
     <w:abstractNumId w:val="2"/>
   </w:num>
   <w:num w:numId="15" w16cid:durableId="1159494739">
-    <w:abstractNumId w:val="15"/>
+    <w:abstractNumId w:val="19"/>
   </w:num>
   <w:num w:numId="16" w16cid:durableId="769857618">
     <w:abstractNumId w:val="5"/>
+  </w:num>
+  <w:num w:numId="17" w16cid:durableId="867569747">
+    <w:abstractNumId w:val="16"/>
+  </w:num>
+  <w:num w:numId="18" w16cid:durableId="1195802565">
+    <w:abstractNumId w:val="18"/>
+  </w:num>
+  <w:num w:numId="19" w16cid:durableId="2120369392">
+    <w:abstractNumId w:val="17"/>
+  </w:num>
+  <w:num w:numId="20" w16cid:durableId="1292828818">
+    <w:abstractNumId w:val="12"/>
   </w:num>
   <w:numIdMacAtCleanup w:val="11"/>
 </w:numbering>

</xml_diff>